<commit_message>
updated appendix with examples
</commit_message>
<xml_diff>
--- a/docs/index.docx
+++ b/docs/index.docx
@@ -7,184 +7,12 @@
         <w:pStyle w:val="Title"/>
       </w:pPr>
       <w:r>
-        <w:t xml:space="preserve">Best practices to mobilize salmon data—a practical guide for salmon biologists assuming responsibility for data stewardship</w:t>
+        <w:t xml:space="preserve">Best practices and practical applications for salmon data mobilization—a practical guide for salmon biologists assuming responsibility for data stewardship</w:t>
       </w:r>
     </w:p>
     <w:p>
       <w:pPr>
         <w:pStyle w:val="FirstParagraph"/>
-      </w:pPr>
-      <w:r>
-        <w:t xml:space="preserve">Brett Johnson</w:t>
-      </w:r>
-      <w:r>
-        <w:rPr>
-          <w:vertAlign w:val="superscript"/>
-        </w:rPr>
-        <w:t xml:space="preserve">1</w:t>
-      </w:r>
-      <w:r>
-        <w:t xml:space="preserve">, Scott Akenhead, Jennifer Bayer</w:t>
-      </w:r>
-      <w:r>
-        <w:rPr>
-          <w:vertAlign w:val="superscript"/>
-        </w:rPr>
-        <w:t xml:space="preserve">2</w:t>
-      </w:r>
-      <w:r>
-        <w:t xml:space="preserve">, Tomas Bird</w:t>
-      </w:r>
-      <w:r>
-        <w:rPr>
-          <w:vertAlign w:val="superscript"/>
-        </w:rPr>
-        <w:t xml:space="preserve">1</w:t>
-      </w:r>
-      <w:r>
-        <w:t xml:space="preserve">, Samuel Cimino</w:t>
-      </w:r>
-      <w:r>
-        <w:rPr>
-          <w:vertAlign w:val="superscript"/>
-        </w:rPr>
-        <w:t xml:space="preserve">2</w:t>
-      </w:r>
-      <w:r>
-        <w:t xml:space="preserve">, Minh Doan</w:t>
-      </w:r>
-      <w:r>
-        <w:rPr>
-          <w:vertAlign w:val="superscript"/>
-        </w:rPr>
-        <w:t xml:space="preserve">1</w:t>
-      </w:r>
-      <w:r>
-        <w:t xml:space="preserve">, Lara Erikson</w:t>
-      </w:r>
-      <w:r>
-        <w:rPr>
-          <w:vertAlign w:val="superscript"/>
-        </w:rPr>
-        <w:t xml:space="preserve">3</w:t>
-      </w:r>
-      <w:r>
-        <w:t xml:space="preserve">, Nancy Leonard</w:t>
-      </w:r>
-      <w:r>
-        <w:rPr>
-          <w:vertAlign w:val="superscript"/>
-        </w:rPr>
-        <w:t xml:space="preserve">3</w:t>
-      </w:r>
-      <w:r>
-        <w:t xml:space="preserve">, Catherine Michielsens</w:t>
-      </w:r>
-      <w:r>
-        <w:rPr>
-          <w:vertAlign w:val="superscript"/>
-        </w:rPr>
-        <w:t xml:space="preserve">6</w:t>
-      </w:r>
-      <w:r>
-        <w:t xml:space="preserve">, Fiona Martens</w:t>
-      </w:r>
-      <w:r>
-        <w:rPr>
-          <w:vertAlign w:val="superscript"/>
-        </w:rPr>
-        <w:t xml:space="preserve">6</w:t>
-      </w:r>
-      <w:r>
-        <w:t xml:space="preserve">, Emily Lescak</w:t>
-      </w:r>
-      <w:r>
-        <w:rPr>
-          <w:vertAlign w:val="superscript"/>
-        </w:rPr>
-        <w:t xml:space="preserve">4</w:t>
-      </w:r>
-      <w:r>
-        <w:t xml:space="preserve">, Matt Jones?</w:t>
-      </w:r>
-      <w:r>
-        <w:rPr>
-          <w:vertAlign w:val="superscript"/>
-        </w:rPr>
-        <w:t xml:space="preserve">5</w:t>
-      </w:r>
-      <w:r>
-        <w:t xml:space="preserve">, Shirly Stephen-Ambrose</w:t>
-      </w:r>
-      <w:r>
-        <w:rPr>
-          <w:vertAlign w:val="superscript"/>
-        </w:rPr>
-        <w:t xml:space="preserve">5</w:t>
-      </w:r>
-      <w:r>
-        <w:t xml:space="preserve">?, Your name here</w:t>
-      </w:r>
-    </w:p>
-    <w:p>
-      <w:pPr>
-        <w:pStyle w:val="BodyText"/>
-      </w:pPr>
-      <w:r>
-        <w:t xml:space="preserve">1. Fisheries and Oceans Canada</w:t>
-      </w:r>
-    </w:p>
-    <w:p>
-      <w:pPr>
-        <w:pStyle w:val="BodyText"/>
-      </w:pPr>
-      <w:r>
-        <w:t xml:space="preserve">2. U.S. Geological Survey</w:t>
-      </w:r>
-    </w:p>
-    <w:p>
-      <w:pPr>
-        <w:pStyle w:val="BodyText"/>
-      </w:pPr>
-      <w:r>
-        <w:t xml:space="preserve">3. Pacific States Marine Fisheries Commission</w:t>
-      </w:r>
-    </w:p>
-    <w:p>
-      <w:pPr>
-        <w:pStyle w:val="BodyText"/>
-      </w:pPr>
-      <w:r>
-        <w:t xml:space="preserve">4. University of Alaska Fairbanks</w:t>
-      </w:r>
-    </w:p>
-    <w:p>
-      <w:pPr>
-        <w:pStyle w:val="BodyText"/>
-      </w:pPr>
-      <w:r>
-        <w:t xml:space="preserve">5. National Centre of Ecological Analysis and Synthesis</w:t>
-      </w:r>
-    </w:p>
-    <w:p>
-      <w:pPr>
-        <w:pStyle w:val="BodyText"/>
-      </w:pPr>
-      <w:r>
-        <w:t xml:space="preserve">6. Pacific Salmon Commission</w:t>
-      </w:r>
-    </w:p>
-    <w:p>
-      <w:pPr>
-        <w:pStyle w:val="BodyText"/>
-      </w:pPr>
-      <w:r>
-        <w:t xml:space="preserve">corresponding author: Brett Johnson (Brett.Johnson@dfo-mpo.gc.ca)</w:t>
-      </w:r>
-    </w:p>
-    <w:p>
-      <w:pPr>
-        <w:pStyle w:val="BodyText"/>
       </w:pPr>
       <w:r>
         <w:rPr>
@@ -224,7 +52,7 @@
         <w:pStyle w:val="Heading2"/>
       </w:pPr>
       <w:r>
-        <w:t xml:space="preserve">INTRODUCTION</w:t>
+        <w:t xml:space="preserve">Introduction</w:t>
       </w:r>
     </w:p>
     <w:p>
@@ -238,20 +66,7 @@
         <w:t xml:space="preserve"> </w:t>
       </w:r>
       <w:r>
-        <w:t xml:space="preserve">(Marmorek et al. 2011; Inman et al. 2021;</w:t>
-      </w:r>
-      <w:r>
-        <w:t xml:space="preserve"> </w:t>
-      </w:r>
-      <w:r>
-        <w:rPr>
-          <w:b/>
-          <w:bCs/>
-        </w:rPr>
-        <w:t xml:space="preserve">diack2024?</w:t>
-      </w:r>
-      <w:r>
-        <w:t xml:space="preserve">)</w:t>
+        <w:t xml:space="preserve">(Marmorek et al. 2011; Inman et al. 2021; Diack et al. 2024)</w:t>
       </w:r>
       <w:r>
         <w:t xml:space="preserve">. Salmon traverse multiple ecological regions and jurisdictional boundaries, resulting in data collections managed by diverse agencies and institutions, often in isolation. This fragmented data landscape undermines timely, integrated analyses necessary for effective management and conservation decisions. Additionally, the lack of institutional support and dedicated roles for data management frequently relegates critical data stewardship tasks to an ad hoc status—something performed off the side of a biologist’s desk. Institutional neglect of formal data stewardship has become a bottleneck in adaptive salmon management and conservation efforts.</w:t>
@@ -275,13 +90,13 @@
       </w:r>
     </w:p>
     <w:bookmarkEnd w:id="21"/>
-    <w:bookmarkStart w:id="22" w:name="the-problem"/>
+    <w:bookmarkStart w:id="22" w:name="the-issue"/>
     <w:p>
       <w:pPr>
         <w:pStyle w:val="Heading2"/>
       </w:pPr>
       <w:r>
-        <w:t xml:space="preserve">THE PROBLEM</w:t>
+        <w:t xml:space="preserve">The Issue</w:t>
       </w:r>
     </w:p>
     <w:p>
@@ -318,13 +133,13 @@
       </w:r>
     </w:p>
     <w:bookmarkEnd w:id="22"/>
-    <w:bookmarkStart w:id="23" w:name="the-need-for-coordinated-action"/>
+    <w:bookmarkStart w:id="23" w:name="the-need-for-coorindated-action"/>
     <w:p>
       <w:pPr>
         <w:pStyle w:val="Heading2"/>
       </w:pPr>
       <w:r>
-        <w:t xml:space="preserve">THE NEED FOR COORDINATED ACTION</w:t>
+        <w:t xml:space="preserve">The Need for Coorindated Action</w:t>
       </w:r>
     </w:p>
     <w:p>
@@ -432,13 +247,13 @@
       </w:r>
     </w:p>
     <w:bookmarkEnd w:id="23"/>
-    <w:bookmarkStart w:id="24" w:name="X7216ffd7329140db564e6d5da64e72dd73502cb"/>
+    <w:bookmarkStart w:id="24" w:name="X8f31bbc296e4196cccbd88eef5b4c3541fc9d6d"/>
     <w:p>
       <w:pPr>
         <w:pStyle w:val="Heading2"/>
       </w:pPr>
       <w:r>
-        <w:t xml:space="preserve">DEFINING DATA STEWARDSHIP IN SALMON MANAGEMENT</w:t>
+        <w:t xml:space="preserve">Defining Data Stewardship in Salmon Science</w:t>
       </w:r>
     </w:p>
     <w:p>
@@ -528,13 +343,13 @@
       </w:r>
     </w:p>
     <w:bookmarkEnd w:id="24"/>
-    <w:bookmarkStart w:id="28" w:name="X8c19b8ff5af5803acdbab76818478bed21369e9"/>
+    <w:bookmarkStart w:id="29" w:name="X60ebd145321232d0cc1201b616f5c51519bfa55"/>
     <w:p>
       <w:pPr>
         <w:pStyle w:val="Heading2"/>
       </w:pPr>
       <w:r>
-        <w:t xml:space="preserve">CASE STUDY — UPDATING PACIFIC WIDE SOCKEYE PRODUCTIVITY: WHAT AGENCIES COULD DO NOW</w:t>
+        <w:t xml:space="preserve">Updating Pacific-wide Sockeye Productivity: A Case Study for What Agencies Could Do Now</w:t>
       </w:r>
     </w:p>
     <w:p>
@@ -559,7 +374,18 @@
         <w:pStyle w:val="BodyText"/>
       </w:pPr>
       <w:r>
-        <w:t xml:space="preserve">Each section below highlights a key challenge faced by the team and proposes practical steps based on our best practices that data-holding agencies could do to enable easier integration, validation, and updating of salmon datasets across jurisdictions and decades. This case study illustrates how implementing the foundational concepts and practical recommendations outlined in this paper can transform data stewardship practices within these organizations. By doing so, they can significantly enhance data accessibility, quality, and interoperability—ultimately enabling more efficient and accurate analyses that support salmon conservation and management.</w:t>
+        <w:t xml:space="preserve">Each section below highlights a key challenge faced by the team and proposes practical steps based on our best practices (</w:t>
+      </w:r>
+      <w:hyperlink w:anchor="tbl-bestpractices">
+        <w:r>
+          <w:rPr>
+            <w:rStyle w:val="Hyperlink"/>
+          </w:rPr>
+          <w:t xml:space="preserve">Table 1</w:t>
+        </w:r>
+      </w:hyperlink>
+      <w:r>
+        <w:t xml:space="preserve">) that data-holding agencies could do to enable easier integration, validation, and updating of salmon datasets across jurisdictions and decades. This case study illustrates how implementing the foundational concepts and practical recommendations outlined in this paper can transform data stewardship practices within these organizations. By doing so, they can significantly enhance data accessibility, quality, and interoperability—ultimately enabling more efficient and accurate analyses that support salmon conservation and management.</w:t>
       </w:r>
     </w:p>
     <w:bookmarkStart w:id="25" w:name="X9e1ee27d3e169b0961e0fc3fbe4c5918a77c5ba"/>
@@ -736,7 +562,7 @@
       </w:r>
     </w:p>
     <w:bookmarkEnd w:id="26"/>
-    <w:bookmarkStart w:id="27" w:name="X016975eebbe11d595ff9a60c9dddc661908a3e3"/>
+    <w:bookmarkStart w:id="28" w:name="X016975eebbe11d595ff9a60c9dddc661908a3e3"/>
     <w:p>
       <w:pPr>
         <w:pStyle w:val="Heading3"/>
@@ -871,511 +697,536 @@
         <w:t xml:space="preserve">While the analytical contribution of the Peterman productivity dataset remains significant, the barriers encountered in compiling, interpreting, and maintaining the data are instructive. These challenges are not unique to Peterman’s team—they reflect systemic gaps in data governance, documentation, infrastructure, and incentives. By adopting the seven best practices outlined above, agencies and researchers can transform legacy datasets into living resources, enabling reproducibility, easing collaboration, and accelerating insight across the salmon research and management community.</w:t>
       </w:r>
     </w:p>
-    <w:bookmarkEnd w:id="27"/>
-    <w:bookmarkEnd w:id="28"/>
-    <w:bookmarkStart w:id="60" w:name="X2ba20a7acfdca1600e54a155bbc13fc38a51b25"/>
-    <w:p>
-      <w:pPr>
-        <w:pStyle w:val="Heading1"/>
-      </w:pPr>
-      <w:r>
-        <w:t xml:space="preserve">Table 1. Best Practices for Salmon Data Stewardship</w:t>
-      </w:r>
-    </w:p>
     <w:tbl>
       <w:tblPr>
         <w:tblStyle w:val="Table"/>
-        <w:tblW w:type="pct" w:w="4988"/>
+        <w:tblW w:type="pct" w:w="5000"/>
         <w:tblLayout w:type="fixed"/>
-        <w:tblLook w:firstRow="1" w:lastRow="0" w:firstColumn="0" w:lastColumn="0" w:noHBand="0" w:noVBand="0" w:val="0020"/>
+        <w:tblLook w:firstRow="0" w:lastRow="0" w:firstColumn="0" w:lastColumn="0" w:noHBand="0" w:noVBand="0" w:val="0000"/>
       </w:tblPr>
       <w:tblGrid>
-        <w:gridCol w:w="1681"/>
-        <w:gridCol w:w="3791"/>
-        <w:gridCol w:w="2428"/>
+        <w:gridCol w:w="7920"/>
       </w:tblGrid>
-      <w:tr>
-        <w:trPr>
-          <w:tblHeader w:val="on"/>
-        </w:trPr>
-        <w:tc>
-          <w:tcPr/>
-          <w:p>
-            <w:pPr>
-              <w:pStyle w:val="Compact"/>
-              <w:jc w:val="left"/>
-            </w:pPr>
-            <w:r>
-              <w:rPr>
-                <w:b/>
-                <w:bCs/>
-              </w:rPr>
-              <w:t xml:space="preserve">Best Practice</w:t>
-            </w:r>
-          </w:p>
-        </w:tc>
-        <w:tc>
-          <w:tcPr/>
-          <w:p>
-            <w:pPr>
-              <w:pStyle w:val="Compact"/>
-              <w:jc w:val="left"/>
-            </w:pPr>
-            <w:r>
-              <w:rPr>
-                <w:b/>
-                <w:bCs/>
-              </w:rPr>
-              <w:t xml:space="preserve">Summary</w:t>
-            </w:r>
-          </w:p>
-        </w:tc>
-        <w:tc>
-          <w:tcPr/>
-          <w:p>
-            <w:pPr>
-              <w:pStyle w:val="Compact"/>
-            </w:pPr>
-            <w:r>
-              <w:rPr>
-                <w:b/>
-                <w:bCs/>
-              </w:rPr>
-              <w:t xml:space="preserve">Practical Applications</w:t>
-            </w:r>
-          </w:p>
-        </w:tc>
-      </w:tr>
       <w:tr>
         <w:tc>
           <w:tcPr/>
+          <w:bookmarkStart w:id="27" w:name="tbl-bestpractices"/>
           <w:p>
             <w:pPr>
-              <w:pStyle w:val="Compact"/>
-              <w:jc w:val="left"/>
+              <w:jc w:val="center"/>
+            </w:pPr>
+            <w:pPr>
+              <w:jc w:val="start"/>
+              <w:spacing w:before="200"/>
+              <w:pStyle w:val="ImageCaption"/>
             </w:pPr>
             <w:r>
-              <w:t xml:space="preserve">1. Make Data Governance Explicit to Support Trust and Reuse</w:t>
+              <w:t xml:space="preserve">Table 1: Best practices and practical applications of salmon data stewardship</w:t>
             </w:r>
           </w:p>
-        </w:tc>
-        <w:tc>
-          <w:tcPr/>
-          <w:p>
-            <w:pPr>
-              <w:pStyle w:val="Compact"/>
-              <w:jc w:val="left"/>
-            </w:pPr>
-            <w:r>
-              <w:t xml:space="preserve">Establishing clear governance structures ensures quality, accountability, and compliance with FAIR and CARE principles. It enables trust and long-term stewardship across multi-organizational projects.</w:t>
-            </w:r>
-          </w:p>
-        </w:tc>
-        <w:tc>
-          <w:tcPr/>
-          <w:p>
-            <w:pPr>
-              <w:pStyle w:val="Compact"/>
-            </w:pPr>
-            <w:r>
-              <w:t xml:space="preserve">- Document roles and responsibilities using a Data Product Governance Charter and structured frameworks (e.g., DACI or RACI).</w:t>
-            </w:r>
-            <w:r>
-              <w:br/>
-            </w:r>
-            <w:r>
-              <w:t xml:space="preserve">- Integrate CARE principles to respect Indigenous data rights.</w:t>
-            </w:r>
-            <w:r>
-              <w:br/>
-            </w:r>
-            <w:r>
-              <w:t xml:space="preserve">- Form a governance or oversight committee to review data structures, timelines, and agreements.</w:t>
-            </w:r>
-          </w:p>
-        </w:tc>
-      </w:tr>
-      <w:tr>
-        <w:tc>
-          <w:tcPr/>
-          <w:p>
-            <w:pPr>
-              <w:pStyle w:val="Compact"/>
-              <w:jc w:val="left"/>
-            </w:pPr>
-            <w:r>
-              <w:t xml:space="preserve">2. Reuse Proven Infrastructure to Save Time and Increase Interoperability</w:t>
-            </w:r>
-          </w:p>
-        </w:tc>
-        <w:tc>
-          <w:tcPr/>
-          <w:p>
-            <w:pPr>
-              <w:pStyle w:val="Compact"/>
-              <w:jc w:val="left"/>
-            </w:pPr>
-            <w:r>
-              <w:t xml:space="preserve">Leveraging existing platforms and technologies reduces costs and improves long-term interoperability and sustainability.</w:t>
-            </w:r>
-          </w:p>
-        </w:tc>
-        <w:tc>
-          <w:tcPr/>
-          <w:p>
-            <w:pPr>
-              <w:pStyle w:val="Compact"/>
-            </w:pPr>
-            <w:r>
-              <w:t xml:space="preserve">- Use domain-specific repositories like OBIS or GBIF.</w:t>
-            </w:r>
-            <w:r>
-              <w:br/>
-            </w:r>
-            <w:r>
-              <w:t xml:space="preserve">- Publish and archive data with KNB or Zenodo.</w:t>
-            </w:r>
-          </w:p>
-        </w:tc>
-      </w:tr>
-      <w:tr>
-        <w:tc>
-          <w:tcPr/>
-          <w:p>
-            <w:pPr>
-              <w:pStyle w:val="Compact"/>
-              <w:jc w:val="left"/>
-            </w:pPr>
-            <w:r>
-              <w:t xml:space="preserve">3. Make Data, People, Projects, and Outputs Discoverable, Linked and Citable with PIDs</w:t>
-            </w:r>
-          </w:p>
-        </w:tc>
-        <w:tc>
-          <w:tcPr/>
-          <w:p>
-            <w:pPr>
-              <w:pStyle w:val="Compact"/>
-              <w:jc w:val="left"/>
-            </w:pPr>
-            <w:r>
-              <w:t xml:space="preserve">Persistent identifiers (PIDs) connect data with researchers, institutions, and outputs—supporting data citation, reuse, and automated attribution.</w:t>
-            </w:r>
-          </w:p>
-        </w:tc>
-        <w:tc>
-          <w:tcPr/>
-          <w:p>
-            <w:pPr>
-              <w:pStyle w:val="Compact"/>
-            </w:pPr>
-            <w:r>
-              <w:t xml:space="preserve">- Encourage use of ORCID iDs for researchers.</w:t>
-            </w:r>
-            <w:r>
-              <w:br/>
-            </w:r>
-            <w:r>
-              <w:t xml:space="preserve">- Use ROR IDs for institutions.</w:t>
-            </w:r>
-            <w:r>
-              <w:br/>
-            </w:r>
-            <w:r>
-              <w:t xml:space="preserve">- Assign DOIs via DataCite for data packages.</w:t>
-            </w:r>
-            <w:r>
-              <w:br/>
-            </w:r>
-            <w:r>
-              <w:t xml:space="preserve">- Embed DOIs in dashboards and metadata.</w:t>
-            </w:r>
-          </w:p>
-        </w:tc>
-      </w:tr>
-      <w:tr>
-        <w:tc>
-          <w:tcPr/>
-          <w:p>
-            <w:pPr>
-              <w:pStyle w:val="Compact"/>
-              <w:jc w:val="left"/>
-            </w:pPr>
-            <w:r>
-              <w:t xml:space="preserve">4. Use Shared Data Models, Vocabularies and Metadata to Enable Integration</w:t>
-            </w:r>
-          </w:p>
-        </w:tc>
-        <w:tc>
-          <w:tcPr/>
-          <w:p>
-            <w:pPr>
-              <w:pStyle w:val="Compact"/>
-              <w:jc w:val="left"/>
-            </w:pPr>
-            <w:r>
-              <w:t xml:space="preserve">Common vocabularies, metadata standards, and ontologies support integration across systems and preserve semantic meaning.</w:t>
-            </w:r>
-          </w:p>
-        </w:tc>
-        <w:tc>
-          <w:tcPr/>
-          <w:p>
-            <w:pPr>
-              <w:pStyle w:val="Compact"/>
-            </w:pPr>
-            <w:r>
-              <w:t xml:space="preserve">- Adopt ISO 19115, EML, or DataCite metadata standards.</w:t>
-            </w:r>
-            <w:r>
-              <w:br/>
-            </w:r>
-            <w:r>
-              <w:t xml:space="preserve">- Model datasets using the Darwin Core Data Package.</w:t>
-            </w:r>
-            <w:r>
-              <w:br/>
-            </w:r>
-            <w:r>
-              <w:t xml:space="preserve">- Use controlled vocabularies or ontologies with PIDs.</w:t>
-            </w:r>
-          </w:p>
-        </w:tc>
-      </w:tr>
-      <w:tr>
-        <w:tc>
-          <w:tcPr/>
-          <w:p>
-            <w:pPr>
-              <w:pStyle w:val="Compact"/>
-              <w:jc w:val="left"/>
-            </w:pPr>
-            <w:r>
-              <w:t xml:space="preserve">5. Store Data in Ways That Others Can Easily Access and Use</w:t>
-            </w:r>
-          </w:p>
-        </w:tc>
-        <w:tc>
-          <w:tcPr/>
-          <w:p>
-            <w:pPr>
-              <w:pStyle w:val="Compact"/>
-              <w:jc w:val="left"/>
-            </w:pPr>
-            <w:r>
-              <w:t xml:space="preserve">Structured and accessible data formats ensure usability, reduce wrangling, and support integration with analytical tools and applications.</w:t>
-            </w:r>
-          </w:p>
-        </w:tc>
-        <w:tc>
-          <w:tcPr/>
-          <w:p>
-            <w:pPr>
-              <w:pStyle w:val="Compact"/>
-            </w:pPr>
-            <w:r>
-              <w:t xml:space="preserve">- Provide APIs using FastAPI, Flask, or Django REST.</w:t>
-            </w:r>
-            <w:r>
-              <w:br/>
-            </w:r>
-            <w:r>
-              <w:t xml:space="preserve">- Archive in trusted repositories (e.g., GBIF, FRDR, USGS).</w:t>
-            </w:r>
-            <w:r>
-              <w:br/>
-            </w:r>
-            <w:r>
-              <w:t xml:space="preserve">- Use GitHub-Zenodo for DOI assignment and preservation.</w:t>
-            </w:r>
-          </w:p>
-        </w:tc>
-      </w:tr>
-      <w:tr>
-        <w:tc>
-          <w:tcPr/>
-          <w:p>
-            <w:pPr>
-              <w:pStyle w:val="Compact"/>
-              <w:jc w:val="left"/>
-            </w:pPr>
-            <w:r>
-              <w:t xml:space="preserve">6. Incentivize and Track Data Sharing and Reuse</w:t>
-            </w:r>
-          </w:p>
-        </w:tc>
-        <w:tc>
-          <w:tcPr/>
-          <w:p>
-            <w:pPr>
-              <w:pStyle w:val="Compact"/>
-              <w:jc w:val="left"/>
-            </w:pPr>
-            <w:r>
-              <w:t xml:space="preserve">Recognizing data contributors and tracking reuse promotes a culture of sharing and supports professional recognition.</w:t>
-            </w:r>
-          </w:p>
-        </w:tc>
-        <w:tc>
-          <w:tcPr/>
-          <w:p>
-            <w:pPr>
-              <w:pStyle w:val="Compact"/>
-            </w:pPr>
-            <w:r>
-              <w:t xml:space="preserve">- License data with CC-BY 4.0.</w:t>
-            </w:r>
-            <w:r>
-              <w:br/>
-            </w:r>
-            <w:r>
-              <w:t xml:space="preserve">- Include citation text and visible credit fields.</w:t>
-            </w:r>
-            <w:r>
-              <w:br/>
-            </w:r>
-            <w:r>
-              <w:t xml:space="preserve">- Use COUNTER metrics and DataCite APIs to monitor reuse.</w:t>
-            </w:r>
-            <w:r>
-              <w:br/>
-            </w:r>
-            <w:r>
-              <w:t xml:space="preserve">- Encourage dataset citation in references.</w:t>
-            </w:r>
-          </w:p>
-        </w:tc>
-      </w:tr>
-      <w:tr>
-        <w:tc>
-          <w:tcPr/>
-          <w:p>
-            <w:pPr>
-              <w:pStyle w:val="Compact"/>
-              <w:jc w:val="left"/>
-            </w:pPr>
-            <w:r>
-              <w:t xml:space="preserve">7. Build Community Through Co-Development and Mutual Benefit</w:t>
-            </w:r>
-          </w:p>
-        </w:tc>
-        <w:tc>
-          <w:tcPr/>
-          <w:p>
-            <w:pPr>
-              <w:pStyle w:val="Compact"/>
-              <w:jc w:val="left"/>
-            </w:pPr>
-            <w:r>
-              <w:t xml:space="preserve">Engaging users early ensures tools and standards meet real-world needs and enhances long-term stewardship.</w:t>
-            </w:r>
-          </w:p>
-        </w:tc>
-        <w:tc>
-          <w:tcPr/>
-          <w:p>
-            <w:pPr>
-              <w:pStyle w:val="Compact"/>
-            </w:pPr>
-            <w:r>
-              <w:t xml:space="preserve">- Participate in RDA Salmon Interest Group.</w:t>
-            </w:r>
-            <w:r>
-              <w:br/>
-            </w:r>
-            <w:r>
-              <w:t xml:space="preserve">- Facilitate workshops for metadata and vocabulary alignment.</w:t>
-            </w:r>
-            <w:r>
-              <w:br/>
-            </w:r>
-            <w:r>
-              <w:t xml:space="preserve">- Support community-engaged research with tangible benefits.</w:t>
-            </w:r>
-          </w:p>
+          <w:tbl>
+            <w:tblPr>
+              <w:tblStyle w:val="Table"/>
+              <w:tblW w:type="pct" w:w="4988"/>
+              <w:tblLayout w:type="fixed"/>
+              <w:tblLook w:firstRow="1" w:lastRow="0" w:firstColumn="0" w:lastColumn="0" w:noHBand="0" w:noVBand="0" w:val="0020"/>
+            </w:tblPr>
+            <w:tblGrid>
+              <w:gridCol w:w="1681"/>
+              <w:gridCol w:w="3791"/>
+              <w:gridCol w:w="2428"/>
+            </w:tblGrid>
+            <w:tr>
+              <w:trPr>
+                <w:tblHeader w:val="on"/>
+              </w:trPr>
+              <w:tc>
+                <w:tcPr/>
+                <w:p>
+                  <w:pPr>
+                    <w:pStyle w:val="Compact"/>
+                    <w:jc w:val="left"/>
+                    <w:jc w:val="center"/>
+                  </w:pPr>
+                  <w:r>
+                    <w:rPr>
+                      <w:b/>
+                      <w:bCs/>
+                    </w:rPr>
+                    <w:t xml:space="preserve">Best Practice</w:t>
+                  </w:r>
+                </w:p>
+              </w:tc>
+              <w:tc>
+                <w:tcPr/>
+                <w:p>
+                  <w:pPr>
+                    <w:pStyle w:val="Compact"/>
+                    <w:jc w:val="left"/>
+                    <w:jc w:val="center"/>
+                  </w:pPr>
+                  <w:r>
+                    <w:rPr>
+                      <w:b/>
+                      <w:bCs/>
+                    </w:rPr>
+                    <w:t xml:space="preserve">Summary</w:t>
+                  </w:r>
+                </w:p>
+              </w:tc>
+              <w:tc>
+                <w:tcPr/>
+                <w:p>
+                  <w:pPr>
+                    <w:pStyle w:val="Compact"/>
+                    <w:jc w:val="center"/>
+                  </w:pPr>
+                  <w:r>
+                    <w:rPr>
+                      <w:b/>
+                      <w:bCs/>
+                    </w:rPr>
+                    <w:t xml:space="preserve">Practical Applications</w:t>
+                  </w:r>
+                </w:p>
+              </w:tc>
+            </w:tr>
+            <w:tr>
+              <w:tc>
+                <w:tcPr/>
+                <w:p>
+                  <w:pPr>
+                    <w:pStyle w:val="Compact"/>
+                    <w:jc w:val="left"/>
+                    <w:jc w:val="center"/>
+                  </w:pPr>
+                  <w:r>
+                    <w:t xml:space="preserve">1. Make Data Governance Explicit to Support Trust and Reuse</w:t>
+                  </w:r>
+                </w:p>
+              </w:tc>
+              <w:tc>
+                <w:tcPr/>
+                <w:p>
+                  <w:pPr>
+                    <w:pStyle w:val="Compact"/>
+                    <w:jc w:val="left"/>
+                    <w:jc w:val="center"/>
+                  </w:pPr>
+                  <w:r>
+                    <w:t xml:space="preserve">Establishing clear governance structures ensures quality, accountability, and compliance with FAIR and CARE principles. It enables trust and long-term stewardship across multi-organizational projects.</w:t>
+                  </w:r>
+                </w:p>
+              </w:tc>
+              <w:tc>
+                <w:tcPr/>
+                <w:p>
+                  <w:pPr>
+                    <w:pStyle w:val="Compact"/>
+                    <w:jc w:val="center"/>
+                  </w:pPr>
+                  <w:r>
+                    <w:t xml:space="preserve">- Document roles and responsibilities using a Data Product Governance Charter and structured frameworks (e.g., DACI or RACI).</w:t>
+                  </w:r>
+                  <w:r>
+                    <w:br/>
+                  </w:r>
+                  <w:r>
+                    <w:t xml:space="preserve">- Integrate CARE principles to respect Indigenous data rights.</w:t>
+                  </w:r>
+                  <w:r>
+                    <w:br/>
+                  </w:r>
+                  <w:r>
+                    <w:t xml:space="preserve">- Form a governance or oversight committee to review data structures, timelines, and agreements.</w:t>
+                  </w:r>
+                </w:p>
+              </w:tc>
+            </w:tr>
+            <w:tr>
+              <w:tc>
+                <w:tcPr/>
+                <w:p>
+                  <w:pPr>
+                    <w:pStyle w:val="Compact"/>
+                    <w:jc w:val="left"/>
+                    <w:jc w:val="center"/>
+                  </w:pPr>
+                  <w:r>
+                    <w:t xml:space="preserve">2. Reuse Proven Infrastructure to Save Time and Increase Interoperability</w:t>
+                  </w:r>
+                </w:p>
+              </w:tc>
+              <w:tc>
+                <w:tcPr/>
+                <w:p>
+                  <w:pPr>
+                    <w:pStyle w:val="Compact"/>
+                    <w:jc w:val="left"/>
+                    <w:jc w:val="center"/>
+                  </w:pPr>
+                  <w:r>
+                    <w:t xml:space="preserve">Leveraging existing platforms and technologies reduces costs and improves long-term interoperability and sustainability.</w:t>
+                  </w:r>
+                </w:p>
+              </w:tc>
+              <w:tc>
+                <w:tcPr/>
+                <w:p>
+                  <w:pPr>
+                    <w:pStyle w:val="Compact"/>
+                    <w:jc w:val="center"/>
+                  </w:pPr>
+                  <w:r>
+                    <w:t xml:space="preserve">- Use domain-specific repositories like OBIS or GBIF.</w:t>
+                  </w:r>
+                  <w:r>
+                    <w:br/>
+                  </w:r>
+                  <w:r>
+                    <w:t xml:space="preserve">- Publish and archive data with KNB or Zenodo.</w:t>
+                  </w:r>
+                </w:p>
+              </w:tc>
+            </w:tr>
+            <w:tr>
+              <w:tc>
+                <w:tcPr/>
+                <w:p>
+                  <w:pPr>
+                    <w:pStyle w:val="Compact"/>
+                    <w:jc w:val="left"/>
+                    <w:jc w:val="center"/>
+                  </w:pPr>
+                  <w:r>
+                    <w:t xml:space="preserve">3. Make Data, People, Projects, and Outputs Discoverable, Linked and Citable with PIDs</w:t>
+                  </w:r>
+                </w:p>
+              </w:tc>
+              <w:tc>
+                <w:tcPr/>
+                <w:p>
+                  <w:pPr>
+                    <w:pStyle w:val="Compact"/>
+                    <w:jc w:val="left"/>
+                    <w:jc w:val="center"/>
+                  </w:pPr>
+                  <w:r>
+                    <w:t xml:space="preserve">Persistent identifiers (PIDs) connect data with researchers, institutions, and outputs—supporting data citation, reuse, and automated attribution.</w:t>
+                  </w:r>
+                </w:p>
+              </w:tc>
+              <w:tc>
+                <w:tcPr/>
+                <w:p>
+                  <w:pPr>
+                    <w:pStyle w:val="Compact"/>
+                    <w:jc w:val="center"/>
+                  </w:pPr>
+                  <w:r>
+                    <w:t xml:space="preserve">- Encourage use of ORCID iDs for researchers.</w:t>
+                  </w:r>
+                  <w:r>
+                    <w:br/>
+                  </w:r>
+                  <w:r>
+                    <w:t xml:space="preserve">- Use ROR IDs for institutions.</w:t>
+                  </w:r>
+                  <w:r>
+                    <w:br/>
+                  </w:r>
+                  <w:r>
+                    <w:t xml:space="preserve">- Assign DOIs via DataCite for data packages.</w:t>
+                  </w:r>
+                  <w:r>
+                    <w:br/>
+                  </w:r>
+                  <w:r>
+                    <w:t xml:space="preserve">- Embed DOIs in dashboards and metadata.</w:t>
+                  </w:r>
+                </w:p>
+              </w:tc>
+            </w:tr>
+            <w:tr>
+              <w:tc>
+                <w:tcPr/>
+                <w:p>
+                  <w:pPr>
+                    <w:pStyle w:val="Compact"/>
+                    <w:jc w:val="left"/>
+                    <w:jc w:val="center"/>
+                  </w:pPr>
+                  <w:r>
+                    <w:t xml:space="preserve">4. Use Shared Data Models, Vocabularies and Metadata to Enable Integration</w:t>
+                  </w:r>
+                </w:p>
+              </w:tc>
+              <w:tc>
+                <w:tcPr/>
+                <w:p>
+                  <w:pPr>
+                    <w:pStyle w:val="Compact"/>
+                    <w:jc w:val="left"/>
+                    <w:jc w:val="center"/>
+                  </w:pPr>
+                  <w:r>
+                    <w:t xml:space="preserve">Common vocabularies, metadata standards, and ontologies support integration across systems and preserve semantic meaning.</w:t>
+                  </w:r>
+                </w:p>
+              </w:tc>
+              <w:tc>
+                <w:tcPr/>
+                <w:p>
+                  <w:pPr>
+                    <w:pStyle w:val="Compact"/>
+                    <w:jc w:val="center"/>
+                  </w:pPr>
+                  <w:r>
+                    <w:t xml:space="preserve">- Adopt ISO 19115, EML, or DataCite metadata standards.</w:t>
+                  </w:r>
+                  <w:r>
+                    <w:br/>
+                  </w:r>
+                  <w:r>
+                    <w:t xml:space="preserve">- Model datasets using the Darwin Core Data Package.</w:t>
+                  </w:r>
+                  <w:r>
+                    <w:br/>
+                  </w:r>
+                  <w:r>
+                    <w:t xml:space="preserve">- Use controlled vocabularies or ontologies with PIDs.</w:t>
+                  </w:r>
+                </w:p>
+              </w:tc>
+            </w:tr>
+            <w:tr>
+              <w:tc>
+                <w:tcPr/>
+                <w:p>
+                  <w:pPr>
+                    <w:pStyle w:val="Compact"/>
+                    <w:jc w:val="left"/>
+                    <w:jc w:val="center"/>
+                  </w:pPr>
+                  <w:r>
+                    <w:t xml:space="preserve">5. Store Data in Ways That Others Can Easily Access and Use</w:t>
+                  </w:r>
+                </w:p>
+              </w:tc>
+              <w:tc>
+                <w:tcPr/>
+                <w:p>
+                  <w:pPr>
+                    <w:pStyle w:val="Compact"/>
+                    <w:jc w:val="left"/>
+                    <w:jc w:val="center"/>
+                  </w:pPr>
+                  <w:r>
+                    <w:t xml:space="preserve">Structured and accessible data formats ensure usability, reduce wrangling, and support integration with analytical tools and applications.</w:t>
+                  </w:r>
+                </w:p>
+              </w:tc>
+              <w:tc>
+                <w:tcPr/>
+                <w:p>
+                  <w:pPr>
+                    <w:pStyle w:val="Compact"/>
+                    <w:jc w:val="center"/>
+                  </w:pPr>
+                  <w:r>
+                    <w:t xml:space="preserve">- Provide APIs using FastAPI, Flask, or Django REST.</w:t>
+                  </w:r>
+                  <w:r>
+                    <w:br/>
+                  </w:r>
+                  <w:r>
+                    <w:t xml:space="preserve">- Archive in trusted repositories (e.g., GBIF, FRDR, USGS).</w:t>
+                  </w:r>
+                  <w:r>
+                    <w:br/>
+                  </w:r>
+                  <w:r>
+                    <w:t xml:space="preserve">- Use GitHub-Zenodo for DOI assignment and preservation.</w:t>
+                  </w:r>
+                </w:p>
+              </w:tc>
+            </w:tr>
+            <w:tr>
+              <w:tc>
+                <w:tcPr/>
+                <w:p>
+                  <w:pPr>
+                    <w:pStyle w:val="Compact"/>
+                    <w:jc w:val="left"/>
+                    <w:jc w:val="center"/>
+                  </w:pPr>
+                  <w:r>
+                    <w:t xml:space="preserve">6. Incentivize and Track Data Sharing and Reuse</w:t>
+                  </w:r>
+                </w:p>
+              </w:tc>
+              <w:tc>
+                <w:tcPr/>
+                <w:p>
+                  <w:pPr>
+                    <w:pStyle w:val="Compact"/>
+                    <w:jc w:val="left"/>
+                    <w:jc w:val="center"/>
+                  </w:pPr>
+                  <w:r>
+                    <w:t xml:space="preserve">Recognizing data contributors and tracking reuse promotes a culture of sharing and supports professional recognition.</w:t>
+                  </w:r>
+                </w:p>
+              </w:tc>
+              <w:tc>
+                <w:tcPr/>
+                <w:p>
+                  <w:pPr>
+                    <w:pStyle w:val="Compact"/>
+                    <w:jc w:val="center"/>
+                  </w:pPr>
+                  <w:r>
+                    <w:t xml:space="preserve">- License data with CC-BY 4.0.</w:t>
+                  </w:r>
+                  <w:r>
+                    <w:br/>
+                  </w:r>
+                  <w:r>
+                    <w:t xml:space="preserve">- Include citation text and visible credit fields.</w:t>
+                  </w:r>
+                  <w:r>
+                    <w:br/>
+                  </w:r>
+                  <w:r>
+                    <w:t xml:space="preserve">- Use COUNTER metrics and DataCite APIs to monitor reuse.</w:t>
+                  </w:r>
+                  <w:r>
+                    <w:br/>
+                  </w:r>
+                  <w:r>
+                    <w:t xml:space="preserve">- Encourage dataset citation in references.</w:t>
+                  </w:r>
+                </w:p>
+              </w:tc>
+            </w:tr>
+            <w:tr>
+              <w:tc>
+                <w:tcPr/>
+                <w:p>
+                  <w:pPr>
+                    <w:pStyle w:val="Compact"/>
+                    <w:jc w:val="left"/>
+                    <w:jc w:val="center"/>
+                  </w:pPr>
+                  <w:r>
+                    <w:t xml:space="preserve">7. Build Community Through Co-Development and Mutual Benefit</w:t>
+                  </w:r>
+                </w:p>
+              </w:tc>
+              <w:tc>
+                <w:tcPr/>
+                <w:p>
+                  <w:pPr>
+                    <w:pStyle w:val="Compact"/>
+                    <w:jc w:val="left"/>
+                    <w:jc w:val="center"/>
+                  </w:pPr>
+                  <w:r>
+                    <w:t xml:space="preserve">Engaging users early ensures tools and standards meet real-world needs and enhances long-term stewardship.</w:t>
+                  </w:r>
+                </w:p>
+              </w:tc>
+              <w:tc>
+                <w:tcPr/>
+                <w:p>
+                  <w:pPr>
+                    <w:pStyle w:val="Compact"/>
+                    <w:jc w:val="center"/>
+                  </w:pPr>
+                  <w:r>
+                    <w:t xml:space="preserve">- Participate in RDA Salmon Interest Group.</w:t>
+                  </w:r>
+                  <w:r>
+                    <w:br/>
+                  </w:r>
+                  <w:r>
+                    <w:t xml:space="preserve">- Facilitate workshops for metadata and vocabulary alignment.</w:t>
+                  </w:r>
+                  <w:r>
+                    <w:br/>
+                  </w:r>
+                  <w:r>
+                    <w:t xml:space="preserve">- Support community-engaged research with tangible benefits.</w:t>
+                  </w:r>
+                </w:p>
+              </w:tc>
+            </w:tr>
+          </w:tbl>
+          <w:bookmarkEnd w:id="27"/>
+          <w:p/>
         </w:tc>
       </w:tr>
     </w:tbl>
-    <w:bookmarkStart w:id="29" w:name="conclusion"/>
+    <w:bookmarkEnd w:id="28"/>
+    <w:bookmarkEnd w:id="29"/>
+    <w:bookmarkStart w:id="62" w:name="conclusion"/>
+    <w:p>
+      <w:pPr>
+        <w:pStyle w:val="Heading2"/>
+      </w:pPr>
+      <w:r>
+        <w:t xml:space="preserve">Conclusion</w:t>
+      </w:r>
+    </w:p>
+    <w:p>
+      <w:pPr>
+        <w:pStyle w:val="FirstParagraph"/>
+      </w:pPr>
+      <w:r>
+        <w:t xml:space="preserve">We envision a future where salmon data are not locked in filing cabinets, buried in PDFs, or hidden in siloed spreadsheets, but instead flow seamlessly through a well-stewarded digital ecosystem. In this future, field biologists, Indigenous guardians, modelers, and policymakers interact with a living knowledge system—one that is transparent, discoverable, interoperable, and constantly evolving. Metadata standards, controlled vocabularies, and shared governance frameworks are not afterthoughts but integral to the culture of data collection and use. Scientists receive credit for publishing high-quality data, and users trust the provenance and structure of the datasets they rely on to make critical management decisions.</w:t>
+      </w:r>
+    </w:p>
+    <w:p>
+      <w:pPr>
+        <w:pStyle w:val="BodyText"/>
+      </w:pPr>
+      <w:r>
+        <w:t xml:space="preserve">The process of aggregating and understanding salmon data has been fraught with challenges, from the complex life histories of the species, changing habitat conditions, and human effects to the jurisdictional and institutional silos that obstruct coordination. Salmon traverse political and ecosystem boundaries, yet our data systems often do not. The need of the hour is a strategy that is simple, flexible, and coordinated—one that embraces the FAIR principles while integrating the CARE principles to honor the sovereignty and knowledge systems of Indigenous communities.</w:t>
+      </w:r>
+    </w:p>
+    <w:p>
+      <w:pPr>
+        <w:pStyle w:val="BodyText"/>
+      </w:pPr>
+      <w:r>
+        <w:t xml:space="preserve">In the face of accelerating environmental change and rapid technological innovation, a transformative opportunity exists: to harness fragmented and heterogeneous datasets and translate them into standardized, interoperable data products. These products—rooted in community-endorsed standards and supported by persistent infrastructure—will allow researchers and resource managers to adopt data-intensive analytical approaches, automate updates to population indicators, and integrate diverse datasets into real-time decision-support tools. This marks a critical step toward transitioning salmon science into the</w:t>
+      </w:r>
+      <w:r>
+        <w:t xml:space="preserve"> </w:t>
+      </w:r>
+      <w:r>
+        <w:t xml:space="preserve">“Fourth Paradigm”</w:t>
+      </w:r>
+      <w:r>
+        <w:t xml:space="preserve"> </w:t>
+      </w:r>
+      <w:r>
+        <w:t xml:space="preserve">of discovery</w:t>
+      </w:r>
+      <w:r>
+        <w:t xml:space="preserve">(Hey 2012)</w:t>
+      </w:r>
+      <w:r>
+        <w:t xml:space="preserve">: one driven by data-intensive, cross-disciplinary synthesis.</w:t>
+      </w:r>
+    </w:p>
+    <w:bookmarkStart w:id="30" w:name="competing-interests"/>
     <w:p>
       <w:pPr>
         <w:pStyle w:val="Heading3"/>
       </w:pPr>
       <w:r>
-        <w:t xml:space="preserve">CONCLUSION</w:t>
-      </w:r>
-    </w:p>
-    <w:p>
-      <w:pPr>
-        <w:pStyle w:val="FirstParagraph"/>
-      </w:pPr>
-      <w:r>
-        <w:t xml:space="preserve">We envision a future where salmon data are not locked in filing cabinets, buried in PDFs, or hidden in siloed spreadsheets, but instead flow seamlessly through a well-stewarded digital ecosystem. In this future, field biologists, Indigenous guardians, modelers, and policymakers interact with a living knowledge system—one that is transparent, discoverable, interoperable, and constantly evolving. Metadata standards, controlled vocabularies, and shared governance frameworks are not afterthoughts but integral to the culture of data collection and use. Scientists receive credit for publishing high-quality data, and users trust the provenance and structure of the datasets they rely on to make critical management decisions.</w:t>
-      </w:r>
-    </w:p>
-    <w:p>
-      <w:pPr>
-        <w:pStyle w:val="BodyText"/>
-      </w:pPr>
-      <w:r>
-        <w:t xml:space="preserve">The process of aggregating and understanding salmon data has been fraught with challenges, from the complex life histories of the species, changing habitat conditions, and human effects to the jurisdictional and institutional silos that obstruct coordination. Salmon traverse political and ecosystem boundaries, yet our data systems often do not. The need of the hour is a strategy that is simple, flexible, and coordinated—one that embraces the FAIR principles while integrating the CARE principles to honor the sovereignty and knowledge systems of Indigenous communities.</w:t>
-      </w:r>
-    </w:p>
-    <w:p>
-      <w:pPr>
-        <w:pStyle w:val="BodyText"/>
-      </w:pPr>
-      <w:r>
-        <w:t xml:space="preserve">In the face of accelerating environmental change and rapid technological innovation, a transformative opportunity exists: to harness fragmented and heterogeneous datasets and translate them into standardized, interoperable data products. These products—rooted in community-endorsed standards and supported by persistent infrastructure—will allow researchers and resource managers to adopt data-intensive analytical approaches, automate updates to population indicators, and integrate diverse datasets into real-time decision-support tools. This marks a critical step toward transitioning salmon science into the</w:t>
-      </w:r>
-      <w:r>
-        <w:t xml:space="preserve"> </w:t>
-      </w:r>
-      <w:r>
-        <w:t xml:space="preserve">“Fourth Paradigm”</w:t>
-      </w:r>
-      <w:r>
-        <w:t xml:space="preserve"> </w:t>
-      </w:r>
-      <w:r>
-        <w:t xml:space="preserve">of discovery</w:t>
-      </w:r>
-      <w:r>
-        <w:t xml:space="preserve">(Hey 2012)</w:t>
-      </w:r>
-      <w:r>
-        <w:t xml:space="preserve">: one driven by data-intensive, cross-disciplinary synthesis.</w:t>
-      </w:r>
-    </w:p>
-    <w:bookmarkEnd w:id="29"/>
-    <w:bookmarkStart w:id="30" w:name="competing-interests"/>
-    <w:p>
-      <w:pPr>
-        <w:pStyle w:val="Heading3"/>
-      </w:pPr>
-      <w:r>
         <w:t xml:space="preserve">Competing interests</w:t>
-      </w:r>
-    </w:p>
-    <w:p>
-      <w:pPr>
-        <w:pStyle w:val="FirstParagraph"/>
-      </w:pPr>
-      <w:r>
-        <w:t xml:space="preserve">A competing interests statement is required for all papers accepted by and published in</w:t>
-      </w:r>
-      <w:r>
-        <w:t xml:space="preserve"> </w:t>
-      </w:r>
-      <w:r>
-        <w:rPr>
-          <w:i/>
-          <w:iCs/>
-        </w:rPr>
-        <w:t xml:space="preserve">Scientific Data</w:t>
-      </w:r>
-      <w:r>
-        <w:t xml:space="preserve">. If there is no conflict of interest, a statement declaring this must still be included in the manuscript.</w:t>
       </w:r>
     </w:p>
     <w:bookmarkEnd w:id="30"/>
@@ -1389,7 +1240,7 @@
       </w:r>
     </w:p>
     <w:bookmarkEnd w:id="31"/>
-    <w:bookmarkStart w:id="59" w:name="references"/>
+    <w:bookmarkStart w:id="61" w:name="references"/>
     <w:p>
       <w:pPr>
         <w:pStyle w:val="Heading3"/>
@@ -1398,7 +1249,7 @@
         <w:t xml:space="preserve">References</w:t>
       </w:r>
     </w:p>
-    <w:bookmarkStart w:id="58" w:name="refs"/>
+    <w:bookmarkStart w:id="60" w:name="refs"/>
     <w:bookmarkStart w:id="33" w:name="ref-bull2022"/>
     <w:p>
       <w:pPr>
@@ -1507,12 +1358,55 @@
       </w:r>
     </w:p>
     <w:bookmarkEnd w:id="35"/>
-    <w:bookmarkStart w:id="37" w:name="ref-eartheconomics2021"/>
+    <w:bookmarkStart w:id="37" w:name="ref-diack2024"/>
     <w:p>
       <w:pPr>
         <w:pStyle w:val="Bibliography"/>
       </w:pPr>
       <w:r>
+        <w:t xml:space="preserve">Diack, Graeme, Tom Bird, Scott Akenhead, Jennifer Bayer, Deirdre Brophy, Colin Bull, Elvira de Eyto, et al. 2024.</w:t>
+      </w:r>
+      <w:r>
+        <w:t xml:space="preserve"> </w:t>
+      </w:r>
+      <w:r>
+        <w:t xml:space="preserve">“Salmon Data Mobilization.”</w:t>
+      </w:r>
+      <w:r>
+        <w:t xml:space="preserve"> </w:t>
+      </w:r>
+      <w:r>
+        <w:rPr>
+          <w:i/>
+          <w:iCs/>
+        </w:rPr>
+        <w:t xml:space="preserve">North Pacific Anadromous Fish Commission Bulletin</w:t>
+      </w:r>
+      <w:r>
+        <w:t xml:space="preserve">, December.</w:t>
+      </w:r>
+      <w:r>
+        <w:t xml:space="preserve"> </w:t>
+      </w:r>
+      <w:hyperlink r:id="rId36">
+        <w:r>
+          <w:rPr>
+            <w:rStyle w:val="Hyperlink"/>
+          </w:rPr>
+          <w:t xml:space="preserve">https://doi.org/10.23849/npafcb7/x3rlpo23a</w:t>
+        </w:r>
+      </w:hyperlink>
+      <w:r>
+        <w:t xml:space="preserve">.</w:t>
+      </w:r>
+    </w:p>
+    <w:bookmarkEnd w:id="37"/>
+    <w:bookmarkStart w:id="39" w:name="ref-eartheconomics2021"/>
+    <w:p>
+      <w:pPr>
+        <w:pStyle w:val="Bibliography"/>
+      </w:pPr>
+      <w:r>
         <w:t xml:space="preserve">Earth Economics. 2021.</w:t>
       </w:r>
       <w:r>
@@ -1530,7 +1424,7 @@
       <w:r>
         <w:t xml:space="preserve"> </w:t>
       </w:r>
-      <w:hyperlink r:id="rId36">
+      <w:hyperlink r:id="rId38">
         <w:r>
           <w:rPr>
             <w:rStyle w:val="Hyperlink"/>
@@ -1542,8 +1436,8 @@
         <w:t xml:space="preserve">.</w:t>
       </w:r>
     </w:p>
-    <w:bookmarkEnd w:id="37"/>
-    <w:bookmarkStart w:id="39" w:name="ref-groot1991"/>
+    <w:bookmarkEnd w:id="39"/>
+    <w:bookmarkStart w:id="41" w:name="ref-groot1991"/>
     <w:p>
       <w:pPr>
         <w:pStyle w:val="Bibliography"/>
@@ -1567,7 +1461,7 @@
       <w:r>
         <w:t xml:space="preserve"> </w:t>
       </w:r>
-      <w:hyperlink r:id="rId38">
+      <w:hyperlink r:id="rId40">
         <w:r>
           <w:rPr>
             <w:rStyle w:val="Hyperlink"/>
@@ -1579,8 +1473,8 @@
         <w:t xml:space="preserve">.</w:t>
       </w:r>
     </w:p>
-    <w:bookmarkEnd w:id="39"/>
-    <w:bookmarkStart w:id="41" w:name="ref-hey2012"/>
+    <w:bookmarkEnd w:id="41"/>
+    <w:bookmarkStart w:id="43" w:name="ref-hey2012"/>
     <w:p>
       <w:pPr>
         <w:pStyle w:val="Bibliography"/>
@@ -1612,7 +1506,7 @@
       <w:r>
         <w:t xml:space="preserve"> </w:t>
       </w:r>
-      <w:hyperlink r:id="rId40">
+      <w:hyperlink r:id="rId42">
         <w:r>
           <w:rPr>
             <w:rStyle w:val="Hyperlink"/>
@@ -1624,8 +1518,8 @@
         <w:t xml:space="preserve">.</w:t>
       </w:r>
     </w:p>
-    <w:bookmarkEnd w:id="41"/>
-    <w:bookmarkStart w:id="43" w:name="ref-inman2021"/>
+    <w:bookmarkEnd w:id="43"/>
+    <w:bookmarkStart w:id="45" w:name="ref-inman2021"/>
     <w:p>
       <w:pPr>
         <w:pStyle w:val="Bibliography"/>
@@ -1658,7 +1552,7 @@
       <w:r>
         <w:t xml:space="preserve"> </w:t>
       </w:r>
-      <w:hyperlink r:id="rId42">
+      <w:hyperlink r:id="rId44">
         <w:r>
           <w:rPr>
             <w:rStyle w:val="Hyperlink"/>
@@ -1670,8 +1564,8 @@
         <w:t xml:space="preserve">.</w:t>
       </w:r>
     </w:p>
-    <w:bookmarkEnd w:id="43"/>
-    <w:bookmarkStart w:id="45" w:name="ref-jennings2023a"/>
+    <w:bookmarkEnd w:id="45"/>
+    <w:bookmarkStart w:id="47" w:name="ref-jennings2023a"/>
     <w:p>
       <w:pPr>
         <w:pStyle w:val="Bibliography"/>
@@ -1722,7 +1616,7 @@
       <w:r>
         <w:t xml:space="preserve"> </w:t>
       </w:r>
-      <w:hyperlink r:id="rId44">
+      <w:hyperlink r:id="rId46">
         <w:r>
           <w:rPr>
             <w:rStyle w:val="Hyperlink"/>
@@ -1734,8 +1628,8 @@
         <w:t xml:space="preserve">.</w:t>
       </w:r>
     </w:p>
-    <w:bookmarkEnd w:id="45"/>
-    <w:bookmarkStart w:id="47" w:name="ref-johnson2024"/>
+    <w:bookmarkEnd w:id="47"/>
+    <w:bookmarkStart w:id="49" w:name="ref-johnson2024"/>
     <w:p>
       <w:pPr>
         <w:pStyle w:val="Bibliography"/>
@@ -1765,7 +1659,7 @@
       <w:r>
         <w:t xml:space="preserve"> </w:t>
       </w:r>
-      <w:hyperlink r:id="rId46">
+      <w:hyperlink r:id="rId48">
         <w:r>
           <w:rPr>
             <w:rStyle w:val="Hyperlink"/>
@@ -1777,8 +1671,8 @@
         <w:t xml:space="preserve">.</w:t>
       </w:r>
     </w:p>
-    <w:bookmarkEnd w:id="47"/>
-    <w:bookmarkStart w:id="49" w:name="ref-lindenmayer2012"/>
+    <w:bookmarkEnd w:id="49"/>
+    <w:bookmarkStart w:id="51" w:name="ref-lindenmayer2012"/>
     <w:p>
       <w:pPr>
         <w:pStyle w:val="Bibliography"/>
@@ -1817,7 +1711,7 @@
       <w:r>
         <w:t xml:space="preserve"> </w:t>
       </w:r>
-      <w:hyperlink r:id="rId48">
+      <w:hyperlink r:id="rId50">
         <w:r>
           <w:rPr>
             <w:rStyle w:val="Hyperlink"/>
@@ -1829,8 +1723,8 @@
         <w:t xml:space="preserve">.</w:t>
       </w:r>
     </w:p>
-    <w:bookmarkEnd w:id="49"/>
-    <w:bookmarkStart w:id="51" w:name="ref-marmorek2011"/>
+    <w:bookmarkEnd w:id="51"/>
+    <w:bookmarkStart w:id="53" w:name="ref-marmorek2011"/>
     <w:p>
       <w:pPr>
         <w:pStyle w:val="Bibliography"/>
@@ -1853,7 +1747,7 @@
       <w:r>
         <w:t xml:space="preserve"> </w:t>
       </w:r>
-      <w:hyperlink r:id="rId50">
+      <w:hyperlink r:id="rId52">
         <w:r>
           <w:rPr>
             <w:rStyle w:val="Hyperlink"/>
@@ -1865,8 +1759,8 @@
         <w:t xml:space="preserve">.</w:t>
       </w:r>
     </w:p>
-    <w:bookmarkEnd w:id="51"/>
-    <w:bookmarkStart w:id="53" w:name="ref-peterman2012"/>
+    <w:bookmarkEnd w:id="53"/>
+    <w:bookmarkStart w:id="55" w:name="ref-peterman2012"/>
     <w:p>
       <w:pPr>
         <w:pStyle w:val="Bibliography"/>
@@ -1915,7 +1809,7 @@
       <w:r>
         <w:t xml:space="preserve"> </w:t>
       </w:r>
-      <w:hyperlink r:id="rId52">
+      <w:hyperlink r:id="rId54">
         <w:r>
           <w:rPr>
             <w:rStyle w:val="Hyperlink"/>
@@ -1927,8 +1821,8 @@
         <w:t xml:space="preserve">.</w:t>
       </w:r>
     </w:p>
-    <w:bookmarkEnd w:id="53"/>
-    <w:bookmarkStart w:id="55" w:name="ref-ween2013"/>
+    <w:bookmarkEnd w:id="55"/>
+    <w:bookmarkStart w:id="57" w:name="ref-ween2013"/>
     <w:p>
       <w:pPr>
         <w:pStyle w:val="Bibliography"/>
@@ -1961,7 +1855,7 @@
       <w:r>
         <w:t xml:space="preserve"> </w:t>
       </w:r>
-      <w:hyperlink r:id="rId54">
+      <w:hyperlink r:id="rId56">
         <w:r>
           <w:rPr>
             <w:rStyle w:val="Hyperlink"/>
@@ -1973,8 +1867,8 @@
         <w:t xml:space="preserve">.</w:t>
       </w:r>
     </w:p>
-    <w:bookmarkEnd w:id="55"/>
-    <w:bookmarkStart w:id="57" w:name="ref-wilkinson2016"/>
+    <w:bookmarkEnd w:id="57"/>
+    <w:bookmarkStart w:id="59" w:name="ref-wilkinson2016"/>
     <w:p>
       <w:pPr>
         <w:pStyle w:val="Bibliography"/>
@@ -2007,7 +1901,7 @@
       <w:r>
         <w:t xml:space="preserve"> </w:t>
       </w:r>
-      <w:hyperlink r:id="rId56">
+      <w:hyperlink r:id="rId58">
         <w:r>
           <w:rPr>
             <w:rStyle w:val="Hyperlink"/>
@@ -2019,10 +1913,595 @@
         <w:t xml:space="preserve">.</w:t>
       </w:r>
     </w:p>
-    <w:bookmarkEnd w:id="57"/>
-    <w:bookmarkEnd w:id="58"/>
     <w:bookmarkEnd w:id="59"/>
     <w:bookmarkEnd w:id="60"/>
+    <w:bookmarkEnd w:id="61"/>
+    <w:bookmarkEnd w:id="62"/>
+    <w:bookmarkStart w:id="83" w:name="X0eec7e8f025fee3ab106441c96e63641f0533a1"/>
+    <w:p>
+      <w:pPr>
+        <w:pStyle w:val="Heading2"/>
+      </w:pPr>
+      <w:r>
+        <w:t xml:space="preserve">Appendix 1. Real-world Example Applications of the Best Practices</w:t>
+      </w:r>
+    </w:p>
+    <w:p>
+      <w:pPr>
+        <w:pStyle w:val="FirstParagraph"/>
+      </w:pPr>
+      <w:r>
+        <w:t xml:space="preserve">Here we provide detailed descriptions of the seven best practices for salmon data stewardship, along with practical applications and real-world examples. This is not an exhaustive list, but rather a starting point for salmon biologists and data stewards to implement effective data stewardship practices in their work based on examples from the salmon research and management community.</w:t>
+      </w:r>
+    </w:p>
+    <w:bookmarkStart w:id="66" w:name="Xb12edd0657e7269c47a25b09d9d78e24cee1937"/>
+    <w:p>
+      <w:pPr>
+        <w:pStyle w:val="Heading4"/>
+      </w:pPr>
+      <w:r>
+        <w:rPr>
+          <w:b/>
+          <w:bCs/>
+        </w:rPr>
+        <w:t xml:space="preserve">1. Make Data Governance Explicit to Support Trust and Reuse</w:t>
+      </w:r>
+    </w:p>
+    <w:p>
+      <w:pPr>
+        <w:pStyle w:val="FirstParagraph"/>
+      </w:pPr>
+      <w:r>
+        <w:t xml:space="preserve">Clear governance defines roles, responsibilities, and procedures ensuring data quality, long-term maintenance, accountability, and compliance with community principles such as FAIR and CARE. Effective governance fosters trust, facilitates data sharing, and reduces ambiguity regarding decision making, and is critical for coordinating both technical and sociocultural aspects of data stewardship.</w:t>
+      </w:r>
+    </w:p>
+    <w:p>
+      <w:pPr>
+        <w:pStyle w:val="BodyText"/>
+      </w:pPr>
+      <w:r>
+        <w:t xml:space="preserve">In collaborative international or multi-organizational settings, establishing governance at the outset of a project is crucial for aligning diverse groups, including biologists, data managers, Indigenous communities, policymakers, and other participants. Early governance planning should establish clear, collaborative frameworks that respect each group’s expertise and needs from the beginning. </w:t>
+      </w:r>
+    </w:p>
+    <w:bookmarkStart w:id="65" w:name="practical-applications"/>
+    <w:p>
+      <w:pPr>
+        <w:pStyle w:val="Heading5"/>
+      </w:pPr>
+      <w:r>
+        <w:t xml:space="preserve">Practical Applications:</w:t>
+      </w:r>
+    </w:p>
+    <w:p>
+      <w:pPr>
+        <w:pStyle w:val="FirstParagraph"/>
+      </w:pPr>
+      <w:r>
+        <w:t xml:space="preserve">Document roles and responsibilities clearly at project start using a Project or Data Product Governance Charter and structured frameworks (e.g., DACI or RACI charts) that relate to organizational data policies.</w:t>
+      </w:r>
+    </w:p>
+    <w:p>
+      <w:pPr>
+        <w:numPr>
+          <w:ilvl w:val="0"/>
+          <w:numId w:val="1005"/>
+        </w:numPr>
+      </w:pPr>
+      <w:hyperlink r:id="rId63">
+        <w:r>
+          <w:rPr>
+            <w:rStyle w:val="Hyperlink"/>
+          </w:rPr>
+          <w:t xml:space="preserve">Example of a Data Management Plan from the California Department of Water Resources</w:t>
+        </w:r>
+      </w:hyperlink>
+    </w:p>
+    <w:p>
+      <w:pPr>
+        <w:numPr>
+          <w:ilvl w:val="0"/>
+          <w:numId w:val="1005"/>
+        </w:numPr>
+      </w:pPr>
+      <w:hyperlink r:id="rId64">
+        <w:r>
+          <w:rPr>
+            <w:rStyle w:val="Hyperlink"/>
+          </w:rPr>
+          <w:t xml:space="preserve">Data Management Plan Templates</w:t>
+        </w:r>
+      </w:hyperlink>
+    </w:p>
+    <w:p>
+      <w:pPr>
+        <w:pStyle w:val="FirstParagraph"/>
+      </w:pPr>
+      <w:r>
+        <w:t xml:space="preserve">Integrate CARE principles to ensure ethical governance and respect Indigenous data rights.</w:t>
+      </w:r>
+    </w:p>
+    <w:p>
+      <w:pPr>
+        <w:pStyle w:val="FirstParagraph"/>
+      </w:pPr>
+      <w:r>
+        <w:t xml:space="preserve">Create a governance or oversight committee for regular data practice reviews and decision making regarding data structures, timelines, data sharing agreements and interoperability protocols</w:t>
+      </w:r>
+    </w:p>
+    <w:bookmarkEnd w:id="65"/>
+    <w:bookmarkEnd w:id="66"/>
+    <w:bookmarkStart w:id="69" w:name="Xe4940526a4497d243234a137f59d11fc75e1dec"/>
+    <w:p>
+      <w:pPr>
+        <w:pStyle w:val="Heading4"/>
+      </w:pPr>
+      <w:r>
+        <w:rPr>
+          <w:b/>
+          <w:bCs/>
+        </w:rPr>
+        <w:t xml:space="preserve">2. Reuse Proven Infrastructure to Save Time and Increase Interoperability</w:t>
+      </w:r>
+    </w:p>
+    <w:p>
+      <w:pPr>
+        <w:pStyle w:val="FirstParagraph"/>
+      </w:pPr>
+      <w:r>
+        <w:t xml:space="preserve">Building custom solutions should be avoided where possible. Maximizing existing platforms and technologies reduces costs, accelerates implementation, and increases data interoperability. Building modular, interoperable systems grounded in proven technologies ensures sustainable long-term stewardship.</w:t>
+      </w:r>
+    </w:p>
+    <w:bookmarkStart w:id="68" w:name="practical-applications-1"/>
+    <w:p>
+      <w:pPr>
+        <w:pStyle w:val="Heading5"/>
+      </w:pPr>
+      <w:r>
+        <w:t xml:space="preserve">Practical Applications:</w:t>
+      </w:r>
+    </w:p>
+    <w:p>
+      <w:pPr>
+        <w:numPr>
+          <w:ilvl w:val="0"/>
+          <w:numId w:val="1007"/>
+        </w:numPr>
+      </w:pPr>
+      <w:hyperlink r:id="rId67">
+        <w:r>
+          <w:rPr>
+            <w:rStyle w:val="Hyperlink"/>
+          </w:rPr>
+          <w:t xml:space="preserve">Use the Ocean Biodiversity Information System or the Global Biodiversity Information Facility to standardize and host your data</w:t>
+        </w:r>
+      </w:hyperlink>
+    </w:p>
+    <w:p>
+      <w:pPr>
+        <w:numPr>
+          <w:ilvl w:val="0"/>
+          <w:numId w:val="1007"/>
+        </w:numPr>
+      </w:pPr>
+      <w:r>
+        <w:t xml:space="preserve">Use free data catalogue services such as the Knowledge Network for Biocomplexity (KNB) or Zenodo</w:t>
+      </w:r>
+    </w:p>
+    <w:bookmarkEnd w:id="68"/>
+    <w:bookmarkEnd w:id="69"/>
+    <w:bookmarkStart w:id="72" w:name="X2e704b3fbdac499c8de63b2db85bac328669287"/>
+    <w:p>
+      <w:pPr>
+        <w:pStyle w:val="Heading4"/>
+      </w:pPr>
+      <w:r>
+        <w:rPr>
+          <w:b/>
+          <w:bCs/>
+        </w:rPr>
+        <w:t xml:space="preserve">3. Make Data, People, Projects, and Outputs Discoverable, Linked and Citable with PIDs</w:t>
+      </w:r>
+    </w:p>
+    <w:p>
+      <w:pPr>
+        <w:pStyle w:val="FirstParagraph"/>
+      </w:pPr>
+      <w:r>
+        <w:t xml:space="preserve">Persistent identifiers (PIDs), including Digital Object Identifiers (DOI) are essential for tracking the provenance and reuse of data, and linking data, protocols, organizations and people. They allow for consistent referencing, integration across systems, and automated credit via data citation.</w:t>
+      </w:r>
+    </w:p>
+    <w:bookmarkStart w:id="71" w:name="practical-applications-2"/>
+    <w:p>
+      <w:pPr>
+        <w:pStyle w:val="Heading5"/>
+      </w:pPr>
+      <w:r>
+        <w:t xml:space="preserve">Practical Applications:</w:t>
+      </w:r>
+    </w:p>
+    <w:p>
+      <w:pPr>
+        <w:numPr>
+          <w:ilvl w:val="0"/>
+          <w:numId w:val="1008"/>
+        </w:numPr>
+      </w:pPr>
+      <w:r>
+        <w:t xml:space="preserve">Encourage researchers to register for an</w:t>
+      </w:r>
+      <w:r>
+        <w:t xml:space="preserve"> </w:t>
+      </w:r>
+      <w:hyperlink r:id="rId70">
+        <w:r>
+          <w:rPr>
+            <w:rStyle w:val="Hyperlink"/>
+          </w:rPr>
+          <w:t xml:space="preserve">Open Researcher and Contributor ID (ORCID)</w:t>
+        </w:r>
+      </w:hyperlink>
+      <w:r>
+        <w:t xml:space="preserve"> </w:t>
+      </w:r>
+      <w:r>
+        <w:t xml:space="preserve">and include ORCIDs in metadata records and submission forms</w:t>
+      </w:r>
+    </w:p>
+    <w:p>
+      <w:pPr>
+        <w:numPr>
+          <w:ilvl w:val="0"/>
+          <w:numId w:val="1008"/>
+        </w:numPr>
+      </w:pPr>
+      <w:r>
+        <w:t xml:space="preserve">Register your organization with the Research Organization Registry (ROR) and use ROR IDs to identify institutions involved in salmon science.</w:t>
+      </w:r>
+    </w:p>
+    <w:p>
+      <w:pPr>
+        <w:numPr>
+          <w:ilvl w:val="0"/>
+          <w:numId w:val="1008"/>
+        </w:numPr>
+      </w:pPr>
+      <w:r>
+        <w:t xml:space="preserve">Assign DOIs to data packages, protocols, and reports using DataCite.</w:t>
+      </w:r>
+    </w:p>
+    <w:p>
+      <w:pPr>
+        <w:numPr>
+          <w:ilvl w:val="0"/>
+          <w:numId w:val="1008"/>
+        </w:numPr>
+      </w:pPr>
+      <w:r>
+        <w:t xml:space="preserve">Embed DOIs in dashboards, figures, and metadata so they persist in derivative products.</w:t>
+      </w:r>
+    </w:p>
+    <w:bookmarkEnd w:id="71"/>
+    <w:bookmarkEnd w:id="72"/>
+    <w:bookmarkStart w:id="74" w:name="Xae20514442a38834165b7fc789fed8fea292c0a"/>
+    <w:p>
+      <w:pPr>
+        <w:pStyle w:val="Heading4"/>
+      </w:pPr>
+      <w:r>
+        <w:rPr>
+          <w:b/>
+          <w:bCs/>
+        </w:rPr>
+        <w:t xml:space="preserve">4. Use Shared Data Models, Vocabularies and Metadata to Enable Integration</w:t>
+      </w:r>
+    </w:p>
+    <w:p>
+      <w:pPr>
+        <w:pStyle w:val="FirstParagraph"/>
+      </w:pPr>
+      <w:r>
+        <w:t xml:space="preserve">Standardizing metadata and terminology ensures data can be interpreted correctly and integrated across systems. Controlled vocabularies, community ontologies, and structured metadata schemas allow data to retain its full semantic meaning.</w:t>
+      </w:r>
+    </w:p>
+    <w:bookmarkStart w:id="73" w:name="practical-applications-3"/>
+    <w:p>
+      <w:pPr>
+        <w:pStyle w:val="Heading5"/>
+      </w:pPr>
+      <w:r>
+        <w:t xml:space="preserve">Practical Applications:</w:t>
+      </w:r>
+    </w:p>
+    <w:p>
+      <w:pPr>
+        <w:numPr>
+          <w:ilvl w:val="0"/>
+          <w:numId w:val="1009"/>
+        </w:numPr>
+      </w:pPr>
+      <w:r>
+        <w:t xml:space="preserve">Configure data catalogues and metadata intake tools to accept Internationally recognized metadata schemas such as ISO 19115, Ecological Metadata Language (EML), or DataCite</w:t>
+      </w:r>
+    </w:p>
+    <w:p>
+      <w:pPr>
+        <w:numPr>
+          <w:ilvl w:val="0"/>
+          <w:numId w:val="1009"/>
+        </w:numPr>
+      </w:pPr>
+      <w:r>
+        <w:t xml:space="preserve">Model datasets and databases using the Darwin Core Data Package model</w:t>
+      </w:r>
+    </w:p>
+    <w:p>
+      <w:pPr>
+        <w:numPr>
+          <w:ilvl w:val="0"/>
+          <w:numId w:val="1009"/>
+        </w:numPr>
+      </w:pPr>
+      <w:r>
+        <w:t xml:space="preserve">Re-use or publish data terms that are shared online using a persistent identifier in a controlled vocabulary or ontology</w:t>
+      </w:r>
+    </w:p>
+    <w:bookmarkEnd w:id="73"/>
+    <w:bookmarkEnd w:id="74"/>
+    <w:bookmarkStart w:id="79" w:name="X5a60738848d76aba1cc3dedf47a2bbcabea54c8"/>
+    <w:p>
+      <w:pPr>
+        <w:pStyle w:val="Heading4"/>
+      </w:pPr>
+      <w:r>
+        <w:rPr>
+          <w:b/>
+          <w:bCs/>
+        </w:rPr>
+        <w:t xml:space="preserve">5. Store Data in Ways That Others Can Easily Access and Use</w:t>
+      </w:r>
+    </w:p>
+    <w:p>
+      <w:pPr>
+        <w:pStyle w:val="FirstParagraph"/>
+      </w:pPr>
+      <w:r>
+        <w:t xml:space="preserve">Making data easily accessible promotes its use in research and management, enabling seamless integration with tools and applications. Ensuring accessible, persistent data storage requires more than just file hosting. Data should be structured, accessible via API, and stored in repositories that support long-term preservation.</w:t>
+      </w:r>
+    </w:p>
+    <w:bookmarkStart w:id="75" w:name="practical-applications-4"/>
+    <w:p>
+      <w:pPr>
+        <w:pStyle w:val="Heading5"/>
+      </w:pPr>
+      <w:r>
+        <w:t xml:space="preserve">Practical Applications:</w:t>
+      </w:r>
+    </w:p>
+    <w:p>
+      <w:pPr>
+        <w:numPr>
+          <w:ilvl w:val="0"/>
+          <w:numId w:val="1010"/>
+        </w:numPr>
+      </w:pPr>
+      <w:r>
+        <w:t xml:space="preserve">Provide Direct Data Access via Application Programming Interfaces (APIs) using tools such as FastAPI, Flask, or Django REST Framework that allows users to access, filter, and retrieve data programmatically, facilitating automation and integration into analytical tools and decision-support systems</w:t>
+      </w:r>
+    </w:p>
+    <w:p>
+      <w:pPr>
+        <w:numPr>
+          <w:ilvl w:val="0"/>
+          <w:numId w:val="1010"/>
+        </w:numPr>
+      </w:pPr>
+      <w:r>
+        <w:t xml:space="preserve">Archive data in certified long-term, domain-specific repositories such as the Global Biodiversity Information Facility, the Federated Research Data Repository (FRDR), or NOAA’s NCEI, USGS ScienceBase, or EMODnet</w:t>
+      </w:r>
+    </w:p>
+    <w:p>
+      <w:pPr>
+        <w:numPr>
+          <w:ilvl w:val="0"/>
+          <w:numId w:val="1010"/>
+        </w:numPr>
+      </w:pPr>
+      <w:r>
+        <w:t xml:space="preserve">Leverage the integration between GitHub and Zenodo to automate archiving and DOI assignment, ensuring long-term data preservation.</w:t>
+      </w:r>
+    </w:p>
+    <w:p>
+      <w:pPr>
+        <w:pStyle w:val="FirstParagraph"/>
+      </w:pPr>
+      <w:r>
+        <w:rPr>
+          <w:b/>
+          <w:bCs/>
+        </w:rPr>
+        <w:t xml:space="preserve">6. Incentivize and Track Data Sharing and Reuse</w:t>
+      </w:r>
+    </w:p>
+    <w:p>
+      <w:pPr>
+        <w:pStyle w:val="BodyText"/>
+      </w:pPr>
+      <w:r>
+        <w:t xml:space="preserve">The currency of research lies in recognition—credit, citations, and opportunities for collaboration or co-authorship. Promoting data sharing requires both cultural and technical infrastructure. By recognizing contributions, tracking reuse, and supporting citation, data stewards can create a system where sharing is rewarded.</w:t>
+      </w:r>
+    </w:p>
+    <w:bookmarkEnd w:id="75"/>
+    <w:bookmarkStart w:id="78" w:name="practical-applications-5"/>
+    <w:p>
+      <w:pPr>
+        <w:pStyle w:val="Heading5"/>
+      </w:pPr>
+      <w:r>
+        <w:t xml:space="preserve">Practical Applications:</w:t>
+      </w:r>
+    </w:p>
+    <w:p>
+      <w:pPr>
+        <w:numPr>
+          <w:ilvl w:val="0"/>
+          <w:numId w:val="1011"/>
+        </w:numPr>
+      </w:pPr>
+      <w:r>
+        <w:t xml:space="preserve">License data for reuse using</w:t>
+      </w:r>
+      <w:r>
+        <w:t xml:space="preserve"> </w:t>
+      </w:r>
+      <w:hyperlink r:id="rId76">
+        <w:r>
+          <w:rPr>
+            <w:rStyle w:val="Hyperlink"/>
+          </w:rPr>
+          <w:t xml:space="preserve">Creative Commons Attribution 4.0 International</w:t>
+        </w:r>
+      </w:hyperlink>
+    </w:p>
+    <w:p>
+      <w:pPr>
+        <w:numPr>
+          <w:ilvl w:val="0"/>
+          <w:numId w:val="1011"/>
+        </w:numPr>
+      </w:pPr>
+      <w:r>
+        <w:t xml:space="preserve">Provide recommended citation text and visible credit fields in metadata</w:t>
+      </w:r>
+    </w:p>
+    <w:p>
+      <w:pPr>
+        <w:numPr>
+          <w:ilvl w:val="0"/>
+          <w:numId w:val="1011"/>
+        </w:numPr>
+      </w:pPr>
+      <w:r>
+        <w:t xml:space="preserve">Create summary dashboards that highlight reuse using</w:t>
+      </w:r>
+      <w:r>
+        <w:t xml:space="preserve"> </w:t>
+      </w:r>
+      <w:hyperlink r:id="rId77">
+        <w:r>
+          <w:rPr>
+            <w:rStyle w:val="Hyperlink"/>
+          </w:rPr>
+          <w:t xml:space="preserve">COUNTER Code of Practice compliant metrics</w:t>
+        </w:r>
+      </w:hyperlink>
+      <w:r>
+        <w:t xml:space="preserve"> </w:t>
+      </w:r>
+      <w:r>
+        <w:t xml:space="preserve">to track dataset views/downloads and the DataCite APIs</w:t>
+      </w:r>
+    </w:p>
+    <w:p>
+      <w:pPr>
+        <w:numPr>
+          <w:ilvl w:val="0"/>
+          <w:numId w:val="1011"/>
+        </w:numPr>
+      </w:pPr>
+      <w:r>
+        <w:t xml:space="preserve">Ensure that datasets are properly cited in journal articles using in text citations and the recommended citation in the articles list of references, not just in a Data Availability statement</w:t>
+      </w:r>
+    </w:p>
+    <w:p>
+      <w:pPr>
+        <w:numPr>
+          <w:ilvl w:val="0"/>
+          <w:numId w:val="1011"/>
+        </w:numPr>
+      </w:pPr>
+      <w:r>
+        <w:t xml:space="preserve">Promote the view that well documented data publications are primary research outputs and are significant contributions to the field</w:t>
+      </w:r>
+    </w:p>
+    <w:bookmarkEnd w:id="78"/>
+    <w:bookmarkEnd w:id="79"/>
+    <w:bookmarkStart w:id="82" w:name="Xede4e5f3133f4905776a2981e7117d5b19a5441"/>
+    <w:p>
+      <w:pPr>
+        <w:pStyle w:val="Heading4"/>
+      </w:pPr>
+      <w:r>
+        <w:rPr>
+          <w:b/>
+          <w:bCs/>
+        </w:rPr>
+        <w:t xml:space="preserve">7. Build Community Through Co-Development and Mutual Benefit</w:t>
+      </w:r>
+    </w:p>
+    <w:p>
+      <w:pPr>
+        <w:pStyle w:val="FirstParagraph"/>
+      </w:pPr>
+      <w:r>
+        <w:t xml:space="preserve">Creating an infrastructure that standardizes and provides cross-border and cross-ecosystem data integration is only effective if there’s community engagement. Standards and tools must be co-developed with their intended users using user-centred design principles (citation required) to be effective. Engaging biologists, Indigenous stewards, and data managers ensures relevance, usability, and long-term participation.</w:t>
+      </w:r>
+    </w:p>
+    <w:bookmarkStart w:id="81" w:name="practical-applications-6"/>
+    <w:p>
+      <w:pPr>
+        <w:pStyle w:val="Heading5"/>
+      </w:pPr>
+      <w:r>
+        <w:t xml:space="preserve">Practical Applications:</w:t>
+      </w:r>
+    </w:p>
+    <w:p>
+      <w:pPr>
+        <w:numPr>
+          <w:ilvl w:val="0"/>
+          <w:numId w:val="1012"/>
+        </w:numPr>
+      </w:pPr>
+      <w:r>
+        <w:t xml:space="preserve">Participate in salmon data focussed communities such as the</w:t>
+      </w:r>
+      <w:hyperlink r:id="rId80">
+        <w:r>
+          <w:rPr>
+            <w:rStyle w:val="Hyperlink"/>
+          </w:rPr>
+          <w:t xml:space="preserve">Research Data Alliance’s Salmon Research and Monitoring Interest Group</w:t>
+        </w:r>
+      </w:hyperlink>
+      <w:r>
+        <w:t xml:space="preserve"> </w:t>
+      </w:r>
+    </w:p>
+    <w:p>
+      <w:pPr>
+        <w:numPr>
+          <w:ilvl w:val="0"/>
+          <w:numId w:val="1012"/>
+        </w:numPr>
+      </w:pPr>
+      <w:r>
+        <w:t xml:space="preserve">Run participatory workshops for metadata mapping and vocabulary alignment</w:t>
+      </w:r>
+    </w:p>
+    <w:p>
+      <w:pPr>
+        <w:numPr>
+          <w:ilvl w:val="0"/>
+          <w:numId w:val="1012"/>
+        </w:numPr>
+      </w:pPr>
+      <w:r>
+        <w:t xml:space="preserve">Support and follow through on Community Engaged Research (citation required) that provides tangible value to the communities in which research or monitoring was conducted</w:t>
+      </w:r>
+    </w:p>
+    <w:bookmarkEnd w:id="81"/>
+    <w:bookmarkEnd w:id="82"/>
+    <w:bookmarkEnd w:id="83"/>
     <w:sectPr/>
   </w:body>
 </w:document>
@@ -2245,6 +2724,30 @@
     <w:abstractNumId w:val="991"/>
   </w:num>
   <w:num w:numId="1004">
+    <w:abstractNumId w:val="991"/>
+  </w:num>
+  <w:num w:numId="1005">
+    <w:abstractNumId w:val="991"/>
+  </w:num>
+  <w:num w:numId="1006">
+    <w:abstractNumId w:val="991"/>
+  </w:num>
+  <w:num w:numId="1007">
+    <w:abstractNumId w:val="991"/>
+  </w:num>
+  <w:num w:numId="1008">
+    <w:abstractNumId w:val="991"/>
+  </w:num>
+  <w:num w:numId="1009">
+    <w:abstractNumId w:val="991"/>
+  </w:num>
+  <w:num w:numId="1010">
+    <w:abstractNumId w:val="991"/>
+  </w:num>
+  <w:num w:numId="1011">
+    <w:abstractNumId w:val="991"/>
+  </w:num>
+  <w:num w:numId="1012">
     <w:abstractNumId w:val="991"/>
   </w:num>
 </w:numbering>

</xml_diff>

<commit_message>
updated conclusion and introduction
</commit_message>
<xml_diff>
--- a/docs/index.docx
+++ b/docs/index.docx
@@ -42,7 +42,7 @@
         <w:pStyle w:val="FirstParagraph"/>
       </w:pPr>
       <w:r>
-        <w:t xml:space="preserve">Salmon research, management and conservation generates increasingly vast and diverse data crucial for effective decision making for resource management. Yet, these resources remain largely fragmented across jurisdictions, disciplines and outdated infrastructures, limiting their use in responsive fisheries management. Biologists are increasingly assuming the responsibilities of data stewards to address these challenges, yet often lack clear guidance or institutional support to do so. We provide practical guidance for those transitioning into these essential stewardship roles, outlining actionable best practices specific to the salmon research and management domain, and argue that effective salmon management hinges upon formally establishing data stewardship as a dedicated, institutionally supported professional role. We outline key best practices —including both socio-cultural and technical solutions that collectively ensure salmon data meet FAIR (Findable, Accessible, Interoperable, Reusable) principles and respect Indigenous Data Sovereignty. Through an illustrative case study involving sockeye salmon productivity analyses across Pacific Coast jurisdictions, we highlight how clearly defined stewardship practices can enhance data reproducibility, integration, and management efficacy. With a foundation of shared best practices, salmon data stewards will enable faster, more transparent decisions that draw from broader, cross-jurisdictional datasets, and support development of tools that leverage recent advances in artificial intelligence—ultimately strengthening the management and conservation of salmon populations.</w:t>
+        <w:t xml:space="preserve">Salmon research, management and conservation generates increasingly vast and diverse data crucial for effective decision making in resource management. Yet, these resources remain largely fragmented across jurisdictions, disciplines and outdated infrastructures, limiting their use in responsive fisheries management. Biologists are increasingly assuming the responsibilities of data stewards to address these challenges, yet often lack clear guidance or institutional support to do so. To address this, we distill seven best practices for salmon data stewardship and demonstrate their application through a case study. We provide practical guidance for those transitioning into these essential stewardship roles, outlining real world examples, tools, and templates specific to the salmon research and management domain. We argue that effective salmon management hinges upon formally establishing data stewardship as a dedicated, institutionally supported professional role. We outline key best practices including both socio-cultural and technical solutions that collectively ensure salmon data meet modern open science principles and respect Indigenous Data Sovereignty. Through an illustrative case study involving sockeye salmon productivity analyses across Pacific Coast jurisdictions, we highlight how clearly defined stewardship practices can enhance data reproducibility, integration, and management efficacy. With a foundation of shared best practices, salmon data stewards will enable faster, more transparent decisions that draw from broader, cross-jurisdictional datasets, and support development of tools that leverage recent advances in artificial intelligence—ultimately strengthening the management and conservation of salmon populations and the ecosystems upon which they depend.</w:t>
       </w:r>
     </w:p>
     <w:bookmarkEnd w:id="20"/>
@@ -261,7 +261,16 @@
         <w:pStyle w:val="FirstParagraph"/>
       </w:pPr>
       <w:r>
-        <w:t xml:space="preserve">Data stewardship encompasses the coordinated practices, roles, and responsibilities necessary to effectively manage, share, and reuse data throughout its lifecycle. Within fisheries science, stewardship involves ensuring data quality, compliance with agreed-upon standards, and the establishment of clear governance to guide data collection, documentation, integration, and preservation. However, salmon data stewardship goes beyond mere technical data management; it involves actively facilitating collaboration, communication, and consensus-building among data producers and users across multiple institutions and jurisdictions.</w:t>
+        <w:t xml:space="preserve">Data stewardship encompasses the coordinated practices, roles, and responsibilities necessary to effectively manage, share, and reuse data throughout its lifecycle</w:t>
+      </w:r>
+      <w:r>
+        <w:t xml:space="preserve"> </w:t>
+      </w:r>
+      <w:r>
+        <w:t xml:space="preserve">Peng et al. (2018)</w:t>
+      </w:r>
+      <w:r>
+        <w:t xml:space="preserve">. Within fisheries science, stewardship involves ensuring data quality, compliance with agreed-upon standards, and the establishment of clear governance to guide data collection, documentation, integration, and preservation. However, salmon data stewardship goes beyond mere technical data management; it involves actively facilitating collaboration, communication, and consensus-building among data producers and users across multiple institutions and jurisdictions.</w:t>
       </w:r>
     </w:p>
     <w:p>
@@ -1169,7 +1178,7 @@
     </w:tbl>
     <w:bookmarkEnd w:id="28"/>
     <w:bookmarkEnd w:id="29"/>
-    <w:bookmarkStart w:id="62" w:name="conclusion"/>
+    <w:bookmarkStart w:id="66" w:name="conclusion"/>
     <w:p>
       <w:pPr>
         <w:pStyle w:val="Heading2"/>
@@ -1183,7 +1192,16 @@
         <w:pStyle w:val="FirstParagraph"/>
       </w:pPr>
       <w:r>
-        <w:t xml:space="preserve">We envision a future where salmon data are not locked in filing cabinets, buried in PDFs, or hidden in siloed spreadsheets, but instead flow seamlessly through a well-stewarded digital ecosystem. In this future, field biologists, Indigenous guardians, modelers, and policymakers interact with a living knowledge system—one that is transparent, discoverable, interoperable, and constantly evolving. Metadata standards, controlled vocabularies, and shared governance frameworks are not afterthoughts but integral to the culture of data collection and use. Scientists receive credit for publishing high-quality data, and users trust the provenance and structure of the datasets they rely on to make critical management decisions.</w:t>
+        <w:t xml:space="preserve">Salmon biologists and data stewards across the globe have generated extensive datasets on salmon abundance, environmental conditions, and biological characteristics. However, as noted by reports to the Cohen Commission</w:t>
+      </w:r>
+      <w:r>
+        <w:t xml:space="preserve"> </w:t>
+      </w:r>
+      <w:r>
+        <w:t xml:space="preserve">(Marmorek et al. 2011)</w:t>
+      </w:r>
+      <w:r>
+        <w:t xml:space="preserve">, these data are often incomplete, inconsistently collected, and fragmented across institutions and jurisdictions—leading to missed opportunities for synthesis, insight, and action. This fragmentation hampers our ability to understand the drivers of change across life stages and regions, and limits the effectiveness of management decisions, particularly in the face of climate change and biodiversity loss.</w:t>
       </w:r>
     </w:p>
     <w:p>
@@ -1191,7 +1209,13 @@
         <w:pStyle w:val="BodyText"/>
       </w:pPr>
       <w:r>
-        <w:t xml:space="preserve">The process of aggregating and understanding salmon data has been fraught with challenges, from the complex life histories of the species, changing habitat conditions, and human effects to the jurisdictional and institutional silos that obstruct coordination. Salmon traverse political and ecosystem boundaries, yet our data systems often do not. The need of the hour is a strategy that is simple, flexible, and coordinated—one that embraces the FAIR principles while integrating the CARE principles to honor the sovereignty and knowledge systems of Indigenous communities.</w:t>
+        <w:t xml:space="preserve">But this limitation also reveals an opportunity. By adopting shared best practices in data governance, metadata standardization, persistent identification, infrastructure reuse, and community co-development we can radically improve the transparency, reusability, and interoperability of salmon data. A coordinated, future-oriented data stewardship strategy can transform the role of salmon data in science and management. The case study presented in this paper—drawn from one of the Pacific Region’s most influential salmon survival syntheses</w:t>
+      </w:r>
+      <w:r>
+        <w:t xml:space="preserve">(Peterman and Dorner 2012)</w:t>
+      </w:r>
+      <w:r>
+        <w:t xml:space="preserve">—illustrates how technical and social data management gaps directly obstructed efforts to answer pressing questions. If some of the best practices we propose had been adopted by the data producers—such as documenting their datasets more thoroughly, storing data in accessible formats, or using persistent identifiers—substantial time and resources could have been saved. The case offers a clear and cautionary tale, as well as a hopeful roadmap.</w:t>
       </w:r>
     </w:p>
     <w:p>
@@ -1199,25 +1223,66 @@
         <w:pStyle w:val="BodyText"/>
       </w:pPr>
       <w:r>
-        <w:t xml:space="preserve">In the face of accelerating environmental change and rapid technological innovation, a transformative opportunity exists: to harness fragmented and heterogeneous datasets and translate them into standardized, interoperable data products. These products—rooted in community-endorsed standards and supported by persistent infrastructure—will allow researchers and resource managers to adopt data-intensive analytical approaches, automate updates to population indicators, and integrate diverse datasets into real-time decision-support tools. This marks a critical step toward transitioning salmon science into the</w:t>
-      </w:r>
-      <w:r>
-        <w:t xml:space="preserve"> </w:t>
-      </w:r>
-      <w:r>
-        <w:t xml:space="preserve">“Fourth Paradigm”</w:t>
-      </w:r>
-      <w:r>
-        <w:t xml:space="preserve"> </w:t>
-      </w:r>
-      <w:r>
-        <w:t xml:space="preserve">of discovery</w:t>
-      </w:r>
-      <w:r>
-        <w:t xml:space="preserve">(Hey 2012)</w:t>
-      </w:r>
-      <w:r>
-        <w:t xml:space="preserve">: one driven by data-intensive, cross-disciplinary synthesis.</w:t>
+        <w:t xml:space="preserve">The emergence of the data stewardship role</w:t>
+      </w:r>
+      <w:r>
+        <w:t xml:space="preserve"> </w:t>
+      </w:r>
+      <w:r>
+        <w:t xml:space="preserve">(Plotkin 2014)</w:t>
+      </w:r>
+      <w:r>
+        <w:t xml:space="preserve"> </w:t>
+      </w:r>
+      <w:r>
+        <w:t xml:space="preserve">represents one of the most critical institutional shifts needed to realize this vision. Historically, the work of managing, documenting, and maintaining data has been diffuse and undervalued—often falling to biologists without support, training, or recognition. As the volume and complexity of scientific data grow, so too does the need for clearly defined data stewardship responsibilities embedded within research teams and organizations. Training biologists in the principles and practices of data stewardship—while also supporting dedicated professionals who specialize in this work—is essential to sustaining trustworthy, reusable, and interoperable salmon data systems.</w:t>
+      </w:r>
+    </w:p>
+    <w:p>
+      <w:pPr>
+        <w:pStyle w:val="BodyText"/>
+      </w:pPr>
+      <w:r>
+        <w:t xml:space="preserve">The visionary future state is one where salmon researchers and stewards—across agencies, Indigenous Nations, academic labs, and community groups—can easily access and contribute to well-documented, versioned, and machine-readable datasets. In this future, field biologists, Indigenous guardians, modelers, and policymakers interact with a living knowledge system—one that is flexible, easy to implement, and rooted in principles of FAIRness Indigenous Data Sovereignty. Metadata standards, controlled vocabularies, and shared governance frameworks are not afterthoughts but integral to the culture of data collection and use. Scientists receive credit for publishing high-quality data, and users trust the provenance and structure of the datasets they rely on to make critical management decisions.</w:t>
+      </w:r>
+    </w:p>
+    <w:p>
+      <w:pPr>
+        <w:pStyle w:val="BodyText"/>
+      </w:pPr>
+      <w:r>
+        <w:t xml:space="preserve">Realizing this vision will require investment in both people and systems. Key to this transformation is the emergence of the data steward as a professional role: a hybrid expert who understands operational field biology, information science, governance protocols, and community needs. As highlighted by</w:t>
+      </w:r>
+      <w:r>
+        <w:t xml:space="preserve"> </w:t>
+      </w:r>
+      <w:r>
+        <w:t xml:space="preserve">(</w:t>
+      </w:r>
+      <w:r>
+        <w:rPr>
+          <w:b/>
+          <w:bCs/>
+        </w:rPr>
+        <w:t xml:space="preserve">roche2020Roche?</w:t>
+      </w:r>
+      <w:r>
+        <w:t xml:space="preserve">)</w:t>
+      </w:r>
+      <w:r>
+        <w:t xml:space="preserve">, institutionalizing data stewardship roles ensures long-term capacity for data governance, quality control, and interoperability—functions that are often neglected or left to informal actors. We must not only train new data stewards but also support and upskill biologists to take on stewardship responsibilities in collaborative, interdisciplinary settings. This is essential to address the</w:t>
+      </w:r>
+      <w:r>
+        <w:t xml:space="preserve"> </w:t>
+      </w:r>
+      <w:r>
+        <w:t xml:space="preserve">“technical debt”</w:t>
+      </w:r>
+      <w:r>
+        <w:t xml:space="preserve"> </w:t>
+      </w:r>
+      <w:r>
+        <w:t xml:space="preserve">of unmanaged data and to modernize research practices in line with open science norms . By embedding these best practices into the everyday work of data generation, documentation, publication, and reuse, we can move salmon science decisively into the era of data-intensive discovery.</w:t>
       </w:r>
     </w:p>
     <w:bookmarkStart w:id="30" w:name="competing-interests"/>
@@ -1240,7 +1305,7 @@
       </w:r>
     </w:p>
     <w:bookmarkEnd w:id="31"/>
-    <w:bookmarkStart w:id="61" w:name="references"/>
+    <w:bookmarkStart w:id="65" w:name="references"/>
     <w:p>
       <w:pPr>
         <w:pStyle w:val="Heading3"/>
@@ -1249,7 +1314,7 @@
         <w:t xml:space="preserve">References</w:t>
       </w:r>
     </w:p>
-    <w:bookmarkStart w:id="60" w:name="refs"/>
+    <w:bookmarkStart w:id="64" w:name="refs"/>
     <w:bookmarkStart w:id="33" w:name="ref-bull2022"/>
     <w:p>
       <w:pPr>
@@ -1437,7 +1502,38 @@
       </w:r>
     </w:p>
     <w:bookmarkEnd w:id="39"/>
-    <w:bookmarkStart w:id="41" w:name="ref-groot1991"/>
+    <w:bookmarkStart w:id="41" w:name="ref-environm2007"/>
+    <w:p>
+      <w:pPr>
+        <w:pStyle w:val="Bibliography"/>
+      </w:pPr>
+      <w:r>
+        <w:rPr>
+          <w:i/>
+          <w:iCs/>
+        </w:rPr>
+        <w:t xml:space="preserve">Environmental Data Management at NOAA</w:t>
+      </w:r>
+      <w:r>
+        <w:t xml:space="preserve">. 2007. National Academies Press.</w:t>
+      </w:r>
+      <w:r>
+        <w:t xml:space="preserve"> </w:t>
+      </w:r>
+      <w:hyperlink r:id="rId40">
+        <w:r>
+          <w:rPr>
+            <w:rStyle w:val="Hyperlink"/>
+          </w:rPr>
+          <w:t xml:space="preserve">https://doi.org/10.17226/12017</w:t>
+        </w:r>
+      </w:hyperlink>
+      <w:r>
+        <w:t xml:space="preserve">.</w:t>
+      </w:r>
+    </w:p>
+    <w:bookmarkEnd w:id="41"/>
+    <w:bookmarkStart w:id="43" w:name="ref-groot1991"/>
     <w:p>
       <w:pPr>
         <w:pStyle w:val="Bibliography"/>
@@ -1461,57 +1557,12 @@
       <w:r>
         <w:t xml:space="preserve"> </w:t>
       </w:r>
-      <w:hyperlink r:id="rId40">
+      <w:hyperlink r:id="rId42">
         <w:r>
           <w:rPr>
             <w:rStyle w:val="Hyperlink"/>
           </w:rPr>
           <w:t xml:space="preserve">https://books.google.ca/books?id=I_S0xCME0CYC</w:t>
-        </w:r>
-      </w:hyperlink>
-      <w:r>
-        <w:t xml:space="preserve">.</w:t>
-      </w:r>
-    </w:p>
-    <w:bookmarkEnd w:id="41"/>
-    <w:bookmarkStart w:id="43" w:name="ref-hey2012"/>
-    <w:p>
-      <w:pPr>
-        <w:pStyle w:val="Bibliography"/>
-      </w:pPr>
-      <w:r>
-        <w:t xml:space="preserve">Hey, Tony. 2012.</w:t>
-      </w:r>
-      <w:r>
-        <w:t xml:space="preserve"> </w:t>
-      </w:r>
-      <w:r>
-        <w:t xml:space="preserve">“The Fourth Paradigm</w:t>
-      </w:r>
-      <w:r>
-        <w:t xml:space="preserve"> </w:t>
-      </w:r>
-      <w:r>
-        <w:t xml:space="preserve"> </w:t>
-      </w:r>
-      <w:r>
-        <w:t xml:space="preserve">Data-Intensive Scientific Discovery.”</w:t>
-      </w:r>
-      <w:r>
-        <w:t xml:space="preserve"> </w:t>
-      </w:r>
-      <w:r>
-        <w:t xml:space="preserve">In, 1–1. Springer Berlin Heidelberg.</w:t>
-      </w:r>
-      <w:r>
-        <w:t xml:space="preserve"> </w:t>
-      </w:r>
-      <w:hyperlink r:id="rId42">
-        <w:r>
-          <w:rPr>
-            <w:rStyle w:val="Hyperlink"/>
-          </w:rPr>
-          <w:t xml:space="preserve">https://doi.org/10.1007/978-3-642-33299-9_1</w:t>
         </w:r>
       </w:hyperlink>
       <w:r>
@@ -1760,7 +1811,53 @@
       </w:r>
     </w:p>
     <w:bookmarkEnd w:id="53"/>
-    <w:bookmarkStart w:id="55" w:name="ref-peterman2012"/>
+    <w:bookmarkStart w:id="55" w:name="ref-peng2018"/>
+    <w:p>
+      <w:pPr>
+        <w:pStyle w:val="Bibliography"/>
+      </w:pPr>
+      <w:r>
+        <w:t xml:space="preserve">Peng, Ge, Jeffrey L. Privette, Curt Tilmes, Sky Bristol, Tom Maycock, John J. Bates, Scott Hausman, Otis Brown, and Edward J. Kearns. 2018.</w:t>
+      </w:r>
+      <w:r>
+        <w:t xml:space="preserve"> </w:t>
+      </w:r>
+      <w:r>
+        <w:t xml:space="preserve">“A Conceptual Enterprise Framework for Managing Scientific Data Stewardship.”</w:t>
+      </w:r>
+      <w:r>
+        <w:t xml:space="preserve"> </w:t>
+      </w:r>
+      <w:r>
+        <w:rPr>
+          <w:i/>
+          <w:iCs/>
+        </w:rPr>
+        <w:t xml:space="preserve">Data Science Journal</w:t>
+      </w:r>
+      <w:r>
+        <w:t xml:space="preserve"> </w:t>
+      </w:r>
+      <w:r>
+        <w:t xml:space="preserve">17.</w:t>
+      </w:r>
+      <w:r>
+        <w:t xml:space="preserve"> </w:t>
+      </w:r>
+      <w:hyperlink r:id="rId54">
+        <w:r>
+          <w:rPr>
+            <w:rStyle w:val="Hyperlink"/>
+          </w:rPr>
+          <w:t xml:space="preserve">https://doi.org/10.5334/dsj-2018-015</w:t>
+        </w:r>
+      </w:hyperlink>
+      <w:r>
+        <w:t xml:space="preserve">.</w:t>
+      </w:r>
+    </w:p>
+    <w:bookmarkEnd w:id="55"/>
+    <w:bookmarkStart w:id="57" w:name="ref-peterman2012"/>
     <w:p>
       <w:pPr>
         <w:pStyle w:val="Bibliography"/>
@@ -1809,7 +1906,7 @@
       <w:r>
         <w:t xml:space="preserve"> </w:t>
       </w:r>
-      <w:hyperlink r:id="rId54">
+      <w:hyperlink r:id="rId56">
         <w:r>
           <w:rPr>
             <w:rStyle w:val="Hyperlink"/>
@@ -1821,8 +1918,45 @@
         <w:t xml:space="preserve">.</w:t>
       </w:r>
     </w:p>
-    <w:bookmarkEnd w:id="55"/>
-    <w:bookmarkStart w:id="57" w:name="ref-ween2013"/>
+    <w:bookmarkEnd w:id="57"/>
+    <w:bookmarkStart w:id="59" w:name="ref-plotkin2014"/>
+    <w:p>
+      <w:pPr>
+        <w:pStyle w:val="Bibliography"/>
+      </w:pPr>
+      <w:r>
+        <w:t xml:space="preserve">Plotkin, David. 2014.</w:t>
+      </w:r>
+      <w:r>
+        <w:t xml:space="preserve"> </w:t>
+      </w:r>
+      <w:r>
+        <w:rPr>
+          <w:i/>
+          <w:iCs/>
+        </w:rPr>
+        <w:t xml:space="preserve">Data Stewardship</w:t>
+      </w:r>
+      <w:r>
+        <w:t xml:space="preserve">. Elsevier.</w:t>
+      </w:r>
+      <w:r>
+        <w:t xml:space="preserve"> </w:t>
+      </w:r>
+      <w:hyperlink r:id="rId58">
+        <w:r>
+          <w:rPr>
+            <w:rStyle w:val="Hyperlink"/>
+          </w:rPr>
+          <w:t xml:space="preserve">https://doi.org/10.1016/c2012-0-07057-3</w:t>
+        </w:r>
+      </w:hyperlink>
+      <w:r>
+        <w:t xml:space="preserve">.</w:t>
+      </w:r>
+    </w:p>
+    <w:bookmarkEnd w:id="59"/>
+    <w:bookmarkStart w:id="61" w:name="ref-ween2013"/>
     <w:p>
       <w:pPr>
         <w:pStyle w:val="Bibliography"/>
@@ -1855,7 +1989,7 @@
       <w:r>
         <w:t xml:space="preserve"> </w:t>
       </w:r>
-      <w:hyperlink r:id="rId56">
+      <w:hyperlink r:id="rId60">
         <w:r>
           <w:rPr>
             <w:rStyle w:val="Hyperlink"/>
@@ -1867,8 +2001,8 @@
         <w:t xml:space="preserve">.</w:t>
       </w:r>
     </w:p>
-    <w:bookmarkEnd w:id="57"/>
-    <w:bookmarkStart w:id="59" w:name="ref-wilkinson2016"/>
+    <w:bookmarkEnd w:id="61"/>
+    <w:bookmarkStart w:id="63" w:name="ref-wilkinson2016"/>
     <w:p>
       <w:pPr>
         <w:pStyle w:val="Bibliography"/>
@@ -1901,7 +2035,7 @@
       <w:r>
         <w:t xml:space="preserve"> </w:t>
       </w:r>
-      <w:hyperlink r:id="rId58">
+      <w:hyperlink r:id="rId62">
         <w:r>
           <w:rPr>
             <w:rStyle w:val="Hyperlink"/>
@@ -1913,11 +2047,11 @@
         <w:t xml:space="preserve">.</w:t>
       </w:r>
     </w:p>
-    <w:bookmarkEnd w:id="59"/>
-    <w:bookmarkEnd w:id="60"/>
-    <w:bookmarkEnd w:id="61"/>
-    <w:bookmarkEnd w:id="62"/>
-    <w:bookmarkStart w:id="83" w:name="X0eec7e8f025fee3ab106441c96e63641f0533a1"/>
+    <w:bookmarkEnd w:id="63"/>
+    <w:bookmarkEnd w:id="64"/>
+    <w:bookmarkEnd w:id="65"/>
+    <w:bookmarkEnd w:id="66"/>
+    <w:bookmarkStart w:id="93" w:name="X0eec7e8f025fee3ab106441c96e63641f0533a1"/>
     <w:p>
       <w:pPr>
         <w:pStyle w:val="Heading2"/>
@@ -1934,7 +2068,7 @@
         <w:t xml:space="preserve">Here we provide detailed descriptions of the seven best practices for salmon data stewardship, along with practical applications and real-world examples. This is not an exhaustive list, but rather a starting point for salmon biologists and data stewards to implement effective data stewardship practices in their work based on examples from the salmon research and management community.</w:t>
       </w:r>
     </w:p>
-    <w:bookmarkStart w:id="66" w:name="Xb12edd0657e7269c47a25b09d9d78e24cee1937"/>
+    <w:bookmarkStart w:id="70" w:name="Xb12edd0657e7269c47a25b09d9d78e24cee1937"/>
     <w:p>
       <w:pPr>
         <w:pStyle w:val="Heading4"/>
@@ -1963,7 +2097,7 @@
         <w:t xml:space="preserve">In collaborative international or multi-organizational settings, establishing governance at the outset of a project is crucial for aligning diverse groups, including biologists, data managers, Indigenous communities, policymakers, and other participants. Early governance planning should establish clear, collaborative frameworks that respect each group’s expertise and needs from the beginning. </w:t>
       </w:r>
     </w:p>
-    <w:bookmarkStart w:id="65" w:name="practical-applications"/>
+    <w:bookmarkStart w:id="69" w:name="practical-applications"/>
     <w:p>
       <w:pPr>
         <w:pStyle w:val="Heading5"/>
@@ -1977,7 +2111,7 @@
         <w:pStyle w:val="FirstParagraph"/>
       </w:pPr>
       <w:r>
-        <w:t xml:space="preserve">Document roles and responsibilities clearly at project start using a Project or Data Product Governance Charter and structured frameworks (e.g., DACI or RACI charts) that relate to organizational data policies.</w:t>
+        <w:t xml:space="preserve">1.1 Document roles and responsibilities clearly at project start using a Project or Data Product Governance Charter and structured frameworks (e.g., DACI or RACI charts) that relate to organizational data policies.</w:t>
       </w:r>
     </w:p>
     <w:p>
@@ -1987,7 +2121,7 @@
           <w:numId w:val="1005"/>
         </w:numPr>
       </w:pPr>
-      <w:hyperlink r:id="rId63">
+      <w:hyperlink r:id="rId67">
         <w:r>
           <w:rPr>
             <w:rStyle w:val="Hyperlink"/>
@@ -2003,7 +2137,7 @@
           <w:numId w:val="1005"/>
         </w:numPr>
       </w:pPr>
-      <w:hyperlink r:id="rId64">
+      <w:hyperlink r:id="rId68">
         <w:r>
           <w:rPr>
             <w:rStyle w:val="Hyperlink"/>
@@ -2017,7 +2151,7 @@
         <w:pStyle w:val="FirstParagraph"/>
       </w:pPr>
       <w:r>
-        <w:t xml:space="preserve">Integrate CARE principles to ensure ethical governance and respect Indigenous data rights.</w:t>
+        <w:t xml:space="preserve">1.2 Integrate CARE principles to ensure ethical governance and respect Indigenous data rights.</w:t>
       </w:r>
     </w:p>
     <w:p>
@@ -2025,12 +2159,12 @@
         <w:pStyle w:val="FirstParagraph"/>
       </w:pPr>
       <w:r>
-        <w:t xml:space="preserve">Create a governance or oversight committee for regular data practice reviews and decision making regarding data structures, timelines, data sharing agreements and interoperability protocols</w:t>
-      </w:r>
-    </w:p>
-    <w:bookmarkEnd w:id="65"/>
-    <w:bookmarkEnd w:id="66"/>
-    <w:bookmarkStart w:id="69" w:name="Xe4940526a4497d243234a137f59d11fc75e1dec"/>
+        <w:t xml:space="preserve">1.3 Create a governance or oversight committee for regular data practice reviews and decision making regarding data structures, timelines, data sharing agreements and interoperability protocols</w:t>
+      </w:r>
+    </w:p>
+    <w:bookmarkEnd w:id="69"/>
+    <w:bookmarkEnd w:id="70"/>
+    <w:bookmarkStart w:id="73" w:name="Xe4940526a4497d243234a137f59d11fc75e1dec"/>
     <w:p>
       <w:pPr>
         <w:pStyle w:val="Heading4"/>
@@ -2051,7 +2185,7 @@
         <w:t xml:space="preserve">Building custom solutions should be avoided where possible. Maximizing existing platforms and technologies reduces costs, accelerates implementation, and increases data interoperability. Building modular, interoperable systems grounded in proven technologies ensures sustainable long-term stewardship.</w:t>
       </w:r>
     </w:p>
-    <w:bookmarkStart w:id="68" w:name="practical-applications-1"/>
+    <w:bookmarkStart w:id="72" w:name="practical-applications-1"/>
     <w:p>
       <w:pPr>
         <w:pStyle w:val="Heading5"/>
@@ -2062,12 +2196,15 @@
     </w:p>
     <w:p>
       <w:pPr>
-        <w:numPr>
-          <w:ilvl w:val="0"/>
-          <w:numId w:val="1007"/>
-        </w:numPr>
-      </w:pPr>
-      <w:hyperlink r:id="rId67">
+        <w:pStyle w:val="FirstParagraph"/>
+      </w:pPr>
+      <w:r>
+        <w:t xml:space="preserve">2.1</w:t>
+      </w:r>
+      <w:r>
+        <w:t xml:space="preserve"> </w:t>
+      </w:r>
+      <w:hyperlink r:id="rId71">
         <w:r>
           <w:rPr>
             <w:rStyle w:val="Hyperlink"/>
@@ -2078,18 +2215,15 @@
     </w:p>
     <w:p>
       <w:pPr>
-        <w:numPr>
-          <w:ilvl w:val="0"/>
-          <w:numId w:val="1007"/>
-        </w:numPr>
-      </w:pPr>
-      <w:r>
-        <w:t xml:space="preserve">Use free data catalogue services such as the Knowledge Network for Biocomplexity (KNB) or Zenodo</w:t>
-      </w:r>
-    </w:p>
-    <w:bookmarkEnd w:id="68"/>
-    <w:bookmarkEnd w:id="69"/>
-    <w:bookmarkStart w:id="72" w:name="X2e704b3fbdac499c8de63b2db85bac328669287"/>
+        <w:pStyle w:val="BodyText"/>
+      </w:pPr>
+      <w:r>
+        <w:t xml:space="preserve">2.1 Use free data catalogue services such as the Knowledge Network for Biocomplexity (KNB) or Zenodo</w:t>
+      </w:r>
+    </w:p>
+    <w:bookmarkEnd w:id="72"/>
+    <w:bookmarkEnd w:id="73"/>
+    <w:bookmarkStart w:id="76" w:name="X2e704b3fbdac499c8de63b2db85bac328669287"/>
     <w:p>
       <w:pPr>
         <w:pStyle w:val="Heading4"/>
@@ -2110,7 +2244,7 @@
         <w:t xml:space="preserve">Persistent identifiers (PIDs), including Digital Object Identifiers (DOI) are essential for tracking the provenance and reuse of data, and linking data, protocols, organizations and people. They allow for consistent referencing, integration across systems, and automated credit via data citation.</w:t>
       </w:r>
     </w:p>
-    <w:bookmarkStart w:id="71" w:name="practical-applications-2"/>
+    <w:bookmarkStart w:id="75" w:name="practical-applications-2"/>
     <w:p>
       <w:pPr>
         <w:pStyle w:val="Heading5"/>
@@ -2121,18 +2255,15 @@
     </w:p>
     <w:p>
       <w:pPr>
-        <w:numPr>
-          <w:ilvl w:val="0"/>
-          <w:numId w:val="1008"/>
-        </w:numPr>
-      </w:pPr>
-      <w:r>
-        <w:t xml:space="preserve">Encourage researchers to register for an</w:t>
-      </w:r>
-      <w:r>
-        <w:t xml:space="preserve"> </w:t>
-      </w:r>
-      <w:hyperlink r:id="rId70">
+        <w:pStyle w:val="FirstParagraph"/>
+      </w:pPr>
+      <w:r>
+        <w:t xml:space="preserve">3.1 Encourage researchers to register for an</w:t>
+      </w:r>
+      <w:r>
+        <w:t xml:space="preserve"> </w:t>
+      </w:r>
+      <w:hyperlink r:id="rId74">
         <w:r>
           <w:rPr>
             <w:rStyle w:val="Hyperlink"/>
@@ -2149,40 +2280,31 @@
     </w:p>
     <w:p>
       <w:pPr>
-        <w:numPr>
-          <w:ilvl w:val="0"/>
-          <w:numId w:val="1008"/>
-        </w:numPr>
-      </w:pPr>
-      <w:r>
-        <w:t xml:space="preserve">Register your organization with the Research Organization Registry (ROR) and use ROR IDs to identify institutions involved in salmon science.</w:t>
-      </w:r>
-    </w:p>
-    <w:p>
-      <w:pPr>
-        <w:numPr>
-          <w:ilvl w:val="0"/>
-          <w:numId w:val="1008"/>
-        </w:numPr>
-      </w:pPr>
-      <w:r>
-        <w:t xml:space="preserve">Assign DOIs to data packages, protocols, and reports using DataCite.</w:t>
-      </w:r>
-    </w:p>
-    <w:p>
-      <w:pPr>
-        <w:numPr>
-          <w:ilvl w:val="0"/>
-          <w:numId w:val="1008"/>
-        </w:numPr>
-      </w:pPr>
-      <w:r>
-        <w:t xml:space="preserve">Embed DOIs in dashboards, figures, and metadata so they persist in derivative products.</w:t>
-      </w:r>
-    </w:p>
-    <w:bookmarkEnd w:id="71"/>
-    <w:bookmarkEnd w:id="72"/>
-    <w:bookmarkStart w:id="74" w:name="Xae20514442a38834165b7fc789fed8fea292c0a"/>
+        <w:pStyle w:val="BodyText"/>
+      </w:pPr>
+      <w:r>
+        <w:t xml:space="preserve">3.2 Register your organization with the Research Organization Registry (ROR) and use ROR IDs to identify institutions involved in salmon science.</w:t>
+      </w:r>
+    </w:p>
+    <w:p>
+      <w:pPr>
+        <w:pStyle w:val="BodyText"/>
+      </w:pPr>
+      <w:r>
+        <w:t xml:space="preserve">3.3 Assign DOIs to data packages, protocols, and reports using DataCite.</w:t>
+      </w:r>
+    </w:p>
+    <w:p>
+      <w:pPr>
+        <w:pStyle w:val="BodyText"/>
+      </w:pPr>
+      <w:r>
+        <w:t xml:space="preserve">3.4 Embed DOIs in dashboards, figures, and metadata so they persist in derivative products.</w:t>
+      </w:r>
+    </w:p>
+    <w:bookmarkEnd w:id="75"/>
+    <w:bookmarkEnd w:id="76"/>
+    <w:bookmarkStart w:id="81" w:name="Xae20514442a38834165b7fc789fed8fea292c0a"/>
     <w:p>
       <w:pPr>
         <w:pStyle w:val="Heading4"/>
@@ -2203,13 +2325,120 @@
         <w:t xml:space="preserve">Standardizing metadata and terminology ensures data can be interpreted correctly and integrated across systems. Controlled vocabularies, community ontologies, and structured metadata schemas allow data to retain its full semantic meaning.</w:t>
       </w:r>
     </w:p>
-    <w:bookmarkStart w:id="73" w:name="practical-applications-3"/>
+    <w:bookmarkStart w:id="80" w:name="practical-applications-3"/>
     <w:p>
       <w:pPr>
         <w:pStyle w:val="Heading5"/>
       </w:pPr>
       <w:r>
         <w:t xml:space="preserve">Practical Applications:</w:t>
+      </w:r>
+    </w:p>
+    <w:p>
+      <w:pPr>
+        <w:pStyle w:val="FirstParagraph"/>
+      </w:pPr>
+      <w:r>
+        <w:t xml:space="preserve">4.1 Configure data catalogues and metadata intake tools to accept Internationally recognized metadata schemas such as ISO 19115, Ecological Metadata Language (EML), or DataCite.</w:t>
+      </w:r>
+    </w:p>
+    <w:p>
+      <w:pPr>
+        <w:pStyle w:val="Compact"/>
+        <w:numPr>
+          <w:ilvl w:val="0"/>
+          <w:numId w:val="1007"/>
+        </w:numPr>
+      </w:pPr>
+      <w:r>
+        <w:t xml:space="preserve">The Pacific Salmon Foundation’s data portal asks contributors to provide metadata in ISO 19115 or other standard formats.</w:t>
+      </w:r>
+      <w:r>
+        <w:t xml:space="preserve"> </w:t>
+      </w:r>
+      <w:hyperlink r:id="rId77">
+        <w:r>
+          <w:rPr>
+            <w:rStyle w:val="Hyperlink"/>
+            <w:u w:val="single"/>
+          </w:rPr>
+          <w:t xml:space="preserve">marinedata.psf.ca</w:t>
+        </w:r>
+      </w:hyperlink>
+      <w:r>
+        <w:t xml:space="preserve">, ensuring consistent metadata structure</w:t>
+      </w:r>
+    </w:p>
+    <w:p>
+      <w:pPr>
+        <w:pStyle w:val="FirstParagraph"/>
+      </w:pPr>
+      <w:r>
+        <w:t xml:space="preserve">4.2 Model datasets and databases using the</w:t>
+      </w:r>
+      <w:r>
+        <w:t xml:space="preserve"> </w:t>
+      </w:r>
+      <w:hyperlink r:id="rId78">
+        <w:r>
+          <w:rPr>
+            <w:rStyle w:val="Hyperlink"/>
+          </w:rPr>
+          <w:t xml:space="preserve">Darwin Core Standard</w:t>
+        </w:r>
+      </w:hyperlink>
+    </w:p>
+    <w:p>
+      <w:pPr>
+        <w:numPr>
+          <w:ilvl w:val="0"/>
+          <w:numId w:val="1008"/>
+        </w:numPr>
+      </w:pPr>
+      <w:r>
+        <w:t xml:space="preserve">The Hakai Institute Juvenile Salmon Program publishes their data to OBIS using Darwin Core:</w:t>
+      </w:r>
+      <w:r>
+        <w:t xml:space="preserve"> </w:t>
+      </w:r>
+      <w:hyperlink r:id="rId79">
+        <w:r>
+          <w:rPr>
+            <w:rStyle w:val="Hyperlink"/>
+          </w:rPr>
+          <w:t xml:space="preserve">Hakai Institute Juvenile Salmon Program</w:t>
+        </w:r>
+      </w:hyperlink>
+    </w:p>
+    <w:p>
+      <w:pPr>
+        <w:numPr>
+          <w:ilvl w:val="0"/>
+          <w:numId w:val="1008"/>
+        </w:numPr>
+      </w:pPr>
+      <w:r>
+        <w:t xml:space="preserve">The International Year of the Salmon High Seas Expeditions data moblization efforts</w:t>
+      </w:r>
+      <w:r>
+        <w:t xml:space="preserve"> </w:t>
+      </w:r>
+      <w:r>
+        <w:t xml:space="preserve">(Johnson and Stap 2024)</w:t>
+      </w:r>
+      <w:r>
+        <w:t xml:space="preserve"> </w:t>
+      </w:r>
+      <w:r>
+        <w:t xml:space="preserve">published their data to OBIS: https://www.gbif.org/dataset/search?project_id=IYS</w:t>
+      </w:r>
+    </w:p>
+    <w:p>
+      <w:pPr>
+        <w:pStyle w:val="FirstParagraph"/>
+      </w:pPr>
+      <w:r>
+        <w:t xml:space="preserve">4.3 Re-use or publish data terms that are shared online using a persistent identifier in a controlled vocabulary or ontology</w:t>
       </w:r>
     </w:p>
     <w:p>
@@ -2220,7 +2449,7 @@
         </w:numPr>
       </w:pPr>
       <w:r>
-        <w:t xml:space="preserve">Configure data catalogues and metadata intake tools to accept Internationally recognized metadata schemas such as ISO 19115, Ecological Metadata Language (EML), or DataCite</w:t>
+        <w:t xml:space="preserve">State of Alaska Salmon and People…</w:t>
       </w:r>
     </w:p>
     <w:p>
@@ -2231,23 +2460,12 @@
         </w:numPr>
       </w:pPr>
       <w:r>
-        <w:t xml:space="preserve">Model datasets and databases using the Darwin Core Data Package model</w:t>
-      </w:r>
-    </w:p>
-    <w:p>
-      <w:pPr>
-        <w:numPr>
-          <w:ilvl w:val="0"/>
-          <w:numId w:val="1009"/>
-        </w:numPr>
-      </w:pPr>
-      <w:r>
-        <w:t xml:space="preserve">Re-use or publish data terms that are shared online using a persistent identifier in a controlled vocabulary or ontology</w:t>
-      </w:r>
-    </w:p>
-    <w:bookmarkEnd w:id="73"/>
-    <w:bookmarkEnd w:id="74"/>
-    <w:bookmarkStart w:id="79" w:name="X5a60738848d76aba1cc3dedf47a2bbcabea54c8"/>
+        <w:t xml:space="preserve">Measurement Types in OBIS…</w:t>
+      </w:r>
+    </w:p>
+    <w:bookmarkEnd w:id="80"/>
+    <w:bookmarkEnd w:id="81"/>
+    <w:bookmarkStart w:id="85" w:name="X5a60738848d76aba1cc3dedf47a2bbcabea54c8"/>
     <w:p>
       <w:pPr>
         <w:pStyle w:val="Heading4"/>
@@ -2268,7 +2486,7 @@
         <w:t xml:space="preserve">Making data easily accessible promotes its use in research and management, enabling seamless integration with tools and applications. Ensuring accessible, persistent data storage requires more than just file hosting. Data should be structured, accessible via API, and stored in repositories that support long-term preservation.</w:t>
       </w:r>
     </w:p>
-    <w:bookmarkStart w:id="75" w:name="practical-applications-4"/>
+    <w:bookmarkStart w:id="84" w:name="practical-applications-4"/>
     <w:p>
       <w:pPr>
         <w:pStyle w:val="Heading5"/>
@@ -2279,40 +2497,86 @@
     </w:p>
     <w:p>
       <w:pPr>
+        <w:pStyle w:val="FirstParagraph"/>
+      </w:pPr>
+      <w:r>
+        <w:t xml:space="preserve">5.1 Provide Direct Data Access via Application Programming Interfaces (APIs) using tools such as FastAPI, Flask, or Django REST Framework that allows users to access, filter, and retrieve data programmatically, facilitating automation and integration into analytical tools and decision-support systems</w:t>
+      </w:r>
+    </w:p>
+    <w:p>
+      <w:pPr>
+        <w:pStyle w:val="Compact"/>
         <w:numPr>
           <w:ilvl w:val="0"/>
           <w:numId w:val="1010"/>
         </w:numPr>
       </w:pPr>
       <w:r>
-        <w:t xml:space="preserve">Provide Direct Data Access via Application Programming Interfaces (APIs) using tools such as FastAPI, Flask, or Django REST Framework that allows users to access, filter, and retrieve data programmatically, facilitating automation and integration into analytical tools and decision-support systems</w:t>
-      </w:r>
-    </w:p>
-    <w:p>
-      <w:pPr>
+        <w:t xml:space="preserve">The Pacific States Marine Fisheries Commission make’s their</w:t>
+      </w:r>
+      <w:r>
+        <w:t xml:space="preserve"> </w:t>
+      </w:r>
+      <w:hyperlink r:id="rId82">
+        <w:r>
+          <w:rPr>
+            <w:rStyle w:val="Hyperlink"/>
+          </w:rPr>
+          <w:t xml:space="preserve">PIT Tag Information System</w:t>
+        </w:r>
+      </w:hyperlink>
+      <w:r>
+        <w:t xml:space="preserve"> </w:t>
+      </w:r>
+      <w:r>
+        <w:t xml:space="preserve">data accessible via the</w:t>
+      </w:r>
+      <w:r>
+        <w:t xml:space="preserve"> </w:t>
+      </w:r>
+      <w:hyperlink r:id="rId83">
+        <w:r>
+          <w:rPr>
+            <w:rStyle w:val="Hyperlink"/>
+          </w:rPr>
+          <w:t xml:space="preserve">PTAGIS API</w:t>
+        </w:r>
+      </w:hyperlink>
+    </w:p>
+    <w:p>
+      <w:pPr>
+        <w:pStyle w:val="FirstParagraph"/>
+      </w:pPr>
+      <w:r>
+        <w:t xml:space="preserve">5.2 Archive data in certified long-term, domain-specific repositories such as the Global Biodiversity Information Facility, the Federated Research Data Repository (FRDR), or NOAA’s NCEI, USGS ScienceBase, or EMODnet</w:t>
+      </w:r>
+    </w:p>
+    <w:p>
+      <w:pPr>
+        <w:pStyle w:val="Compact"/>
         <w:numPr>
           <w:ilvl w:val="0"/>
-          <w:numId w:val="1010"/>
+          <w:numId w:val="1011"/>
         </w:numPr>
       </w:pPr>
       <w:r>
-        <w:t xml:space="preserve">Archive data in certified long-term, domain-specific repositories such as the Global Biodiversity Information Facility, the Federated Research Data Repository (FRDR), or NOAA’s NCEI, USGS ScienceBase, or EMODnet</w:t>
-      </w:r>
-    </w:p>
-    <w:p>
-      <w:pPr>
-        <w:numPr>
-          <w:ilvl w:val="0"/>
-          <w:numId w:val="1010"/>
-        </w:numPr>
-      </w:pPr>
-      <w:r>
-        <w:t xml:space="preserve">Leverage the integration between GitHub and Zenodo to automate archiving and DOI assignment, ensuring long-term data preservation.</w:t>
+        <w:t xml:space="preserve">TODO</w:t>
       </w:r>
     </w:p>
     <w:p>
       <w:pPr>
         <w:pStyle w:val="FirstParagraph"/>
+      </w:pPr>
+      <w:r>
+        <w:t xml:space="preserve">5.3 Leverage the integration between GitHub and Zenodo to automate archiving and DOI assignment, ensuring long-term data preservation.</w:t>
+      </w:r>
+    </w:p>
+    <w:bookmarkEnd w:id="84"/>
+    <w:bookmarkEnd w:id="85"/>
+    <w:bookmarkStart w:id="89" w:name="X6ecba5178706d3de6618a6e7ac4228d51e04728"/>
+    <w:p>
+      <w:pPr>
+        <w:pStyle w:val="Heading4"/>
       </w:pPr>
       <w:r>
         <w:rPr>
@@ -2324,14 +2588,13 @@
     </w:p>
     <w:p>
       <w:pPr>
-        <w:pStyle w:val="BodyText"/>
+        <w:pStyle w:val="FirstParagraph"/>
       </w:pPr>
       <w:r>
         <w:t xml:space="preserve">The currency of research lies in recognition—credit, citations, and opportunities for collaboration or co-authorship. Promoting data sharing requires both cultural and technical infrastructure. By recognizing contributions, tracking reuse, and supporting citation, data stewards can create a system where sharing is rewarded.</w:t>
       </w:r>
     </w:p>
-    <w:bookmarkEnd w:id="75"/>
-    <w:bookmarkStart w:id="78" w:name="practical-applications-5"/>
+    <w:bookmarkStart w:id="88" w:name="practical-applications-5"/>
     <w:p>
       <w:pPr>
         <w:pStyle w:val="Heading5"/>
@@ -2342,18 +2605,21 @@
     </w:p>
     <w:p>
       <w:pPr>
+        <w:pStyle w:val="FirstParagraph"/>
+      </w:pPr>
+      <w:r>
+        <w:t xml:space="preserve">6.1 License data for reuse using liberal licenses</w:t>
+      </w:r>
+    </w:p>
+    <w:p>
+      <w:pPr>
+        <w:pStyle w:val="Compact"/>
         <w:numPr>
           <w:ilvl w:val="0"/>
-          <w:numId w:val="1011"/>
+          <w:numId w:val="1012"/>
         </w:numPr>
       </w:pPr>
-      <w:r>
-        <w:t xml:space="preserve">License data for reuse using</w:t>
-      </w:r>
-      <w:r>
-        <w:t xml:space="preserve"> </w:t>
-      </w:r>
-      <w:hyperlink r:id="rId76">
+      <w:hyperlink r:id="rId86">
         <w:r>
           <w:rPr>
             <w:rStyle w:val="Hyperlink"/>
@@ -2364,29 +2630,23 @@
     </w:p>
     <w:p>
       <w:pPr>
-        <w:numPr>
-          <w:ilvl w:val="0"/>
-          <w:numId w:val="1011"/>
-        </w:numPr>
-      </w:pPr>
-      <w:r>
-        <w:t xml:space="preserve">Provide recommended citation text and visible credit fields in metadata</w:t>
-      </w:r>
-    </w:p>
-    <w:p>
-      <w:pPr>
-        <w:numPr>
-          <w:ilvl w:val="0"/>
-          <w:numId w:val="1011"/>
-        </w:numPr>
-      </w:pPr>
-      <w:r>
-        <w:t xml:space="preserve">Create summary dashboards that highlight reuse using</w:t>
-      </w:r>
-      <w:r>
-        <w:t xml:space="preserve"> </w:t>
-      </w:r>
-      <w:hyperlink r:id="rId77">
+        <w:pStyle w:val="FirstParagraph"/>
+      </w:pPr>
+      <w:r>
+        <w:t xml:space="preserve">6.2 Provide recommended citation text and visible credit fields in metadata</w:t>
+      </w:r>
+    </w:p>
+    <w:p>
+      <w:pPr>
+        <w:pStyle w:val="BodyText"/>
+      </w:pPr>
+      <w:r>
+        <w:t xml:space="preserve">6.3 Create summary dashboards that highlight reuse using</w:t>
+      </w:r>
+      <w:r>
+        <w:t xml:space="preserve"> </w:t>
+      </w:r>
+      <w:hyperlink r:id="rId87">
         <w:r>
           <w:rPr>
             <w:rStyle w:val="Hyperlink"/>
@@ -2403,29 +2663,23 @@
     </w:p>
     <w:p>
       <w:pPr>
-        <w:numPr>
-          <w:ilvl w:val="0"/>
-          <w:numId w:val="1011"/>
-        </w:numPr>
-      </w:pPr>
-      <w:r>
-        <w:t xml:space="preserve">Ensure that datasets are properly cited in journal articles using in text citations and the recommended citation in the articles list of references, not just in a Data Availability statement</w:t>
-      </w:r>
-    </w:p>
-    <w:p>
-      <w:pPr>
-        <w:numPr>
-          <w:ilvl w:val="0"/>
-          <w:numId w:val="1011"/>
-        </w:numPr>
-      </w:pPr>
-      <w:r>
-        <w:t xml:space="preserve">Promote the view that well documented data publications are primary research outputs and are significant contributions to the field</w:t>
-      </w:r>
-    </w:p>
-    <w:bookmarkEnd w:id="78"/>
-    <w:bookmarkEnd w:id="79"/>
-    <w:bookmarkStart w:id="82" w:name="Xede4e5f3133f4905776a2981e7117d5b19a5441"/>
+        <w:pStyle w:val="BodyText"/>
+      </w:pPr>
+      <w:r>
+        <w:t xml:space="preserve">6.4 Ensure that datasets are properly cited in journal articles using in text citations and the recommended citation in the articles list of references, not just in a Data Availability statement</w:t>
+      </w:r>
+    </w:p>
+    <w:p>
+      <w:pPr>
+        <w:pStyle w:val="BodyText"/>
+      </w:pPr>
+      <w:r>
+        <w:t xml:space="preserve">6.5 Promote the view that well documented data publications are primary research outputs and are significant contributions to the field</w:t>
+      </w:r>
+    </w:p>
+    <w:bookmarkEnd w:id="88"/>
+    <w:bookmarkEnd w:id="89"/>
+    <w:bookmarkStart w:id="92" w:name="Xede4e5f3133f4905776a2981e7117d5b19a5441"/>
     <w:p>
       <w:pPr>
         <w:pStyle w:val="Heading4"/>
@@ -2446,7 +2700,7 @@
         <w:t xml:space="preserve">Creating an infrastructure that standardizes and provides cross-border and cross-ecosystem data integration is only effective if there’s community engagement. Standards and tools must be co-developed with their intended users using user-centred design principles (citation required) to be effective. Engaging biologists, Indigenous stewards, and data managers ensures relevance, usability, and long-term participation.</w:t>
       </w:r>
     </w:p>
-    <w:bookmarkStart w:id="81" w:name="practical-applications-6"/>
+    <w:bookmarkStart w:id="91" w:name="practical-applications-6"/>
     <w:p>
       <w:pPr>
         <w:pStyle w:val="Heading5"/>
@@ -2457,15 +2711,12 @@
     </w:p>
     <w:p>
       <w:pPr>
-        <w:numPr>
-          <w:ilvl w:val="0"/>
-          <w:numId w:val="1012"/>
-        </w:numPr>
-      </w:pPr>
-      <w:r>
-        <w:t xml:space="preserve">Participate in salmon data focussed communities such as the</w:t>
-      </w:r>
-      <w:hyperlink r:id="rId80">
+        <w:pStyle w:val="FirstParagraph"/>
+      </w:pPr>
+      <w:r>
+        <w:t xml:space="preserve">7.1 Participate in salmon data focussed communities such as the</w:t>
+      </w:r>
+      <w:hyperlink r:id="rId90">
         <w:r>
           <w:rPr>
             <w:rStyle w:val="Hyperlink"/>
@@ -2479,29 +2730,23 @@
     </w:p>
     <w:p>
       <w:pPr>
-        <w:numPr>
-          <w:ilvl w:val="0"/>
-          <w:numId w:val="1012"/>
-        </w:numPr>
-      </w:pPr>
-      <w:r>
-        <w:t xml:space="preserve">Run participatory workshops for metadata mapping and vocabulary alignment</w:t>
-      </w:r>
-    </w:p>
-    <w:p>
-      <w:pPr>
-        <w:numPr>
-          <w:ilvl w:val="0"/>
-          <w:numId w:val="1012"/>
-        </w:numPr>
-      </w:pPr>
-      <w:r>
-        <w:t xml:space="preserve">Support and follow through on Community Engaged Research (citation required) that provides tangible value to the communities in which research or monitoring was conducted</w:t>
-      </w:r>
-    </w:p>
-    <w:bookmarkEnd w:id="81"/>
-    <w:bookmarkEnd w:id="82"/>
-    <w:bookmarkEnd w:id="83"/>
+        <w:pStyle w:val="BodyText"/>
+      </w:pPr>
+      <w:r>
+        <w:t xml:space="preserve">7.2 Run participatory workshops for metadata mapping and vocabulary alignment</w:t>
+      </w:r>
+    </w:p>
+    <w:p>
+      <w:pPr>
+        <w:pStyle w:val="BodyText"/>
+      </w:pPr>
+      <w:r>
+        <w:t xml:space="preserve">7.3 Support and follow through on Community Engaged Research (citation required) that provides tangible value to the communities in which research or monitoring was conducted</w:t>
+      </w:r>
+    </w:p>
+    <w:bookmarkEnd w:id="91"/>
+    <w:bookmarkEnd w:id="92"/>
+    <w:bookmarkEnd w:id="93"/>
     <w:sectPr/>
   </w:body>
 </w:document>

</xml_diff>

<commit_message>
reformatted Table 1 to be more concise
</commit_message>
<xml_diff>
--- a/docs/index.docx
+++ b/docs/index.docx
@@ -25,7 +25,7 @@
         <w:t xml:space="preserve"> </w:t>
       </w:r>
       <w:r>
-        <w:t xml:space="preserve">Salmon data stewardship, Data interoperability, FAIR principles, Persistent identifiers (PIDs), Controlled vocabularies, Metadata standards, Application Programming Interface (API), Data citation, Ontology development</w:t>
+        <w:t xml:space="preserve">Salmon data stewardship, data interoperability, FAIR principles, persistent identifiers (PIDs), controlled vocabularies, metadata standards, application programming Interface (API), data citation, ontology development</w:t>
       </w:r>
     </w:p>
     <w:bookmarkStart w:id="20" w:name="abstract"/>
@@ -133,13 +133,13 @@
       </w:r>
     </w:p>
     <w:bookmarkEnd w:id="22"/>
-    <w:bookmarkStart w:id="23" w:name="the-need-for-coorindated-action"/>
+    <w:bookmarkStart w:id="23" w:name="the-need-for-coordinated-action"/>
     <w:p>
       <w:pPr>
         <w:pStyle w:val="Heading2"/>
       </w:pPr>
       <w:r>
-        <w:t xml:space="preserve">The Need for Coorindated Action</w:t>
+        <w:t xml:space="preserve">The Need for Coordinated Action</w:t>
       </w:r>
     </w:p>
     <w:p>
@@ -267,7 +267,7 @@
         <w:t xml:space="preserve"> </w:t>
       </w:r>
       <w:r>
-        <w:t xml:space="preserve">Peng et al. (2018)</w:t>
+        <w:t xml:space="preserve">(NOAA 2007; Plotkin 2014; Peng et al. 2018)</w:t>
       </w:r>
       <w:r>
         <w:t xml:space="preserve">. Within fisheries science, stewardship involves ensuring data quality, compliance with agreed-upon standards, and the establishment of clear governance to guide data collection, documentation, integration, and preservation. However, salmon data stewardship goes beyond mere technical data management; it involves actively facilitating collaboration, communication, and consensus-building among data producers and users across multiple institutions and jurisdictions.</w:t>
@@ -513,7 +513,7 @@
         <w:pStyle w:val="FirstParagraph"/>
       </w:pPr>
       <w:r>
-        <w:t xml:space="preserve">The Peterman dataset was compiled from multiple files scattered across email inboxes, regional offices, and gray literature. Data were stored in inconsistent formats, lacked clear versioning, and were difficult to discover outside of specific research networks. Even today, no API or structured access mechanism exists to update or query the data programmatically. As a result, researchers hoping to build on the dataset may have to start from scratch.</w:t>
+        <w:t xml:space="preserve">The Peterman dataset was compiled from multiple files scattered across email inboxes, regional offices, and grey literature. Data were stored in inconsistent formats, lacked clear versioning, and were difficult to discover outside of specific research networks. Even today, no API or structured access mechanism exists to update or query the data programmatically. As a result, researchers hoping to build on the dataset may have to start from scratch.</w:t>
       </w:r>
     </w:p>
     <w:p>
@@ -540,7 +540,7 @@
           <w:b/>
           <w:bCs/>
         </w:rPr>
-        <w:t xml:space="preserve">Best Practice 5: Store Data in Ways That Others Can Easily Access and Use</w:t>
+        <w:t xml:space="preserve">Best Practice 5: Store and Analyze Data in Ways That Others Can Easily Access, Use, and Trust</w:t>
       </w:r>
       <w:r>
         <w:br/>
@@ -615,13 +615,55 @@
         <w:t xml:space="preserve">Best Practice 1: Make Data Governance Explicit to Support Trust and Reuse</w:t>
       </w:r>
       <w:r>
-        <w:br/>
-      </w:r>
-      <w:r>
-        <w:t xml:space="preserve">Agencies should define roles, responsibilities, and decision-making processes through formal governance mechanisms such as data product charters.</w:t>
-      </w:r>
-      <w:r>
-        <w:br/>
+        <w:t xml:space="preserve"> </w:t>
+      </w:r>
+      <w:r>
+        <w:t xml:space="preserve">Agencies should define roles, responsibilities, and decision-making processes through formal governance mechanisms such as data product charters.Use a Data Management Plan with DACI or RACI framework to assign maintenance responsibility and ensure continuity across staff turnover and institutional change.</w:t>
+      </w:r>
+    </w:p>
+    <w:p>
+      <w:pPr>
+        <w:numPr>
+          <w:ilvl w:val="0"/>
+          <w:numId w:val="1004"/>
+        </w:numPr>
+      </w:pPr>
+      <w:r>
+        <w:rPr>
+          <w:b/>
+          <w:bCs/>
+        </w:rPr>
+        <w:t xml:space="preserve">Best Practice 6: Incentivize and Track Data Sharing and Reuse</w:t>
+      </w:r>
+      <w:r>
+        <w:t xml:space="preserve"> </w:t>
+      </w:r>
+      <w:r>
+        <w:t xml:space="preserve">Visibility, credit, and metrics are critical for motivating data sharing. Agencies can embed citation guidance in metadata and track dataset reuse through COUNTER-compliant dashboards or DataCite APIs.</w:t>
+      </w:r>
+    </w:p>
+    <w:p>
+      <w:pPr>
+        <w:numPr>
+          <w:ilvl w:val="0"/>
+          <w:numId w:val="1004"/>
+        </w:numPr>
+      </w:pPr>
+      <w:r>
+        <w:rPr>
+          <w:b/>
+          <w:bCs/>
+        </w:rPr>
+        <w:t xml:space="preserve">Best Practice 7: Build Community Through Co-Development and Mutual Benefit</w:t>
+      </w:r>
+      <w:r>
+        <w:t xml:space="preserve"> </w:t>
+      </w:r>
+      <w:r>
+        <w:t xml:space="preserve">Effective data stewardship requires collaboration between biologists, Indigenous communities, managers, and data professionals. Participatory design ensures that systems and standards meet user needs and are adopted over time.</w:t>
+      </w:r>
+      <w:r>
+        <w:t xml:space="preserve"> </w:t>
       </w:r>
       <w:r>
         <w:rPr>
@@ -634,67 +676,6 @@
         <w:t xml:space="preserve"> </w:t>
       </w:r>
       <w:r>
-        <w:t xml:space="preserve">Use a DACI or RACI framework to assign maintenance responsibility and ensure continuity across staff turnover and institutional change.</w:t>
-      </w:r>
-    </w:p>
-    <w:p>
-      <w:pPr>
-        <w:numPr>
-          <w:ilvl w:val="0"/>
-          <w:numId w:val="1004"/>
-        </w:numPr>
-      </w:pPr>
-      <w:r>
-        <w:rPr>
-          <w:b/>
-          <w:bCs/>
-        </w:rPr>
-        <w:t xml:space="preserve">Best Practice 6: Incentivize and Track Data Sharing and Reuse</w:t>
-      </w:r>
-      <w:r>
-        <w:br/>
-      </w:r>
-      <w:r>
-        <w:t xml:space="preserve">Visibility, credit, and metrics are critical for motivating data sharing. Agencies can embed citation guidance in metadata and track dataset reuse through COUNTER-compliant dashboards or DataCite APIs.</w:t>
-      </w:r>
-    </w:p>
-    <w:p>
-      <w:pPr>
-        <w:numPr>
-          <w:ilvl w:val="0"/>
-          <w:numId w:val="1004"/>
-        </w:numPr>
-      </w:pPr>
-      <w:r>
-        <w:rPr>
-          <w:b/>
-          <w:bCs/>
-        </w:rPr>
-        <w:t xml:space="preserve">Best Practice 7: Build Community Through Co-Development and Mutual Benefit</w:t>
-      </w:r>
-      <w:r>
-        <w:br/>
-      </w:r>
-      <w:r>
-        <w:t xml:space="preserve"> </w:t>
-      </w:r>
-      <w:r>
-        <w:t xml:space="preserve">Effective data stewardship requires collaboration between biologists, Indigenous communities, managers, and data professionals. Participatory design ensures that systems and standards meet user needs and are adopted over time.</w:t>
-      </w:r>
-      <w:r>
-        <w:br/>
-      </w:r>
-      <w:r>
-        <w:rPr>
-          <w:i/>
-          <w:iCs/>
-        </w:rPr>
-        <w:t xml:space="preserve">Practical application:</w:t>
-      </w:r>
-      <w:r>
-        <w:t xml:space="preserve"> </w:t>
-      </w:r>
-      <w:r>
         <w:t xml:space="preserve">Facilitate cross-jurisdictional working groups to co-develop data standards and align on shared outcomes for priority datasets.</w:t>
       </w:r>
     </w:p>
@@ -703,7 +684,21 @@
         <w:pStyle w:val="FirstParagraph"/>
       </w:pPr>
       <w:r>
-        <w:t xml:space="preserve">While the analytical contribution of the Peterman productivity dataset remains significant, the barriers encountered in compiling, interpreting, and maintaining the data are instructive. These challenges are not unique to Peterman’s team—they reflect systemic gaps in data governance, documentation, infrastructure, and incentives. By adopting the seven best practices outlined above, agencies and researchers can transform legacy datasets into living resources, enabling reproducibility, easing collaboration, and accelerating insight across the salmon research and management community.</w:t>
+        <w:t xml:space="preserve">While the analytical contribution of the Peterman productivity dataset remains significant, the barriers encountered in compiling, interpreting, and maintaining the data are instructive. These challenges are not unique to Peterman’s team—they reflect systemic gaps in data governance, documentation, infrastructure, and incentives. By adopting the seven best practices detailed in</w:t>
+      </w:r>
+      <w:r>
+        <w:t xml:space="preserve"> </w:t>
+      </w:r>
+      <w:hyperlink w:anchor="tbl-bestpractices">
+        <w:r>
+          <w:rPr>
+            <w:rStyle w:val="Hyperlink"/>
+          </w:rPr>
+          <w:t xml:space="preserve">Table 1</w:t>
+        </w:r>
+      </w:hyperlink>
+      <w:r>
+        <w:t xml:space="preserve">, agencies and researchers can transform legacy datasets into living resources, enabling reproducibility, easing collaboration, and accelerating insight across the salmon research and management community.</w:t>
       </w:r>
     </w:p>
     <w:tbl>
@@ -736,14 +731,13 @@
           <w:tbl>
             <w:tblPr>
               <w:tblStyle w:val="Table"/>
-              <w:tblW w:type="pct" w:w="4988"/>
+              <w:tblW w:type="pct" w:w="5000"/>
               <w:tblLayout w:type="fixed"/>
               <w:tblLook w:firstRow="1" w:lastRow="0" w:firstColumn="0" w:lastColumn="0" w:noHBand="0" w:noVBand="0" w:val="0020"/>
             </w:tblPr>
             <w:tblGrid>
-              <w:gridCol w:w="1681"/>
-              <w:gridCol w:w="3791"/>
-              <w:gridCol w:w="2428"/>
+              <w:gridCol w:w="5607"/>
+              <w:gridCol w:w="2312"/>
             </w:tblGrid>
             <w:tr>
               <w:trPr>
@@ -779,22 +773,6 @@
                       <w:b/>
                       <w:bCs/>
                     </w:rPr>
-                    <w:t xml:space="preserve">Summary</w:t>
-                  </w:r>
-                </w:p>
-              </w:tc>
-              <w:tc>
-                <w:tcPr/>
-                <w:p>
-                  <w:pPr>
-                    <w:pStyle w:val="Compact"/>
-                    <w:jc w:val="center"/>
-                  </w:pPr>
-                  <w:r>
-                    <w:rPr>
-                      <w:b/>
-                      <w:bCs/>
-                    </w:rPr>
                     <w:t xml:space="preserve">Practical Applications</w:t>
                   </w:r>
                 </w:p>
@@ -810,7 +788,17 @@
                     <w:jc w:val="center"/>
                   </w:pPr>
                   <w:r>
-                    <w:t xml:space="preserve">1. Make Data Governance Explicit to Support Trust and Reuse</w:t>
+                    <w:rPr>
+                      <w:b/>
+                      <w:bCs/>
+                    </w:rPr>
+                    <w:t xml:space="preserve">1. Make Data Governance Explicit to Support Trust and Reuse.</w:t>
+                  </w:r>
+                  <w:r>
+                    <w:t xml:space="preserve"> </w:t>
+                  </w:r>
+                  <w:r>
+                    <w:t xml:space="preserve">Establishing clear governance structures ensures quality, accountability, and compliance with FAIR and CARE principles. It enables trust and long-term stewardship across multi-organizational projects.</w:t>
                   </w:r>
                 </w:p>
               </w:tc>
@@ -823,18 +811,6 @@
                     <w:jc w:val="center"/>
                   </w:pPr>
                   <w:r>
-                    <w:t xml:space="preserve">Establishing clear governance structures ensures quality, accountability, and compliance with FAIR and CARE principles. It enables trust and long-term stewardship across multi-organizational projects.</w:t>
-                  </w:r>
-                </w:p>
-              </w:tc>
-              <w:tc>
-                <w:tcPr/>
-                <w:p>
-                  <w:pPr>
-                    <w:pStyle w:val="Compact"/>
-                    <w:jc w:val="center"/>
-                  </w:pPr>
-                  <w:r>
                     <w:t xml:space="preserve">- Document roles and responsibilities using a Data Product Governance Charter and structured frameworks (e.g., DACI or RACI).</w:t>
                   </w:r>
                   <w:r>
@@ -847,7 +823,7 @@
                     <w:br/>
                   </w:r>
                   <w:r>
-                    <w:t xml:space="preserve">- Form a governance or oversight committee to review data structures, timelines, and agreements.</w:t>
+                    <w:t xml:space="preserve">- Form a governance or oversight committee to review data standards, timelines, and agreements.</w:t>
                   </w:r>
                 </w:p>
               </w:tc>
@@ -862,7 +838,17 @@
                     <w:jc w:val="center"/>
                   </w:pPr>
                   <w:r>
-                    <w:t xml:space="preserve">2. Reuse Proven Infrastructure to Save Time and Increase Interoperability</w:t>
+                    <w:rPr>
+                      <w:b/>
+                      <w:bCs/>
+                    </w:rPr>
+                    <w:t xml:space="preserve">2. Reuse Proven Infrastructure to Save Time and Increase Interoperability.</w:t>
+                  </w:r>
+                  <w:r>
+                    <w:t xml:space="preserve"> </w:t>
+                  </w:r>
+                  <w:r>
+                    <w:t xml:space="preserve">Leveraging existing platforms and technologies reduces costs and improves long-term interoperability and sustainability.</w:t>
                   </w:r>
                 </w:p>
               </w:tc>
@@ -872,18 +858,6 @@
                   <w:pPr>
                     <w:pStyle w:val="Compact"/>
                     <w:jc w:val="left"/>
-                    <w:jc w:val="center"/>
-                  </w:pPr>
-                  <w:r>
-                    <w:t xml:space="preserve">Leveraging existing platforms and technologies reduces costs and improves long-term interoperability and sustainability.</w:t>
-                  </w:r>
-                </w:p>
-              </w:tc>
-              <w:tc>
-                <w:tcPr/>
-                <w:p>
-                  <w:pPr>
-                    <w:pStyle w:val="Compact"/>
                     <w:jc w:val="center"/>
                   </w:pPr>
                   <w:r>
@@ -908,7 +882,17 @@
                     <w:jc w:val="center"/>
                   </w:pPr>
                   <w:r>
-                    <w:t xml:space="preserve">3. Make Data, People, Projects, and Outputs Discoverable, Linked and Citable with PIDs</w:t>
+                    <w:rPr>
+                      <w:b/>
+                      <w:bCs/>
+                    </w:rPr>
+                    <w:t xml:space="preserve">3. Make Data, People, Projects, and Outputs Discoverable, Linked and Citable with PIDs.</w:t>
+                  </w:r>
+                  <w:r>
+                    <w:t xml:space="preserve"> </w:t>
+                  </w:r>
+                  <w:r>
+                    <w:t xml:space="preserve">Persistent identifiers (PIDs) connect data with researchers, institutions, and outputs—supporting data citation, reuse, and automated attribution.</w:t>
                   </w:r>
                 </w:p>
               </w:tc>
@@ -918,18 +902,6 @@
                   <w:pPr>
                     <w:pStyle w:val="Compact"/>
                     <w:jc w:val="left"/>
-                    <w:jc w:val="center"/>
-                  </w:pPr>
-                  <w:r>
-                    <w:t xml:space="preserve">Persistent identifiers (PIDs) connect data with researchers, institutions, and outputs—supporting data citation, reuse, and automated attribution.</w:t>
-                  </w:r>
-                </w:p>
-              </w:tc>
-              <w:tc>
-                <w:tcPr/>
-                <w:p>
-                  <w:pPr>
-                    <w:pStyle w:val="Compact"/>
                     <w:jc w:val="center"/>
                   </w:pPr>
                   <w:r>
@@ -966,7 +938,17 @@
                     <w:jc w:val="center"/>
                   </w:pPr>
                   <w:r>
-                    <w:t xml:space="preserve">4. Use Shared Data Models, Vocabularies and Metadata to Enable Integration</w:t>
+                    <w:rPr>
+                      <w:b/>
+                      <w:bCs/>
+                    </w:rPr>
+                    <w:t xml:space="preserve">4. Use Shared Data Models, Ontologies and Metadata to Enable Integration.</w:t>
+                  </w:r>
+                  <w:r>
+                    <w:t xml:space="preserve"> </w:t>
+                  </w:r>
+                  <w:r>
+                    <w:t xml:space="preserve">Common vocabularies, metadata standards, and ontologies support integration across systems and preserve semantic meaning.</w:t>
                   </w:r>
                 </w:p>
               </w:tc>
@@ -979,31 +961,19 @@
                     <w:jc w:val="center"/>
                   </w:pPr>
                   <w:r>
-                    <w:t xml:space="preserve">Common vocabularies, metadata standards, and ontologies support integration across systems and preserve semantic meaning.</w:t>
-                  </w:r>
-                </w:p>
-              </w:tc>
-              <w:tc>
-                <w:tcPr/>
-                <w:p>
-                  <w:pPr>
-                    <w:pStyle w:val="Compact"/>
-                    <w:jc w:val="center"/>
-                  </w:pPr>
-                  <w:r>
                     <w:t xml:space="preserve">- Adopt ISO 19115, EML, or DataCite metadata standards.</w:t>
                   </w:r>
                   <w:r>
                     <w:br/>
                   </w:r>
                   <w:r>
-                    <w:t xml:space="preserve">- Model datasets using the Darwin Core Data Package.</w:t>
+                    <w:t xml:space="preserve">- Re-use terms defined in Salmon Domain Ontology</w:t>
                   </w:r>
                   <w:r>
                     <w:br/>
                   </w:r>
                   <w:r>
-                    <w:t xml:space="preserve">- Use controlled vocabularies or ontologies with PIDs.</w:t>
+                    <w:t xml:space="preserve">- Model datasets using the Darwin Core Data Package Model.</w:t>
                   </w:r>
                 </w:p>
               </w:tc>
@@ -1018,7 +988,17 @@
                     <w:jc w:val="center"/>
                   </w:pPr>
                   <w:r>
-                    <w:t xml:space="preserve">5. Store Data in Ways That Others Can Easily Access and Use</w:t>
+                    <w:rPr>
+                      <w:b/>
+                      <w:bCs/>
+                    </w:rPr>
+                    <w:t xml:space="preserve">5. Store and Analyze Data in Ways That Others Can Easily Access, Use and Trust.</w:t>
+                  </w:r>
+                  <w:r>
+                    <w:t xml:space="preserve"> </w:t>
+                  </w:r>
+                  <w:r>
+                    <w:t xml:space="preserve">Structured and accessible data formats ease reusability, and support integration with analytical tools and applications while data analyzed or wrangled using programmatic scripts (R, Python etc.) enable reproducibility and increase trust.</w:t>
                   </w:r>
                 </w:p>
               </w:tc>
@@ -1031,18 +1011,6 @@
                     <w:jc w:val="center"/>
                   </w:pPr>
                   <w:r>
-                    <w:t xml:space="preserve">Structured and accessible data formats ensure usability, reduce wrangling, and support integration with analytical tools and applications.</w:t>
-                  </w:r>
-                </w:p>
-              </w:tc>
-              <w:tc>
-                <w:tcPr/>
-                <w:p>
-                  <w:pPr>
-                    <w:pStyle w:val="Compact"/>
-                    <w:jc w:val="center"/>
-                  </w:pPr>
-                  <w:r>
                     <w:t xml:space="preserve">- Provide APIs using FastAPI, Flask, or Django REST.</w:t>
                   </w:r>
                   <w:r>
@@ -1055,7 +1023,13 @@
                     <w:br/>
                   </w:r>
                   <w:r>
-                    <w:t xml:space="preserve">- Use GitHub-Zenodo for DOI assignment and preservation.</w:t>
+                    <w:t xml:space="preserve">- Write scripts in a programming language to wrangle, transform, and analyze data</w:t>
+                  </w:r>
+                  <w:r>
+                    <w:br/>
+                  </w:r>
+                  <w:r>
+                    <w:t xml:space="preserve">- Use GitHub to host code for collaboration and transparency and the GitHunbZenodo integration for DOI assignment and preservation.</w:t>
                   </w:r>
                 </w:p>
               </w:tc>
@@ -1070,7 +1044,17 @@
                     <w:jc w:val="center"/>
                   </w:pPr>
                   <w:r>
-                    <w:t xml:space="preserve">6. Incentivize and Track Data Sharing and Reuse</w:t>
+                    <w:rPr>
+                      <w:b/>
+                      <w:bCs/>
+                    </w:rPr>
+                    <w:t xml:space="preserve">6. Incentivize and Track Data Sharing and Reuse.</w:t>
+                  </w:r>
+                  <w:r>
+                    <w:t xml:space="preserve"> </w:t>
+                  </w:r>
+                  <w:r>
+                    <w:t xml:space="preserve">Recognizing data contributors and tracking reuse promotes a culture of sharing and supports professional recognition.</w:t>
                   </w:r>
                 </w:p>
               </w:tc>
@@ -1080,18 +1064,6 @@
                   <w:pPr>
                     <w:pStyle w:val="Compact"/>
                     <w:jc w:val="left"/>
-                    <w:jc w:val="center"/>
-                  </w:pPr>
-                  <w:r>
-                    <w:t xml:space="preserve">Recognizing data contributors and tracking reuse promotes a culture of sharing and supports professional recognition.</w:t>
-                  </w:r>
-                </w:p>
-              </w:tc>
-              <w:tc>
-                <w:tcPr/>
-                <w:p>
-                  <w:pPr>
-                    <w:pStyle w:val="Compact"/>
                     <w:jc w:val="center"/>
                   </w:pPr>
                   <w:r>
@@ -1128,7 +1100,17 @@
                     <w:jc w:val="center"/>
                   </w:pPr>
                   <w:r>
-                    <w:t xml:space="preserve">7. Build Community Through Co-Development and Mutual Benefit</w:t>
+                    <w:rPr>
+                      <w:b/>
+                      <w:bCs/>
+                    </w:rPr>
+                    <w:t xml:space="preserve">7. Build Community Through Co-Development and Mutual Benefit.</w:t>
+                  </w:r>
+                  <w:r>
+                    <w:t xml:space="preserve"> </w:t>
+                  </w:r>
+                  <w:r>
+                    <w:t xml:space="preserve">Engaging users early ensures tools and standards meet real-world needs and enhances long-term stewardship.</w:t>
                   </w:r>
                 </w:p>
               </w:tc>
@@ -1138,18 +1120,6 @@
                   <w:pPr>
                     <w:pStyle w:val="Compact"/>
                     <w:jc w:val="left"/>
-                    <w:jc w:val="center"/>
-                  </w:pPr>
-                  <w:r>
-                    <w:t xml:space="preserve">Engaging users early ensures tools and standards meet real-world needs and enhances long-term stewardship.</w:t>
-                  </w:r>
-                </w:p>
-              </w:tc>
-              <w:tc>
-                <w:tcPr/>
-                <w:p>
-                  <w:pPr>
-                    <w:pStyle w:val="Compact"/>
                     <w:jc w:val="center"/>
                   </w:pPr>
                   <w:r>
@@ -1178,7 +1148,7 @@
     </w:tbl>
     <w:bookmarkEnd w:id="28"/>
     <w:bookmarkEnd w:id="29"/>
-    <w:bookmarkStart w:id="66" w:name="conclusion"/>
+    <w:bookmarkStart w:id="68" w:name="conclusion"/>
     <w:p>
       <w:pPr>
         <w:pStyle w:val="Heading2"/>
@@ -1257,17 +1227,7 @@
         <w:t xml:space="preserve"> </w:t>
       </w:r>
       <w:r>
-        <w:t xml:space="preserve">(</w:t>
-      </w:r>
-      <w:r>
-        <w:rPr>
-          <w:b/>
-          <w:bCs/>
-        </w:rPr>
-        <w:t xml:space="preserve">roche2020Roche?</w:t>
-      </w:r>
-      <w:r>
-        <w:t xml:space="preserve">)</w:t>
+        <w:t xml:space="preserve">Roche et al. (2020)</w:t>
       </w:r>
       <w:r>
         <w:t xml:space="preserve">, institutionalizing data stewardship roles ensures long-term capacity for data governance, quality control, and interoperability—functions that are often neglected or left to informal actors. We must not only train new data stewards but also support and upskill biologists to take on stewardship responsibilities in collaborative, interdisciplinary settings. This is essential to address the</w:t>
@@ -1305,7 +1265,7 @@
       </w:r>
     </w:p>
     <w:bookmarkEnd w:id="31"/>
-    <w:bookmarkStart w:id="65" w:name="references"/>
+    <w:bookmarkStart w:id="67" w:name="references"/>
     <w:p>
       <w:pPr>
         <w:pStyle w:val="Heading3"/>
@@ -1314,7 +1274,7 @@
         <w:t xml:space="preserve">References</w:t>
       </w:r>
     </w:p>
-    <w:bookmarkStart w:id="64" w:name="refs"/>
+    <w:bookmarkStart w:id="66" w:name="refs"/>
     <w:bookmarkStart w:id="33" w:name="ref-bull2022"/>
     <w:p>
       <w:pPr>
@@ -1502,11 +1462,295 @@
       </w:r>
     </w:p>
     <w:bookmarkEnd w:id="39"/>
-    <w:bookmarkStart w:id="41" w:name="ref-environm2007"/>
+    <w:bookmarkStart w:id="41" w:name="ref-groot1991"/>
     <w:p>
       <w:pPr>
         <w:pStyle w:val="Bibliography"/>
       </w:pPr>
+      <w:r>
+        <w:t xml:space="preserve">Groot, Cornelis, and L. Margolis. 1991.</w:t>
+      </w:r>
+      <w:r>
+        <w:t xml:space="preserve"> </w:t>
+      </w:r>
+      <w:r>
+        <w:rPr>
+          <w:i/>
+          <w:iCs/>
+        </w:rPr>
+        <w:t xml:space="preserve">Pacific Salmon Life Histories</w:t>
+      </w:r>
+      <w:r>
+        <w:t xml:space="preserve">. UBC Press.</w:t>
+      </w:r>
+      <w:r>
+        <w:t xml:space="preserve"> </w:t>
+      </w:r>
+      <w:hyperlink r:id="rId40">
+        <w:r>
+          <w:rPr>
+            <w:rStyle w:val="Hyperlink"/>
+          </w:rPr>
+          <w:t xml:space="preserve">https://books.google.ca/books?id=I_S0xCME0CYC</w:t>
+        </w:r>
+      </w:hyperlink>
+      <w:r>
+        <w:t xml:space="preserve">.</w:t>
+      </w:r>
+    </w:p>
+    <w:bookmarkEnd w:id="41"/>
+    <w:bookmarkStart w:id="43" w:name="ref-inman2021"/>
+    <w:p>
+      <w:pPr>
+        <w:pStyle w:val="Bibliography"/>
+      </w:pPr>
+      <w:r>
+        <w:t xml:space="preserve">Inman, Sarah, Janessa Esquible, Michael Jones, William Bechtol, and Brendan Connors. 2021.</w:t>
+      </w:r>
+      <w:r>
+        <w:t xml:space="preserve"> </w:t>
+      </w:r>
+      <w:r>
+        <w:t xml:space="preserve">“Opportunities and Impediments for Use of Local Data in the Management of Salmon Fisheries.”</w:t>
+      </w:r>
+      <w:r>
+        <w:t xml:space="preserve"> </w:t>
+      </w:r>
+      <w:r>
+        <w:rPr>
+          <w:i/>
+          <w:iCs/>
+        </w:rPr>
+        <w:t xml:space="preserve">Ecology and Society</w:t>
+      </w:r>
+      <w:r>
+        <w:t xml:space="preserve"> </w:t>
+      </w:r>
+      <w:r>
+        <w:t xml:space="preserve">26 (2).</w:t>
+      </w:r>
+      <w:r>
+        <w:t xml:space="preserve"> </w:t>
+      </w:r>
+      <w:hyperlink r:id="rId42">
+        <w:r>
+          <w:rPr>
+            <w:rStyle w:val="Hyperlink"/>
+          </w:rPr>
+          <w:t xml:space="preserve">https://doi.org/10.5751/ES-12117-260226</w:t>
+        </w:r>
+      </w:hyperlink>
+      <w:r>
+        <w:t xml:space="preserve">.</w:t>
+      </w:r>
+    </w:p>
+    <w:bookmarkEnd w:id="43"/>
+    <w:bookmarkStart w:id="45" w:name="ref-jennings2023a"/>
+    <w:p>
+      <w:pPr>
+        <w:pStyle w:val="Bibliography"/>
+      </w:pPr>
+      <w:r>
+        <w:t xml:space="preserve">Jennings, Lydia, Talia Anderson, Andrew Martinez, Rogena Sterling, Dominique David Chavez, Ibrahim Garba, Maui Hudson, Nanibaa’ A. Garrison, and Stephanie Russo Carroll. 2023.</w:t>
+      </w:r>
+      <w:r>
+        <w:t xml:space="preserve"> </w:t>
+      </w:r>
+      <w:r>
+        <w:t xml:space="preserve">“Applying the</w:t>
+      </w:r>
+      <w:r>
+        <w:t xml:space="preserve"> </w:t>
+      </w:r>
+      <w:r>
+        <w:t xml:space="preserve">‘</w:t>
+      </w:r>
+      <w:r>
+        <w:t xml:space="preserve">CARE Principles for Indigenous Data Governance</w:t>
+      </w:r>
+      <w:r>
+        <w:t xml:space="preserve">’</w:t>
+      </w:r>
+      <w:r>
+        <w:t xml:space="preserve"> </w:t>
+      </w:r>
+      <w:r>
+        <w:t xml:space="preserve">to Ecology and Biodiversity Research.”</w:t>
+      </w:r>
+      <w:r>
+        <w:t xml:space="preserve"> </w:t>
+      </w:r>
+      <w:r>
+        <w:rPr>
+          <w:i/>
+          <w:iCs/>
+        </w:rPr>
+        <w:t xml:space="preserve">Nature Ecology &amp; Evolution</w:t>
+      </w:r>
+      <w:r>
+        <w:t xml:space="preserve"> </w:t>
+      </w:r>
+      <w:r>
+        <w:t xml:space="preserve">7 (10): 1547–51.</w:t>
+      </w:r>
+      <w:r>
+        <w:t xml:space="preserve"> </w:t>
+      </w:r>
+      <w:hyperlink r:id="rId44">
+        <w:r>
+          <w:rPr>
+            <w:rStyle w:val="Hyperlink"/>
+          </w:rPr>
+          <w:t xml:space="preserve">https://doi.org/10.1038/s41559-023-02161-2</w:t>
+        </w:r>
+      </w:hyperlink>
+      <w:r>
+        <w:t xml:space="preserve">.</w:t>
+      </w:r>
+    </w:p>
+    <w:bookmarkEnd w:id="45"/>
+    <w:bookmarkStart w:id="47" w:name="ref-johnson2024"/>
+    <w:p>
+      <w:pPr>
+        <w:pStyle w:val="Bibliography"/>
+      </w:pPr>
+      <w:r>
+        <w:t xml:space="preserve">Johnson, Brett, and Tim van der Stap. 2024.</w:t>
+      </w:r>
+      <w:r>
+        <w:t xml:space="preserve"> </w:t>
+      </w:r>
+      <w:r>
+        <w:t xml:space="preserve">“Data Mobilization Through the International Year of the Salmon Ocean Observing System.”</w:t>
+      </w:r>
+      <w:r>
+        <w:t xml:space="preserve"> </w:t>
+      </w:r>
+      <w:r>
+        <w:rPr>
+          <w:i/>
+          <w:iCs/>
+        </w:rPr>
+        <w:t xml:space="preserve">North Pacific Anadromous Fish Commission Bulletin</w:t>
+      </w:r>
+      <w:r>
+        <w:t xml:space="preserve">, December.</w:t>
+      </w:r>
+      <w:r>
+        <w:t xml:space="preserve"> </w:t>
+      </w:r>
+      <w:hyperlink r:id="rId46">
+        <w:r>
+          <w:rPr>
+            <w:rStyle w:val="Hyperlink"/>
+          </w:rPr>
+          <w:t xml:space="preserve">https://doi.org/10.23849/npafcb7/6a4ddpde4</w:t>
+        </w:r>
+      </w:hyperlink>
+      <w:r>
+        <w:t xml:space="preserve">.</w:t>
+      </w:r>
+    </w:p>
+    <w:bookmarkEnd w:id="47"/>
+    <w:bookmarkStart w:id="49" w:name="ref-lindenmayer2012"/>
+    <w:p>
+      <w:pPr>
+        <w:pStyle w:val="Bibliography"/>
+      </w:pPr>
+      <w:r>
+        <w:t xml:space="preserve">LINDENMAYER, DAVID B., GENE E. LIKENS, ALAN ANDERSEN, DAVID BOWMAN, C. MICHAEL BULL, EMMA BURNS, CHRIS R. DICKMAN, et al. 2012.</w:t>
+      </w:r>
+      <w:r>
+        <w:t xml:space="preserve"> </w:t>
+      </w:r>
+      <w:r>
+        <w:t xml:space="preserve">“Value of Long</w:t>
+      </w:r>
+      <w:r>
+        <w:t xml:space="preserve">-</w:t>
+      </w:r>
+      <w:r>
+        <w:t xml:space="preserve">Term Ecological Studies.”</w:t>
+      </w:r>
+      <w:r>
+        <w:t xml:space="preserve"> </w:t>
+      </w:r>
+      <w:r>
+        <w:rPr>
+          <w:i/>
+          <w:iCs/>
+        </w:rPr>
+        <w:t xml:space="preserve">Austral Ecology</w:t>
+      </w:r>
+      <w:r>
+        <w:t xml:space="preserve"> </w:t>
+      </w:r>
+      <w:r>
+        <w:t xml:space="preserve">37 (7): 745–57.</w:t>
+      </w:r>
+      <w:r>
+        <w:t xml:space="preserve"> </w:t>
+      </w:r>
+      <w:hyperlink r:id="rId48">
+        <w:r>
+          <w:rPr>
+            <w:rStyle w:val="Hyperlink"/>
+          </w:rPr>
+          <w:t xml:space="preserve">https://doi.org/10.1111/j.1442-9993.2011.02351.x</w:t>
+        </w:r>
+      </w:hyperlink>
+      <w:r>
+        <w:t xml:space="preserve">.</w:t>
+      </w:r>
+    </w:p>
+    <w:bookmarkEnd w:id="49"/>
+    <w:bookmarkStart w:id="51" w:name="ref-marmorek2011"/>
+    <w:p>
+      <w:pPr>
+        <w:pStyle w:val="Bibliography"/>
+      </w:pPr>
+      <w:r>
+        <w:t xml:space="preserve">Marmorek, David, Darcy Pickard, Alexander Hall, Katherine Bryan, Liz Martell, Clint Alexander, Katherine Wieckowski, Lorne Greig, and Carl Schwarz. 2011.</w:t>
+      </w:r>
+      <w:r>
+        <w:t xml:space="preserve"> </w:t>
+      </w:r>
+      <w:r>
+        <w:t xml:space="preserve">“Cohen Commision Technical Report 6-Fraser River Sockeye Salmon: Data Synthesis and Cumulative Impacts.”</w:t>
+      </w:r>
+      <w:r>
+        <w:t xml:space="preserve"> </w:t>
+      </w:r>
+      <w:r>
+        <w:t xml:space="preserve">Vancouver, B.C.</w:t>
+      </w:r>
+      <w:r>
+        <w:t xml:space="preserve"> </w:t>
+      </w:r>
+      <w:hyperlink r:id="rId50">
+        <w:r>
+          <w:rPr>
+            <w:rStyle w:val="Hyperlink"/>
+          </w:rPr>
+          <w:t xml:space="preserve">http://www.cohencommission.ca/</w:t>
+        </w:r>
+      </w:hyperlink>
+      <w:r>
+        <w:t xml:space="preserve">.</w:t>
+      </w:r>
+    </w:p>
+    <w:bookmarkEnd w:id="51"/>
+    <w:bookmarkStart w:id="53" w:name="ref-environm2007"/>
+    <w:p>
+      <w:pPr>
+        <w:pStyle w:val="Bibliography"/>
+      </w:pPr>
+      <w:r>
+        <w:t xml:space="preserve">NOAA. 2007.</w:t>
+      </w:r>
+      <w:r>
+        <w:t xml:space="preserve"> </w:t>
+      </w:r>
       <w:r>
         <w:rPr>
           <w:i/>
@@ -1515,295 +1759,17 @@
         <w:t xml:space="preserve">Environmental Data Management at NOAA</w:t>
       </w:r>
       <w:r>
-        <w:t xml:space="preserve">. 2007. National Academies Press.</w:t>
-      </w:r>
-      <w:r>
-        <w:t xml:space="preserve"> </w:t>
-      </w:r>
-      <w:hyperlink r:id="rId40">
+        <w:t xml:space="preserve">. National Academies Press.</w:t>
+      </w:r>
+      <w:r>
+        <w:t xml:space="preserve"> </w:t>
+      </w:r>
+      <w:hyperlink r:id="rId52">
         <w:r>
           <w:rPr>
             <w:rStyle w:val="Hyperlink"/>
           </w:rPr>
           <w:t xml:space="preserve">https://doi.org/10.17226/12017</w:t>
-        </w:r>
-      </w:hyperlink>
-      <w:r>
-        <w:t xml:space="preserve">.</w:t>
-      </w:r>
-    </w:p>
-    <w:bookmarkEnd w:id="41"/>
-    <w:bookmarkStart w:id="43" w:name="ref-groot1991"/>
-    <w:p>
-      <w:pPr>
-        <w:pStyle w:val="Bibliography"/>
-      </w:pPr>
-      <w:r>
-        <w:t xml:space="preserve">Groot, Cornelis, and L. Margolis. 1991.</w:t>
-      </w:r>
-      <w:r>
-        <w:t xml:space="preserve"> </w:t>
-      </w:r>
-      <w:r>
-        <w:rPr>
-          <w:i/>
-          <w:iCs/>
-        </w:rPr>
-        <w:t xml:space="preserve">Pacific Salmon Life Histories</w:t>
-      </w:r>
-      <w:r>
-        <w:t xml:space="preserve">. UBC Press.</w:t>
-      </w:r>
-      <w:r>
-        <w:t xml:space="preserve"> </w:t>
-      </w:r>
-      <w:hyperlink r:id="rId42">
-        <w:r>
-          <w:rPr>
-            <w:rStyle w:val="Hyperlink"/>
-          </w:rPr>
-          <w:t xml:space="preserve">https://books.google.ca/books?id=I_S0xCME0CYC</w:t>
-        </w:r>
-      </w:hyperlink>
-      <w:r>
-        <w:t xml:space="preserve">.</w:t>
-      </w:r>
-    </w:p>
-    <w:bookmarkEnd w:id="43"/>
-    <w:bookmarkStart w:id="45" w:name="ref-inman2021"/>
-    <w:p>
-      <w:pPr>
-        <w:pStyle w:val="Bibliography"/>
-      </w:pPr>
-      <w:r>
-        <w:t xml:space="preserve">Inman, Sarah, Janessa Esquible, Michael Jones, William Bechtol, and Brendan Connors. 2021.</w:t>
-      </w:r>
-      <w:r>
-        <w:t xml:space="preserve"> </w:t>
-      </w:r>
-      <w:r>
-        <w:t xml:space="preserve">“Opportunities and Impediments for Use of Local Data in the Management of Salmon Fisheries.”</w:t>
-      </w:r>
-      <w:r>
-        <w:t xml:space="preserve"> </w:t>
-      </w:r>
-      <w:r>
-        <w:rPr>
-          <w:i/>
-          <w:iCs/>
-        </w:rPr>
-        <w:t xml:space="preserve">Ecology and Society</w:t>
-      </w:r>
-      <w:r>
-        <w:t xml:space="preserve"> </w:t>
-      </w:r>
-      <w:r>
-        <w:t xml:space="preserve">26 (2).</w:t>
-      </w:r>
-      <w:r>
-        <w:t xml:space="preserve"> </w:t>
-      </w:r>
-      <w:hyperlink r:id="rId44">
-        <w:r>
-          <w:rPr>
-            <w:rStyle w:val="Hyperlink"/>
-          </w:rPr>
-          <w:t xml:space="preserve">https://doi.org/10.5751/ES-12117-260226</w:t>
-        </w:r>
-      </w:hyperlink>
-      <w:r>
-        <w:t xml:space="preserve">.</w:t>
-      </w:r>
-    </w:p>
-    <w:bookmarkEnd w:id="45"/>
-    <w:bookmarkStart w:id="47" w:name="ref-jennings2023a"/>
-    <w:p>
-      <w:pPr>
-        <w:pStyle w:val="Bibliography"/>
-      </w:pPr>
-      <w:r>
-        <w:t xml:space="preserve">Jennings, Lydia, Talia Anderson, Andrew Martinez, Rogena Sterling, Dominique David Chavez, Ibrahim Garba, Maui Hudson, Nanibaa’ A. Garrison, and Stephanie Russo Carroll. 2023.</w:t>
-      </w:r>
-      <w:r>
-        <w:t xml:space="preserve"> </w:t>
-      </w:r>
-      <w:r>
-        <w:t xml:space="preserve">“Applying the</w:t>
-      </w:r>
-      <w:r>
-        <w:t xml:space="preserve"> </w:t>
-      </w:r>
-      <w:r>
-        <w:t xml:space="preserve">‘</w:t>
-      </w:r>
-      <w:r>
-        <w:t xml:space="preserve">CARE Principles for Indigenous Data Governance</w:t>
-      </w:r>
-      <w:r>
-        <w:t xml:space="preserve">’</w:t>
-      </w:r>
-      <w:r>
-        <w:t xml:space="preserve"> </w:t>
-      </w:r>
-      <w:r>
-        <w:t xml:space="preserve">to Ecology and Biodiversity Research.”</w:t>
-      </w:r>
-      <w:r>
-        <w:t xml:space="preserve"> </w:t>
-      </w:r>
-      <w:r>
-        <w:rPr>
-          <w:i/>
-          <w:iCs/>
-        </w:rPr>
-        <w:t xml:space="preserve">Nature Ecology &amp; Evolution</w:t>
-      </w:r>
-      <w:r>
-        <w:t xml:space="preserve"> </w:t>
-      </w:r>
-      <w:r>
-        <w:t xml:space="preserve">7 (10): 1547–51.</w:t>
-      </w:r>
-      <w:r>
-        <w:t xml:space="preserve"> </w:t>
-      </w:r>
-      <w:hyperlink r:id="rId46">
-        <w:r>
-          <w:rPr>
-            <w:rStyle w:val="Hyperlink"/>
-          </w:rPr>
-          <w:t xml:space="preserve">https://doi.org/10.1038/s41559-023-02161-2</w:t>
-        </w:r>
-      </w:hyperlink>
-      <w:r>
-        <w:t xml:space="preserve">.</w:t>
-      </w:r>
-    </w:p>
-    <w:bookmarkEnd w:id="47"/>
-    <w:bookmarkStart w:id="49" w:name="ref-johnson2024"/>
-    <w:p>
-      <w:pPr>
-        <w:pStyle w:val="Bibliography"/>
-      </w:pPr>
-      <w:r>
-        <w:t xml:space="preserve">Johnson, Brett, and Tim van der Stap. 2024.</w:t>
-      </w:r>
-      <w:r>
-        <w:t xml:space="preserve"> </w:t>
-      </w:r>
-      <w:r>
-        <w:t xml:space="preserve">“Data Mobilization Through the International Year of the Salmon Ocean Observing System.”</w:t>
-      </w:r>
-      <w:r>
-        <w:t xml:space="preserve"> </w:t>
-      </w:r>
-      <w:r>
-        <w:rPr>
-          <w:i/>
-          <w:iCs/>
-        </w:rPr>
-        <w:t xml:space="preserve">North Pacific Anadromous Fish Commission Bulletin</w:t>
-      </w:r>
-      <w:r>
-        <w:t xml:space="preserve">, December.</w:t>
-      </w:r>
-      <w:r>
-        <w:t xml:space="preserve"> </w:t>
-      </w:r>
-      <w:hyperlink r:id="rId48">
-        <w:r>
-          <w:rPr>
-            <w:rStyle w:val="Hyperlink"/>
-          </w:rPr>
-          <w:t xml:space="preserve">https://doi.org/10.23849/npafcb7/6a4ddpde4</w:t>
-        </w:r>
-      </w:hyperlink>
-      <w:r>
-        <w:t xml:space="preserve">.</w:t>
-      </w:r>
-    </w:p>
-    <w:bookmarkEnd w:id="49"/>
-    <w:bookmarkStart w:id="51" w:name="ref-lindenmayer2012"/>
-    <w:p>
-      <w:pPr>
-        <w:pStyle w:val="Bibliography"/>
-      </w:pPr>
-      <w:r>
-        <w:t xml:space="preserve">LINDENMAYER, DAVID B., GENE E. LIKENS, ALAN ANDERSEN, DAVID BOWMAN, C. MICHAEL BULL, EMMA BURNS, CHRIS R. DICKMAN, et al. 2012.</w:t>
-      </w:r>
-      <w:r>
-        <w:t xml:space="preserve"> </w:t>
-      </w:r>
-      <w:r>
-        <w:t xml:space="preserve">“Value of Long</w:t>
-      </w:r>
-      <w:r>
-        <w:t xml:space="preserve">-</w:t>
-      </w:r>
-      <w:r>
-        <w:t xml:space="preserve">Term Ecological Studies.”</w:t>
-      </w:r>
-      <w:r>
-        <w:t xml:space="preserve"> </w:t>
-      </w:r>
-      <w:r>
-        <w:rPr>
-          <w:i/>
-          <w:iCs/>
-        </w:rPr>
-        <w:t xml:space="preserve">Austral Ecology</w:t>
-      </w:r>
-      <w:r>
-        <w:t xml:space="preserve"> </w:t>
-      </w:r>
-      <w:r>
-        <w:t xml:space="preserve">37 (7): 745–57.</w:t>
-      </w:r>
-      <w:r>
-        <w:t xml:space="preserve"> </w:t>
-      </w:r>
-      <w:hyperlink r:id="rId50">
-        <w:r>
-          <w:rPr>
-            <w:rStyle w:val="Hyperlink"/>
-          </w:rPr>
-          <w:t xml:space="preserve">https://doi.org/10.1111/j.1442-9993.2011.02351.x</w:t>
-        </w:r>
-      </w:hyperlink>
-      <w:r>
-        <w:t xml:space="preserve">.</w:t>
-      </w:r>
-    </w:p>
-    <w:bookmarkEnd w:id="51"/>
-    <w:bookmarkStart w:id="53" w:name="ref-marmorek2011"/>
-    <w:p>
-      <w:pPr>
-        <w:pStyle w:val="Bibliography"/>
-      </w:pPr>
-      <w:r>
-        <w:t xml:space="preserve">Marmorek, David, Darcy Pickard, Alexander Hall, Katherine Bryan, Liz Martell, Clint Alexander, Katherine Wieckowski, Lorne Greig, and Carl Schwarz. 2011.</w:t>
-      </w:r>
-      <w:r>
-        <w:t xml:space="preserve"> </w:t>
-      </w:r>
-      <w:r>
-        <w:t xml:space="preserve">“Cohen Commision Technical Report 6-Fraser River Sockeye Salmon: Data Synthesis and Cumulative Impacts.”</w:t>
-      </w:r>
-      <w:r>
-        <w:t xml:space="preserve"> </w:t>
-      </w:r>
-      <w:r>
-        <w:t xml:space="preserve">Vancouver, B.C.</w:t>
-      </w:r>
-      <w:r>
-        <w:t xml:space="preserve"> </w:t>
-      </w:r>
-      <w:hyperlink r:id="rId52">
-        <w:r>
-          <w:rPr>
-            <w:rStyle w:val="Hyperlink"/>
-          </w:rPr>
-          <w:t xml:space="preserve">http://www.cohencommission.ca/</w:t>
         </w:r>
       </w:hyperlink>
       <w:r>
@@ -1956,7 +1922,59 @@
       </w:r>
     </w:p>
     <w:bookmarkEnd w:id="59"/>
-    <w:bookmarkStart w:id="61" w:name="ref-ween2013"/>
+    <w:bookmarkStart w:id="61" w:name="ref-roche2020"/>
+    <w:p>
+      <w:pPr>
+        <w:pStyle w:val="Bibliography"/>
+      </w:pPr>
+      <w:r>
+        <w:t xml:space="preserve">Roche, Dominique G., Monica Granados, Claire C. Austin, Scott Wilson, Gregory M. Mitchell, Paul A. Smith, Steven J. Cooke, and Joseph R. Bennett. 2020.</w:t>
+      </w:r>
+      <w:r>
+        <w:t xml:space="preserve"> </w:t>
+      </w:r>
+      <w:r>
+        <w:t xml:space="preserve">“Open Government Data and Environmental Science: A Federal Canadian Perspective.”</w:t>
+      </w:r>
+      <w:r>
+        <w:t xml:space="preserve"> </w:t>
+      </w:r>
+      <w:r>
+        <w:t xml:space="preserve">Edited by Tanzy Love.</w:t>
+      </w:r>
+      <w:r>
+        <w:t xml:space="preserve"> </w:t>
+      </w:r>
+      <w:r>
+        <w:rPr>
+          <w:i/>
+          <w:iCs/>
+        </w:rPr>
+        <w:t xml:space="preserve">FACETS</w:t>
+      </w:r>
+      <w:r>
+        <w:t xml:space="preserve"> </w:t>
+      </w:r>
+      <w:r>
+        <w:t xml:space="preserve">5 (1): 942–62.</w:t>
+      </w:r>
+      <w:r>
+        <w:t xml:space="preserve"> </w:t>
+      </w:r>
+      <w:hyperlink r:id="rId60">
+        <w:r>
+          <w:rPr>
+            <w:rStyle w:val="Hyperlink"/>
+          </w:rPr>
+          <w:t xml:space="preserve">https://doi.org/10.1139/facets-2020-0008</w:t>
+        </w:r>
+      </w:hyperlink>
+      <w:r>
+        <w:t xml:space="preserve">.</w:t>
+      </w:r>
+    </w:p>
+    <w:bookmarkEnd w:id="61"/>
+    <w:bookmarkStart w:id="63" w:name="ref-ween2013"/>
     <w:p>
       <w:pPr>
         <w:pStyle w:val="Bibliography"/>
@@ -1989,7 +2007,7 @@
       <w:r>
         <w:t xml:space="preserve"> </w:t>
       </w:r>
-      <w:hyperlink r:id="rId60">
+      <w:hyperlink r:id="rId62">
         <w:r>
           <w:rPr>
             <w:rStyle w:val="Hyperlink"/>
@@ -2001,8 +2019,8 @@
         <w:t xml:space="preserve">.</w:t>
       </w:r>
     </w:p>
-    <w:bookmarkEnd w:id="61"/>
-    <w:bookmarkStart w:id="63" w:name="ref-wilkinson2016"/>
+    <w:bookmarkEnd w:id="63"/>
+    <w:bookmarkStart w:id="65" w:name="ref-wilkinson2016"/>
     <w:p>
       <w:pPr>
         <w:pStyle w:val="Bibliography"/>
@@ -2035,7 +2053,7 @@
       <w:r>
         <w:t xml:space="preserve"> </w:t>
       </w:r>
-      <w:hyperlink r:id="rId62">
+      <w:hyperlink r:id="rId64">
         <w:r>
           <w:rPr>
             <w:rStyle w:val="Hyperlink"/>
@@ -2047,11 +2065,27 @@
         <w:t xml:space="preserve">.</w:t>
       </w:r>
     </w:p>
-    <w:bookmarkEnd w:id="63"/>
-    <w:bookmarkEnd w:id="64"/>
     <w:bookmarkEnd w:id="65"/>
     <w:bookmarkEnd w:id="66"/>
-    <w:bookmarkStart w:id="93" w:name="X0eec7e8f025fee3ab106441c96e63641f0533a1"/>
+    <w:bookmarkEnd w:id="67"/>
+    <w:bookmarkEnd w:id="68"/>
+    <w:bookmarkStart w:id="69" w:name="appendices"/>
+    <w:p>
+      <w:pPr>
+        <w:pStyle w:val="Heading1"/>
+      </w:pPr>
+      <w:r>
+        <w:t xml:space="preserve">Appendices</w:t>
+      </w:r>
+    </w:p>
+    <w:bookmarkEnd w:id="69"/>
+    <w:bookmarkStart w:id="98" w:name="section"/>
+    <w:p>
+      <w:pPr>
+        <w:pStyle w:val="Heading1"/>
+      </w:pPr>
+    </w:p>
+    <w:bookmarkStart w:id="97" w:name="X0eec7e8f025fee3ab106441c96e63641f0533a1"/>
     <w:p>
       <w:pPr>
         <w:pStyle w:val="Heading2"/>
@@ -2065,10 +2099,40 @@
         <w:pStyle w:val="FirstParagraph"/>
       </w:pPr>
       <w:r>
-        <w:t xml:space="preserve">Here we provide detailed descriptions of the seven best practices for salmon data stewardship, along with practical applications and real-world examples. This is not an exhaustive list, but rather a starting point for salmon biologists and data stewards to implement effective data stewardship practices in their work based on examples from the salmon research and management community.</w:t>
-      </w:r>
-    </w:p>
-    <w:bookmarkStart w:id="70" w:name="Xb12edd0657e7269c47a25b09d9d78e24cee1937"/>
+        <w:t xml:space="preserve">Here we provide detailed descriptions of the seven best practices for</w:t>
+      </w:r>
+      <w:r>
+        <w:t xml:space="preserve"> </w:t>
+      </w:r>
+      <w:r>
+        <w:t xml:space="preserve">salmon data stewardship, along with practical applications and</w:t>
+      </w:r>
+      <w:r>
+        <w:t xml:space="preserve"> </w:t>
+      </w:r>
+      <w:r>
+        <w:t xml:space="preserve">real-world examples. This is not an exhaustive list, but rather a</w:t>
+      </w:r>
+      <w:r>
+        <w:t xml:space="preserve"> </w:t>
+      </w:r>
+      <w:r>
+        <w:t xml:space="preserve">starting point for salmon biologists and data stewards to implement</w:t>
+      </w:r>
+      <w:r>
+        <w:t xml:space="preserve"> </w:t>
+      </w:r>
+      <w:r>
+        <w:t xml:space="preserve">effective data stewardship practices in their work based on examples</w:t>
+      </w:r>
+      <w:r>
+        <w:t xml:space="preserve"> </w:t>
+      </w:r>
+      <w:r>
+        <w:t xml:space="preserve">from the salmon research and management community.</w:t>
+      </w:r>
+    </w:p>
+    <w:bookmarkStart w:id="73" w:name="Xb12edd0657e7269c47a25b09d9d78e24cee1937"/>
     <w:p>
       <w:pPr>
         <w:pStyle w:val="Heading4"/>
@@ -2086,7 +2150,37 @@
         <w:pStyle w:val="FirstParagraph"/>
       </w:pPr>
       <w:r>
-        <w:t xml:space="preserve">Clear governance defines roles, responsibilities, and procedures ensuring data quality, long-term maintenance, accountability, and compliance with community principles such as FAIR and CARE. Effective governance fosters trust, facilitates data sharing, and reduces ambiguity regarding decision making, and is critical for coordinating both technical and sociocultural aspects of data stewardship.</w:t>
+        <w:t xml:space="preserve">Clear governance defines roles, responsibilities, and procedures</w:t>
+      </w:r>
+      <w:r>
+        <w:t xml:space="preserve"> </w:t>
+      </w:r>
+      <w:r>
+        <w:t xml:space="preserve">ensuring data quality, long-term maintenance, accountability, and</w:t>
+      </w:r>
+      <w:r>
+        <w:t xml:space="preserve"> </w:t>
+      </w:r>
+      <w:r>
+        <w:t xml:space="preserve">compliance with community principles such as FAIR and CARE. Effective</w:t>
+      </w:r>
+      <w:r>
+        <w:t xml:space="preserve"> </w:t>
+      </w:r>
+      <w:r>
+        <w:t xml:space="preserve">governance fosters trust, facilitates data sharing, and reduces</w:t>
+      </w:r>
+      <w:r>
+        <w:t xml:space="preserve"> </w:t>
+      </w:r>
+      <w:r>
+        <w:t xml:space="preserve">ambiguity regarding decision making, and is critical for coordinating</w:t>
+      </w:r>
+      <w:r>
+        <w:t xml:space="preserve"> </w:t>
+      </w:r>
+      <w:r>
+        <w:t xml:space="preserve">both technical and sociocultural aspects of data stewardship.</w:t>
       </w:r>
     </w:p>
     <w:p>
@@ -2094,10 +2188,40 @@
         <w:pStyle w:val="BodyText"/>
       </w:pPr>
       <w:r>
-        <w:t xml:space="preserve">In collaborative international or multi-organizational settings, establishing governance at the outset of a project is crucial for aligning diverse groups, including biologists, data managers, Indigenous communities, policymakers, and other participants. Early governance planning should establish clear, collaborative frameworks that respect each group’s expertise and needs from the beginning. </w:t>
-      </w:r>
-    </w:p>
-    <w:bookmarkStart w:id="69" w:name="practical-applications"/>
+        <w:t xml:space="preserve">In collaborative international or multi-organizational settings,</w:t>
+      </w:r>
+      <w:r>
+        <w:t xml:space="preserve"> </w:t>
+      </w:r>
+      <w:r>
+        <w:t xml:space="preserve">establishing governance at the outset of a project is crucial for</w:t>
+      </w:r>
+      <w:r>
+        <w:t xml:space="preserve"> </w:t>
+      </w:r>
+      <w:r>
+        <w:t xml:space="preserve">aligning diverse groups, including biologists, data managers, Indigenous</w:t>
+      </w:r>
+      <w:r>
+        <w:t xml:space="preserve"> </w:t>
+      </w:r>
+      <w:r>
+        <w:t xml:space="preserve">communities, policymakers, and other participants. Early governance</w:t>
+      </w:r>
+      <w:r>
+        <w:t xml:space="preserve"> </w:t>
+      </w:r>
+      <w:r>
+        <w:t xml:space="preserve">planning should establish clear, collaborative frameworks that respect</w:t>
+      </w:r>
+      <w:r>
+        <w:t xml:space="preserve"> </w:t>
+      </w:r>
+      <w:r>
+        <w:t xml:space="preserve">each group’s expertise and needs from the beginning. </w:t>
+      </w:r>
+    </w:p>
+    <w:bookmarkStart w:id="72" w:name="practical-applications"/>
     <w:p>
       <w:pPr>
         <w:pStyle w:val="Heading5"/>
@@ -2111,7 +2235,19 @@
         <w:pStyle w:val="FirstParagraph"/>
       </w:pPr>
       <w:r>
-        <w:t xml:space="preserve">1.1 Document roles and responsibilities clearly at project start using a Project or Data Product Governance Charter and structured frameworks (e.g., DACI or RACI charts) that relate to organizational data policies.</w:t>
+        <w:t xml:space="preserve">1.1 Document roles and responsibilities clearly at project start using a</w:t>
+      </w:r>
+      <w:r>
+        <w:t xml:space="preserve"> </w:t>
+      </w:r>
+      <w:r>
+        <w:t xml:space="preserve">Project or Data Product Governance Charter and structured frameworks</w:t>
+      </w:r>
+      <w:r>
+        <w:t xml:space="preserve"> </w:t>
+      </w:r>
+      <w:r>
+        <w:t xml:space="preserve">(e.g., DACI or RACI charts) that relate to organizational data policies.</w:t>
       </w:r>
     </w:p>
     <w:p>
@@ -2121,12 +2257,36 @@
           <w:numId w:val="1005"/>
         </w:numPr>
       </w:pPr>
-      <w:hyperlink r:id="rId67">
-        <w:r>
-          <w:rPr>
-            <w:rStyle w:val="Hyperlink"/>
-          </w:rPr>
-          <w:t xml:space="preserve">Example of a Data Management Plan from the California Department of Water Resources</w:t>
+      <w:hyperlink r:id="rId70">
+        <w:r>
+          <w:rPr>
+            <w:rStyle w:val="Hyperlink"/>
+          </w:rPr>
+          <w:t xml:space="preserve">Example of a Data Management Plan from the California Department of</w:t>
+        </w:r>
+        <w:r>
+          <w:rPr>
+            <w:rStyle w:val="Hyperlink"/>
+          </w:rPr>
+          <w:t xml:space="preserve"> </w:t>
+        </w:r>
+        <w:r>
+          <w:rPr>
+            <w:rStyle w:val="Hyperlink"/>
+          </w:rPr>
+          <w:t xml:space="preserve">Water</w:t>
+        </w:r>
+        <w:r>
+          <w:rPr>
+            <w:rStyle w:val="Hyperlink"/>
+          </w:rPr>
+          <w:t xml:space="preserve"> </w:t>
+        </w:r>
+        <w:r>
+          <w:rPr>
+            <w:rStyle w:val="Hyperlink"/>
+          </w:rPr>
+          <w:t xml:space="preserve">Resources</w:t>
         </w:r>
       </w:hyperlink>
     </w:p>
@@ -2137,12 +2297,24 @@
           <w:numId w:val="1005"/>
         </w:numPr>
       </w:pPr>
-      <w:hyperlink r:id="rId68">
-        <w:r>
-          <w:rPr>
-            <w:rStyle w:val="Hyperlink"/>
-          </w:rPr>
-          <w:t xml:space="preserve">Data Management Plan Templates</w:t>
+      <w:hyperlink r:id="rId71">
+        <w:r>
+          <w:rPr>
+            <w:rStyle w:val="Hyperlink"/>
+          </w:rPr>
+          <w:t xml:space="preserve">Data Management Plan</w:t>
+        </w:r>
+        <w:r>
+          <w:rPr>
+            <w:rStyle w:val="Hyperlink"/>
+          </w:rPr>
+          <w:t xml:space="preserve"> </w:t>
+        </w:r>
+        <w:r>
+          <w:rPr>
+            <w:rStyle w:val="Hyperlink"/>
+          </w:rPr>
+          <w:t xml:space="preserve">Templates</w:t>
         </w:r>
       </w:hyperlink>
     </w:p>
@@ -2151,7 +2323,13 @@
         <w:pStyle w:val="FirstParagraph"/>
       </w:pPr>
       <w:r>
-        <w:t xml:space="preserve">1.2 Integrate CARE principles to ensure ethical governance and respect Indigenous data rights.</w:t>
+        <w:t xml:space="preserve">1.2 Integrate CARE principles to ensure ethical governance and respect</w:t>
+      </w:r>
+      <w:r>
+        <w:t xml:space="preserve"> </w:t>
+      </w:r>
+      <w:r>
+        <w:t xml:space="preserve">Indigenous data rights.</w:t>
       </w:r>
     </w:p>
     <w:p>
@@ -2159,12 +2337,24 @@
         <w:pStyle w:val="FirstParagraph"/>
       </w:pPr>
       <w:r>
-        <w:t xml:space="preserve">1.3 Create a governance or oversight committee for regular data practice reviews and decision making regarding data structures, timelines, data sharing agreements and interoperability protocols</w:t>
-      </w:r>
-    </w:p>
-    <w:bookmarkEnd w:id="69"/>
-    <w:bookmarkEnd w:id="70"/>
-    <w:bookmarkStart w:id="73" w:name="Xe4940526a4497d243234a137f59d11fc75e1dec"/>
+        <w:t xml:space="preserve">1.3 Create a governance or oversight committee for regular data practice</w:t>
+      </w:r>
+      <w:r>
+        <w:t xml:space="preserve"> </w:t>
+      </w:r>
+      <w:r>
+        <w:t xml:space="preserve">reviews and decision making regarding data structures, timelines, data</w:t>
+      </w:r>
+      <w:r>
+        <w:t xml:space="preserve"> </w:t>
+      </w:r>
+      <w:r>
+        <w:t xml:space="preserve">sharing agreements and interoperability protocols</w:t>
+      </w:r>
+    </w:p>
+    <w:bookmarkEnd w:id="72"/>
+    <w:bookmarkEnd w:id="73"/>
+    <w:bookmarkStart w:id="76" w:name="Xe4940526a4497d243234a137f59d11fc75e1dec"/>
     <w:p>
       <w:pPr>
         <w:pStyle w:val="Heading4"/>
@@ -2182,10 +2372,34 @@
         <w:pStyle w:val="FirstParagraph"/>
       </w:pPr>
       <w:r>
-        <w:t xml:space="preserve">Building custom solutions should be avoided where possible. Maximizing existing platforms and technologies reduces costs, accelerates implementation, and increases data interoperability. Building modular, interoperable systems grounded in proven technologies ensures sustainable long-term stewardship.</w:t>
-      </w:r>
-    </w:p>
-    <w:bookmarkStart w:id="72" w:name="practical-applications-1"/>
+        <w:t xml:space="preserve">Building custom solutions should be avoided where possible. Maximizing</w:t>
+      </w:r>
+      <w:r>
+        <w:t xml:space="preserve"> </w:t>
+      </w:r>
+      <w:r>
+        <w:t xml:space="preserve">existing platforms and technologies reduces costs, accelerates</w:t>
+      </w:r>
+      <w:r>
+        <w:t xml:space="preserve"> </w:t>
+      </w:r>
+      <w:r>
+        <w:t xml:space="preserve">implementation, and increases data interoperability. Building modular,</w:t>
+      </w:r>
+      <w:r>
+        <w:t xml:space="preserve"> </w:t>
+      </w:r>
+      <w:r>
+        <w:t xml:space="preserve">interoperable systems grounded in proven technologies ensures</w:t>
+      </w:r>
+      <w:r>
+        <w:t xml:space="preserve"> </w:t>
+      </w:r>
+      <w:r>
+        <w:t xml:space="preserve">sustainable long-term stewardship.</w:t>
+      </w:r>
+    </w:p>
+    <w:bookmarkStart w:id="75" w:name="practical-applications-1"/>
     <w:p>
       <w:pPr>
         <w:pStyle w:val="Heading5"/>
@@ -2204,12 +2418,36 @@
       <w:r>
         <w:t xml:space="preserve"> </w:t>
       </w:r>
-      <w:hyperlink r:id="rId71">
-        <w:r>
-          <w:rPr>
-            <w:rStyle w:val="Hyperlink"/>
-          </w:rPr>
-          <w:t xml:space="preserve">Use the Ocean Biodiversity Information System or the Global Biodiversity Information Facility to standardize and host your data</w:t>
+      <w:hyperlink r:id="rId74">
+        <w:r>
+          <w:rPr>
+            <w:rStyle w:val="Hyperlink"/>
+          </w:rPr>
+          <w:t xml:space="preserve">Use the Ocean Biodiversity Information System or the Global</w:t>
+        </w:r>
+        <w:r>
+          <w:rPr>
+            <w:rStyle w:val="Hyperlink"/>
+          </w:rPr>
+          <w:t xml:space="preserve"> </w:t>
+        </w:r>
+        <w:r>
+          <w:rPr>
+            <w:rStyle w:val="Hyperlink"/>
+          </w:rPr>
+          <w:t xml:space="preserve">Biodiversity Information Facility to standardize and host your</w:t>
+        </w:r>
+        <w:r>
+          <w:rPr>
+            <w:rStyle w:val="Hyperlink"/>
+          </w:rPr>
+          <w:t xml:space="preserve"> </w:t>
+        </w:r>
+        <w:r>
+          <w:rPr>
+            <w:rStyle w:val="Hyperlink"/>
+          </w:rPr>
+          <w:t xml:space="preserve">data</w:t>
         </w:r>
       </w:hyperlink>
     </w:p>
@@ -2218,12 +2456,18 @@
         <w:pStyle w:val="BodyText"/>
       </w:pPr>
       <w:r>
-        <w:t xml:space="preserve">2.1 Use free data catalogue services such as the Knowledge Network for Biocomplexity (KNB) or Zenodo</w:t>
-      </w:r>
-    </w:p>
-    <w:bookmarkEnd w:id="72"/>
-    <w:bookmarkEnd w:id="73"/>
-    <w:bookmarkStart w:id="76" w:name="X2e704b3fbdac499c8de63b2db85bac328669287"/>
+        <w:t xml:space="preserve">2.1 Use free data catalogue services such as the Knowledge Network for</w:t>
+      </w:r>
+      <w:r>
+        <w:t xml:space="preserve"> </w:t>
+      </w:r>
+      <w:r>
+        <w:t xml:space="preserve">Biocomplexity (KNB) or Zenodo</w:t>
+      </w:r>
+    </w:p>
+    <w:bookmarkEnd w:id="75"/>
+    <w:bookmarkEnd w:id="76"/>
+    <w:bookmarkStart w:id="79" w:name="X2e704b3fbdac499c8de63b2db85bac328669287"/>
     <w:p>
       <w:pPr>
         <w:pStyle w:val="Heading4"/>
@@ -2241,10 +2485,34 @@
         <w:pStyle w:val="FirstParagraph"/>
       </w:pPr>
       <w:r>
-        <w:t xml:space="preserve">Persistent identifiers (PIDs), including Digital Object Identifiers (DOI) are essential for tracking the provenance and reuse of data, and linking data, protocols, organizations and people. They allow for consistent referencing, integration across systems, and automated credit via data citation.</w:t>
-      </w:r>
-    </w:p>
-    <w:bookmarkStart w:id="75" w:name="practical-applications-2"/>
+        <w:t xml:space="preserve">Persistent identifiers (PIDs), including Digital Object Identifiers</w:t>
+      </w:r>
+      <w:r>
+        <w:t xml:space="preserve"> </w:t>
+      </w:r>
+      <w:r>
+        <w:t xml:space="preserve">(DOI) are essential for tracking the provenance and reuse of data, and</w:t>
+      </w:r>
+      <w:r>
+        <w:t xml:space="preserve"> </w:t>
+      </w:r>
+      <w:r>
+        <w:t xml:space="preserve">linking data, protocols, organizations and people. They allow for</w:t>
+      </w:r>
+      <w:r>
+        <w:t xml:space="preserve"> </w:t>
+      </w:r>
+      <w:r>
+        <w:t xml:space="preserve">consistent referencing, integration across systems, and automated credit</w:t>
+      </w:r>
+      <w:r>
+        <w:t xml:space="preserve"> </w:t>
+      </w:r>
+      <w:r>
+        <w:t xml:space="preserve">via data citation.</w:t>
+      </w:r>
+    </w:p>
+    <w:bookmarkStart w:id="78" w:name="practical-applications-2"/>
     <w:p>
       <w:pPr>
         <w:pStyle w:val="Heading5"/>
@@ -2263,19 +2531,37 @@
       <w:r>
         <w:t xml:space="preserve"> </w:t>
       </w:r>
-      <w:hyperlink r:id="rId74">
-        <w:r>
-          <w:rPr>
-            <w:rStyle w:val="Hyperlink"/>
-          </w:rPr>
-          <w:t xml:space="preserve">Open Researcher and Contributor ID (ORCID)</w:t>
+      <w:hyperlink r:id="rId77">
+        <w:r>
+          <w:rPr>
+            <w:rStyle w:val="Hyperlink"/>
+          </w:rPr>
+          <w:t xml:space="preserve">Open Researcher and</w:t>
+        </w:r>
+        <w:r>
+          <w:rPr>
+            <w:rStyle w:val="Hyperlink"/>
+          </w:rPr>
+          <w:t xml:space="preserve"> </w:t>
+        </w:r>
+        <w:r>
+          <w:rPr>
+            <w:rStyle w:val="Hyperlink"/>
+          </w:rPr>
+          <w:t xml:space="preserve">Contributor ID (ORCID)</w:t>
         </w:r>
       </w:hyperlink>
       <w:r>
         <w:t xml:space="preserve"> </w:t>
       </w:r>
       <w:r>
-        <w:t xml:space="preserve">and include ORCIDs in metadata records and submission forms</w:t>
+        <w:t xml:space="preserve">and include ORCIDs in</w:t>
+      </w:r>
+      <w:r>
+        <w:t xml:space="preserve"> </w:t>
+      </w:r>
+      <w:r>
+        <w:t xml:space="preserve">metadata records and submission forms</w:t>
       </w:r>
     </w:p>
     <w:p>
@@ -2283,7 +2569,19 @@
         <w:pStyle w:val="BodyText"/>
       </w:pPr>
       <w:r>
-        <w:t xml:space="preserve">3.2 Register your organization with the Research Organization Registry (ROR) and use ROR IDs to identify institutions involved in salmon science.</w:t>
+        <w:t xml:space="preserve">3.2 Register your organization with the Research Organization Registry</w:t>
+      </w:r>
+      <w:r>
+        <w:t xml:space="preserve"> </w:t>
+      </w:r>
+      <w:r>
+        <w:t xml:space="preserve">(ROR) and use ROR IDs to identify institutions involved in salmon</w:t>
+      </w:r>
+      <w:r>
+        <w:t xml:space="preserve"> </w:t>
+      </w:r>
+      <w:r>
+        <w:t xml:space="preserve">science.</w:t>
       </w:r>
     </w:p>
     <w:p>
@@ -2299,12 +2597,18 @@
         <w:pStyle w:val="BodyText"/>
       </w:pPr>
       <w:r>
-        <w:t xml:space="preserve">3.4 Embed DOIs in dashboards, figures, and metadata so they persist in derivative products.</w:t>
-      </w:r>
-    </w:p>
-    <w:bookmarkEnd w:id="75"/>
-    <w:bookmarkEnd w:id="76"/>
-    <w:bookmarkStart w:id="81" w:name="Xae20514442a38834165b7fc789fed8fea292c0a"/>
+        <w:t xml:space="preserve">3.4 Embed DOIs in dashboards, figures, and metadata so they persist in</w:t>
+      </w:r>
+      <w:r>
+        <w:t xml:space="preserve"> </w:t>
+      </w:r>
+      <w:r>
+        <w:t xml:space="preserve">derivative products.</w:t>
+      </w:r>
+    </w:p>
+    <w:bookmarkEnd w:id="78"/>
+    <w:bookmarkEnd w:id="79"/>
+    <w:bookmarkStart w:id="84" w:name="Xae20514442a38834165b7fc789fed8fea292c0a"/>
     <w:p>
       <w:pPr>
         <w:pStyle w:val="Heading4"/>
@@ -2322,10 +2626,28 @@
         <w:pStyle w:val="FirstParagraph"/>
       </w:pPr>
       <w:r>
-        <w:t xml:space="preserve">Standardizing metadata and terminology ensures data can be interpreted correctly and integrated across systems. Controlled vocabularies, community ontologies, and structured metadata schemas allow data to retain its full semantic meaning.</w:t>
-      </w:r>
-    </w:p>
-    <w:bookmarkStart w:id="80" w:name="practical-applications-3"/>
+        <w:t xml:space="preserve">Standardizing metadata and terminology ensures data can be interpreted</w:t>
+      </w:r>
+      <w:r>
+        <w:t xml:space="preserve"> </w:t>
+      </w:r>
+      <w:r>
+        <w:t xml:space="preserve">correctly and integrated across systems. Controlled vocabularies,</w:t>
+      </w:r>
+      <w:r>
+        <w:t xml:space="preserve"> </w:t>
+      </w:r>
+      <w:r>
+        <w:t xml:space="preserve">community ontologies, and structured metadata schemas allow data to</w:t>
+      </w:r>
+      <w:r>
+        <w:t xml:space="preserve"> </w:t>
+      </w:r>
+      <w:r>
+        <w:t xml:space="preserve">retain its full semantic meaning.</w:t>
+      </w:r>
+    </w:p>
+    <w:bookmarkStart w:id="83" w:name="practical-applications-3"/>
     <w:p>
       <w:pPr>
         <w:pStyle w:val="Heading5"/>
@@ -2339,7 +2661,19 @@
         <w:pStyle w:val="FirstParagraph"/>
       </w:pPr>
       <w:r>
-        <w:t xml:space="preserve">4.1 Configure data catalogues and metadata intake tools to accept Internationally recognized metadata schemas such as ISO 19115, Ecological Metadata Language (EML), or DataCite.</w:t>
+        <w:t xml:space="preserve">4.1 Configure data catalogues and metadata intake tools to accept</w:t>
+      </w:r>
+      <w:r>
+        <w:t xml:space="preserve"> </w:t>
+      </w:r>
+      <w:r>
+        <w:t xml:space="preserve">Internationally recognized metadata schemas such as ISO 19115,</w:t>
+      </w:r>
+      <w:r>
+        <w:t xml:space="preserve"> </w:t>
+      </w:r>
+      <w:r>
+        <w:t xml:space="preserve">Ecological Metadata Language (EML), or DataCite.</w:t>
       </w:r>
     </w:p>
     <w:p>
@@ -2351,22 +2685,28 @@
         </w:numPr>
       </w:pPr>
       <w:r>
-        <w:t xml:space="preserve">The Pacific Salmon Foundation’s data portal asks contributors to provide metadata in ISO 19115 or other standard formats.</w:t>
-      </w:r>
-      <w:r>
-        <w:t xml:space="preserve"> </w:t>
-      </w:r>
-      <w:hyperlink r:id="rId77">
-        <w:r>
-          <w:rPr>
-            <w:rStyle w:val="Hyperlink"/>
-            <w:u w:val="single"/>
-          </w:rPr>
-          <w:t xml:space="preserve">marinedata.psf.ca</w:t>
-        </w:r>
-      </w:hyperlink>
-      <w:r>
-        <w:t xml:space="preserve">, ensuring consistent metadata structure</w:t>
+        <w:t xml:space="preserve">The Pacific Salmon Foundation’s data portal asks contributors to</w:t>
+      </w:r>
+      <w:r>
+        <w:t xml:space="preserve"> </w:t>
+      </w:r>
+      <w:r>
+        <w:t xml:space="preserve">provide metadata in ISO 19115 or other standard formats.</w:t>
+      </w:r>
+      <w:r>
+        <w:t xml:space="preserve"> </w:t>
+      </w:r>
+      <w:r>
+        <w:t xml:space="preserve">marinedata.psf.ca</w:t>
+      </w:r>
+      <w:r>
+        <w:t xml:space="preserve">,</w:t>
+      </w:r>
+      <w:r>
+        <w:t xml:space="preserve"> </w:t>
+      </w:r>
+      <w:r>
+        <w:t xml:space="preserve">ensuring consistent metadata structure</w:t>
       </w:r>
     </w:p>
     <w:p>
@@ -2379,12 +2719,24 @@
       <w:r>
         <w:t xml:space="preserve"> </w:t>
       </w:r>
-      <w:hyperlink r:id="rId78">
-        <w:r>
-          <w:rPr>
-            <w:rStyle w:val="Hyperlink"/>
-          </w:rPr>
-          <w:t xml:space="preserve">Darwin Core Standard</w:t>
+      <w:hyperlink r:id="rId80">
+        <w:r>
+          <w:rPr>
+            <w:rStyle w:val="Hyperlink"/>
+          </w:rPr>
+          <w:t xml:space="preserve">Darwin Core</w:t>
+        </w:r>
+        <w:r>
+          <w:rPr>
+            <w:rStyle w:val="Hyperlink"/>
+          </w:rPr>
+          <w:t xml:space="preserve"> </w:t>
+        </w:r>
+        <w:r>
+          <w:rPr>
+            <w:rStyle w:val="Hyperlink"/>
+          </w:rPr>
+          <w:t xml:space="preserve">Standard</w:t>
         </w:r>
       </w:hyperlink>
     </w:p>
@@ -2396,17 +2748,35 @@
         </w:numPr>
       </w:pPr>
       <w:r>
-        <w:t xml:space="preserve">The Hakai Institute Juvenile Salmon Program publishes their data to OBIS using Darwin Core:</w:t>
-      </w:r>
-      <w:r>
-        <w:t xml:space="preserve"> </w:t>
-      </w:r>
-      <w:hyperlink r:id="rId79">
-        <w:r>
-          <w:rPr>
-            <w:rStyle w:val="Hyperlink"/>
-          </w:rPr>
-          <w:t xml:space="preserve">Hakai Institute Juvenile Salmon Program</w:t>
+        <w:t xml:space="preserve">The Hakai Institute Juvenile Salmon Program publishes their data to</w:t>
+      </w:r>
+      <w:r>
+        <w:t xml:space="preserve"> </w:t>
+      </w:r>
+      <w:r>
+        <w:t xml:space="preserve">OBIS using Darwin Core:</w:t>
+      </w:r>
+      <w:r>
+        <w:t xml:space="preserve"> </w:t>
+      </w:r>
+      <w:hyperlink r:id="rId81">
+        <w:r>
+          <w:rPr>
+            <w:rStyle w:val="Hyperlink"/>
+          </w:rPr>
+          <w:t xml:space="preserve">Hakai Institute Juvenile Salmon</w:t>
+        </w:r>
+        <w:r>
+          <w:rPr>
+            <w:rStyle w:val="Hyperlink"/>
+          </w:rPr>
+          <w:t xml:space="preserve"> </w:t>
+        </w:r>
+        <w:r>
+          <w:rPr>
+            <w:rStyle w:val="Hyperlink"/>
+          </w:rPr>
+          <w:t xml:space="preserve">Program</w:t>
         </w:r>
       </w:hyperlink>
     </w:p>
@@ -2418,27 +2788,44 @@
         </w:numPr>
       </w:pPr>
       <w:r>
-        <w:t xml:space="preserve">The International Year of the Salmon High Seas Expeditions data moblization efforts</w:t>
-      </w:r>
-      <w:r>
-        <w:t xml:space="preserve"> </w:t>
-      </w:r>
-      <w:r>
-        <w:t xml:space="preserve">(Johnson and Stap 2024)</w:t>
-      </w:r>
-      <w:r>
-        <w:t xml:space="preserve"> </w:t>
-      </w:r>
-      <w:r>
-        <w:t xml:space="preserve">published their data to OBIS: https://www.gbif.org/dataset/search?project_id=IYS</w:t>
-      </w:r>
+        <w:t xml:space="preserve">The International Year of the Salmon High Seas Expeditions data</w:t>
+      </w:r>
+      <w:r>
+        <w:t xml:space="preserve"> </w:t>
+      </w:r>
+      <w:r>
+        <w:t xml:space="preserve">moblization efforts [</w:t>
+      </w:r>
+      <w:r>
+        <w:t xml:space="preserve">Johnson and Stap (2024)</w:t>
+      </w:r>
+      <w:r>
+        <w:t xml:space="preserve">] published their data to OBIS:</w:t>
+      </w:r>
+      <w:r>
+        <w:t xml:space="preserve"> </w:t>
+      </w:r>
+      <w:hyperlink r:id="rId82">
+        <w:r>
+          <w:rPr>
+            <w:rStyle w:val="Hyperlink"/>
+          </w:rPr>
+          <w:t xml:space="preserve">https://www.gbif.org/dataset/search?project_id=IYS</w:t>
+        </w:r>
+      </w:hyperlink>
     </w:p>
     <w:p>
       <w:pPr>
         <w:pStyle w:val="FirstParagraph"/>
       </w:pPr>
       <w:r>
-        <w:t xml:space="preserve">4.3 Re-use or publish data terms that are shared online using a persistent identifier in a controlled vocabulary or ontology</w:t>
+        <w:t xml:space="preserve">4.3 Re-use or publish data terms that are shared online using a</w:t>
+      </w:r>
+      <w:r>
+        <w:t xml:space="preserve"> </w:t>
+      </w:r>
+      <w:r>
+        <w:t xml:space="preserve">persistent identifier in a controlled vocabulary or ontology</w:t>
       </w:r>
     </w:p>
     <w:p>
@@ -2463,9 +2850,9 @@
         <w:t xml:space="preserve">Measurement Types in OBIS…</w:t>
       </w:r>
     </w:p>
-    <w:bookmarkEnd w:id="80"/>
-    <w:bookmarkEnd w:id="81"/>
-    <w:bookmarkStart w:id="85" w:name="X5a60738848d76aba1cc3dedf47a2bbcabea54c8"/>
+    <w:bookmarkEnd w:id="83"/>
+    <w:bookmarkEnd w:id="84"/>
+    <w:bookmarkStart w:id="88" w:name="Xb70ccb81e1d20e6b09946f09c4288cc7dc4c259"/>
     <w:p>
       <w:pPr>
         <w:pStyle w:val="Heading4"/>
@@ -2475,7 +2862,7 @@
           <w:b/>
           <w:bCs/>
         </w:rPr>
-        <w:t xml:space="preserve">5. Store Data in Ways That Others Can Easily Access and Use</w:t>
+        <w:t xml:space="preserve">Best Practice 5: Store and Analyze Data in Ways That Others Can Easily Access, Use, and Trust</w:t>
       </w:r>
     </w:p>
     <w:p>
@@ -2483,10 +2870,34 @@
         <w:pStyle w:val="FirstParagraph"/>
       </w:pPr>
       <w:r>
-        <w:t xml:space="preserve">Making data easily accessible promotes its use in research and management, enabling seamless integration with tools and applications. Ensuring accessible, persistent data storage requires more than just file hosting. Data should be structured, accessible via API, and stored in repositories that support long-term preservation.</w:t>
-      </w:r>
-    </w:p>
-    <w:bookmarkStart w:id="84" w:name="practical-applications-4"/>
+        <w:t xml:space="preserve">Making data easily accessible promotes its use in research and</w:t>
+      </w:r>
+      <w:r>
+        <w:t xml:space="preserve"> </w:t>
+      </w:r>
+      <w:r>
+        <w:t xml:space="preserve">management, enabling seamless integration with tools and applications.</w:t>
+      </w:r>
+      <w:r>
+        <w:t xml:space="preserve"> </w:t>
+      </w:r>
+      <w:r>
+        <w:t xml:space="preserve">Ensuring accessible, persistent data storage requires more than just</w:t>
+      </w:r>
+      <w:r>
+        <w:t xml:space="preserve"> </w:t>
+      </w:r>
+      <w:r>
+        <w:t xml:space="preserve">file hosting. Data should be structured, accessible via API, and stored</w:t>
+      </w:r>
+      <w:r>
+        <w:t xml:space="preserve"> </w:t>
+      </w:r>
+      <w:r>
+        <w:t xml:space="preserve">in repositories that support long-term preservation.</w:t>
+      </w:r>
+    </w:p>
+    <w:bookmarkStart w:id="87" w:name="practical-applications-4"/>
     <w:p>
       <w:pPr>
         <w:pStyle w:val="Heading5"/>
@@ -2500,7 +2911,31 @@
         <w:pStyle w:val="FirstParagraph"/>
       </w:pPr>
       <w:r>
-        <w:t xml:space="preserve">5.1 Provide Direct Data Access via Application Programming Interfaces (APIs) using tools such as FastAPI, Flask, or Django REST Framework that allows users to access, filter, and retrieve data programmatically, facilitating automation and integration into analytical tools and decision-support systems</w:t>
+        <w:t xml:space="preserve">5.1 Provide Direct Data Access via Application Programming Interfaces</w:t>
+      </w:r>
+      <w:r>
+        <w:t xml:space="preserve"> </w:t>
+      </w:r>
+      <w:r>
+        <w:t xml:space="preserve">(APIs) using tools such as FastAPI, Flask, or Django REST Framework that</w:t>
+      </w:r>
+      <w:r>
+        <w:t xml:space="preserve"> </w:t>
+      </w:r>
+      <w:r>
+        <w:t xml:space="preserve">allows users to access, filter, and retrieve data programmatically,</w:t>
+      </w:r>
+      <w:r>
+        <w:t xml:space="preserve"> </w:t>
+      </w:r>
+      <w:r>
+        <w:t xml:space="preserve">facilitating automation and integration into analytical tools and</w:t>
+      </w:r>
+      <w:r>
+        <w:t xml:space="preserve"> </w:t>
+      </w:r>
+      <w:r>
+        <w:t xml:space="preserve">decision-support systems</w:t>
       </w:r>
     </w:p>
     <w:p>
@@ -2517,12 +2952,36 @@
       <w:r>
         <w:t xml:space="preserve"> </w:t>
       </w:r>
-      <w:hyperlink r:id="rId82">
-        <w:r>
-          <w:rPr>
-            <w:rStyle w:val="Hyperlink"/>
-          </w:rPr>
-          <w:t xml:space="preserve">PIT Tag Information System</w:t>
+      <w:hyperlink r:id="rId85">
+        <w:r>
+          <w:rPr>
+            <w:rStyle w:val="Hyperlink"/>
+          </w:rPr>
+          <w:t xml:space="preserve">PIT Tag</w:t>
+        </w:r>
+        <w:r>
+          <w:rPr>
+            <w:rStyle w:val="Hyperlink"/>
+          </w:rPr>
+          <w:t xml:space="preserve"> </w:t>
+        </w:r>
+        <w:r>
+          <w:rPr>
+            <w:rStyle w:val="Hyperlink"/>
+          </w:rPr>
+          <w:t xml:space="preserve">Information</w:t>
+        </w:r>
+        <w:r>
+          <w:rPr>
+            <w:rStyle w:val="Hyperlink"/>
+          </w:rPr>
+          <w:t xml:space="preserve"> </w:t>
+        </w:r>
+        <w:r>
+          <w:rPr>
+            <w:rStyle w:val="Hyperlink"/>
+          </w:rPr>
+          <w:t xml:space="preserve">System</w:t>
         </w:r>
       </w:hyperlink>
       <w:r>
@@ -2534,12 +2993,24 @@
       <w:r>
         <w:t xml:space="preserve"> </w:t>
       </w:r>
-      <w:hyperlink r:id="rId83">
-        <w:r>
-          <w:rPr>
-            <w:rStyle w:val="Hyperlink"/>
-          </w:rPr>
-          <w:t xml:space="preserve">PTAGIS API</w:t>
+      <w:hyperlink r:id="rId86">
+        <w:r>
+          <w:rPr>
+            <w:rStyle w:val="Hyperlink"/>
+          </w:rPr>
+          <w:t xml:space="preserve">PTAGIS</w:t>
+        </w:r>
+        <w:r>
+          <w:rPr>
+            <w:rStyle w:val="Hyperlink"/>
+          </w:rPr>
+          <w:t xml:space="preserve"> </w:t>
+        </w:r>
+        <w:r>
+          <w:rPr>
+            <w:rStyle w:val="Hyperlink"/>
+          </w:rPr>
+          <w:t xml:space="preserve">API</w:t>
         </w:r>
       </w:hyperlink>
     </w:p>
@@ -2548,7 +3019,25 @@
         <w:pStyle w:val="FirstParagraph"/>
       </w:pPr>
       <w:r>
-        <w:t xml:space="preserve">5.2 Archive data in certified long-term, domain-specific repositories such as the Global Biodiversity Information Facility, the Federated Research Data Repository (FRDR), or NOAA’s NCEI, USGS ScienceBase, or EMODnet</w:t>
+        <w:t xml:space="preserve">5.2 Archive data in certified long-term, domain-specific repositories</w:t>
+      </w:r>
+      <w:r>
+        <w:t xml:space="preserve"> </w:t>
+      </w:r>
+      <w:r>
+        <w:t xml:space="preserve">such as the Global Biodiversity Information Facility, the Federated</w:t>
+      </w:r>
+      <w:r>
+        <w:t xml:space="preserve"> </w:t>
+      </w:r>
+      <w:r>
+        <w:t xml:space="preserve">Research Data Repository (FRDR), or NOAA’s NCEI, USGS ScienceBase, or</w:t>
+      </w:r>
+      <w:r>
+        <w:t xml:space="preserve"> </w:t>
+      </w:r>
+      <w:r>
+        <w:t xml:space="preserve">EMODnet</w:t>
       </w:r>
     </w:p>
     <w:p>
@@ -2568,12 +3057,18 @@
         <w:pStyle w:val="FirstParagraph"/>
       </w:pPr>
       <w:r>
-        <w:t xml:space="preserve">5.3 Leverage the integration between GitHub and Zenodo to automate archiving and DOI assignment, ensuring long-term data preservation.</w:t>
-      </w:r>
-    </w:p>
-    <w:bookmarkEnd w:id="84"/>
-    <w:bookmarkEnd w:id="85"/>
-    <w:bookmarkStart w:id="89" w:name="X6ecba5178706d3de6618a6e7ac4228d51e04728"/>
+        <w:t xml:space="preserve">5.3 Leverage the integration between GitHub and Zenodo to automate</w:t>
+      </w:r>
+      <w:r>
+        <w:t xml:space="preserve"> </w:t>
+      </w:r>
+      <w:r>
+        <w:t xml:space="preserve">archiving and DOI assignment, ensuring long-term data preservation.</w:t>
+      </w:r>
+    </w:p>
+    <w:bookmarkEnd w:id="87"/>
+    <w:bookmarkEnd w:id="88"/>
+    <w:bookmarkStart w:id="92" w:name="X6ecba5178706d3de6618a6e7ac4228d51e04728"/>
     <w:p>
       <w:pPr>
         <w:pStyle w:val="Heading4"/>
@@ -2591,10 +3086,34 @@
         <w:pStyle w:val="FirstParagraph"/>
       </w:pPr>
       <w:r>
-        <w:t xml:space="preserve">The currency of research lies in recognition—credit, citations, and opportunities for collaboration or co-authorship. Promoting data sharing requires both cultural and technical infrastructure. By recognizing contributions, tracking reuse, and supporting citation, data stewards can create a system where sharing is rewarded.</w:t>
-      </w:r>
-    </w:p>
-    <w:bookmarkStart w:id="88" w:name="practical-applications-5"/>
+        <w:t xml:space="preserve">The currency of research lies in recognition—credit, citations, and</w:t>
+      </w:r>
+      <w:r>
+        <w:t xml:space="preserve"> </w:t>
+      </w:r>
+      <w:r>
+        <w:t xml:space="preserve">opportunities for collaboration or co-authorship. Promoting data sharing</w:t>
+      </w:r>
+      <w:r>
+        <w:t xml:space="preserve"> </w:t>
+      </w:r>
+      <w:r>
+        <w:t xml:space="preserve">requires both cultural and technical infrastructure. By recognizing</w:t>
+      </w:r>
+      <w:r>
+        <w:t xml:space="preserve"> </w:t>
+      </w:r>
+      <w:r>
+        <w:t xml:space="preserve">contributions, tracking reuse, and supporting citation, data stewards</w:t>
+      </w:r>
+      <w:r>
+        <w:t xml:space="preserve"> </w:t>
+      </w:r>
+      <w:r>
+        <w:t xml:space="preserve">can create a system where sharing is rewarded.</w:t>
+      </w:r>
+    </w:p>
+    <w:bookmarkStart w:id="91" w:name="practical-applications-5"/>
     <w:p>
       <w:pPr>
         <w:pStyle w:val="Heading5"/>
@@ -2619,12 +3138,24 @@
           <w:numId w:val="1012"/>
         </w:numPr>
       </w:pPr>
-      <w:hyperlink r:id="rId86">
-        <w:r>
-          <w:rPr>
-            <w:rStyle w:val="Hyperlink"/>
-          </w:rPr>
-          <w:t xml:space="preserve">Creative Commons Attribution 4.0 International</w:t>
+      <w:hyperlink r:id="rId89">
+        <w:r>
+          <w:rPr>
+            <w:rStyle w:val="Hyperlink"/>
+          </w:rPr>
+          <w:t xml:space="preserve">Creative Commons Attribution 4.0</w:t>
+        </w:r>
+        <w:r>
+          <w:rPr>
+            <w:rStyle w:val="Hyperlink"/>
+          </w:rPr>
+          <w:t xml:space="preserve"> </w:t>
+        </w:r>
+        <w:r>
+          <w:rPr>
+            <w:rStyle w:val="Hyperlink"/>
+          </w:rPr>
+          <w:t xml:space="preserve">International</w:t>
         </w:r>
       </w:hyperlink>
     </w:p>
@@ -2633,7 +3164,13 @@
         <w:pStyle w:val="FirstParagraph"/>
       </w:pPr>
       <w:r>
-        <w:t xml:space="preserve">6.2 Provide recommended citation text and visible credit fields in metadata</w:t>
+        <w:t xml:space="preserve">6.2 Provide recommended citation text and visible credit fields in</w:t>
+      </w:r>
+      <w:r>
+        <w:t xml:space="preserve"> </w:t>
+      </w:r>
+      <w:r>
+        <w:t xml:space="preserve">metadata</w:t>
       </w:r>
     </w:p>
     <w:p>
@@ -2646,19 +3183,37 @@
       <w:r>
         <w:t xml:space="preserve"> </w:t>
       </w:r>
-      <w:hyperlink r:id="rId87">
-        <w:r>
-          <w:rPr>
-            <w:rStyle w:val="Hyperlink"/>
-          </w:rPr>
-          <w:t xml:space="preserve">COUNTER Code of Practice compliant metrics</w:t>
+      <w:hyperlink r:id="rId90">
+        <w:r>
+          <w:rPr>
+            <w:rStyle w:val="Hyperlink"/>
+          </w:rPr>
+          <w:t xml:space="preserve">COUNTER Code</w:t>
+        </w:r>
+        <w:r>
+          <w:rPr>
+            <w:rStyle w:val="Hyperlink"/>
+          </w:rPr>
+          <w:t xml:space="preserve"> </w:t>
+        </w:r>
+        <w:r>
+          <w:rPr>
+            <w:rStyle w:val="Hyperlink"/>
+          </w:rPr>
+          <w:t xml:space="preserve">of Practice compliant metrics</w:t>
         </w:r>
       </w:hyperlink>
       <w:r>
         <w:t xml:space="preserve"> </w:t>
       </w:r>
       <w:r>
-        <w:t xml:space="preserve">to track dataset views/downloads and the DataCite APIs</w:t>
+        <w:t xml:space="preserve">to track</w:t>
+      </w:r>
+      <w:r>
+        <w:t xml:space="preserve"> </w:t>
+      </w:r>
+      <w:r>
+        <w:t xml:space="preserve">dataset views/downloads and the DataCite APIs</w:t>
       </w:r>
     </w:p>
     <w:p>
@@ -2666,7 +3221,19 @@
         <w:pStyle w:val="BodyText"/>
       </w:pPr>
       <w:r>
-        <w:t xml:space="preserve">6.4 Ensure that datasets are properly cited in journal articles using in text citations and the recommended citation in the articles list of references, not just in a Data Availability statement</w:t>
+        <w:t xml:space="preserve">6.4 Ensure that datasets are properly cited in journal articles using in</w:t>
+      </w:r>
+      <w:r>
+        <w:t xml:space="preserve"> </w:t>
+      </w:r>
+      <w:r>
+        <w:t xml:space="preserve">text citations and the recommended citation in the articles list of</w:t>
+      </w:r>
+      <w:r>
+        <w:t xml:space="preserve"> </w:t>
+      </w:r>
+      <w:r>
+        <w:t xml:space="preserve">references, not just in a Data Availability statement</w:t>
       </w:r>
     </w:p>
     <w:p>
@@ -2674,12 +3241,18 @@
         <w:pStyle w:val="BodyText"/>
       </w:pPr>
       <w:r>
-        <w:t xml:space="preserve">6.5 Promote the view that well documented data publications are primary research outputs and are significant contributions to the field</w:t>
-      </w:r>
-    </w:p>
-    <w:bookmarkEnd w:id="88"/>
-    <w:bookmarkEnd w:id="89"/>
-    <w:bookmarkStart w:id="92" w:name="Xede4e5f3133f4905776a2981e7117d5b19a5441"/>
+        <w:t xml:space="preserve">6.5 Promote the view that well documented data publications are primary</w:t>
+      </w:r>
+      <w:r>
+        <w:t xml:space="preserve"> </w:t>
+      </w:r>
+      <w:r>
+        <w:t xml:space="preserve">research outputs and are significant contributions to the field</w:t>
+      </w:r>
+    </w:p>
+    <w:bookmarkEnd w:id="91"/>
+    <w:bookmarkEnd w:id="92"/>
+    <w:bookmarkStart w:id="96" w:name="Xede4e5f3133f4905776a2981e7117d5b19a5441"/>
     <w:p>
       <w:pPr>
         <w:pStyle w:val="Heading4"/>
@@ -2697,10 +3270,40 @@
         <w:pStyle w:val="FirstParagraph"/>
       </w:pPr>
       <w:r>
-        <w:t xml:space="preserve">Creating an infrastructure that standardizes and provides cross-border and cross-ecosystem data integration is only effective if there’s community engagement. Standards and tools must be co-developed with their intended users using user-centred design principles (citation required) to be effective. Engaging biologists, Indigenous stewards, and data managers ensures relevance, usability, and long-term participation.</w:t>
-      </w:r>
-    </w:p>
-    <w:bookmarkStart w:id="91" w:name="practical-applications-6"/>
+        <w:t xml:space="preserve">Creating an infrastructure that standardizes and provides cross-border</w:t>
+      </w:r>
+      <w:r>
+        <w:t xml:space="preserve"> </w:t>
+      </w:r>
+      <w:r>
+        <w:t xml:space="preserve">and cross-ecosystem data integration is only effective if there’s</w:t>
+      </w:r>
+      <w:r>
+        <w:t xml:space="preserve"> </w:t>
+      </w:r>
+      <w:r>
+        <w:t xml:space="preserve">community engagement. Standards and tools must be co-developed with</w:t>
+      </w:r>
+      <w:r>
+        <w:t xml:space="preserve"> </w:t>
+      </w:r>
+      <w:r>
+        <w:t xml:space="preserve">their intended users using user-centred design principles (citation</w:t>
+      </w:r>
+      <w:r>
+        <w:t xml:space="preserve"> </w:t>
+      </w:r>
+      <w:r>
+        <w:t xml:space="preserve">required) to be effective. Engaging biologists, Indigenous stewards, and</w:t>
+      </w:r>
+      <w:r>
+        <w:t xml:space="preserve"> </w:t>
+      </w:r>
+      <w:r>
+        <w:t xml:space="preserve">data managers ensures relevance, usability, and long-term participation.</w:t>
+      </w:r>
+    </w:p>
+    <w:bookmarkStart w:id="95" w:name="practical-applications-6"/>
     <w:p>
       <w:pPr>
         <w:pStyle w:val="Heading5"/>
@@ -2716,12 +3319,36 @@
       <w:r>
         <w:t xml:space="preserve">7.1 Participate in salmon data focussed communities such as the</w:t>
       </w:r>
-      <w:hyperlink r:id="rId90">
-        <w:r>
-          <w:rPr>
-            <w:rStyle w:val="Hyperlink"/>
-          </w:rPr>
-          <w:t xml:space="preserve">Research Data Alliance’s Salmon Research and Monitoring Interest Group</w:t>
+      <w:hyperlink r:id="rId93">
+        <w:r>
+          <w:rPr>
+            <w:rStyle w:val="Hyperlink"/>
+          </w:rPr>
+          <w:t xml:space="preserve">Research</w:t>
+        </w:r>
+        <w:r>
+          <w:rPr>
+            <w:rStyle w:val="Hyperlink"/>
+          </w:rPr>
+          <w:t xml:space="preserve"> </w:t>
+        </w:r>
+        <w:r>
+          <w:rPr>
+            <w:rStyle w:val="Hyperlink"/>
+          </w:rPr>
+          <w:t xml:space="preserve">Data Alliance’s Salmon Research and Monitoring Interest</w:t>
+        </w:r>
+        <w:r>
+          <w:rPr>
+            <w:rStyle w:val="Hyperlink"/>
+          </w:rPr>
+          <w:t xml:space="preserve"> </w:t>
+        </w:r>
+        <w:r>
+          <w:rPr>
+            <w:rStyle w:val="Hyperlink"/>
+          </w:rPr>
+          <w:t xml:space="preserve">Group</w:t>
         </w:r>
       </w:hyperlink>
       <w:r>
@@ -2733,7 +3360,13 @@
         <w:pStyle w:val="BodyText"/>
       </w:pPr>
       <w:r>
-        <w:t xml:space="preserve">7.2 Run participatory workshops for metadata mapping and vocabulary alignment</w:t>
+        <w:t xml:space="preserve">7.2 Run participatory workshops for metadata mapping and vocabulary</w:t>
+      </w:r>
+      <w:r>
+        <w:t xml:space="preserve"> </w:t>
+      </w:r>
+      <w:r>
+        <w:t xml:space="preserve">alignment</w:t>
       </w:r>
     </w:p>
     <w:p>
@@ -2741,12 +3374,51 @@
         <w:pStyle w:val="BodyText"/>
       </w:pPr>
       <w:r>
-        <w:t xml:space="preserve">7.3 Support and follow through on Community Engaged Research (citation required) that provides tangible value to the communities in which research or monitoring was conducted</w:t>
-      </w:r>
-    </w:p>
-    <w:bookmarkEnd w:id="91"/>
-    <w:bookmarkEnd w:id="92"/>
-    <w:bookmarkEnd w:id="93"/>
+        <w:t xml:space="preserve">7.3 Support and follow through on Community Engaged Research (citation</w:t>
+      </w:r>
+      <w:r>
+        <w:t xml:space="preserve"> </w:t>
+      </w:r>
+      <w:r>
+        <w:t xml:space="preserve">required) that provides tangible value to the communities in which</w:t>
+      </w:r>
+      <w:r>
+        <w:t xml:space="preserve"> </w:t>
+      </w:r>
+      <w:r>
+        <w:t xml:space="preserve">research or monitoring was conducted</w:t>
+      </w:r>
+    </w:p>
+    <w:p>
+      <w:pPr>
+        <w:pStyle w:val="BodyText"/>
+      </w:pPr>
+      <w:r>
+        <w:rPr>
+          <w:vertAlign w:val="subscript"/>
+        </w:rPr>
+        <w:t xml:space="preserve">Source:</w:t>
+      </w:r>
+      <w:r>
+        <w:rPr>
+          <w:vertAlign w:val="subscript"/>
+        </w:rPr>
+        <w:t xml:space="preserve"> </w:t>
+      </w:r>
+      <w:hyperlink r:id="rId94">
+        <w:r>
+          <w:rPr>
+            <w:rStyle w:val="Hyperlink"/>
+            <w:vertAlign w:val="subscript"/>
+          </w:rPr>
+          <w:t xml:space="preserve">Appendix 1. Real-world Example Applications of the Best Practices</w:t>
+        </w:r>
+      </w:hyperlink>
+    </w:p>
+    <w:bookmarkEnd w:id="95"/>
+    <w:bookmarkEnd w:id="96"/>
+    <w:bookmarkEnd w:id="97"/>
+    <w:bookmarkEnd w:id="98"/>
     <w:sectPr/>
   </w:body>
 </w:document>

</xml_diff>

<commit_message>
updated author list and removed Appendix 2
</commit_message>
<xml_diff>
--- a/docs/index.docx
+++ b/docs/index.docx
@@ -2099,37 +2099,7 @@
         <w:pStyle w:val="FirstParagraph"/>
       </w:pPr>
       <w:r>
-        <w:t xml:space="preserve">Here we provide detailed descriptions of the seven best practices for</w:t>
-      </w:r>
-      <w:r>
-        <w:t xml:space="preserve"> </w:t>
-      </w:r>
-      <w:r>
-        <w:t xml:space="preserve">salmon data stewardship, along with practical applications and</w:t>
-      </w:r>
-      <w:r>
-        <w:t xml:space="preserve"> </w:t>
-      </w:r>
-      <w:r>
-        <w:t xml:space="preserve">real-world examples. This is not an exhaustive list, but rather a</w:t>
-      </w:r>
-      <w:r>
-        <w:t xml:space="preserve"> </w:t>
-      </w:r>
-      <w:r>
-        <w:t xml:space="preserve">starting point for salmon biologists and data stewards to implement</w:t>
-      </w:r>
-      <w:r>
-        <w:t xml:space="preserve"> </w:t>
-      </w:r>
-      <w:r>
-        <w:t xml:space="preserve">effective data stewardship practices in their work based on examples</w:t>
-      </w:r>
-      <w:r>
-        <w:t xml:space="preserve"> </w:t>
-      </w:r>
-      <w:r>
-        <w:t xml:space="preserve">from the salmon research and management community.</w:t>
+        <w:t xml:space="preserve">Here we provide detailed descriptions of the seven best practices for salmon data stewardship, along with practical applications and real-world examples. This is not an exhaustive list, but rather a starting point for salmon biologists and data stewards to implement effective data stewardship practices in their work based on examples from the salmon research and management community.</w:t>
       </w:r>
     </w:p>
     <w:bookmarkStart w:id="73" w:name="Xb12edd0657e7269c47a25b09d9d78e24cee1937"/>
@@ -2150,37 +2120,7 @@
         <w:pStyle w:val="FirstParagraph"/>
       </w:pPr>
       <w:r>
-        <w:t xml:space="preserve">Clear governance defines roles, responsibilities, and procedures</w:t>
-      </w:r>
-      <w:r>
-        <w:t xml:space="preserve"> </w:t>
-      </w:r>
-      <w:r>
-        <w:t xml:space="preserve">ensuring data quality, long-term maintenance, accountability, and</w:t>
-      </w:r>
-      <w:r>
-        <w:t xml:space="preserve"> </w:t>
-      </w:r>
-      <w:r>
-        <w:t xml:space="preserve">compliance with community principles such as FAIR and CARE. Effective</w:t>
-      </w:r>
-      <w:r>
-        <w:t xml:space="preserve"> </w:t>
-      </w:r>
-      <w:r>
-        <w:t xml:space="preserve">governance fosters trust, facilitates data sharing, and reduces</w:t>
-      </w:r>
-      <w:r>
-        <w:t xml:space="preserve"> </w:t>
-      </w:r>
-      <w:r>
-        <w:t xml:space="preserve">ambiguity regarding decision making, and is critical for coordinating</w:t>
-      </w:r>
-      <w:r>
-        <w:t xml:space="preserve"> </w:t>
-      </w:r>
-      <w:r>
-        <w:t xml:space="preserve">both technical and sociocultural aspects of data stewardship.</w:t>
+        <w:t xml:space="preserve">Clear governance defines roles, responsibilities, and procedures ensuring data quality, long-term maintenance, accountability, and compliance with community principles such as FAIR and CARE. Effective governance fosters trust, facilitates data sharing, and reduces ambiguity regarding decision making, and is critical for coordinating both technical and sociocultural aspects of data stewardship.</w:t>
       </w:r>
     </w:p>
     <w:p>
@@ -2188,37 +2128,7 @@
         <w:pStyle w:val="BodyText"/>
       </w:pPr>
       <w:r>
-        <w:t xml:space="preserve">In collaborative international or multi-organizational settings,</w:t>
-      </w:r>
-      <w:r>
-        <w:t xml:space="preserve"> </w:t>
-      </w:r>
-      <w:r>
-        <w:t xml:space="preserve">establishing governance at the outset of a project is crucial for</w:t>
-      </w:r>
-      <w:r>
-        <w:t xml:space="preserve"> </w:t>
-      </w:r>
-      <w:r>
-        <w:t xml:space="preserve">aligning diverse groups, including biologists, data managers, Indigenous</w:t>
-      </w:r>
-      <w:r>
-        <w:t xml:space="preserve"> </w:t>
-      </w:r>
-      <w:r>
-        <w:t xml:space="preserve">communities, policymakers, and other participants. Early governance</w:t>
-      </w:r>
-      <w:r>
-        <w:t xml:space="preserve"> </w:t>
-      </w:r>
-      <w:r>
-        <w:t xml:space="preserve">planning should establish clear, collaborative frameworks that respect</w:t>
-      </w:r>
-      <w:r>
-        <w:t xml:space="preserve"> </w:t>
-      </w:r>
-      <w:r>
-        <w:t xml:space="preserve">each group’s expertise and needs from the beginning. </w:t>
+        <w:t xml:space="preserve">In collaborative international or multi-organizational settings, establishing governance at the outset of a project is crucial for aligning diverse groups, including biologists, data managers, Indigenous communities, policymakers, and other participants. Early governance planning should establish clear, collaborative frameworks that respect each group’s expertise and needs from the beginning. </w:t>
       </w:r>
     </w:p>
     <w:bookmarkStart w:id="72" w:name="practical-applications"/>
@@ -2235,19 +2145,7 @@
         <w:pStyle w:val="FirstParagraph"/>
       </w:pPr>
       <w:r>
-        <w:t xml:space="preserve">1.1 Document roles and responsibilities clearly at project start using a</w:t>
-      </w:r>
-      <w:r>
-        <w:t xml:space="preserve"> </w:t>
-      </w:r>
-      <w:r>
-        <w:t xml:space="preserve">Project or Data Product Governance Charter and structured frameworks</w:t>
-      </w:r>
-      <w:r>
-        <w:t xml:space="preserve"> </w:t>
-      </w:r>
-      <w:r>
-        <w:t xml:space="preserve">(e.g., DACI or RACI charts) that relate to organizational data policies.</w:t>
+        <w:t xml:space="preserve">1.1 Document roles and responsibilities clearly at project start using a Project or Data Product Governance Charter and structured frameworks (e.g., DACI or RACI charts) that relate to organizational data policies.</w:t>
       </w:r>
     </w:p>
     <w:p>
@@ -2262,31 +2160,7 @@
           <w:rPr>
             <w:rStyle w:val="Hyperlink"/>
           </w:rPr>
-          <w:t xml:space="preserve">Example of a Data Management Plan from the California Department of</w:t>
-        </w:r>
-        <w:r>
-          <w:rPr>
-            <w:rStyle w:val="Hyperlink"/>
-          </w:rPr>
-          <w:t xml:space="preserve"> </w:t>
-        </w:r>
-        <w:r>
-          <w:rPr>
-            <w:rStyle w:val="Hyperlink"/>
-          </w:rPr>
-          <w:t xml:space="preserve">Water</w:t>
-        </w:r>
-        <w:r>
-          <w:rPr>
-            <w:rStyle w:val="Hyperlink"/>
-          </w:rPr>
-          <w:t xml:space="preserve"> </w:t>
-        </w:r>
-        <w:r>
-          <w:rPr>
-            <w:rStyle w:val="Hyperlink"/>
-          </w:rPr>
-          <w:t xml:space="preserve">Resources</w:t>
+          <w:t xml:space="preserve">Example of a Data Management Plan from the California Department of Water Resources</w:t>
         </w:r>
       </w:hyperlink>
     </w:p>
@@ -2302,19 +2176,7 @@
           <w:rPr>
             <w:rStyle w:val="Hyperlink"/>
           </w:rPr>
-          <w:t xml:space="preserve">Data Management Plan</w:t>
-        </w:r>
-        <w:r>
-          <w:rPr>
-            <w:rStyle w:val="Hyperlink"/>
-          </w:rPr>
-          <w:t xml:space="preserve"> </w:t>
-        </w:r>
-        <w:r>
-          <w:rPr>
-            <w:rStyle w:val="Hyperlink"/>
-          </w:rPr>
-          <w:t xml:space="preserve">Templates</w:t>
+          <w:t xml:space="preserve">Data Management Plan Templates</w:t>
         </w:r>
       </w:hyperlink>
     </w:p>
@@ -2323,13 +2185,7 @@
         <w:pStyle w:val="FirstParagraph"/>
       </w:pPr>
       <w:r>
-        <w:t xml:space="preserve">1.2 Integrate CARE principles to ensure ethical governance and respect</w:t>
-      </w:r>
-      <w:r>
-        <w:t xml:space="preserve"> </w:t>
-      </w:r>
-      <w:r>
-        <w:t xml:space="preserve">Indigenous data rights.</w:t>
+        <w:t xml:space="preserve">1.2 Integrate CARE principles to ensure ethical governance and respect Indigenous data rights.</w:t>
       </w:r>
     </w:p>
     <w:p>
@@ -2337,19 +2193,7 @@
         <w:pStyle w:val="FirstParagraph"/>
       </w:pPr>
       <w:r>
-        <w:t xml:space="preserve">1.3 Create a governance or oversight committee for regular data practice</w:t>
-      </w:r>
-      <w:r>
-        <w:t xml:space="preserve"> </w:t>
-      </w:r>
-      <w:r>
-        <w:t xml:space="preserve">reviews and decision making regarding data structures, timelines, data</w:t>
-      </w:r>
-      <w:r>
-        <w:t xml:space="preserve"> </w:t>
-      </w:r>
-      <w:r>
-        <w:t xml:space="preserve">sharing agreements and interoperability protocols</w:t>
+        <w:t xml:space="preserve">1.3 Create a governance or oversight committee for regular data practice reviews and decision making regarding data structures, timelines, data sharing agreements and interoperability protocols</w:t>
       </w:r>
     </w:p>
     <w:bookmarkEnd w:id="72"/>
@@ -2372,31 +2216,7 @@
         <w:pStyle w:val="FirstParagraph"/>
       </w:pPr>
       <w:r>
-        <w:t xml:space="preserve">Building custom solutions should be avoided where possible. Maximizing</w:t>
-      </w:r>
-      <w:r>
-        <w:t xml:space="preserve"> </w:t>
-      </w:r>
-      <w:r>
-        <w:t xml:space="preserve">existing platforms and technologies reduces costs, accelerates</w:t>
-      </w:r>
-      <w:r>
-        <w:t xml:space="preserve"> </w:t>
-      </w:r>
-      <w:r>
-        <w:t xml:space="preserve">implementation, and increases data interoperability. Building modular,</w:t>
-      </w:r>
-      <w:r>
-        <w:t xml:space="preserve"> </w:t>
-      </w:r>
-      <w:r>
-        <w:t xml:space="preserve">interoperable systems grounded in proven technologies ensures</w:t>
-      </w:r>
-      <w:r>
-        <w:t xml:space="preserve"> </w:t>
-      </w:r>
-      <w:r>
-        <w:t xml:space="preserve">sustainable long-term stewardship.</w:t>
+        <w:t xml:space="preserve">Building custom solutions should be avoided where possible. Maximizing existing platforms and technologies reduces costs, accelerates implementation, and increases data interoperability. Building modular, interoperable systems grounded in proven technologies ensures sustainable long-term stewardship.</w:t>
       </w:r>
     </w:p>
     <w:bookmarkStart w:id="75" w:name="practical-applications-1"/>
@@ -2423,31 +2243,7 @@
           <w:rPr>
             <w:rStyle w:val="Hyperlink"/>
           </w:rPr>
-          <w:t xml:space="preserve">Use the Ocean Biodiversity Information System or the Global</w:t>
-        </w:r>
-        <w:r>
-          <w:rPr>
-            <w:rStyle w:val="Hyperlink"/>
-          </w:rPr>
-          <w:t xml:space="preserve"> </w:t>
-        </w:r>
-        <w:r>
-          <w:rPr>
-            <w:rStyle w:val="Hyperlink"/>
-          </w:rPr>
-          <w:t xml:space="preserve">Biodiversity Information Facility to standardize and host your</w:t>
-        </w:r>
-        <w:r>
-          <w:rPr>
-            <w:rStyle w:val="Hyperlink"/>
-          </w:rPr>
-          <w:t xml:space="preserve"> </w:t>
-        </w:r>
-        <w:r>
-          <w:rPr>
-            <w:rStyle w:val="Hyperlink"/>
-          </w:rPr>
-          <w:t xml:space="preserve">data</w:t>
+          <w:t xml:space="preserve">Use the Ocean Biodiversity Information System or the Global Biodiversity Information Facility to standardize and host your data</w:t>
         </w:r>
       </w:hyperlink>
     </w:p>
@@ -2456,13 +2252,7 @@
         <w:pStyle w:val="BodyText"/>
       </w:pPr>
       <w:r>
-        <w:t xml:space="preserve">2.1 Use free data catalogue services such as the Knowledge Network for</w:t>
-      </w:r>
-      <w:r>
-        <w:t xml:space="preserve"> </w:t>
-      </w:r>
-      <w:r>
-        <w:t xml:space="preserve">Biocomplexity (KNB) or Zenodo</w:t>
+        <w:t xml:space="preserve">2.1 Use free data catalogue services such as the Knowledge Network for Biocomplexity (KNB) or Zenodo</w:t>
       </w:r>
     </w:p>
     <w:bookmarkEnd w:id="75"/>
@@ -2485,31 +2275,7 @@
         <w:pStyle w:val="FirstParagraph"/>
       </w:pPr>
       <w:r>
-        <w:t xml:space="preserve">Persistent identifiers (PIDs), including Digital Object Identifiers</w:t>
-      </w:r>
-      <w:r>
-        <w:t xml:space="preserve"> </w:t>
-      </w:r>
-      <w:r>
-        <w:t xml:space="preserve">(DOI) are essential for tracking the provenance and reuse of data, and</w:t>
-      </w:r>
-      <w:r>
-        <w:t xml:space="preserve"> </w:t>
-      </w:r>
-      <w:r>
-        <w:t xml:space="preserve">linking data, protocols, organizations and people. They allow for</w:t>
-      </w:r>
-      <w:r>
-        <w:t xml:space="preserve"> </w:t>
-      </w:r>
-      <w:r>
-        <w:t xml:space="preserve">consistent referencing, integration across systems, and automated credit</w:t>
-      </w:r>
-      <w:r>
-        <w:t xml:space="preserve"> </w:t>
-      </w:r>
-      <w:r>
-        <w:t xml:space="preserve">via data citation.</w:t>
+        <w:t xml:space="preserve">Persistent identifiers (PIDs), including Digital Object Identifiers (DOI) are essential for tracking the provenance and reuse of data, and linking data, protocols, organizations and people. They allow for consistent referencing, integration across systems, and automated credit via data citation.</w:t>
       </w:r>
     </w:p>
     <w:bookmarkStart w:id="78" w:name="practical-applications-2"/>
@@ -2536,32 +2302,14 @@
           <w:rPr>
             <w:rStyle w:val="Hyperlink"/>
           </w:rPr>
-          <w:t xml:space="preserve">Open Researcher and</w:t>
-        </w:r>
-        <w:r>
-          <w:rPr>
-            <w:rStyle w:val="Hyperlink"/>
-          </w:rPr>
-          <w:t xml:space="preserve"> </w:t>
-        </w:r>
-        <w:r>
-          <w:rPr>
-            <w:rStyle w:val="Hyperlink"/>
-          </w:rPr>
-          <w:t xml:space="preserve">Contributor ID (ORCID)</w:t>
+          <w:t xml:space="preserve">Open Researcher and Contributor ID (ORCID)</w:t>
         </w:r>
       </w:hyperlink>
       <w:r>
         <w:t xml:space="preserve"> </w:t>
       </w:r>
       <w:r>
-        <w:t xml:space="preserve">and include ORCIDs in</w:t>
-      </w:r>
-      <w:r>
-        <w:t xml:space="preserve"> </w:t>
-      </w:r>
-      <w:r>
-        <w:t xml:space="preserve">metadata records and submission forms</w:t>
+        <w:t xml:space="preserve">and include ORCIDs in metadata records and submission forms</w:t>
       </w:r>
     </w:p>
     <w:p>
@@ -2569,19 +2317,7 @@
         <w:pStyle w:val="BodyText"/>
       </w:pPr>
       <w:r>
-        <w:t xml:space="preserve">3.2 Register your organization with the Research Organization Registry</w:t>
-      </w:r>
-      <w:r>
-        <w:t xml:space="preserve"> </w:t>
-      </w:r>
-      <w:r>
-        <w:t xml:space="preserve">(ROR) and use ROR IDs to identify institutions involved in salmon</w:t>
-      </w:r>
-      <w:r>
-        <w:t xml:space="preserve"> </w:t>
-      </w:r>
-      <w:r>
-        <w:t xml:space="preserve">science.</w:t>
+        <w:t xml:space="preserve">3.2 Register your organization with the Research Organization Registry (ROR) and use ROR IDs to identify institutions involved in salmon science.</w:t>
       </w:r>
     </w:p>
     <w:p>
@@ -2597,13 +2333,7 @@
         <w:pStyle w:val="BodyText"/>
       </w:pPr>
       <w:r>
-        <w:t xml:space="preserve">3.4 Embed DOIs in dashboards, figures, and metadata so they persist in</w:t>
-      </w:r>
-      <w:r>
-        <w:t xml:space="preserve"> </w:t>
-      </w:r>
-      <w:r>
-        <w:t xml:space="preserve">derivative products.</w:t>
+        <w:t xml:space="preserve">3.4 Embed DOIs in dashboards, figures, and metadata so they persist in derivative products.</w:t>
       </w:r>
     </w:p>
     <w:bookmarkEnd w:id="78"/>
@@ -2626,25 +2356,7 @@
         <w:pStyle w:val="FirstParagraph"/>
       </w:pPr>
       <w:r>
-        <w:t xml:space="preserve">Standardizing metadata and terminology ensures data can be interpreted</w:t>
-      </w:r>
-      <w:r>
-        <w:t xml:space="preserve"> </w:t>
-      </w:r>
-      <w:r>
-        <w:t xml:space="preserve">correctly and integrated across systems. Controlled vocabularies,</w:t>
-      </w:r>
-      <w:r>
-        <w:t xml:space="preserve"> </w:t>
-      </w:r>
-      <w:r>
-        <w:t xml:space="preserve">community ontologies, and structured metadata schemas allow data to</w:t>
-      </w:r>
-      <w:r>
-        <w:t xml:space="preserve"> </w:t>
-      </w:r>
-      <w:r>
-        <w:t xml:space="preserve">retain its full semantic meaning.</w:t>
+        <w:t xml:space="preserve">Standardizing metadata and terminology ensures data can be interpreted correctly and integrated across systems. Controlled vocabularies, community ontologies, and structured metadata schemas allow data to retain its full semantic meaning.</w:t>
       </w:r>
     </w:p>
     <w:bookmarkStart w:id="83" w:name="practical-applications-3"/>
@@ -2661,19 +2373,7 @@
         <w:pStyle w:val="FirstParagraph"/>
       </w:pPr>
       <w:r>
-        <w:t xml:space="preserve">4.1 Configure data catalogues and metadata intake tools to accept</w:t>
-      </w:r>
-      <w:r>
-        <w:t xml:space="preserve"> </w:t>
-      </w:r>
-      <w:r>
-        <w:t xml:space="preserve">Internationally recognized metadata schemas such as ISO 19115,</w:t>
-      </w:r>
-      <w:r>
-        <w:t xml:space="preserve"> </w:t>
-      </w:r>
-      <w:r>
-        <w:t xml:space="preserve">Ecological Metadata Language (EML), or DataCite.</w:t>
+        <w:t xml:space="preserve">4.1 Configure data catalogues and metadata intake tools to accept Internationally recognized metadata schemas such as ISO 19115, Ecological Metadata Language (EML), or DataCite.</w:t>
       </w:r>
     </w:p>
     <w:p>
@@ -2685,13 +2385,7 @@
         </w:numPr>
       </w:pPr>
       <w:r>
-        <w:t xml:space="preserve">The Pacific Salmon Foundation’s data portal asks contributors to</w:t>
-      </w:r>
-      <w:r>
-        <w:t xml:space="preserve"> </w:t>
-      </w:r>
-      <w:r>
-        <w:t xml:space="preserve">provide metadata in ISO 19115 or other standard formats.</w:t>
+        <w:t xml:space="preserve">The Pacific Salmon Foundation’s data portal asks contributors to provide metadata in ISO 19115 or other standard formats.</w:t>
       </w:r>
       <w:r>
         <w:t xml:space="preserve"> </w:t>
@@ -2700,13 +2394,7 @@
         <w:t xml:space="preserve">marinedata.psf.ca</w:t>
       </w:r>
       <w:r>
-        <w:t xml:space="preserve">,</w:t>
-      </w:r>
-      <w:r>
-        <w:t xml:space="preserve"> </w:t>
-      </w:r>
-      <w:r>
-        <w:t xml:space="preserve">ensuring consistent metadata structure</w:t>
+        <w:t xml:space="preserve">, ensuring consistent metadata structure</w:t>
       </w:r>
     </w:p>
     <w:p>
@@ -2724,19 +2412,7 @@
           <w:rPr>
             <w:rStyle w:val="Hyperlink"/>
           </w:rPr>
-          <w:t xml:space="preserve">Darwin Core</w:t>
-        </w:r>
-        <w:r>
-          <w:rPr>
-            <w:rStyle w:val="Hyperlink"/>
-          </w:rPr>
-          <w:t xml:space="preserve"> </w:t>
-        </w:r>
-        <w:r>
-          <w:rPr>
-            <w:rStyle w:val="Hyperlink"/>
-          </w:rPr>
-          <w:t xml:space="preserve">Standard</w:t>
+          <w:t xml:space="preserve">Darwin Core Standard</w:t>
         </w:r>
       </w:hyperlink>
     </w:p>
@@ -2748,13 +2424,7 @@
         </w:numPr>
       </w:pPr>
       <w:r>
-        <w:t xml:space="preserve">The Hakai Institute Juvenile Salmon Program publishes their data to</w:t>
-      </w:r>
-      <w:r>
-        <w:t xml:space="preserve"> </w:t>
-      </w:r>
-      <w:r>
-        <w:t xml:space="preserve">OBIS using Darwin Core:</w:t>
+        <w:t xml:space="preserve">The Hakai Institute Juvenile Salmon Program publishes their data to OBIS using Darwin Core:</w:t>
       </w:r>
       <w:r>
         <w:t xml:space="preserve"> </w:t>
@@ -2764,19 +2434,7 @@
           <w:rPr>
             <w:rStyle w:val="Hyperlink"/>
           </w:rPr>
-          <w:t xml:space="preserve">Hakai Institute Juvenile Salmon</w:t>
-        </w:r>
-        <w:r>
-          <w:rPr>
-            <w:rStyle w:val="Hyperlink"/>
-          </w:rPr>
-          <w:t xml:space="preserve"> </w:t>
-        </w:r>
-        <w:r>
-          <w:rPr>
-            <w:rStyle w:val="Hyperlink"/>
-          </w:rPr>
-          <w:t xml:space="preserve">Program</w:t>
+          <w:t xml:space="preserve">Hakai Institute Juvenile Salmon Program</w:t>
         </w:r>
       </w:hyperlink>
     </w:p>
@@ -2788,13 +2446,7 @@
         </w:numPr>
       </w:pPr>
       <w:r>
-        <w:t xml:space="preserve">The International Year of the Salmon High Seas Expeditions data</w:t>
-      </w:r>
-      <w:r>
-        <w:t xml:space="preserve"> </w:t>
-      </w:r>
-      <w:r>
-        <w:t xml:space="preserve">moblization efforts [</w:t>
+        <w:t xml:space="preserve">The International Year of the Salmon High Seas Expeditions data moblization efforts [</w:t>
       </w:r>
       <w:r>
         <w:t xml:space="preserve">Johnson and Stap (2024)</w:t>
@@ -2819,13 +2471,7 @@
         <w:pStyle w:val="FirstParagraph"/>
       </w:pPr>
       <w:r>
-        <w:t xml:space="preserve">4.3 Re-use or publish data terms that are shared online using a</w:t>
-      </w:r>
-      <w:r>
-        <w:t xml:space="preserve"> </w:t>
-      </w:r>
-      <w:r>
-        <w:t xml:space="preserve">persistent identifier in a controlled vocabulary or ontology</w:t>
+        <w:t xml:space="preserve">4.3 Re-use or publish data terms that are shared online using a persistent identifier in a controlled vocabulary or ontology</w:t>
       </w:r>
     </w:p>
     <w:p>
@@ -2870,31 +2516,7 @@
         <w:pStyle w:val="FirstParagraph"/>
       </w:pPr>
       <w:r>
-        <w:t xml:space="preserve">Making data easily accessible promotes its use in research and</w:t>
-      </w:r>
-      <w:r>
-        <w:t xml:space="preserve"> </w:t>
-      </w:r>
-      <w:r>
-        <w:t xml:space="preserve">management, enabling seamless integration with tools and applications.</w:t>
-      </w:r>
-      <w:r>
-        <w:t xml:space="preserve"> </w:t>
-      </w:r>
-      <w:r>
-        <w:t xml:space="preserve">Ensuring accessible, persistent data storage requires more than just</w:t>
-      </w:r>
-      <w:r>
-        <w:t xml:space="preserve"> </w:t>
-      </w:r>
-      <w:r>
-        <w:t xml:space="preserve">file hosting. Data should be structured, accessible via API, and stored</w:t>
-      </w:r>
-      <w:r>
-        <w:t xml:space="preserve"> </w:t>
-      </w:r>
-      <w:r>
-        <w:t xml:space="preserve">in repositories that support long-term preservation.</w:t>
+        <w:t xml:space="preserve">Making data easily accessible promotes its use in research and management, enabling seamless integration with tools and applications. Ensuring accessible, persistent data storage requires more than just file hosting. Data should be structured, accessible via API, and stored in repositories that support long-term preservation.</w:t>
       </w:r>
     </w:p>
     <w:bookmarkStart w:id="87" w:name="practical-applications-4"/>
@@ -2911,31 +2533,7 @@
         <w:pStyle w:val="FirstParagraph"/>
       </w:pPr>
       <w:r>
-        <w:t xml:space="preserve">5.1 Provide Direct Data Access via Application Programming Interfaces</w:t>
-      </w:r>
-      <w:r>
-        <w:t xml:space="preserve"> </w:t>
-      </w:r>
-      <w:r>
-        <w:t xml:space="preserve">(APIs) using tools such as FastAPI, Flask, or Django REST Framework that</w:t>
-      </w:r>
-      <w:r>
-        <w:t xml:space="preserve"> </w:t>
-      </w:r>
-      <w:r>
-        <w:t xml:space="preserve">allows users to access, filter, and retrieve data programmatically,</w:t>
-      </w:r>
-      <w:r>
-        <w:t xml:space="preserve"> </w:t>
-      </w:r>
-      <w:r>
-        <w:t xml:space="preserve">facilitating automation and integration into analytical tools and</w:t>
-      </w:r>
-      <w:r>
-        <w:t xml:space="preserve"> </w:t>
-      </w:r>
-      <w:r>
-        <w:t xml:space="preserve">decision-support systems</w:t>
+        <w:t xml:space="preserve">5.1 Provide Direct Data Access via Application Programming Interfaces (APIs) using tools such as FastAPI, Flask, or Django REST Framework that allows users to access, filter, and retrieve data programmatically, facilitating automation and integration into analytical tools and decision-support systems</w:t>
       </w:r>
     </w:p>
     <w:p>
@@ -2957,31 +2555,7 @@
           <w:rPr>
             <w:rStyle w:val="Hyperlink"/>
           </w:rPr>
-          <w:t xml:space="preserve">PIT Tag</w:t>
-        </w:r>
-        <w:r>
-          <w:rPr>
-            <w:rStyle w:val="Hyperlink"/>
-          </w:rPr>
-          <w:t xml:space="preserve"> </w:t>
-        </w:r>
-        <w:r>
-          <w:rPr>
-            <w:rStyle w:val="Hyperlink"/>
-          </w:rPr>
-          <w:t xml:space="preserve">Information</w:t>
-        </w:r>
-        <w:r>
-          <w:rPr>
-            <w:rStyle w:val="Hyperlink"/>
-          </w:rPr>
-          <w:t xml:space="preserve"> </w:t>
-        </w:r>
-        <w:r>
-          <w:rPr>
-            <w:rStyle w:val="Hyperlink"/>
-          </w:rPr>
-          <w:t xml:space="preserve">System</w:t>
+          <w:t xml:space="preserve">PIT Tag Information System</w:t>
         </w:r>
       </w:hyperlink>
       <w:r>
@@ -2998,19 +2572,7 @@
           <w:rPr>
             <w:rStyle w:val="Hyperlink"/>
           </w:rPr>
-          <w:t xml:space="preserve">PTAGIS</w:t>
-        </w:r>
-        <w:r>
-          <w:rPr>
-            <w:rStyle w:val="Hyperlink"/>
-          </w:rPr>
-          <w:t xml:space="preserve"> </w:t>
-        </w:r>
-        <w:r>
-          <w:rPr>
-            <w:rStyle w:val="Hyperlink"/>
-          </w:rPr>
-          <w:t xml:space="preserve">API</w:t>
+          <w:t xml:space="preserve">PTAGIS API</w:t>
         </w:r>
       </w:hyperlink>
     </w:p>
@@ -3019,25 +2581,7 @@
         <w:pStyle w:val="FirstParagraph"/>
       </w:pPr>
       <w:r>
-        <w:t xml:space="preserve">5.2 Archive data in certified long-term, domain-specific repositories</w:t>
-      </w:r>
-      <w:r>
-        <w:t xml:space="preserve"> </w:t>
-      </w:r>
-      <w:r>
-        <w:t xml:space="preserve">such as the Global Biodiversity Information Facility, the Federated</w:t>
-      </w:r>
-      <w:r>
-        <w:t xml:space="preserve"> </w:t>
-      </w:r>
-      <w:r>
-        <w:t xml:space="preserve">Research Data Repository (FRDR), or NOAA’s NCEI, USGS ScienceBase, or</w:t>
-      </w:r>
-      <w:r>
-        <w:t xml:space="preserve"> </w:t>
-      </w:r>
-      <w:r>
-        <w:t xml:space="preserve">EMODnet</w:t>
+        <w:t xml:space="preserve">5.2 Archive data in certified long-term, domain-specific repositories such as the Global Biodiversity Information Facility, the Federated Research Data Repository (FRDR), or NOAA’s NCEI, USGS ScienceBase, or EMODnet</w:t>
       </w:r>
     </w:p>
     <w:p>
@@ -3057,13 +2601,7 @@
         <w:pStyle w:val="FirstParagraph"/>
       </w:pPr>
       <w:r>
-        <w:t xml:space="preserve">5.3 Leverage the integration between GitHub and Zenodo to automate</w:t>
-      </w:r>
-      <w:r>
-        <w:t xml:space="preserve"> </w:t>
-      </w:r>
-      <w:r>
-        <w:t xml:space="preserve">archiving and DOI assignment, ensuring long-term data preservation.</w:t>
+        <w:t xml:space="preserve">5.3 Leverage the integration between GitHub and Zenodo to automate archiving and DOI assignment, ensuring long-term data preservation.</w:t>
       </w:r>
     </w:p>
     <w:bookmarkEnd w:id="87"/>
@@ -3086,31 +2624,7 @@
         <w:pStyle w:val="FirstParagraph"/>
       </w:pPr>
       <w:r>
-        <w:t xml:space="preserve">The currency of research lies in recognition—credit, citations, and</w:t>
-      </w:r>
-      <w:r>
-        <w:t xml:space="preserve"> </w:t>
-      </w:r>
-      <w:r>
-        <w:t xml:space="preserve">opportunities for collaboration or co-authorship. Promoting data sharing</w:t>
-      </w:r>
-      <w:r>
-        <w:t xml:space="preserve"> </w:t>
-      </w:r>
-      <w:r>
-        <w:t xml:space="preserve">requires both cultural and technical infrastructure. By recognizing</w:t>
-      </w:r>
-      <w:r>
-        <w:t xml:space="preserve"> </w:t>
-      </w:r>
-      <w:r>
-        <w:t xml:space="preserve">contributions, tracking reuse, and supporting citation, data stewards</w:t>
-      </w:r>
-      <w:r>
-        <w:t xml:space="preserve"> </w:t>
-      </w:r>
-      <w:r>
-        <w:t xml:space="preserve">can create a system where sharing is rewarded.</w:t>
+        <w:t xml:space="preserve">The currency of research lies in recognition—credit, citations, and opportunities for collaboration or co-authorship. Promoting data sharing requires both cultural and technical infrastructure. By recognizing contributions, tracking reuse, and supporting citation, data stewards can create a system where sharing is rewarded.</w:t>
       </w:r>
     </w:p>
     <w:bookmarkStart w:id="91" w:name="practical-applications-5"/>
@@ -3143,19 +2657,7 @@
           <w:rPr>
             <w:rStyle w:val="Hyperlink"/>
           </w:rPr>
-          <w:t xml:space="preserve">Creative Commons Attribution 4.0</w:t>
-        </w:r>
-        <w:r>
-          <w:rPr>
-            <w:rStyle w:val="Hyperlink"/>
-          </w:rPr>
-          <w:t xml:space="preserve"> </w:t>
-        </w:r>
-        <w:r>
-          <w:rPr>
-            <w:rStyle w:val="Hyperlink"/>
-          </w:rPr>
-          <w:t xml:space="preserve">International</w:t>
+          <w:t xml:space="preserve">Creative Commons Attribution 4.0 International</w:t>
         </w:r>
       </w:hyperlink>
     </w:p>
@@ -3164,13 +2666,7 @@
         <w:pStyle w:val="FirstParagraph"/>
       </w:pPr>
       <w:r>
-        <w:t xml:space="preserve">6.2 Provide recommended citation text and visible credit fields in</w:t>
-      </w:r>
-      <w:r>
-        <w:t xml:space="preserve"> </w:t>
-      </w:r>
-      <w:r>
-        <w:t xml:space="preserve">metadata</w:t>
+        <w:t xml:space="preserve">6.2 Provide recommended citation text and visible credit fields in metadata</w:t>
       </w:r>
     </w:p>
     <w:p>
@@ -3188,32 +2684,14 @@
           <w:rPr>
             <w:rStyle w:val="Hyperlink"/>
           </w:rPr>
-          <w:t xml:space="preserve">COUNTER Code</w:t>
-        </w:r>
-        <w:r>
-          <w:rPr>
-            <w:rStyle w:val="Hyperlink"/>
-          </w:rPr>
-          <w:t xml:space="preserve"> </w:t>
-        </w:r>
-        <w:r>
-          <w:rPr>
-            <w:rStyle w:val="Hyperlink"/>
-          </w:rPr>
-          <w:t xml:space="preserve">of Practice compliant metrics</w:t>
+          <w:t xml:space="preserve">COUNTER Code of Practice compliant metrics</w:t>
         </w:r>
       </w:hyperlink>
       <w:r>
         <w:t xml:space="preserve"> </w:t>
       </w:r>
       <w:r>
-        <w:t xml:space="preserve">to track</w:t>
-      </w:r>
-      <w:r>
-        <w:t xml:space="preserve"> </w:t>
-      </w:r>
-      <w:r>
-        <w:t xml:space="preserve">dataset views/downloads and the DataCite APIs</w:t>
+        <w:t xml:space="preserve">to track dataset views/downloads and the DataCite APIs</w:t>
       </w:r>
     </w:p>
     <w:p>
@@ -3221,19 +2699,7 @@
         <w:pStyle w:val="BodyText"/>
       </w:pPr>
       <w:r>
-        <w:t xml:space="preserve">6.4 Ensure that datasets are properly cited in journal articles using in</w:t>
-      </w:r>
-      <w:r>
-        <w:t xml:space="preserve"> </w:t>
-      </w:r>
-      <w:r>
-        <w:t xml:space="preserve">text citations and the recommended citation in the articles list of</w:t>
-      </w:r>
-      <w:r>
-        <w:t xml:space="preserve"> </w:t>
-      </w:r>
-      <w:r>
-        <w:t xml:space="preserve">references, not just in a Data Availability statement</w:t>
+        <w:t xml:space="preserve">6.4 Ensure that datasets are properly cited in journal articles using in text citations and the recommended citation in the articles list of references, not just in a Data Availability statement</w:t>
       </w:r>
     </w:p>
     <w:p>
@@ -3241,13 +2707,7 @@
         <w:pStyle w:val="BodyText"/>
       </w:pPr>
       <w:r>
-        <w:t xml:space="preserve">6.5 Promote the view that well documented data publications are primary</w:t>
-      </w:r>
-      <w:r>
-        <w:t xml:space="preserve"> </w:t>
-      </w:r>
-      <w:r>
-        <w:t xml:space="preserve">research outputs and are significant contributions to the field</w:t>
+        <w:t xml:space="preserve">6.5 Promote the view that well documented data publications are primary research outputs and are significant contributions to the field</w:t>
       </w:r>
     </w:p>
     <w:bookmarkEnd w:id="91"/>
@@ -3270,37 +2730,7 @@
         <w:pStyle w:val="FirstParagraph"/>
       </w:pPr>
       <w:r>
-        <w:t xml:space="preserve">Creating an infrastructure that standardizes and provides cross-border</w:t>
-      </w:r>
-      <w:r>
-        <w:t xml:space="preserve"> </w:t>
-      </w:r>
-      <w:r>
-        <w:t xml:space="preserve">and cross-ecosystem data integration is only effective if there’s</w:t>
-      </w:r>
-      <w:r>
-        <w:t xml:space="preserve"> </w:t>
-      </w:r>
-      <w:r>
-        <w:t xml:space="preserve">community engagement. Standards and tools must be co-developed with</w:t>
-      </w:r>
-      <w:r>
-        <w:t xml:space="preserve"> </w:t>
-      </w:r>
-      <w:r>
-        <w:t xml:space="preserve">their intended users using user-centred design principles (citation</w:t>
-      </w:r>
-      <w:r>
-        <w:t xml:space="preserve"> </w:t>
-      </w:r>
-      <w:r>
-        <w:t xml:space="preserve">required) to be effective. Engaging biologists, Indigenous stewards, and</w:t>
-      </w:r>
-      <w:r>
-        <w:t xml:space="preserve"> </w:t>
-      </w:r>
-      <w:r>
-        <w:t xml:space="preserve">data managers ensures relevance, usability, and long-term participation.</w:t>
+        <w:t xml:space="preserve">Creating an infrastructure that standardizes and provides cross-border and cross-ecosystem data integration is only effective if there’s community engagement. Standards and tools must be co-developed with their intended users using user-centred design principles (citation required) to be effective. Engaging biologists, Indigenous stewards, and data managers ensures relevance, usability, and long-term participation.</w:t>
       </w:r>
     </w:p>
     <w:bookmarkStart w:id="95" w:name="practical-applications-6"/>
@@ -3324,31 +2754,7 @@
           <w:rPr>
             <w:rStyle w:val="Hyperlink"/>
           </w:rPr>
-          <w:t xml:space="preserve">Research</w:t>
-        </w:r>
-        <w:r>
-          <w:rPr>
-            <w:rStyle w:val="Hyperlink"/>
-          </w:rPr>
-          <w:t xml:space="preserve"> </w:t>
-        </w:r>
-        <w:r>
-          <w:rPr>
-            <w:rStyle w:val="Hyperlink"/>
-          </w:rPr>
-          <w:t xml:space="preserve">Data Alliance’s Salmon Research and Monitoring Interest</w:t>
-        </w:r>
-        <w:r>
-          <w:rPr>
-            <w:rStyle w:val="Hyperlink"/>
-          </w:rPr>
-          <w:t xml:space="preserve"> </w:t>
-        </w:r>
-        <w:r>
-          <w:rPr>
-            <w:rStyle w:val="Hyperlink"/>
-          </w:rPr>
-          <w:t xml:space="preserve">Group</w:t>
+          <w:t xml:space="preserve">Research Data Alliance’s Salmon Research and Monitoring Interest Group</w:t>
         </w:r>
       </w:hyperlink>
       <w:r>
@@ -3360,13 +2766,7 @@
         <w:pStyle w:val="BodyText"/>
       </w:pPr>
       <w:r>
-        <w:t xml:space="preserve">7.2 Run participatory workshops for metadata mapping and vocabulary</w:t>
-      </w:r>
-      <w:r>
-        <w:t xml:space="preserve"> </w:t>
-      </w:r>
-      <w:r>
-        <w:t xml:space="preserve">alignment</w:t>
+        <w:t xml:space="preserve">7.2 Run participatory workshops for metadata mapping and vocabulary alignment</w:t>
       </w:r>
     </w:p>
     <w:p>
@@ -3374,19 +2774,7 @@
         <w:pStyle w:val="BodyText"/>
       </w:pPr>
       <w:r>
-        <w:t xml:space="preserve">7.3 Support and follow through on Community Engaged Research (citation</w:t>
-      </w:r>
-      <w:r>
-        <w:t xml:space="preserve"> </w:t>
-      </w:r>
-      <w:r>
-        <w:t xml:space="preserve">required) that provides tangible value to the communities in which</w:t>
-      </w:r>
-      <w:r>
-        <w:t xml:space="preserve"> </w:t>
-      </w:r>
-      <w:r>
-        <w:t xml:space="preserve">research or monitoring was conducted</w:t>
+        <w:t xml:space="preserve">7.3 Support and follow through on Community Engaged Research (citation required) that provides tangible value to the communities in which research or monitoring was conducted</w:t>
       </w:r>
     </w:p>
     <w:p>

</xml_diff>

<commit_message>
Include Yi's abstract edits and appendix 1 additions (her main body revisions remadin To Do)
</commit_message>
<xml_diff>
--- a/docs/index.docx
+++ b/docs/index.docx
@@ -42,7 +42,7 @@
         <w:pStyle w:val="FirstParagraph"/>
       </w:pPr>
       <w:r>
-        <w:t xml:space="preserve">Salmon research, management and conservation generates increasingly vast and diverse data crucial for effective decision making in resource management. Yet, these resources remain largely fragmented across jurisdictions, disciplines and outdated infrastructures, limiting their use in responsive fisheries management. Biologists are increasingly assuming the responsibilities of data stewards to address these challenges, yet often lack clear guidance or institutional support to do so. To address this, we distill seven best practices for salmon data stewardship and demonstrate their application through a case study. We provide practical guidance for those transitioning into these essential stewardship roles, outlining real world examples, tools, and templates specific to the salmon research and management domain. We argue that effective salmon management hinges upon formally establishing data stewardship as a dedicated, institutionally supported professional role. We outline key best practices including both socio-cultural and technical solutions that collectively ensure salmon data meet modern open science principles and respect Indigenous Data Sovereignty. Through an illustrative case study involving sockeye salmon productivity analyses across Pacific Coast jurisdictions, we highlight how clearly defined stewardship practices can enhance data reproducibility, integration, and management efficacy. With a foundation of shared best practices, salmon data stewards will enable faster, more transparent decisions that draw from broader, cross-jurisdictional datasets, and support development of tools that leverage recent advances in artificial intelligence—ultimately strengthening the management and conservation of salmon populations and the ecosystems upon which they depend.</w:t>
+        <w:t xml:space="preserve">Salmon research, management and conservation increasingly generates vast and diverse data crucial for effective decision making in resource management. Yet, these resources remain largely fragmented across jurisdictions, disciplines and outdated infrastructures, limiting their use in responsive fisheries management. Biologists are increasingly taking on the responsibilities of data stewardship to address these challenges, often without clear guidance or institutional support. To address this gap, we share seven best practices for salmon data stewardship and demonstrate their application through a real-world case study. We provide practical guidance for those transitioning into these essential stewardship roles, including domain-specific tools, templates, and examples in salmon research and management. We argue that effective salmon management depends upon formally establishing data stewardship as a dedicated, institutionally supported professional role. These best practices integrate both socio-cultural and technical approaches to ensure salmon data meet modern open science principles and respect Indigenous Data Sovereignty. Through a case-study analyzing sockeye salmon productivity across Pacific Coast jurisdictions, we highlight how clearly defined stewardship practices can enhance data reproducibility, integration, and management efficacy. With a foundation of shared best practices, salmon data stewards will enable faster, more transparent decision-making, support development of tools that leverage recent advances in artificial intelligence, and expand the use of a broader, cross-jurisdictional datasets, —ultimately strengthening the management and conservation of salmon populations and the ecosystems they inhabit.</w:t>
       </w:r>
     </w:p>
     <w:bookmarkEnd w:id="20"/>
@@ -2079,13 +2079,13 @@
       </w:r>
     </w:p>
     <w:bookmarkEnd w:id="69"/>
-    <w:bookmarkStart w:id="98" w:name="section"/>
+    <w:bookmarkStart w:id="103" w:name="section"/>
     <w:p>
       <w:pPr>
         <w:pStyle w:val="Heading1"/>
       </w:pPr>
     </w:p>
-    <w:bookmarkStart w:id="97" w:name="X0eec7e8f025fee3ab106441c96e63641f0533a1"/>
+    <w:bookmarkStart w:id="102" w:name="X0eec7e8f025fee3ab106441c96e63641f0533a1"/>
     <w:p>
       <w:pPr>
         <w:pStyle w:val="Heading2"/>
@@ -2102,7 +2102,7 @@
         <w:t xml:space="preserve">Here we provide detailed descriptions of the seven best practices for salmon data stewardship, along with practical applications and real-world examples. This is not an exhaustive list, but rather a starting point for salmon biologists and data stewards to implement effective data stewardship practices in their work based on examples from the salmon research and management community.</w:t>
       </w:r>
     </w:p>
-    <w:bookmarkStart w:id="73" w:name="Xb12edd0657e7269c47a25b09d9d78e24cee1937"/>
+    <w:bookmarkStart w:id="75" w:name="Xb12edd0657e7269c47a25b09d9d78e24cee1937"/>
     <w:p>
       <w:pPr>
         <w:pStyle w:val="Heading4"/>
@@ -2131,7 +2131,7 @@
         <w:t xml:space="preserve">In collaborative international or multi-organizational settings, establishing governance at the outset of a project is crucial for aligning diverse groups, including biologists, data managers, Indigenous communities, policymakers, and other participants. Early governance planning should establish clear, collaborative frameworks that respect each group’s expertise and needs from the beginning. </w:t>
       </w:r>
     </w:p>
-    <w:bookmarkStart w:id="72" w:name="practical-applications"/>
+    <w:bookmarkStart w:id="74" w:name="practical-applications"/>
     <w:p>
       <w:pPr>
         <w:pStyle w:val="Heading5"/>
@@ -2190,15 +2190,61 @@
     </w:p>
     <w:p>
       <w:pPr>
+        <w:pStyle w:val="Compact"/>
+        <w:numPr>
+          <w:ilvl w:val="0"/>
+          <w:numId w:val="1006"/>
+        </w:numPr>
+      </w:pPr>
+      <w:r>
+        <w:t xml:space="preserve">Northwest Indian Fisheries Commission use password protected website to host all the WDFW and tribal data in a one-stop shopping website for co-managers to pull data they need for decision-making process.</w:t>
+      </w:r>
+      <w:r>
+        <w:t xml:space="preserve"> </w:t>
+      </w:r>
+      <w:hyperlink r:id="rId72">
+        <w:r>
+          <w:rPr>
+            <w:rStyle w:val="Hyperlink"/>
+          </w:rPr>
+          <w:t xml:space="preserve">https://fisheriesservices.nwifc.org/</w:t>
+        </w:r>
+      </w:hyperlink>
+    </w:p>
+    <w:p>
+      <w:pPr>
         <w:pStyle w:val="FirstParagraph"/>
       </w:pPr>
       <w:r>
         <w:t xml:space="preserve">1.3 Create a governance or oversight committee for regular data practice reviews and decision making regarding data structures, timelines, data sharing agreements and interoperability protocols</w:t>
       </w:r>
     </w:p>
-    <w:bookmarkEnd w:id="72"/>
-    <w:bookmarkEnd w:id="73"/>
-    <w:bookmarkStart w:id="76" w:name="Xe4940526a4497d243234a137f59d11fc75e1dec"/>
+    <w:p>
+      <w:pPr>
+        <w:pStyle w:val="Compact"/>
+        <w:numPr>
+          <w:ilvl w:val="0"/>
+          <w:numId w:val="1007"/>
+        </w:numPr>
+      </w:pPr>
+      <w:r>
+        <w:t xml:space="preserve">Pacific Salmon Commission has formed a Technical Committee on Data Sharing including both US and Canadian data contributors.</w:t>
+      </w:r>
+      <w:r>
+        <w:t xml:space="preserve"> </w:t>
+      </w:r>
+      <w:hyperlink r:id="rId73">
+        <w:r>
+          <w:rPr>
+            <w:rStyle w:val="Hyperlink"/>
+          </w:rPr>
+          <w:t xml:space="preserve">https://www.psc.org/membership-lists/</w:t>
+        </w:r>
+      </w:hyperlink>
+    </w:p>
+    <w:bookmarkEnd w:id="74"/>
+    <w:bookmarkEnd w:id="75"/>
+    <w:bookmarkStart w:id="78" w:name="Xe4940526a4497d243234a137f59d11fc75e1dec"/>
     <w:p>
       <w:pPr>
         <w:pStyle w:val="Heading4"/>
@@ -2219,7 +2265,7 @@
         <w:t xml:space="preserve">Building custom solutions should be avoided where possible. Maximizing existing platforms and technologies reduces costs, accelerates implementation, and increases data interoperability. Building modular, interoperable systems grounded in proven technologies ensures sustainable long-term stewardship.</w:t>
       </w:r>
     </w:p>
-    <w:bookmarkStart w:id="75" w:name="practical-applications-1"/>
+    <w:bookmarkStart w:id="77" w:name="practical-applications-1"/>
     <w:p>
       <w:pPr>
         <w:pStyle w:val="Heading5"/>
@@ -2238,7 +2284,7 @@
       <w:r>
         <w:t xml:space="preserve"> </w:t>
       </w:r>
-      <w:hyperlink r:id="rId74">
+      <w:hyperlink r:id="rId76">
         <w:r>
           <w:rPr>
             <w:rStyle w:val="Hyperlink"/>
@@ -2252,12 +2298,12 @@
         <w:pStyle w:val="BodyText"/>
       </w:pPr>
       <w:r>
-        <w:t xml:space="preserve">2.1 Use free data catalogue services such as the Knowledge Network for Biocomplexity (KNB) or Zenodo</w:t>
-      </w:r>
-    </w:p>
-    <w:bookmarkEnd w:id="75"/>
-    <w:bookmarkEnd w:id="76"/>
-    <w:bookmarkStart w:id="79" w:name="X2e704b3fbdac499c8de63b2db85bac328669287"/>
+        <w:t xml:space="preserve">2.2 Use free data catalogue services such as the Knowledge Network for Biocomplexity (KNB) or Zenodo</w:t>
+      </w:r>
+    </w:p>
+    <w:bookmarkEnd w:id="77"/>
+    <w:bookmarkEnd w:id="78"/>
+    <w:bookmarkStart w:id="81" w:name="X2e704b3fbdac499c8de63b2db85bac328669287"/>
     <w:p>
       <w:pPr>
         <w:pStyle w:val="Heading4"/>
@@ -2278,7 +2324,7 @@
         <w:t xml:space="preserve">Persistent identifiers (PIDs), including Digital Object Identifiers (DOI) are essential for tracking the provenance and reuse of data, and linking data, protocols, organizations and people. They allow for consistent referencing, integration across systems, and automated credit via data citation.</w:t>
       </w:r>
     </w:p>
-    <w:bookmarkStart w:id="78" w:name="practical-applications-2"/>
+    <w:bookmarkStart w:id="80" w:name="practical-applications-2"/>
     <w:p>
       <w:pPr>
         <w:pStyle w:val="Heading5"/>
@@ -2297,7 +2343,7 @@
       <w:r>
         <w:t xml:space="preserve"> </w:t>
       </w:r>
-      <w:hyperlink r:id="rId77">
+      <w:hyperlink r:id="rId79">
         <w:r>
           <w:rPr>
             <w:rStyle w:val="Hyperlink"/>
@@ -2336,9 +2382,9 @@
         <w:t xml:space="preserve">3.4 Embed DOIs in dashboards, figures, and metadata so they persist in derivative products.</w:t>
       </w:r>
     </w:p>
-    <w:bookmarkEnd w:id="78"/>
-    <w:bookmarkEnd w:id="79"/>
-    <w:bookmarkStart w:id="84" w:name="Xae20514442a38834165b7fc789fed8fea292c0a"/>
+    <w:bookmarkEnd w:id="80"/>
+    <w:bookmarkEnd w:id="81"/>
+    <w:bookmarkStart w:id="88" w:name="Xae20514442a38834165b7fc789fed8fea292c0a"/>
     <w:p>
       <w:pPr>
         <w:pStyle w:val="Heading4"/>
@@ -2359,7 +2405,7 @@
         <w:t xml:space="preserve">Standardizing metadata and terminology ensures data can be interpreted correctly and integrated across systems. Controlled vocabularies, community ontologies, and structured metadata schemas allow data to retain its full semantic meaning.</w:t>
       </w:r>
     </w:p>
-    <w:bookmarkStart w:id="83" w:name="practical-applications-3"/>
+    <w:bookmarkStart w:id="87" w:name="practical-applications-3"/>
     <w:p>
       <w:pPr>
         <w:pStyle w:val="Heading5"/>
@@ -2381,7 +2427,7 @@
         <w:pStyle w:val="Compact"/>
         <w:numPr>
           <w:ilvl w:val="0"/>
-          <w:numId w:val="1007"/>
+          <w:numId w:val="1008"/>
         </w:numPr>
       </w:pPr>
       <w:r>
@@ -2407,7 +2453,7 @@
       <w:r>
         <w:t xml:space="preserve"> </w:t>
       </w:r>
-      <w:hyperlink r:id="rId80">
+      <w:hyperlink r:id="rId82">
         <w:r>
           <w:rPr>
             <w:rStyle w:val="Hyperlink"/>
@@ -2420,7 +2466,7 @@
       <w:pPr>
         <w:numPr>
           <w:ilvl w:val="0"/>
-          <w:numId w:val="1008"/>
+          <w:numId w:val="1009"/>
         </w:numPr>
       </w:pPr>
       <w:r>
@@ -2429,7 +2475,7 @@
       <w:r>
         <w:t xml:space="preserve"> </w:t>
       </w:r>
-      <w:hyperlink r:id="rId81">
+      <w:hyperlink r:id="rId83">
         <w:r>
           <w:rPr>
             <w:rStyle w:val="Hyperlink"/>
@@ -2442,7 +2488,7 @@
       <w:pPr>
         <w:numPr>
           <w:ilvl w:val="0"/>
-          <w:numId w:val="1008"/>
+          <w:numId w:val="1009"/>
         </w:numPr>
       </w:pPr>
       <w:r>
@@ -2457,7 +2503,7 @@
       <w:r>
         <w:t xml:space="preserve"> </w:t>
       </w:r>
-      <w:hyperlink r:id="rId82">
+      <w:hyperlink r:id="rId84">
         <w:r>
           <w:rPr>
             <w:rStyle w:val="Hyperlink"/>
@@ -2478,27 +2524,82 @@
       <w:pPr>
         <w:numPr>
           <w:ilvl w:val="0"/>
-          <w:numId w:val="1009"/>
+          <w:numId w:val="1010"/>
         </w:numPr>
       </w:pPr>
       <w:r>
-        <w:t xml:space="preserve">State of Alaska Salmon and People…</w:t>
+        <w:t xml:space="preserve">DFO Salmon Ontology…</w:t>
       </w:r>
     </w:p>
     <w:p>
       <w:pPr>
         <w:numPr>
           <w:ilvl w:val="0"/>
-          <w:numId w:val="1009"/>
+          <w:numId w:val="1010"/>
         </w:numPr>
       </w:pPr>
       <w:r>
+        <w:t xml:space="preserve">State of Alaska Salmon and People…</w:t>
+      </w:r>
+    </w:p>
+    <w:p>
+      <w:pPr>
+        <w:numPr>
+          <w:ilvl w:val="0"/>
+          <w:numId w:val="1010"/>
+        </w:numPr>
+      </w:pPr>
+      <w:r>
         <w:t xml:space="preserve">Measurement Types in OBIS…</w:t>
       </w:r>
     </w:p>
-    <w:bookmarkEnd w:id="83"/>
-    <w:bookmarkEnd w:id="84"/>
-    <w:bookmarkStart w:id="88" w:name="Xb70ccb81e1d20e6b09946f09c4288cc7dc4c259"/>
+    <w:p>
+      <w:pPr>
+        <w:numPr>
+          <w:ilvl w:val="0"/>
+          <w:numId w:val="1010"/>
+        </w:numPr>
+      </w:pPr>
+      <w:r>
+        <w:t xml:space="preserve">WDFW has definitions of all hatchery escapement data.</w:t>
+      </w:r>
+      <w:r>
+        <w:t xml:space="preserve"> </w:t>
+      </w:r>
+      <w:hyperlink r:id="rId85">
+        <w:r>
+          <w:rPr>
+            <w:rStyle w:val="Hyperlink"/>
+          </w:rPr>
+          <w:t xml:space="preserve">Hatchery escapement reports | Washington Department of Fish &amp; Wildlife</w:t>
+        </w:r>
+      </w:hyperlink>
+    </w:p>
+    <w:p>
+      <w:pPr>
+        <w:numPr>
+          <w:ilvl w:val="0"/>
+          <w:numId w:val="1010"/>
+        </w:numPr>
+      </w:pPr>
+      <w:r>
+        <w:t xml:space="preserve">Fish Passage Counts has defined metadata that can be used across OFDW and WDFW.</w:t>
+      </w:r>
+      <w:r>
+        <w:t xml:space="preserve"> </w:t>
+      </w:r>
+      <w:hyperlink r:id="rId86">
+        <w:r>
+          <w:rPr>
+            <w:rStyle w:val="Hyperlink"/>
+          </w:rPr>
+          <w:t xml:space="preserve">https://www.fpc.org/111_sharedfiles/ColumbiaRiverBasinAdultFishPassageCountsMetadata.pdf</w:t>
+        </w:r>
+      </w:hyperlink>
+    </w:p>
+    <w:bookmarkEnd w:id="87"/>
+    <w:bookmarkEnd w:id="88"/>
+    <w:bookmarkStart w:id="92" w:name="Xb70ccb81e1d20e6b09946f09c4288cc7dc4c259"/>
     <w:p>
       <w:pPr>
         <w:pStyle w:val="Heading4"/>
@@ -2519,7 +2620,7 @@
         <w:t xml:space="preserve">Making data easily accessible promotes its use in research and management, enabling seamless integration with tools and applications. Ensuring accessible, persistent data storage requires more than just file hosting. Data should be structured, accessible via API, and stored in repositories that support long-term preservation.</w:t>
       </w:r>
     </w:p>
-    <w:bookmarkStart w:id="87" w:name="practical-applications-4"/>
+    <w:bookmarkStart w:id="91" w:name="practical-applications-4"/>
     <w:p>
       <w:pPr>
         <w:pStyle w:val="Heading5"/>
@@ -2541,7 +2642,7 @@
         <w:pStyle w:val="Compact"/>
         <w:numPr>
           <w:ilvl w:val="0"/>
-          <w:numId w:val="1010"/>
+          <w:numId w:val="1011"/>
         </w:numPr>
       </w:pPr>
       <w:r>
@@ -2550,7 +2651,7 @@
       <w:r>
         <w:t xml:space="preserve"> </w:t>
       </w:r>
-      <w:hyperlink r:id="rId85">
+      <w:hyperlink r:id="rId89">
         <w:r>
           <w:rPr>
             <w:rStyle w:val="Hyperlink"/>
@@ -2567,7 +2668,7 @@
       <w:r>
         <w:t xml:space="preserve"> </w:t>
       </w:r>
-      <w:hyperlink r:id="rId86">
+      <w:hyperlink r:id="rId90">
         <w:r>
           <w:rPr>
             <w:rStyle w:val="Hyperlink"/>
@@ -2589,7 +2690,7 @@
         <w:pStyle w:val="Compact"/>
         <w:numPr>
           <w:ilvl w:val="0"/>
-          <w:numId w:val="1011"/>
+          <w:numId w:val="1012"/>
         </w:numPr>
       </w:pPr>
       <w:r>
@@ -2604,9 +2705,9 @@
         <w:t xml:space="preserve">5.3 Leverage the integration between GitHub and Zenodo to automate archiving and DOI assignment, ensuring long-term data preservation.</w:t>
       </w:r>
     </w:p>
-    <w:bookmarkEnd w:id="87"/>
-    <w:bookmarkEnd w:id="88"/>
-    <w:bookmarkStart w:id="92" w:name="X6ecba5178706d3de6618a6e7ac4228d51e04728"/>
+    <w:bookmarkEnd w:id="91"/>
+    <w:bookmarkEnd w:id="92"/>
+    <w:bookmarkStart w:id="96" w:name="X6ecba5178706d3de6618a6e7ac4228d51e04728"/>
     <w:p>
       <w:pPr>
         <w:pStyle w:val="Heading4"/>
@@ -2627,7 +2728,7 @@
         <w:t xml:space="preserve">The currency of research lies in recognition—credit, citations, and opportunities for collaboration or co-authorship. Promoting data sharing requires both cultural and technical infrastructure. By recognizing contributions, tracking reuse, and supporting citation, data stewards can create a system where sharing is rewarded.</w:t>
       </w:r>
     </w:p>
-    <w:bookmarkStart w:id="91" w:name="practical-applications-5"/>
+    <w:bookmarkStart w:id="95" w:name="practical-applications-5"/>
     <w:p>
       <w:pPr>
         <w:pStyle w:val="Heading5"/>
@@ -2649,10 +2750,10 @@
         <w:pStyle w:val="Compact"/>
         <w:numPr>
           <w:ilvl w:val="0"/>
-          <w:numId w:val="1012"/>
+          <w:numId w:val="1013"/>
         </w:numPr>
       </w:pPr>
-      <w:hyperlink r:id="rId89">
+      <w:hyperlink r:id="rId93">
         <w:r>
           <w:rPr>
             <w:rStyle w:val="Hyperlink"/>
@@ -2679,7 +2780,7 @@
       <w:r>
         <w:t xml:space="preserve"> </w:t>
       </w:r>
-      <w:hyperlink r:id="rId90">
+      <w:hyperlink r:id="rId94">
         <w:r>
           <w:rPr>
             <w:rStyle w:val="Hyperlink"/>
@@ -2710,9 +2811,9 @@
         <w:t xml:space="preserve">6.5 Promote the view that well documented data publications are primary research outputs and are significant contributions to the field</w:t>
       </w:r>
     </w:p>
-    <w:bookmarkEnd w:id="91"/>
-    <w:bookmarkEnd w:id="92"/>
-    <w:bookmarkStart w:id="96" w:name="Xede4e5f3133f4905776a2981e7117d5b19a5441"/>
+    <w:bookmarkEnd w:id="95"/>
+    <w:bookmarkEnd w:id="96"/>
+    <w:bookmarkStart w:id="101" w:name="Xede4e5f3133f4905776a2981e7117d5b19a5441"/>
     <w:p>
       <w:pPr>
         <w:pStyle w:val="Heading4"/>
@@ -2733,7 +2834,7 @@
         <w:t xml:space="preserve">Creating an infrastructure that standardizes and provides cross-border and cross-ecosystem data integration is only effective if there’s community engagement. Standards and tools must be co-developed with their intended users using user-centred design principles (citation required) to be effective. Engaging biologists, Indigenous stewards, and data managers ensures relevance, usability, and long-term participation.</w:t>
       </w:r>
     </w:p>
-    <w:bookmarkStart w:id="95" w:name="practical-applications-6"/>
+    <w:bookmarkStart w:id="100" w:name="practical-applications-6"/>
     <w:p>
       <w:pPr>
         <w:pStyle w:val="Heading5"/>
@@ -2749,7 +2850,10 @@
       <w:r>
         <w:t xml:space="preserve">7.1 Participate in salmon data focussed communities such as the</w:t>
       </w:r>
-      <w:hyperlink r:id="rId93">
+      <w:r>
+        <w:t xml:space="preserve"> </w:t>
+      </w:r>
+      <w:hyperlink r:id="rId97">
         <w:r>
           <w:rPr>
             <w:rStyle w:val="Hyperlink"/>
@@ -2774,7 +2878,18 @@
         <w:pStyle w:val="BodyText"/>
       </w:pPr>
       <w:r>
-        <w:t xml:space="preserve">7.3 Support and follow through on Community Engaged Research (citation required) that provides tangible value to the communities in which research or monitoring was conducted</w:t>
+        <w:t xml:space="preserve">7.3 Support and follow through on Community Engaged Research (e.g. </w:t>
+      </w:r>
+      <w:hyperlink r:id="rId98">
+        <w:r>
+          <w:rPr>
+            <w:rStyle w:val="Hyperlink"/>
+          </w:rPr>
+          <w:t xml:space="preserve">The Salmon Prize Project</w:t>
+        </w:r>
+      </w:hyperlink>
+      <w:r>
+        <w:t xml:space="preserve">) that provides tangible value to the communities in which research or monitoring was conducted.</w:t>
       </w:r>
     </w:p>
     <w:p>
@@ -2793,7 +2908,7 @@
         </w:rPr>
         <w:t xml:space="preserve"> </w:t>
       </w:r>
-      <w:hyperlink r:id="rId94">
+      <w:hyperlink r:id="rId99">
         <w:r>
           <w:rPr>
             <w:rStyle w:val="Hyperlink"/>
@@ -2803,10 +2918,10 @@
         </w:r>
       </w:hyperlink>
     </w:p>
-    <w:bookmarkEnd w:id="95"/>
-    <w:bookmarkEnd w:id="96"/>
-    <w:bookmarkEnd w:id="97"/>
-    <w:bookmarkEnd w:id="98"/>
+    <w:bookmarkEnd w:id="100"/>
+    <w:bookmarkEnd w:id="101"/>
+    <w:bookmarkEnd w:id="102"/>
+    <w:bookmarkEnd w:id="103"/>
     <w:sectPr/>
   </w:body>
 </w:document>
@@ -3053,6 +3168,9 @@
     <w:abstractNumId w:val="991"/>
   </w:num>
   <w:num w:numId="1012">
+    <w:abstractNumId w:val="991"/>
+  </w:num>
+  <w:num w:numId="1013">
     <w:abstractNumId w:val="991"/>
   </w:num>
 </w:numbering>

</xml_diff>

<commit_message>
minor version nump with additional authors and abstract edits
</commit_message>
<xml_diff>
--- a/docs/index.docx
+++ b/docs/index.docx
@@ -7,7 +7,15 @@
         <w:pStyle w:val="Title"/>
       </w:pPr>
       <w:r>
-        <w:t xml:space="preserve">DRAFT Practical Data Stewardship for Salmon Biologists–A Blueprint for Domain-Specific Best Practices in Fisheries DRAFT</w:t>
+        <w:t xml:space="preserve">Practical Data Stewardship for Salmon Biologists</w:t>
+      </w:r>
+    </w:p>
+    <w:p>
+      <w:pPr>
+        <w:pStyle w:val="Subtitle"/>
+      </w:pPr>
+      <w:r>
+        <w:t xml:space="preserve">DRAFT A Blueprint for Domain-Specific Best Practice</w:t>
       </w:r>
     </w:p>
     <w:p>
@@ -122,7 +130,7 @@
         <w:pStyle w:val="FirstParagraph"/>
       </w:pPr>
       <w:r>
-        <w:t xml:space="preserve">Fisheries research, management, and conservation increasingly generate vast and diverse data crucial for timely decision-making. Yet these data remain largely fragmented across jurisdictions, disciplines, and outdated infrastructure, limiting their use in responsive fisheries management. Biologists are increasingly taking on data stewardship responsibilities to address these challenges, often without clear guidance, training, or support. Shared, community-agreed practices for implementing domain-specific data standards are needed to move beyond generic data management guidance toward fit-for-purpose tools and workflows. To address this gap—and to show how other communities can do so—we develop seven practices for salmon data stewardship and demonstrate their application through a real-world case study. We provide practical guidance for those transitioning into these essential stewardship roles, including domain-specific tools, templates, and examples from salmon research and management. We argue that effective salmon management depends on formally establishing data stewardship as a dedicated, institutionally supported professional role. These practices integrate both sociocultural and technical approaches to ensure data meet modern open science principles and respect Indigenous Data Sovereignty. Through a case study of a historical sockeye salmon productivity analysis spanning Pacific Coast jurisdictions, we highlight how clearly defined data stewardship practices enhance data reproducibility, integration, and management efficacy. With a foundation of shared practices, data stewards will enable faster, more transparent decision-making, support development of machine-actionable datasets with high-quality metadata and consistent semantics that enable automated analysis, and expand the use of cross-jurisdictional datasets—ultimately strengthening the management and conservation of salmon populations and the ecosystems they inhabit, and, by extension, other data-rich fisheries data domains.</w:t>
+        <w:t xml:space="preserve">Fisheries management, research, and broader conservation efforts increasingly generate vast and diverse data crucial for timely decision-making. Yet these data remain largely fragmented across jurisdictions, disciplines, and outdated infrastructure, limiting their use in responsive fisheries management. This is precisely the work of data stewardship—making scattered, cross‑jurisdictional data usable across systems. Biologists are increasingly taking on data stewardship responsibilities to address these challenges, often without clear guidance, training, or support. Shared, community-agreed practices for implementing domain-specific data standards are needed to move beyond generic data management guidance toward fit-for-purpose tools and workflows. To address this gap—and to show how other communities can do so—we develop seven practices for salmon data stewardship. Through a case study of a historical sockeye salmon productivity analysis spanning Pacific Coast jurisdictions, we highlight how clearly defined data stewardship practices enhance data reproducibility, integration, and management efficacy. We provide practical guidance for those transitioning into these essential stewardship roles, including domain-specific tools, templates, and examples from salmon research and management. We argue that effective salmon management depends on formally recognizing data stewardship as an institutionally supported responsibility. These practices integrate both sociocultural and technical approaches to ensure data meet modern open science principles and respect Indigenous Data Sovereignty. With a foundation of shared practices, data stewards will enable faster, more transparent decision-making, support development of machine-actionable datasets with high-quality metadata and consistent semantics that enable automated analysis, and expand the use of cross-jurisdictional datasets—ultimately strengthening the management and conservation of salmon populations and the ecosystems they inhabit, and, by extension, other data-rich fisheri</w:t>
       </w:r>
     </w:p>
     <w:bookmarkEnd w:id="20"/>
@@ -461,7 +469,7 @@
                     <a:graphicData uri="http://schemas.openxmlformats.org/drawingml/2006/picture">
                       <pic:pic>
                         <pic:nvPicPr>
-                          <pic:cNvPr descr="C:\Users\JOHNSO~1\AppData\Local\Programs\Quarto\share\formats\docx\note.png" id="27" name="Picture"/>
+                          <pic:cNvPr descr="C:\Users\JOHNSONBRE\AppData\Local\Programs\Quarto\share\formats\docx\note.png" id="27" name="Picture"/>
                           <pic:cNvPicPr>
                             <a:picLocks noChangeArrowheads="1" noChangeAspect="1"/>
                           </pic:cNvPicPr>
@@ -1078,165 +1086,138 @@
           <w:tbl>
             <w:tblPr>
               <w:tblStyle w:val="Table"/>
-              <w:tblW w:type="pct" w:w="4810"/>
+              <w:tblW w:type="pct" w:w="4748"/>
               <w:tblLayout w:type="fixed"/>
-              <w:tblLook w:firstRow="0" w:lastRow="0" w:firstColumn="0" w:lastColumn="0" w:noHBand="0" w:noVBand="0" w:val="0000"/>
+              <w:tblLook w:firstRow="1" w:lastRow="0" w:firstColumn="0" w:lastColumn="0" w:noHBand="0" w:noVBand="0" w:val="0020"/>
             </w:tblPr>
             <w:tblGrid>
-              <w:gridCol w:w="952"/>
-              <w:gridCol w:w="952"/>
-              <w:gridCol w:w="952"/>
-              <w:gridCol w:w="952"/>
-              <w:gridCol w:w="952"/>
-              <w:gridCol w:w="952"/>
-              <w:gridCol w:w="952"/>
-              <w:gridCol w:w="952"/>
+              <w:gridCol w:w="2129"/>
+              <w:gridCol w:w="532"/>
+              <w:gridCol w:w="598"/>
+              <w:gridCol w:w="665"/>
+              <w:gridCol w:w="732"/>
+              <w:gridCol w:w="598"/>
+              <w:gridCol w:w="931"/>
+              <w:gridCol w:w="1331"/>
             </w:tblGrid>
             <w:tr>
-              <w:tc>
-                <w:tcPr>
-                  <w:gridSpan w:val="8"/>
-                  <w:vMerge w:val="restart"/>
-                </w:tcPr>
+              <w:trPr>
+                <w:tblHeader w:val="on"/>
+              </w:trPr>
+              <w:tc>
+                <w:tcPr/>
                 <w:p>
                   <w:pPr>
                     <w:pStyle w:val="Compact"/>
-                    <w:jc w:val="center"/>
-                  </w:pPr>
-                  <w:r>
-                    <w:rPr>
-                      <w:b/>
-                      <w:bCs/>
-                    </w:rPr>
+                    <w:jc w:val="left"/>
+                    <w:jc w:val="center"/>
+                  </w:pPr>
+                  <w:r>
                     <w:t xml:space="preserve">Best Practice</w:t>
                   </w:r>
-                  <w:r>
-                    <w:t xml:space="preserve"> </w:t>
-                  </w:r>
-                  <w:r>
-                    <w:t xml:space="preserve">|</w:t>
-                  </w:r>
-                  <w:r>
-                    <w:t xml:space="preserve"> </w:t>
-                  </w:r>
-                  <w:r>
-                    <w:rPr>
-                      <w:b/>
-                      <w:bCs/>
-                    </w:rPr>
+                </w:p>
+              </w:tc>
+              <w:tc>
+                <w:tcPr/>
+                <w:p>
+                  <w:pPr>
+                    <w:pStyle w:val="Compact"/>
+                    <w:jc w:val="center"/>
+                    <w:jc w:val="center"/>
+                  </w:pPr>
+                  <w:r>
                     <w:t xml:space="preserve">Plan</w:t>
                   </w:r>
-                  <w:r>
-                    <w:t xml:space="preserve"> </w:t>
-                  </w:r>
-                  <w:r>
-                    <w:t xml:space="preserve">|</w:t>
-                  </w:r>
-                  <w:r>
-                    <w:t xml:space="preserve"> </w:t>
-                  </w:r>
-                  <w:r>
-                    <w:rPr>
-                      <w:b/>
-                      <w:bCs/>
-                    </w:rPr>
+                </w:p>
+              </w:tc>
+              <w:tc>
+                <w:tcPr/>
+                <w:p>
+                  <w:pPr>
+                    <w:pStyle w:val="Compact"/>
+                    <w:jc w:val="center"/>
+                    <w:jc w:val="center"/>
+                  </w:pPr>
+                  <w:r>
                     <w:t xml:space="preserve">Obtain</w:t>
                   </w:r>
-                  <w:r>
-                    <w:t xml:space="preserve"> </w:t>
-                  </w:r>
-                  <w:r>
-                    <w:t xml:space="preserve">|</w:t>
-                  </w:r>
-                  <w:r>
-                    <w:t xml:space="preserve"> </w:t>
-                  </w:r>
-                  <w:r>
-                    <w:rPr>
-                      <w:b/>
-                      <w:bCs/>
-                    </w:rPr>
+                </w:p>
+              </w:tc>
+              <w:tc>
+                <w:tcPr/>
+                <w:p>
+                  <w:pPr>
+                    <w:pStyle w:val="Compact"/>
+                    <w:jc w:val="center"/>
+                    <w:jc w:val="center"/>
+                  </w:pPr>
+                  <w:r>
                     <w:t xml:space="preserve">Process</w:t>
                   </w:r>
-                  <w:r>
-                    <w:t xml:space="preserve"> </w:t>
-                  </w:r>
-                  <w:r>
-                    <w:t xml:space="preserve">|</w:t>
-                  </w:r>
-                  <w:r>
-                    <w:t xml:space="preserve"> </w:t>
-                  </w:r>
-                  <w:r>
-                    <w:rPr>
-                      <w:b/>
-                      <w:bCs/>
-                    </w:rPr>
+                </w:p>
+              </w:tc>
+              <w:tc>
+                <w:tcPr/>
+                <w:p>
+                  <w:pPr>
+                    <w:pStyle w:val="Compact"/>
+                    <w:jc w:val="center"/>
+                    <w:jc w:val="center"/>
+                  </w:pPr>
+                  <w:r>
                     <w:t xml:space="preserve">Preserve</w:t>
                   </w:r>
-                  <w:r>
-                    <w:t xml:space="preserve"> </w:t>
-                  </w:r>
-                  <w:r>
-                    <w:t xml:space="preserve">|</w:t>
-                  </w:r>
-                  <w:r>
-                    <w:t xml:space="preserve"> </w:t>
-                  </w:r>
-                  <w:r>
-                    <w:rPr>
-                      <w:b/>
-                      <w:bCs/>
-                    </w:rPr>
+                </w:p>
+              </w:tc>
+              <w:tc>
+                <w:tcPr/>
+                <w:p>
+                  <w:pPr>
+                    <w:pStyle w:val="Compact"/>
+                    <w:jc w:val="center"/>
+                    <w:jc w:val="center"/>
+                  </w:pPr>
+                  <w:r>
                     <w:t xml:space="preserve">Access</w:t>
                   </w:r>
-                  <w:r>
-                    <w:t xml:space="preserve"> </w:t>
-                  </w:r>
-                  <w:r>
-                    <w:t xml:space="preserve">|</w:t>
-                  </w:r>
-                  <w:r>
-                    <w:t xml:space="preserve"> </w:t>
-                  </w:r>
-                  <w:r>
-                    <w:rPr>
-                      <w:b/>
-                      <w:bCs/>
-                    </w:rPr>
+                </w:p>
+              </w:tc>
+              <w:tc>
+                <w:tcPr/>
+                <w:p>
+                  <w:pPr>
+                    <w:pStyle w:val="Compact"/>
+                    <w:jc w:val="center"/>
+                    <w:jc w:val="center"/>
+                  </w:pPr>
+                  <w:r>
                     <w:t xml:space="preserve">Disposition</w:t>
                   </w:r>
-                  <w:r>
-                    <w:t xml:space="preserve"> </w:t>
-                  </w:r>
-                  <w:r>
-                    <w:t xml:space="preserve">|</w:t>
-                  </w:r>
-                  <w:r>
-                    <w:t xml:space="preserve"> </w:t>
-                  </w:r>
-                  <w:r>
-                    <w:rPr>
-                      <w:b/>
-                      <w:bCs/>
-                    </w:rPr>
+                </w:p>
+              </w:tc>
+              <w:tc>
+                <w:tcPr/>
+                <w:p>
+                  <w:pPr>
+                    <w:pStyle w:val="Compact"/>
+                    <w:jc w:val="left"/>
+                    <w:jc w:val="center"/>
+                  </w:pPr>
+                  <w:r>
                     <w:t xml:space="preserve">Cross-cutting</w:t>
                   </w:r>
-                  <w:r>
-                    <w:t xml:space="preserve"> </w:t>
-                  </w:r>
-                  <w:r>
-                    <w:t xml:space="preserve">|</w:t>
-                  </w:r>
-                  <w:r>
-                    <w:t xml:space="preserve"> </w:t>
-                  </w:r>
-                  <w:r>
-                    <w:t xml:space="preserve">:=================:+:========:+:=========:+:=========:+:==========:+:=========:+:============:+:================:+</w:t>
-                  </w:r>
-                  <w:r>
-                    <w:t xml:space="preserve"> </w:t>
-                  </w:r>
+                </w:p>
+              </w:tc>
+            </w:tr>
+            <w:tr>
+              <w:tc>
+                <w:tcPr/>
+                <w:p>
+                  <w:pPr>
+                    <w:pStyle w:val="Compact"/>
+                    <w:jc w:val="left"/>
+                    <w:jc w:val="center"/>
+                  </w:pPr>
                   <w:r>
                     <w:rPr>
                       <w:b/>
@@ -1244,34 +1225,107 @@
                     </w:rPr>
                     <w:t xml:space="preserve">1. Data Governance</w:t>
                   </w:r>
-                  <w:r>
-                    <w:t xml:space="preserve"> </w:t>
-                  </w:r>
-                  <w:r>
-                    <w:t xml:space="preserve">| ● | ● | ● | ● | ● | ● | Document, Quality |</w:t>
+                </w:p>
+              </w:tc>
+              <w:tc>
+                <w:tcPr/>
+                <w:p>
+                  <w:pPr>
+                    <w:pStyle w:val="Compact"/>
+                    <w:jc w:val="center"/>
+                    <w:jc w:val="center"/>
+                  </w:pPr>
+                  <w:r>
+                    <w:t xml:space="preserve">●</w:t>
+                  </w:r>
+                </w:p>
+              </w:tc>
+              <w:tc>
+                <w:tcPr/>
+                <w:p>
+                  <w:pPr>
+                    <w:pStyle w:val="Compact"/>
+                    <w:jc w:val="center"/>
+                    <w:jc w:val="center"/>
+                  </w:pPr>
+                  <w:r>
+                    <w:t xml:space="preserve">●</w:t>
+                  </w:r>
+                </w:p>
+              </w:tc>
+              <w:tc>
+                <w:tcPr/>
+                <w:p>
+                  <w:pPr>
+                    <w:pStyle w:val="Compact"/>
+                    <w:jc w:val="center"/>
+                    <w:jc w:val="center"/>
+                  </w:pPr>
+                  <w:r>
+                    <w:t xml:space="preserve">●</w:t>
+                  </w:r>
+                </w:p>
+              </w:tc>
+              <w:tc>
+                <w:tcPr/>
+                <w:p>
+                  <w:pPr>
+                    <w:pStyle w:val="Compact"/>
+                    <w:jc w:val="center"/>
+                    <w:jc w:val="center"/>
+                  </w:pPr>
+                  <w:r>
+                    <w:t xml:space="preserve">●</w:t>
+                  </w:r>
+                </w:p>
+              </w:tc>
+              <w:tc>
+                <w:tcPr/>
+                <w:p>
+                  <w:pPr>
+                    <w:pStyle w:val="Compact"/>
+                    <w:jc w:val="center"/>
+                    <w:jc w:val="center"/>
+                  </w:pPr>
+                  <w:r>
+                    <w:t xml:space="preserve">●</w:t>
+                  </w:r>
+                </w:p>
+              </w:tc>
+              <w:tc>
+                <w:tcPr/>
+                <w:p>
+                  <w:pPr>
+                    <w:pStyle w:val="Compact"/>
+                    <w:jc w:val="center"/>
+                    <w:jc w:val="center"/>
+                  </w:pPr>
+                  <w:r>
+                    <w:t xml:space="preserve">●</w:t>
+                  </w:r>
+                </w:p>
+              </w:tc>
+              <w:tc>
+                <w:tcPr/>
+                <w:p>
+                  <w:pPr>
+                    <w:pStyle w:val="Compact"/>
+                    <w:jc w:val="left"/>
+                    <w:jc w:val="center"/>
+                  </w:pPr>
+                  <w:r>
+                    <w:t xml:space="preserve">Document, Quality</w:t>
                   </w:r>
                 </w:p>
               </w:tc>
             </w:tr>
             <w:tr>
               <w:tc>
-                <w:tcPr>
-                  <w:gridSpan w:val="8"/>
-                  <w:vMerge w:val="continue"/>
-                </w:tcPr>
-                <w:p>
-                  <w:pPr/>
-                </w:p>
-              </w:tc>
-            </w:tr>
-            <w:tr>
-              <w:tc>
-                <w:tcPr>
-                  <w:gridSpan w:val="2"/>
-                </w:tcPr>
+                <w:tcPr/>
                 <w:p>
                   <w:pPr>
                     <w:pStyle w:val="Compact"/>
+                    <w:jc w:val="left"/>
                     <w:jc w:val="center"/>
                   </w:pPr>
                   <w:r>
@@ -1281,37 +1335,92 @@
                     </w:rPr>
                     <w:t xml:space="preserve">2. Reuse Infrastructure</w:t>
                   </w:r>
-                  <w:r>
-                    <w:t xml:space="preserve"> </w:t>
-                  </w:r>
-                  <w:r>
-                    <w:t xml:space="preserve">| ● | |</w:t>
-                  </w:r>
-                </w:p>
-              </w:tc>
-              <w:tc>
-                <w:tcPr>
-                  <w:gridSpan w:val="6"/>
-                </w:tcPr>
+                </w:p>
+              </w:tc>
+              <w:tc>
+                <w:tcPr/>
                 <w:p>
                   <w:pPr>
                     <w:pStyle w:val="Compact"/>
                     <w:jc w:val="center"/>
-                  </w:pPr>
-                  <w:r>
-                    <w:t xml:space="preserve">● | ● | | Track and Monitor |</w:t>
+                    <w:jc w:val="center"/>
+                  </w:pPr>
+                  <w:r>
+                    <w:t xml:space="preserve">●</w:t>
+                  </w:r>
+                </w:p>
+              </w:tc>
+              <w:tc>
+                <w:tcPr/>
+                <w:p>
+                  <w:pPr>
+                    <w:pStyle w:val="Compact"/>
+                  </w:pPr>
+                </w:p>
+              </w:tc>
+              <w:tc>
+                <w:tcPr/>
+                <w:p>
+                  <w:pPr>
+                    <w:pStyle w:val="Compact"/>
+                  </w:pPr>
+                </w:p>
+              </w:tc>
+              <w:tc>
+                <w:tcPr/>
+                <w:p>
+                  <w:pPr>
+                    <w:pStyle w:val="Compact"/>
+                    <w:jc w:val="center"/>
+                    <w:jc w:val="center"/>
+                  </w:pPr>
+                  <w:r>
+                    <w:t xml:space="preserve">●</w:t>
+                  </w:r>
+                </w:p>
+              </w:tc>
+              <w:tc>
+                <w:tcPr/>
+                <w:p>
+                  <w:pPr>
+                    <w:pStyle w:val="Compact"/>
+                    <w:jc w:val="center"/>
+                    <w:jc w:val="center"/>
+                  </w:pPr>
+                  <w:r>
+                    <w:t xml:space="preserve">●</w:t>
+                  </w:r>
+                </w:p>
+              </w:tc>
+              <w:tc>
+                <w:tcPr/>
+                <w:p>
+                  <w:pPr>
+                    <w:pStyle w:val="Compact"/>
+                  </w:pPr>
+                </w:p>
+              </w:tc>
+              <w:tc>
+                <w:tcPr/>
+                <w:p>
+                  <w:pPr>
+                    <w:pStyle w:val="Compact"/>
+                    <w:jc w:val="left"/>
+                    <w:jc w:val="center"/>
+                  </w:pPr>
+                  <w:r>
+                    <w:t xml:space="preserve">Track and Monitor</w:t>
                   </w:r>
                 </w:p>
               </w:tc>
             </w:tr>
             <w:tr>
               <w:tc>
-                <w:tcPr>
-                  <w:gridSpan w:val="2"/>
-                </w:tcPr>
+                <w:tcPr/>
                 <w:p>
                   <w:pPr>
                     <w:pStyle w:val="Compact"/>
+                    <w:jc w:val="left"/>
                     <w:jc w:val="center"/>
                   </w:pPr>
                   <w:r>
@@ -1321,37 +1430,97 @@
                     </w:rPr>
                     <w:t xml:space="preserve">3. Persistent Identifiers</w:t>
                   </w:r>
-                  <w:r>
-                    <w:t xml:space="preserve"> </w:t>
-                  </w:r>
-                  <w:r>
-                    <w:t xml:space="preserve">| ● |</w:t>
-                  </w:r>
-                </w:p>
-              </w:tc>
-              <w:tc>
-                <w:tcPr>
-                  <w:gridSpan w:val="6"/>
-                </w:tcPr>
+                </w:p>
+              </w:tc>
+              <w:tc>
+                <w:tcPr/>
                 <w:p>
                   <w:pPr>
                     <w:pStyle w:val="Compact"/>
                     <w:jc w:val="center"/>
-                  </w:pPr>
-                  <w:r>
-                    <w:t xml:space="preserve">● | ● | ● | | Document, Track |</w:t>
+                    <w:jc w:val="center"/>
+                  </w:pPr>
+                  <w:r>
+                    <w:t xml:space="preserve">●</w:t>
+                  </w:r>
+                </w:p>
+              </w:tc>
+              <w:tc>
+                <w:tcPr/>
+                <w:p>
+                  <w:pPr>
+                    <w:pStyle w:val="Compact"/>
+                  </w:pPr>
+                </w:p>
+              </w:tc>
+              <w:tc>
+                <w:tcPr/>
+                <w:p>
+                  <w:pPr>
+                    <w:pStyle w:val="Compact"/>
+                  </w:pPr>
+                </w:p>
+              </w:tc>
+              <w:tc>
+                <w:tcPr/>
+                <w:p>
+                  <w:pPr>
+                    <w:pStyle w:val="Compact"/>
+                    <w:jc w:val="center"/>
+                    <w:jc w:val="center"/>
+                  </w:pPr>
+                  <w:r>
+                    <w:t xml:space="preserve">●</w:t>
+                  </w:r>
+                </w:p>
+              </w:tc>
+              <w:tc>
+                <w:tcPr/>
+                <w:p>
+                  <w:pPr>
+                    <w:pStyle w:val="Compact"/>
+                    <w:jc w:val="center"/>
+                    <w:jc w:val="center"/>
+                  </w:pPr>
+                  <w:r>
+                    <w:t xml:space="preserve">●</w:t>
+                  </w:r>
+                </w:p>
+              </w:tc>
+              <w:tc>
+                <w:tcPr/>
+                <w:p>
+                  <w:pPr>
+                    <w:pStyle w:val="Compact"/>
+                    <w:jc w:val="center"/>
+                    <w:jc w:val="center"/>
+                  </w:pPr>
+                  <w:r>
+                    <w:t xml:space="preserve">●</w:t>
+                  </w:r>
+                </w:p>
+              </w:tc>
+              <w:tc>
+                <w:tcPr/>
+                <w:p>
+                  <w:pPr>
+                    <w:pStyle w:val="Compact"/>
+                    <w:jc w:val="left"/>
+                    <w:jc w:val="center"/>
+                  </w:pPr>
+                  <w:r>
+                    <w:t xml:space="preserve">Document, Track</w:t>
                   </w:r>
                 </w:p>
               </w:tc>
             </w:tr>
             <w:tr>
               <w:tc>
-                <w:tcPr>
-                  <w:gridSpan w:val="2"/>
-                </w:tcPr>
+                <w:tcPr/>
                 <w:p>
                   <w:pPr>
                     <w:pStyle w:val="Compact"/>
+                    <w:jc w:val="left"/>
                     <w:jc w:val="center"/>
                   </w:pPr>
                   <w:r>
@@ -1361,37 +1530,92 @@
                     </w:rPr>
                     <w:t xml:space="preserve">4. Shared Data Models</w:t>
                   </w:r>
-                  <w:r>
-                    <w:t xml:space="preserve"> </w:t>
-                  </w:r>
-                  <w:r>
-                    <w:t xml:space="preserve">| ● | | ●</w:t>
-                  </w:r>
-                </w:p>
-              </w:tc>
-              <w:tc>
-                <w:tcPr>
-                  <w:gridSpan w:val="6"/>
-                </w:tcPr>
+                </w:p>
+              </w:tc>
+              <w:tc>
+                <w:tcPr/>
                 <w:p>
                   <w:pPr>
                     <w:pStyle w:val="Compact"/>
                     <w:jc w:val="center"/>
-                  </w:pPr>
-                  <w:r>
-                    <w:t xml:space="preserve">● | | | Quality |</w:t>
+                    <w:jc w:val="center"/>
+                  </w:pPr>
+                  <w:r>
+                    <w:t xml:space="preserve">●</w:t>
+                  </w:r>
+                </w:p>
+              </w:tc>
+              <w:tc>
+                <w:tcPr/>
+                <w:p>
+                  <w:pPr>
+                    <w:pStyle w:val="Compact"/>
+                  </w:pPr>
+                </w:p>
+              </w:tc>
+              <w:tc>
+                <w:tcPr/>
+                <w:p>
+                  <w:pPr>
+                    <w:pStyle w:val="Compact"/>
+                    <w:jc w:val="center"/>
+                    <w:jc w:val="center"/>
+                  </w:pPr>
+                  <w:r>
+                    <w:t xml:space="preserve">●</w:t>
+                  </w:r>
+                </w:p>
+              </w:tc>
+              <w:tc>
+                <w:tcPr/>
+                <w:p>
+                  <w:pPr>
+                    <w:pStyle w:val="Compact"/>
+                    <w:jc w:val="center"/>
+                    <w:jc w:val="center"/>
+                  </w:pPr>
+                  <w:r>
+                    <w:t xml:space="preserve">●</w:t>
+                  </w:r>
+                </w:p>
+              </w:tc>
+              <w:tc>
+                <w:tcPr/>
+                <w:p>
+                  <w:pPr>
+                    <w:pStyle w:val="Compact"/>
+                  </w:pPr>
+                </w:p>
+              </w:tc>
+              <w:tc>
+                <w:tcPr/>
+                <w:p>
+                  <w:pPr>
+                    <w:pStyle w:val="Compact"/>
+                  </w:pPr>
+                </w:p>
+              </w:tc>
+              <w:tc>
+                <w:tcPr/>
+                <w:p>
+                  <w:pPr>
+                    <w:pStyle w:val="Compact"/>
+                    <w:jc w:val="left"/>
+                    <w:jc w:val="center"/>
+                  </w:pPr>
+                  <w:r>
+                    <w:t xml:space="preserve">Quality</w:t>
                   </w:r>
                 </w:p>
               </w:tc>
             </w:tr>
             <w:tr>
               <w:tc>
-                <w:tcPr>
-                  <w:gridSpan w:val="8"/>
-                </w:tcPr>
+                <w:tcPr/>
                 <w:p>
                   <w:pPr>
                     <w:pStyle w:val="Compact"/>
+                    <w:jc w:val="left"/>
                     <w:jc w:val="center"/>
                   </w:pPr>
                   <w:r>
@@ -1401,23 +1625,92 @@
                     </w:rPr>
                     <w:t xml:space="preserve">5. Accessible Storage</w:t>
                   </w:r>
-                  <w:r>
-                    <w:t xml:space="preserve"> </w:t>
-                  </w:r>
-                  <w:r>
-                    <w:t xml:space="preserve">| | | ● | ● | ● | | Security, Quality |</w:t>
+                </w:p>
+              </w:tc>
+              <w:tc>
+                <w:tcPr/>
+                <w:p>
+                  <w:pPr>
+                    <w:pStyle w:val="Compact"/>
+                  </w:pPr>
+                </w:p>
+              </w:tc>
+              <w:tc>
+                <w:tcPr/>
+                <w:p>
+                  <w:pPr>
+                    <w:pStyle w:val="Compact"/>
+                  </w:pPr>
+                </w:p>
+              </w:tc>
+              <w:tc>
+                <w:tcPr/>
+                <w:p>
+                  <w:pPr>
+                    <w:pStyle w:val="Compact"/>
+                    <w:jc w:val="center"/>
+                    <w:jc w:val="center"/>
+                  </w:pPr>
+                  <w:r>
+                    <w:t xml:space="preserve">●</w:t>
+                  </w:r>
+                </w:p>
+              </w:tc>
+              <w:tc>
+                <w:tcPr/>
+                <w:p>
+                  <w:pPr>
+                    <w:pStyle w:val="Compact"/>
+                    <w:jc w:val="center"/>
+                    <w:jc w:val="center"/>
+                  </w:pPr>
+                  <w:r>
+                    <w:t xml:space="preserve">●</w:t>
+                  </w:r>
+                </w:p>
+              </w:tc>
+              <w:tc>
+                <w:tcPr/>
+                <w:p>
+                  <w:pPr>
+                    <w:pStyle w:val="Compact"/>
+                    <w:jc w:val="center"/>
+                    <w:jc w:val="center"/>
+                  </w:pPr>
+                  <w:r>
+                    <w:t xml:space="preserve">●</w:t>
+                  </w:r>
+                </w:p>
+              </w:tc>
+              <w:tc>
+                <w:tcPr/>
+                <w:p>
+                  <w:pPr>
+                    <w:pStyle w:val="Compact"/>
+                  </w:pPr>
+                </w:p>
+              </w:tc>
+              <w:tc>
+                <w:tcPr/>
+                <w:p>
+                  <w:pPr>
+                    <w:pStyle w:val="Compact"/>
+                    <w:jc w:val="left"/>
+                    <w:jc w:val="center"/>
+                  </w:pPr>
+                  <w:r>
+                    <w:t xml:space="preserve">Security, Quality</w:t>
                   </w:r>
                 </w:p>
               </w:tc>
             </w:tr>
             <w:tr>
               <w:tc>
-                <w:tcPr>
-                  <w:gridSpan w:val="8"/>
-                </w:tcPr>
+                <w:tcPr/>
                 <w:p>
                   <w:pPr>
                     <w:pStyle w:val="Compact"/>
+                    <w:jc w:val="left"/>
                     <w:jc w:val="center"/>
                   </w:pPr>
                   <w:r>
@@ -1427,23 +1720,92 @@
                     </w:rPr>
                     <w:t xml:space="preserve">6. Incentivize Sharing</w:t>
                   </w:r>
-                  <w:r>
-                    <w:t xml:space="preserve"> </w:t>
-                  </w:r>
-                  <w:r>
-                    <w:t xml:space="preserve">| ● | | | ● | ● | | Track and Monitor |</w:t>
+                </w:p>
+              </w:tc>
+              <w:tc>
+                <w:tcPr/>
+                <w:p>
+                  <w:pPr>
+                    <w:pStyle w:val="Compact"/>
+                    <w:jc w:val="center"/>
+                    <w:jc w:val="center"/>
+                  </w:pPr>
+                  <w:r>
+                    <w:t xml:space="preserve">●</w:t>
+                  </w:r>
+                </w:p>
+              </w:tc>
+              <w:tc>
+                <w:tcPr/>
+                <w:p>
+                  <w:pPr>
+                    <w:pStyle w:val="Compact"/>
+                  </w:pPr>
+                </w:p>
+              </w:tc>
+              <w:tc>
+                <w:tcPr/>
+                <w:p>
+                  <w:pPr>
+                    <w:pStyle w:val="Compact"/>
+                  </w:pPr>
+                </w:p>
+              </w:tc>
+              <w:tc>
+                <w:tcPr/>
+                <w:p>
+                  <w:pPr>
+                    <w:pStyle w:val="Compact"/>
+                    <w:jc w:val="center"/>
+                    <w:jc w:val="center"/>
+                  </w:pPr>
+                  <w:r>
+                    <w:t xml:space="preserve">●</w:t>
+                  </w:r>
+                </w:p>
+              </w:tc>
+              <w:tc>
+                <w:tcPr/>
+                <w:p>
+                  <w:pPr>
+                    <w:pStyle w:val="Compact"/>
+                    <w:jc w:val="center"/>
+                    <w:jc w:val="center"/>
+                  </w:pPr>
+                  <w:r>
+                    <w:t xml:space="preserve">●</w:t>
+                  </w:r>
+                </w:p>
+              </w:tc>
+              <w:tc>
+                <w:tcPr/>
+                <w:p>
+                  <w:pPr>
+                    <w:pStyle w:val="Compact"/>
+                  </w:pPr>
+                </w:p>
+              </w:tc>
+              <w:tc>
+                <w:tcPr/>
+                <w:p>
+                  <w:pPr>
+                    <w:pStyle w:val="Compact"/>
+                    <w:jc w:val="left"/>
+                    <w:jc w:val="center"/>
+                  </w:pPr>
+                  <w:r>
+                    <w:t xml:space="preserve">Track and Monitor</w:t>
                   </w:r>
                 </w:p>
               </w:tc>
             </w:tr>
             <w:tr>
               <w:tc>
-                <w:tcPr>
-                  <w:gridSpan w:val="8"/>
-                </w:tcPr>
+                <w:tcPr/>
                 <w:p>
                   <w:pPr>
                     <w:pStyle w:val="Compact"/>
+                    <w:jc w:val="left"/>
                     <w:jc w:val="center"/>
                   </w:pPr>
                   <w:r>
@@ -1453,11 +1815,96 @@
                     </w:rPr>
                     <w:t xml:space="preserve">7. Community Building</w:t>
                   </w:r>
-                  <w:r>
-                    <w:t xml:space="preserve"> </w:t>
-                  </w:r>
-                  <w:r>
-                    <w:t xml:space="preserve">| ● | ● | ● | ● | ● | ● | Document, Quality |</w:t>
+                </w:p>
+              </w:tc>
+              <w:tc>
+                <w:tcPr/>
+                <w:p>
+                  <w:pPr>
+                    <w:pStyle w:val="Compact"/>
+                    <w:jc w:val="center"/>
+                    <w:jc w:val="center"/>
+                  </w:pPr>
+                  <w:r>
+                    <w:t xml:space="preserve">●</w:t>
+                  </w:r>
+                </w:p>
+              </w:tc>
+              <w:tc>
+                <w:tcPr/>
+                <w:p>
+                  <w:pPr>
+                    <w:pStyle w:val="Compact"/>
+                    <w:jc w:val="center"/>
+                    <w:jc w:val="center"/>
+                  </w:pPr>
+                  <w:r>
+                    <w:t xml:space="preserve">●</w:t>
+                  </w:r>
+                </w:p>
+              </w:tc>
+              <w:tc>
+                <w:tcPr/>
+                <w:p>
+                  <w:pPr>
+                    <w:pStyle w:val="Compact"/>
+                    <w:jc w:val="center"/>
+                    <w:jc w:val="center"/>
+                  </w:pPr>
+                  <w:r>
+                    <w:t xml:space="preserve">●</w:t>
+                  </w:r>
+                </w:p>
+              </w:tc>
+              <w:tc>
+                <w:tcPr/>
+                <w:p>
+                  <w:pPr>
+                    <w:pStyle w:val="Compact"/>
+                    <w:jc w:val="center"/>
+                    <w:jc w:val="center"/>
+                  </w:pPr>
+                  <w:r>
+                    <w:t xml:space="preserve">●</w:t>
+                  </w:r>
+                </w:p>
+              </w:tc>
+              <w:tc>
+                <w:tcPr/>
+                <w:p>
+                  <w:pPr>
+                    <w:pStyle w:val="Compact"/>
+                    <w:jc w:val="center"/>
+                    <w:jc w:val="center"/>
+                  </w:pPr>
+                  <w:r>
+                    <w:t xml:space="preserve">●</w:t>
+                  </w:r>
+                </w:p>
+              </w:tc>
+              <w:tc>
+                <w:tcPr/>
+                <w:p>
+                  <w:pPr>
+                    <w:pStyle w:val="Compact"/>
+                    <w:jc w:val="center"/>
+                    <w:jc w:val="center"/>
+                  </w:pPr>
+                  <w:r>
+                    <w:t xml:space="preserve">●</w:t>
+                  </w:r>
+                </w:p>
+              </w:tc>
+              <w:tc>
+                <w:tcPr/>
+                <w:p>
+                  <w:pPr>
+                    <w:pStyle w:val="Compact"/>
+                    <w:jc w:val="left"/>
+                    <w:jc w:val="center"/>
+                  </w:pPr>
+                  <w:r>
+                    <w:t xml:space="preserve">Document, Quality</w:t>
                   </w:r>
                 </w:p>
               </w:tc>
@@ -1541,41 +1988,54 @@
           <w:tbl>
             <w:tblPr>
               <w:tblStyle w:val="Table"/>
-              <w:tblW w:type="pct" w:w="4990"/>
+              <w:tblW w:type="pct" w:w="5000"/>
               <w:tblLayout w:type="fixed"/>
-              <w:tblLook w:firstRow="0" w:lastRow="0" w:firstColumn="0" w:lastColumn="0" w:noHBand="0" w:noVBand="0" w:val="0000"/>
+              <w:tblLook w:firstRow="1" w:lastRow="0" w:firstColumn="0" w:lastColumn="0" w:noHBand="0" w:noVBand="0" w:val="0020"/>
             </w:tblPr>
             <w:tblGrid>
-              <w:gridCol w:w="5263"/>
-              <w:gridCol w:w="2202"/>
-              <w:gridCol w:w="437"/>
+              <w:gridCol w:w="5571"/>
+              <w:gridCol w:w="2348"/>
             </w:tblGrid>
             <w:tr>
-              <w:tc>
-                <w:tcPr>
-                  <w:vMerge w:val="restart"/>
-                </w:tcPr>
+              <w:trPr>
+                <w:tblHeader w:val="on"/>
+              </w:trPr>
+              <w:tc>
+                <w:tcPr/>
                 <w:p>
                   <w:pPr>
                     <w:pStyle w:val="Compact"/>
-                    <w:jc w:val="center"/>
-                  </w:pPr>
-                  <w:r>
-                    <w:rPr>
-                      <w:b/>
-                      <w:bCs/>
-                    </w:rPr>
+                    <w:jc w:val="left"/>
+                    <w:jc w:val="center"/>
+                  </w:pPr>
+                  <w:r>
                     <w:t xml:space="preserve">Best Practice</w:t>
                   </w:r>
-                  <w:r>
-                    <w:t xml:space="preserve"> </w:t>
-                  </w:r>
-                  <w:r>
-                    <w:t xml:space="preserve">:===================================================================================================================================================================================================================================================================================================================================</w:t>
-                  </w:r>
-                  <w:r>
-                    <w:t xml:space="preserve"> </w:t>
-                  </w:r>
+                </w:p>
+              </w:tc>
+              <w:tc>
+                <w:tcPr/>
+                <w:p>
+                  <w:pPr>
+                    <w:pStyle w:val="Compact"/>
+                    <w:jc w:val="left"/>
+                    <w:jc w:val="center"/>
+                  </w:pPr>
+                  <w:r>
+                    <w:t xml:space="preserve">Practical Applications</w:t>
+                  </w:r>
+                </w:p>
+              </w:tc>
+            </w:tr>
+            <w:tr>
+              <w:tc>
+                <w:tcPr/>
+                <w:p>
+                  <w:pPr>
+                    <w:pStyle w:val="Compact"/>
+                    <w:jc w:val="left"/>
+                    <w:jc w:val="center"/>
+                  </w:pPr>
                   <w:r>
                     <w:rPr>
                       <w:b/>
@@ -1592,81 +2052,43 @@
                 </w:p>
               </w:tc>
               <w:tc>
-                <w:tcPr>
-                  <w:gridSpan w:val="2"/>
-                  <w:vMerge w:val="restart"/>
-                </w:tcPr>
-                <w:p>
-                  <w:pPr>
-                    <w:pStyle w:val="Compact"/>
-                    <w:jc w:val="center"/>
-                  </w:pPr>
-                  <w:r>
-                    <w:rPr>
-                      <w:b/>
-                      <w:bCs/>
-                    </w:rPr>
-                    <w:t xml:space="preserve">Practical Applications</w:t>
-                  </w:r>
-                  <w:r>
-                    <w:t xml:space="preserve"> </w:t>
-                  </w:r>
-                  <w:r>
-                    <w:t xml:space="preserve">|</w:t>
-                  </w:r>
-                  <w:r>
-                    <w:t xml:space="preserve"> </w:t>
-                  </w:r>
-                  <w:r>
-                    <w:t xml:space="preserve">:======================================================================================================================================+</w:t>
-                  </w:r>
-                  <w:r>
-                    <w:t xml:space="preserve"> </w:t>
-                  </w:r>
-                  <w:r>
-                    <w:t xml:space="preserve">- Document roles and responsibilities using a Data Product Governance Charter and structured frameworks (e.g., DACI or RACI).  |</w:t>
-                  </w:r>
-                  <w:r>
-                    <w:t xml:space="preserve"> </w:t>
-                  </w:r>
+                <w:tcPr/>
+                <w:p>
+                  <w:pPr>
+                    <w:jc w:val="left"/>
+                    <w:jc w:val="center"/>
+                  </w:pPr>
+                  <w:r>
+                    <w:t xml:space="preserve">- Document roles and responsibilities using a Data Product Governance Charter and structured frameworks (e.g., DACI or RACI).</w:t>
+                  </w:r>
+                </w:p>
+                <w:p>
+                  <w:pPr>
+                    <w:jc w:val="left"/>
+                    <w:jc w:val="center"/>
+                  </w:pPr>
                   <w:r>
                     <w:t xml:space="preserve">- Integrate CARE principles to respect First Nations, Tribes, and Indigenous data rights.</w:t>
                   </w:r>
-                  <w:r>
-                    <w:br/>
-                  </w:r>
-                  <w:r>
-                    <w:t xml:space="preserve">- Form a governance or oversight committee to review data standards, timelines, and agreements. |</w:t>
+                </w:p>
+                <w:p>
+                  <w:pPr>
+                    <w:jc w:val="left"/>
+                    <w:jc w:val="center"/>
+                  </w:pPr>
+                  <w:r>
+                    <w:t xml:space="preserve">- Form a governance or oversight committee to review data standards, timelines, and agreements.</w:t>
                   </w:r>
                 </w:p>
               </w:tc>
             </w:tr>
             <w:tr>
               <w:tc>
-                <w:tcPr>
-                  <w:gridSpan w:val="1"/>
-                  <w:vMerge w:val="continue"/>
-                </w:tcPr>
-                <w:p>
-                  <w:pPr/>
-                </w:p>
-              </w:tc>
-              <w:tc>
-                <w:tcPr>
-                  <w:gridSpan w:val="2"/>
-                  <w:vMerge w:val="continue"/>
-                </w:tcPr>
-                <w:p>
-                  <w:pPr/>
-                </w:p>
-              </w:tc>
-            </w:tr>
-            <w:tr>
-              <w:tc>
                 <w:tcPr/>
                 <w:p>
                   <w:pPr>
                     <w:pStyle w:val="Compact"/>
+                    <w:jc w:val="left"/>
                     <w:jc w:val="center"/>
                   </w:pPr>
                   <w:r>
@@ -1688,26 +2110,21 @@
                 <w:tcPr/>
                 <w:p>
                   <w:pPr>
-                    <w:pStyle w:val="Compact"/>
+                    <w:jc w:val="left"/>
                     <w:jc w:val="center"/>
                   </w:pPr>
                   <w:r>
                     <w:t xml:space="preserve">- Use domain-specific repositories like OBIS or GBIF.</w:t>
                   </w:r>
-                  <w:r>
-                    <w:br/>
-                  </w:r>
+                </w:p>
+                <w:p>
+                  <w:pPr>
+                    <w:jc w:val="left"/>
+                    <w:jc w:val="center"/>
+                  </w:pPr>
                   <w:r>
                     <w:t xml:space="preserve">- Publish and archive data with KNB or Zenodo.</w:t>
                   </w:r>
-                </w:p>
-              </w:tc>
-              <w:tc>
-                <w:tcPr/>
-                <w:p>
-                  <w:pPr>
-                    <w:pStyle w:val="Compact"/>
-                  </w:pPr>
                 </w:p>
               </w:tc>
             </w:tr>
@@ -1717,6 +2134,7 @@
                 <w:p>
                   <w:pPr>
                     <w:pStyle w:val="Compact"/>
+                    <w:jc w:val="left"/>
                     <w:jc w:val="center"/>
                   </w:pPr>
                   <w:r>
@@ -1738,38 +2156,39 @@
                 <w:tcPr/>
                 <w:p>
                   <w:pPr>
-                    <w:pStyle w:val="Compact"/>
+                    <w:jc w:val="left"/>
                     <w:jc w:val="center"/>
                   </w:pPr>
                   <w:r>
                     <w:t xml:space="preserve">- Encourage use of ORCID iDs for researchers.</w:t>
                   </w:r>
-                  <w:r>
-                    <w:br/>
-                  </w:r>
+                </w:p>
+                <w:p>
+                  <w:pPr>
+                    <w:jc w:val="left"/>
+                    <w:jc w:val="center"/>
+                  </w:pPr>
                   <w:r>
                     <w:t xml:space="preserve">- Use ROR IDs for institutions.</w:t>
                   </w:r>
-                  <w:r>
-                    <w:br/>
-                  </w:r>
+                </w:p>
+                <w:p>
+                  <w:pPr>
+                    <w:jc w:val="left"/>
+                    <w:jc w:val="center"/>
+                  </w:pPr>
                   <w:r>
                     <w:t xml:space="preserve">- Assign DOIs via DataCite for data packages.</w:t>
                   </w:r>
-                  <w:r>
-                    <w:br/>
-                  </w:r>
+                </w:p>
+                <w:p>
+                  <w:pPr>
+                    <w:jc w:val="left"/>
+                    <w:jc w:val="center"/>
+                  </w:pPr>
                   <w:r>
                     <w:t xml:space="preserve">- Embed DOIs in dashboards and metadata.</w:t>
                   </w:r>
-                </w:p>
-              </w:tc>
-              <w:tc>
-                <w:tcPr/>
-                <w:p>
-                  <w:pPr>
-                    <w:pStyle w:val="Compact"/>
-                  </w:pPr>
                 </w:p>
               </w:tc>
             </w:tr>
@@ -1779,6 +2198,7 @@
                 <w:p>
                   <w:pPr>
                     <w:pStyle w:val="Compact"/>
+                    <w:jc w:val="left"/>
                     <w:jc w:val="center"/>
                   </w:pPr>
                   <w:r>
@@ -1800,32 +2220,30 @@
                 <w:tcPr/>
                 <w:p>
                   <w:pPr>
-                    <w:pStyle w:val="Compact"/>
+                    <w:jc w:val="left"/>
                     <w:jc w:val="center"/>
                   </w:pPr>
                   <w:r>
                     <w:t xml:space="preserve">- Adopt ISO 19115, EML, or DataCite metadata standards.</w:t>
                   </w:r>
-                  <w:r>
-                    <w:br/>
-                  </w:r>
-                  <w:r>
-                    <w:t xml:space="preserve">- Re-use terms defined in Salmon Domain Ontology</w:t>
-                  </w:r>
-                  <w:r>
-                    <w:br/>
-                  </w:r>
+                </w:p>
+                <w:p>
+                  <w:pPr>
+                    <w:jc w:val="left"/>
+                    <w:jc w:val="center"/>
+                  </w:pPr>
+                  <w:r>
+                    <w:t xml:space="preserve">- Re-use terms defined in Salmon Domain Ontology.</w:t>
+                  </w:r>
+                </w:p>
+                <w:p>
+                  <w:pPr>
+                    <w:jc w:val="left"/>
+                    <w:jc w:val="center"/>
+                  </w:pPr>
                   <w:r>
                     <w:t xml:space="preserve">- Model datasets using the Darwin Core Data Package Model.</w:t>
                   </w:r>
-                </w:p>
-              </w:tc>
-              <w:tc>
-                <w:tcPr/>
-                <w:p>
-                  <w:pPr>
-                    <w:pStyle w:val="Compact"/>
-                  </w:pPr>
                 </w:p>
               </w:tc>
             </w:tr>
@@ -1835,6 +2253,7 @@
                 <w:p>
                   <w:pPr>
                     <w:pStyle w:val="Compact"/>
+                    <w:jc w:val="left"/>
                     <w:jc w:val="center"/>
                   </w:pPr>
                   <w:r>
@@ -1856,38 +2275,39 @@
                 <w:tcPr/>
                 <w:p>
                   <w:pPr>
-                    <w:pStyle w:val="Compact"/>
+                    <w:jc w:val="left"/>
                     <w:jc w:val="center"/>
                   </w:pPr>
                   <w:r>
                     <w:t xml:space="preserve">- Provide APIs using FastAPI, Flask, or Django REST.</w:t>
                   </w:r>
-                  <w:r>
-                    <w:br/>
-                  </w:r>
+                </w:p>
+                <w:p>
+                  <w:pPr>
+                    <w:jc w:val="left"/>
+                    <w:jc w:val="center"/>
+                  </w:pPr>
                   <w:r>
                     <w:t xml:space="preserve">- Archive in trusted repositories (e.g., GBIF, FRDR, USGS).</w:t>
                   </w:r>
-                  <w:r>
-                    <w:br/>
-                  </w:r>
-                  <w:r>
-                    <w:t xml:space="preserve">- Write scripts in a programming language to wrangle, transform, and analyze data</w:t>
-                  </w:r>
-                  <w:r>
-                    <w:br/>
-                  </w:r>
+                </w:p>
+                <w:p>
+                  <w:pPr>
+                    <w:jc w:val="left"/>
+                    <w:jc w:val="center"/>
+                  </w:pPr>
+                  <w:r>
+                    <w:t xml:space="preserve">- Write scripts in a programming language to wrangle, transform, and analyze data.</w:t>
+                  </w:r>
+                </w:p>
+                <w:p>
+                  <w:pPr>
+                    <w:jc w:val="left"/>
+                    <w:jc w:val="center"/>
+                  </w:pPr>
                   <w:r>
                     <w:t xml:space="preserve">- Use GitHub to host code for collaboration and transparency and the GitHub / Zenodo integration for DOI assignment and preservation.</w:t>
                   </w:r>
-                </w:p>
-              </w:tc>
-              <w:tc>
-                <w:tcPr/>
-                <w:p>
-                  <w:pPr>
-                    <w:pStyle w:val="Compact"/>
-                  </w:pPr>
                 </w:p>
               </w:tc>
             </w:tr>
@@ -1897,6 +2317,7 @@
                 <w:p>
                   <w:pPr>
                     <w:pStyle w:val="Compact"/>
+                    <w:jc w:val="left"/>
                     <w:jc w:val="center"/>
                   </w:pPr>
                   <w:r>
@@ -1918,38 +2339,39 @@
                 <w:tcPr/>
                 <w:p>
                   <w:pPr>
-                    <w:pStyle w:val="Compact"/>
+                    <w:jc w:val="left"/>
                     <w:jc w:val="center"/>
                   </w:pPr>
                   <w:r>
                     <w:t xml:space="preserve">- License data with CC-BY 4.0.</w:t>
                   </w:r>
-                  <w:r>
-                    <w:br/>
-                  </w:r>
+                </w:p>
+                <w:p>
+                  <w:pPr>
+                    <w:jc w:val="left"/>
+                    <w:jc w:val="center"/>
+                  </w:pPr>
                   <w:r>
                     <w:t xml:space="preserve">- Include citation text and visible credit fields.</w:t>
                   </w:r>
-                  <w:r>
-                    <w:br/>
-                  </w:r>
+                </w:p>
+                <w:p>
+                  <w:pPr>
+                    <w:jc w:val="left"/>
+                    <w:jc w:val="center"/>
+                  </w:pPr>
                   <w:r>
                     <w:t xml:space="preserve">- Use COUNTER metrics and DataCite APIs to monitor reuse.</w:t>
                   </w:r>
-                  <w:r>
-                    <w:br/>
-                  </w:r>
+                </w:p>
+                <w:p>
+                  <w:pPr>
+                    <w:jc w:val="left"/>
+                    <w:jc w:val="center"/>
+                  </w:pPr>
                   <w:r>
                     <w:t xml:space="preserve">- Encourage dataset citation in references.</w:t>
                   </w:r>
-                </w:p>
-              </w:tc>
-              <w:tc>
-                <w:tcPr/>
-                <w:p>
-                  <w:pPr>
-                    <w:pStyle w:val="Compact"/>
-                  </w:pPr>
                 </w:p>
               </w:tc>
             </w:tr>
@@ -1959,6 +2381,7 @@
                 <w:p>
                   <w:pPr>
                     <w:pStyle w:val="Compact"/>
+                    <w:jc w:val="left"/>
                     <w:jc w:val="center"/>
                   </w:pPr>
                   <w:r>
@@ -1980,32 +2403,30 @@
                 <w:tcPr/>
                 <w:p>
                   <w:pPr>
-                    <w:pStyle w:val="Compact"/>
+                    <w:jc w:val="left"/>
                     <w:jc w:val="center"/>
                   </w:pPr>
                   <w:r>
                     <w:t xml:space="preserve">- Participate in RDA Salmon Interest Group.</w:t>
                   </w:r>
-                  <w:r>
-                    <w:br/>
-                  </w:r>
+                </w:p>
+                <w:p>
+                  <w:pPr>
+                    <w:jc w:val="left"/>
+                    <w:jc w:val="center"/>
+                  </w:pPr>
                   <w:r>
                     <w:t xml:space="preserve">- Facilitate workshops for metadata and vocabulary alignment.</w:t>
                   </w:r>
-                  <w:r>
-                    <w:br/>
-                  </w:r>
+                </w:p>
+                <w:p>
+                  <w:pPr>
+                    <w:jc w:val="left"/>
+                    <w:jc w:val="center"/>
+                  </w:pPr>
                   <w:r>
                     <w:t xml:space="preserve">- Support community-engaged research with tangible benefits.</w:t>
                   </w:r>
-                </w:p>
-              </w:tc>
-              <w:tc>
-                <w:tcPr/>
-                <w:p>
-                  <w:pPr>
-                    <w:pStyle w:val="Compact"/>
-                  </w:pPr>
                 </w:p>
               </w:tc>
             </w:tr>

</xml_diff>

<commit_message>
Update .gitignore to exclude Jupyter notebook files and add new appendix for getting started checklist in data stewardship. Refine training roadmap and real-world examples appendices for clarity and completeness.
</commit_message>
<xml_diff>
--- a/docs/index.docx
+++ b/docs/index.docx
@@ -28,86 +28,6 @@
         <w:t xml:space="preserve">Salmon data stewardship, data interoperability, FAIR principles, persistent identifiers (PIDs), controlled vocabularies, metadata standards, application programming Interface (API), data citation, ontology development</w:t>
       </w:r>
     </w:p>
-    <w:p>
-      <w:pPr>
-        <w:pStyle w:val="BodyText"/>
-      </w:pPr>
-      <w:r>
-        <w:t xml:space="preserve">To do items:</w:t>
-      </w:r>
-    </w:p>
-    <w:p>
-      <w:pPr>
-        <w:pStyle w:val="Compact"/>
-        <w:numPr>
-          <w:ilvl w:val="0"/>
-          <w:numId w:val="1001"/>
-        </w:numPr>
-      </w:pPr>
-      <w:r>
-        <w:t xml:space="preserve">Discuss differences between data management plans, data governance charters, data sharing agreements</w:t>
-      </w:r>
-    </w:p>
-    <w:p>
-      <w:pPr>
-        <w:pStyle w:val="Compact"/>
-        <w:numPr>
-          <w:ilvl w:val="0"/>
-          <w:numId w:val="1001"/>
-        </w:numPr>
-      </w:pPr>
-      <w:r>
-        <w:t xml:space="preserve">Incorporate ref to Streamnet Data Exchange Standards somehow</w:t>
-      </w:r>
-    </w:p>
-    <w:p>
-      <w:pPr>
-        <w:pStyle w:val="Compact"/>
-        <w:numPr>
-          <w:ilvl w:val="0"/>
-          <w:numId w:val="1001"/>
-        </w:numPr>
-      </w:pPr>
-      <w:r>
-        <w:t xml:space="preserve">Add in figures</w:t>
-      </w:r>
-    </w:p>
-    <w:p>
-      <w:pPr>
-        <w:pStyle w:val="Compact"/>
-        <w:numPr>
-          <w:ilvl w:val="0"/>
-          <w:numId w:val="1001"/>
-        </w:numPr>
-      </w:pPr>
-      <w:r>
-        <w:t xml:space="preserve">fill out appendix 1 more thoroughly</w:t>
-      </w:r>
-    </w:p>
-    <w:p>
-      <w:pPr>
-        <w:pStyle w:val="Compact"/>
-        <w:numPr>
-          <w:ilvl w:val="0"/>
-          <w:numId w:val="1001"/>
-        </w:numPr>
-      </w:pPr>
-      <w:r>
-        <w:t xml:space="preserve">Refine Reorg the content in appendix 2 (traning roadmap) and decide if it Makes sense to put some of that content into a 3rd column in table 1</w:t>
-      </w:r>
-    </w:p>
-    <w:p>
-      <w:pPr>
-        <w:pStyle w:val="Compact"/>
-        <w:numPr>
-          <w:ilvl w:val="0"/>
-          <w:numId w:val="1001"/>
-        </w:numPr>
-      </w:pPr>
-      <w:r>
-        <w:t xml:space="preserve">Abstract refinement</w:t>
-      </w:r>
-    </w:p>
     <w:bookmarkStart w:id="20" w:name="abstract"/>
     <w:p>
       <w:pPr>
@@ -122,7 +42,7 @@
         <w:pStyle w:val="FirstParagraph"/>
       </w:pPr>
       <w:r>
-        <w:t xml:space="preserve">Fisheries research, management, and conservation increasingly generate vast and diverse data crucial for timely decision-making. Yet these data remain largely fragmented across jurisdictions, disciplines, and outdated infrastructure, limiting their use in responsive fisheries management. Biologists are increasingly taking on data stewardship responsibilities to address these challenges, often without clear guidance, training, or support. Shared, community-agreed practices for implementing domain-specific data standards are needed to move beyond generic data management guidance toward fit-for-purpose tools and workflows. To address this gap—and to show how other communities can do so—we develop seven practices for salmon data stewardship and demonstrate their application through a real-world case study. We provide practical guidance for those transitioning into these essential stewardship roles, including domain-specific tools, templates, and examples from salmon research and management. We argue that effective salmon management depends on formally establishing data stewardship as a dedicated, institutionally supported professional role. These practices integrate both sociocultural and technical approaches to ensure data meet modern open science principles and respect Indigenous Data Sovereignty. Through a case study of a historical sockeye salmon productivity analysis spanning Pacific Coast jurisdictions, we highlight how clearly defined data stewardship practices enhance data reproducibility, integration, and management efficacy. With a foundation of shared practices, data stewards will enable faster, more transparent decision-making, support development of machine-actionable datasets with high-quality metadata and consistent semantics that enable automated analysis, and expand the use of cross-jurisdictional datasets—ultimately strengthening the management and conservation of salmon populations and the ecosystems they inhabit, and, by extension, other data-rich fisheries data domains.</w:t>
+        <w:t xml:space="preserve">Fisheries research, management, and conservation increasingly generate vast and diverse data crucial for timely decision-making. Yet these data remain largely fragmented across jurisdictions, disciplines, and outdated infrastructure, limiting their use in responsive management. Biologists are increasingly taking on data stewardship responsibilities to address these challenges, often without clear guidance, training, or support. Shared, community-agreed practices for implementing domain-specific data standards are needed to move beyond generic data management guidance toward fit-for-purpose tools and workflows. To address this gap—and to show how other communities can do so—we develop seven practices for salmon data stewardship and demonstrate their application through a real-world case study. We provide practical guidance for those transitioning into these essential stewardship roles, including domain-specific tools, templates, and examples from salmon research and management. We argue that effective salmon management depends on formally establishing data stewardship as a dedicated, institutionally supported professional role. These practices integrate both sociocultural and technical approaches to ensure data meet modern open science principles and respect Indigenous Data Sovereignty. Through a case study of a historical sockeye salmon productivity analysis spanning Pacific Coast jurisdictions, we highlight how clearly defined data stewardship practices enhance data reproducibility, integration, and management efficacy. With a foundation of shared practices, data stewards will enable faster, more transparent decision-making, support development of machine-actionable datasets with high-quality metadata and consistent semantics that enable automated analysis, and expand the use of cross-jurisdictional datasets—ultimately strengthening the management and conservation of salmon populations and the ecosystems they inhabit, and, by extension, other data-rich fisheries data domains.</w:t>
       </w:r>
     </w:p>
     <w:bookmarkEnd w:id="20"/>
@@ -149,7 +69,7 @@
         <w:t xml:space="preserve">(NOAA Data Governance Committee 2024)</w:t>
       </w:r>
       <w:r>
-        <w:t xml:space="preserve">. These issues limit the utility of fisheries data for research and management.</w:t>
+        <w:t xml:space="preserve">. These issues limit the utility of these data for research and management.</w:t>
       </w:r>
     </w:p>
     <w:bookmarkStart w:id="21" w:name="cross-jurisdictional-data-fragmentation"/>
@@ -419,17 +339,16 @@
         <w:tblStyle w:val="Table"/>
         <w:tblLook w:firstRow="0" w:lastRow="0" w:firstColumn="0" w:lastColumn="0" w:noHBand="0" w:noVBand="0" w:val="0000"/>
         <w:tblBorders>
+          <w:top w:val="single" w:sz="4" w:space="0" w:color="0758E5"/>
           <w:left w:val="single" w:sz="24" w:space="0" w:color="0758E5"/>
+          <w:bottom w:val="single" w:sz="4" w:space="0" w:color="0758E5"/>
           <w:right w:val="single" w:sz="4" w:space="0" w:color="0758E5"/>
-          <w:top w:val="single" w:sz="4" w:space="0" w:color="0758E5"/>
-          <w:bottom w:val="single" w:sz="4" w:space="0" w:color="0758E5"/>
         </w:tblBorders>
         <w:tblCellMar>
           <w:left w:w="144" w:type="dxa"/>
           <w:right w:w="144" w:type="dxa"/>
         </w:tblCellMar>
-        <w:tblInd w:w="164" w:type="dxa"/>
-        <w:tblW w:type="pct" w:w="100%"/>
+        <w:tblLook w:firstRow="0" w:lastRow="0" w:firstColumn="0" w:lastColumn="0" w:noHBand="0" w:noVBand="0" w:val="0000"/>
       </w:tblPr>
       <w:tr>
         <w:trPr>
@@ -461,7 +380,7 @@
                     <a:graphicData uri="http://schemas.openxmlformats.org/drawingml/2006/picture">
                       <pic:pic>
                         <pic:nvPicPr>
-                          <pic:cNvPr descr="C:\Users\JOHNSO~1\AppData\Local\Programs\Quarto\share\formats\docx\note.png" id="27" name="Picture"/>
+                          <pic:cNvPr descr="/Applications/quarto/share/formats/docx/note.png" id="27" name="Picture"/>
                           <pic:cNvPicPr>
                             <a:picLocks noChangeArrowheads="1" noChangeAspect="1"/>
                           </pic:cNvPicPr>
@@ -531,7 +450,7 @@
             <w:pPr>
               <w:numPr>
                 <w:ilvl w:val="0"/>
-                <w:numId w:val="1002"/>
+                <w:numId w:val="1001"/>
               </w:numPr>
             </w:pPr>
             <w:r>
@@ -549,7 +468,7 @@
             <w:pPr>
               <w:numPr>
                 <w:ilvl w:val="0"/>
-                <w:numId w:val="1002"/>
+                <w:numId w:val="1001"/>
               </w:numPr>
             </w:pPr>
             <w:r>
@@ -567,7 +486,7 @@
             <w:pPr>
               <w:numPr>
                 <w:ilvl w:val="0"/>
-                <w:numId w:val="1002"/>
+                <w:numId w:val="1001"/>
               </w:numPr>
             </w:pPr>
             <w:r>
@@ -585,7 +504,7 @@
             <w:pPr>
               <w:numPr>
                 <w:ilvl w:val="0"/>
-                <w:numId w:val="1002"/>
+                <w:numId w:val="1001"/>
               </w:numPr>
             </w:pPr>
             <w:r>
@@ -599,6 +518,7 @@
               <w:t xml:space="preserve">: Actively promoting data use and ensuring that standards and practices remain practical and relevant by maintaining close contact with real-world applications. This includes monitoring data utilization, gathering feedback from users, and iteratively refining standards based on actual implementation challenges to prevent theoretical approaches that fail in practice.</w:t>
             </w:r>
           </w:p>
+          <w:p/>
         </w:tc>
       </w:tr>
     </w:tbl>
@@ -735,7 +655,7 @@
       <w:pPr>
         <w:numPr>
           <w:ilvl w:val="0"/>
-          <w:numId w:val="1003"/>
+          <w:numId w:val="1002"/>
         </w:numPr>
       </w:pPr>
       <w:r>
@@ -756,7 +676,7 @@
       <w:pPr>
         <w:numPr>
           <w:ilvl w:val="0"/>
-          <w:numId w:val="1003"/>
+          <w:numId w:val="1002"/>
         </w:numPr>
       </w:pPr>
       <w:r>
@@ -807,7 +727,7 @@
       <w:pPr>
         <w:numPr>
           <w:ilvl w:val="0"/>
-          <w:numId w:val="1004"/>
+          <w:numId w:val="1003"/>
         </w:numPr>
       </w:pPr>
       <w:r>
@@ -828,7 +748,7 @@
       <w:pPr>
         <w:numPr>
           <w:ilvl w:val="0"/>
-          <w:numId w:val="1004"/>
+          <w:numId w:val="1003"/>
         </w:numPr>
       </w:pPr>
       <w:r>
@@ -879,7 +799,7 @@
       <w:pPr>
         <w:numPr>
           <w:ilvl w:val="0"/>
-          <w:numId w:val="1005"/>
+          <w:numId w:val="1004"/>
         </w:numPr>
       </w:pPr>
       <w:r>
@@ -912,7 +832,7 @@
       <w:pPr>
         <w:numPr>
           <w:ilvl w:val="0"/>
-          <w:numId w:val="1005"/>
+          <w:numId w:val="1004"/>
         </w:numPr>
       </w:pPr>
       <w:r>
@@ -933,7 +853,7 @@
       <w:pPr>
         <w:numPr>
           <w:ilvl w:val="0"/>
-          <w:numId w:val="1005"/>
+          <w:numId w:val="1004"/>
         </w:numPr>
       </w:pPr>
       <w:r>
@@ -1067,7 +987,7 @@
               <w:jc w:val="center"/>
             </w:pPr>
             <w:pPr>
-              <w:jc w:val="start"/>
+              <w:jc w:val="left"/>
               <w:spacing w:before="200"/>
               <w:pStyle w:val="ImageCaption"/>
             </w:pPr>
@@ -1078,26 +998,17 @@
           <w:tbl>
             <w:tblPr>
               <w:tblStyle w:val="Table"/>
-              <w:tblW w:type="pct" w:w="4810"/>
+              <w:tblW w:type="pct" w:w="5000"/>
               <w:tblLayout w:type="fixed"/>
               <w:tblLook w:firstRow="0" w:lastRow="0" w:firstColumn="0" w:lastColumn="0" w:noHBand="0" w:noVBand="0" w:val="0000"/>
             </w:tblPr>
             <w:tblGrid>
-              <w:gridCol w:w="952"/>
-              <w:gridCol w:w="952"/>
-              <w:gridCol w:w="952"/>
-              <w:gridCol w:w="952"/>
-              <w:gridCol w:w="952"/>
-              <w:gridCol w:w="952"/>
-              <w:gridCol w:w="952"/>
-              <w:gridCol w:w="952"/>
+              <w:gridCol w:w="7073"/>
+              <w:gridCol w:w="846"/>
             </w:tblGrid>
             <w:tr>
               <w:tc>
-                <w:tcPr>
-                  <w:gridSpan w:val="8"/>
-                  <w:vMerge w:val="restart"/>
-                </w:tcPr>
+                <w:tcPr/>
                 <w:p>
                   <w:pPr>
                     <w:pStyle w:val="Compact"/>
@@ -1226,13 +1137,7 @@
                     <w:t xml:space="preserve"> </w:t>
                   </w:r>
                   <w:r>
-                    <w:t xml:space="preserve">|</w:t>
-                  </w:r>
-                  <w:r>
-                    <w:t xml:space="preserve"> </w:t>
-                  </w:r>
-                  <w:r>
-                    <w:t xml:space="preserve">:=================:+:========:+:=========:+:=========:+:==========:+:=========:+:============:+:================:+</w:t>
+                    <w:t xml:space="preserve">| :=================:+:========:+:=========:+:=========:+:==========:+:=========:+:============:+:================:+</w:t>
                   </w:r>
                   <w:r>
                     <w:t xml:space="preserve"> </w:t>
@@ -1252,23 +1157,18 @@
                   </w:r>
                 </w:p>
               </w:tc>
-            </w:tr>
-            <w:tr>
               <w:tc>
-                <w:tcPr>
-                  <w:gridSpan w:val="8"/>
-                  <w:vMerge w:val="continue"/>
-                </w:tcPr>
+                <w:tcPr/>
                 <w:p>
-                  <w:pPr/>
+                  <w:pPr>
+                    <w:pStyle w:val="Compact"/>
+                  </w:pPr>
                 </w:p>
               </w:tc>
             </w:tr>
             <w:tr>
               <w:tc>
-                <w:tcPr>
-                  <w:gridSpan w:val="2"/>
-                </w:tcPr>
+                <w:tcPr/>
                 <w:p>
                   <w:pPr>
                     <w:pStyle w:val="Compact"/>
@@ -1290,9 +1190,7 @@
                 </w:p>
               </w:tc>
               <w:tc>
-                <w:tcPr>
-                  <w:gridSpan w:val="6"/>
-                </w:tcPr>
+                <w:tcPr/>
                 <w:p>
                   <w:pPr>
                     <w:pStyle w:val="Compact"/>
@@ -1306,9 +1204,7 @@
             </w:tr>
             <w:tr>
               <w:tc>
-                <w:tcPr>
-                  <w:gridSpan w:val="2"/>
-                </w:tcPr>
+                <w:tcPr/>
                 <w:p>
                   <w:pPr>
                     <w:pStyle w:val="Compact"/>
@@ -1330,9 +1226,7 @@
                 </w:p>
               </w:tc>
               <w:tc>
-                <w:tcPr>
-                  <w:gridSpan w:val="6"/>
-                </w:tcPr>
+                <w:tcPr/>
                 <w:p>
                   <w:pPr>
                     <w:pStyle w:val="Compact"/>
@@ -1346,9 +1240,7 @@
             </w:tr>
             <w:tr>
               <w:tc>
-                <w:tcPr>
-                  <w:gridSpan w:val="2"/>
-                </w:tcPr>
+                <w:tcPr/>
                 <w:p>
                   <w:pPr>
                     <w:pStyle w:val="Compact"/>
@@ -1370,9 +1262,7 @@
                 </w:p>
               </w:tc>
               <w:tc>
-                <w:tcPr>
-                  <w:gridSpan w:val="6"/>
-                </w:tcPr>
+                <w:tcPr/>
                 <w:p>
                   <w:pPr>
                     <w:pStyle w:val="Compact"/>
@@ -1386,9 +1276,7 @@
             </w:tr>
             <w:tr>
               <w:tc>
-                <w:tcPr>
-                  <w:gridSpan w:val="8"/>
-                </w:tcPr>
+                <w:tcPr/>
                 <w:p>
                   <w:pPr>
                     <w:pStyle w:val="Compact"/>
@@ -1409,12 +1297,18 @@
                   </w:r>
                 </w:p>
               </w:tc>
+              <w:tc>
+                <w:tcPr/>
+                <w:p>
+                  <w:pPr>
+                    <w:pStyle w:val="Compact"/>
+                  </w:pPr>
+                </w:p>
+              </w:tc>
             </w:tr>
             <w:tr>
               <w:tc>
-                <w:tcPr>
-                  <w:gridSpan w:val="8"/>
-                </w:tcPr>
+                <w:tcPr/>
                 <w:p>
                   <w:pPr>
                     <w:pStyle w:val="Compact"/>
@@ -1435,12 +1329,18 @@
                   </w:r>
                 </w:p>
               </w:tc>
+              <w:tc>
+                <w:tcPr/>
+                <w:p>
+                  <w:pPr>
+                    <w:pStyle w:val="Compact"/>
+                  </w:pPr>
+                </w:p>
+              </w:tc>
             </w:tr>
             <w:tr>
               <w:tc>
-                <w:tcPr>
-                  <w:gridSpan w:val="8"/>
-                </w:tcPr>
+                <w:tcPr/>
                 <w:p>
                   <w:pPr>
                     <w:pStyle w:val="Compact"/>
@@ -1459,6 +1359,14 @@
                   <w:r>
                     <w:t xml:space="preserve">| ● | ● | ● | ● | ● | ● | Document, Quality |</w:t>
                   </w:r>
+                </w:p>
+              </w:tc>
+              <w:tc>
+                <w:tcPr/>
+                <w:p>
+                  <w:pPr>
+                    <w:pStyle w:val="Compact"/>
+                  </w:pPr>
                 </w:p>
               </w:tc>
             </w:tr>
@@ -1530,7 +1438,7 @@
               <w:jc w:val="center"/>
             </w:pPr>
             <w:pPr>
-              <w:jc w:val="start"/>
+              <w:jc w:val="left"/>
               <w:spacing w:before="200"/>
               <w:pStyle w:val="ImageCaption"/>
             </w:pPr>
@@ -1541,20 +1449,26 @@
           <w:tbl>
             <w:tblPr>
               <w:tblStyle w:val="Table"/>
-              <w:tblW w:type="pct" w:w="4990"/>
+              <w:tblW w:type="pct" w:w="4996"/>
               <w:tblLayout w:type="fixed"/>
               <w:tblLook w:firstRow="0" w:lastRow="0" w:firstColumn="0" w:lastColumn="0" w:noHBand="0" w:noVBand="0" w:val="0000"/>
             </w:tblPr>
             <w:tblGrid>
-              <w:gridCol w:w="5263"/>
-              <w:gridCol w:w="2202"/>
-              <w:gridCol w:w="437"/>
+              <w:gridCol w:w="1939"/>
+              <w:gridCol w:w="3646"/>
+              <w:gridCol w:w="2327"/>
             </w:tblGrid>
             <w:tr>
               <w:tc>
-                <w:tcPr>
-                  <w:vMerge w:val="restart"/>
-                </w:tcPr>
+                <w:tcPr/>
+                <w:p>
+                  <w:pPr>
+                    <w:pStyle w:val="Compact"/>
+                  </w:pPr>
+                </w:p>
+              </w:tc>
+              <w:tc>
+                <w:tcPr/>
                 <w:p>
                   <w:pPr>
                     <w:pStyle w:val="Compact"/>
@@ -1592,10 +1506,7 @@
                 </w:p>
               </w:tc>
               <w:tc>
-                <w:tcPr>
-                  <w:gridSpan w:val="2"/>
-                  <w:vMerge w:val="restart"/>
-                </w:tcPr>
+                <w:tcPr/>
                 <w:p>
                   <w:pPr>
                     <w:pStyle w:val="Compact"/>
@@ -1612,25 +1523,7 @@
                     <w:t xml:space="preserve"> </w:t>
                   </w:r>
                   <w:r>
-                    <w:t xml:space="preserve">|</w:t>
-                  </w:r>
-                  <w:r>
-                    <w:t xml:space="preserve"> </w:t>
-                  </w:r>
-                  <w:r>
-                    <w:t xml:space="preserve">:======================================================================================================================================+</w:t>
-                  </w:r>
-                  <w:r>
-                    <w:t xml:space="preserve"> </w:t>
-                  </w:r>
-                  <w:r>
-                    <w:t xml:space="preserve">- Document roles and responsibilities using a Data Product Governance Charter and structured frameworks (e.g., DACI or RACI).  |</w:t>
-                  </w:r>
-                  <w:r>
-                    <w:t xml:space="preserve"> </w:t>
-                  </w:r>
-                  <w:r>
-                    <w:t xml:space="preserve">- Integrate CARE principles to respect First Nations, Tribes, and Indigenous data rights.</w:t>
+                    <w:t xml:space="preserve">| :======================================================================================================================================+ - Document roles and responsibilities using a Data Product Governance Charter and structured frameworks (e.g., DACI or RACI).  | - Integrate CARE principles to respect First Nations, Tribes, and Indigenous data rights.</w:t>
                   </w:r>
                   <w:r>
                     <w:br/>
@@ -1638,26 +1531,6 @@
                   <w:r>
                     <w:t xml:space="preserve">- Form a governance or oversight committee to review data standards, timelines, and agreements. |</w:t>
                   </w:r>
-                </w:p>
-              </w:tc>
-            </w:tr>
-            <w:tr>
-              <w:tc>
-                <w:tcPr>
-                  <w:gridSpan w:val="1"/>
-                  <w:vMerge w:val="continue"/>
-                </w:tcPr>
-                <w:p>
-                  <w:pPr/>
-                </w:p>
-              </w:tc>
-              <w:tc>
-                <w:tcPr>
-                  <w:gridSpan w:val="2"/>
-                  <w:vMerge w:val="continue"/>
-                </w:tcPr>
-                <w:p>
-                  <w:pPr/>
                 </w:p>
               </w:tc>
             </w:tr>
@@ -2134,6 +2007,74 @@
         <w:t xml:space="preserve">of unmanaged data and to modernize research practices in line with open science norms. By embedding these practices into the everyday work of data generation, documentation, publication, and reuse, we can move salmon science decisively into the era of data-intensive discovery.</w:t>
       </w:r>
     </w:p>
+    <w:p>
+      <w:pPr>
+        <w:pStyle w:val="BodyText"/>
+      </w:pPr>
+      <w:r>
+        <w:t xml:space="preserve">To do items:</w:t>
+      </w:r>
+    </w:p>
+    <w:p>
+      <w:pPr>
+        <w:pStyle w:val="Compact"/>
+        <w:numPr>
+          <w:ilvl w:val="0"/>
+          <w:numId w:val="1005"/>
+        </w:numPr>
+      </w:pPr>
+      <w:r>
+        <w:t xml:space="preserve">Discuss differences between data management plans, data governance charters, data sharing agreements</w:t>
+      </w:r>
+    </w:p>
+    <w:p>
+      <w:pPr>
+        <w:pStyle w:val="Compact"/>
+        <w:numPr>
+          <w:ilvl w:val="0"/>
+          <w:numId w:val="1005"/>
+        </w:numPr>
+      </w:pPr>
+      <w:r>
+        <w:t xml:space="preserve">Incorporate ref to Streamnet Data Exchange Standards somehow</w:t>
+      </w:r>
+    </w:p>
+    <w:p>
+      <w:pPr>
+        <w:pStyle w:val="Compact"/>
+        <w:numPr>
+          <w:ilvl w:val="0"/>
+          <w:numId w:val="1005"/>
+        </w:numPr>
+      </w:pPr>
+      <w:r>
+        <w:t xml:space="preserve">Add in figures</w:t>
+      </w:r>
+    </w:p>
+    <w:p>
+      <w:pPr>
+        <w:pStyle w:val="Compact"/>
+        <w:numPr>
+          <w:ilvl w:val="0"/>
+          <w:numId w:val="1005"/>
+        </w:numPr>
+      </w:pPr>
+      <w:r>
+        <w:t xml:space="preserve">fill out appendix 1 more thoroughly</w:t>
+      </w:r>
+    </w:p>
+    <w:p>
+      <w:pPr>
+        <w:pStyle w:val="Compact"/>
+        <w:numPr>
+          <w:ilvl w:val="0"/>
+          <w:numId w:val="1005"/>
+        </w:numPr>
+      </w:pPr>
+      <w:r>
+        <w:t xml:space="preserve">Refine Reorg the content in appendix 2 (traning roadmap) and decide if it Makes sense to put some of that content into a 3rd column in table 1</w:t>
+      </w:r>
+    </w:p>
     <w:bookmarkStart w:id="37" w:name="competing-interests"/>
     <w:p>
       <w:pPr>
@@ -3155,13 +3096,13 @@
       </w:r>
     </w:p>
     <w:bookmarkEnd w:id="82"/>
-    <w:bookmarkStart w:id="120" w:name="section"/>
+    <w:bookmarkStart w:id="122" w:name="section"/>
     <w:p>
       <w:pPr>
         <w:pStyle w:val="Heading1"/>
       </w:pPr>
     </w:p>
-    <w:bookmarkStart w:id="119" w:name="X0eec7e8f025fee3ab106441c96e63641f0533a1"/>
+    <w:bookmarkStart w:id="121" w:name="X0eec7e8f025fee3ab106441c96e63641f0533a1"/>
     <w:p>
       <w:pPr>
         <w:pStyle w:val="Heading2"/>
@@ -3340,7 +3281,7 @@
     </w:p>
     <w:bookmarkEnd w:id="87"/>
     <w:bookmarkEnd w:id="88"/>
-    <w:bookmarkStart w:id="91" w:name="Xe4940526a4497d243234a137f59d11fc75e1dec"/>
+    <w:bookmarkStart w:id="93" w:name="Xe4940526a4497d243234a137f59d11fc75e1dec"/>
     <w:p>
       <w:pPr>
         <w:pStyle w:val="Heading4"/>
@@ -3361,7 +3302,7 @@
         <w:t xml:space="preserve">Building custom solutions should be avoided where possible. Maximizing existing platforms and technologies reduces costs, accelerates implementation, and increases data interoperability. Building modular, interoperable systems grounded in proven technologies ensures sustainable long-term stewardship.</w:t>
       </w:r>
     </w:p>
-    <w:bookmarkStart w:id="90" w:name="practical-applications-1"/>
+    <w:bookmarkStart w:id="92" w:name="practical-applications-1"/>
     <w:p>
       <w:pPr>
         <w:pStyle w:val="Heading5"/>
@@ -3397,9 +3338,55 @@
         <w:t xml:space="preserve">2.2 Use free data catalogue services such as the Knowledge Network for Biocomplexity (KNB) or Zenodo</w:t>
       </w:r>
     </w:p>
-    <w:bookmarkEnd w:id="90"/>
-    <w:bookmarkEnd w:id="91"/>
-    <w:bookmarkStart w:id="97" w:name="X2e704b3fbdac499c8de63b2db85bac328669287"/>
+    <w:p>
+      <w:pPr>
+        <w:pStyle w:val="Compact"/>
+        <w:numPr>
+          <w:ilvl w:val="0"/>
+          <w:numId w:val="1009"/>
+        </w:numPr>
+      </w:pPr>
+      <w:r>
+        <w:t xml:space="preserve">The Pacific Salmon Foundation’s</w:t>
+      </w:r>
+      <w:r>
+        <w:t xml:space="preserve"> </w:t>
+      </w:r>
+      <w:hyperlink r:id="rId90">
+        <w:r>
+          <w:rPr>
+            <w:rStyle w:val="Hyperlink"/>
+          </w:rPr>
+          <w:t xml:space="preserve">spawner surveys dataset on Zenodo</w:t>
+        </w:r>
+      </w:hyperlink>
+      <w:r>
+        <w:t xml:space="preserve"> </w:t>
+      </w:r>
+      <w:r>
+        <w:t xml:space="preserve">(Carturan and Peacock 2025) received more views within weeks than a</w:t>
+      </w:r>
+      <w:r>
+        <w:t xml:space="preserve"> </w:t>
+      </w:r>
+      <w:hyperlink r:id="rId91">
+        <w:r>
+          <w:rPr>
+            <w:rStyle w:val="Hyperlink"/>
+          </w:rPr>
+          <w:t xml:space="preserve">analogous dataset in the Salmon Data Library</w:t>
+        </w:r>
+      </w:hyperlink>
+      <w:r>
+        <w:t xml:space="preserve"> </w:t>
+      </w:r>
+      <w:r>
+        <w:t xml:space="preserve">(Pacific Salmon Foundation 2025) did over several years, illustrating that leveraging established public data infrastructures, rather than developing institution-specific ones, can substantially increase discoverability.</w:t>
+      </w:r>
+    </w:p>
+    <w:bookmarkEnd w:id="92"/>
+    <w:bookmarkEnd w:id="93"/>
+    <w:bookmarkStart w:id="99" w:name="X2e704b3fbdac499c8de63b2db85bac328669287"/>
     <w:p>
       <w:pPr>
         <w:pStyle w:val="Heading4"/>
@@ -3420,7 +3407,7 @@
         <w:t xml:space="preserve">Persistent identifiers (PIDs), including Digital Object Identifiers (DOI) are essential for tracking the provenance and reuse of data, and linking data, protocols, organizations and people. They allow for consistent referencing, integration across systems, and automated credit via data citation.</w:t>
       </w:r>
     </w:p>
-    <w:bookmarkStart w:id="96" w:name="practical-applications-2"/>
+    <w:bookmarkStart w:id="98" w:name="practical-applications-2"/>
     <w:p>
       <w:pPr>
         <w:pStyle w:val="Heading5"/>
@@ -3439,7 +3426,7 @@
       <w:r>
         <w:t xml:space="preserve"> </w:t>
       </w:r>
-      <w:hyperlink r:id="rId92">
+      <w:hyperlink r:id="rId94">
         <w:r>
           <w:rPr>
             <w:rStyle w:val="Hyperlink"/>
@@ -3460,51 +3447,6 @@
       </w:pPr>
       <w:r>
         <w:t xml:space="preserve">3.2 Register your organization with the Research Organization Registry (ROR) and use ROR IDs to identify institutions involved in salmon science.</w:t>
-      </w:r>
-    </w:p>
-    <w:p>
-      <w:pPr>
-        <w:pStyle w:val="Compact"/>
-        <w:numPr>
-          <w:ilvl w:val="0"/>
-          <w:numId w:val="1009"/>
-        </w:numPr>
-      </w:pPr>
-      <w:r>
-        <w:t xml:space="preserve">Several salmon data holding institutions are already</w:t>
-      </w:r>
-      <w:r>
-        <w:t xml:space="preserve"> </w:t>
-      </w:r>
-      <w:hyperlink r:id="rId93">
-        <w:r>
-          <w:rPr>
-            <w:rStyle w:val="Hyperlink"/>
-          </w:rPr>
-          <w:t xml:space="preserve">registered with ROR</w:t>
-        </w:r>
-      </w:hyperlink>
-      <w:r>
-        <w:t xml:space="preserve">. As a result, those organizations can track and demonstrate their scholarly impact from data publications:</w:t>
-      </w:r>
-      <w:r>
-        <w:t xml:space="preserve"> </w:t>
-      </w:r>
-      <w:hyperlink r:id="rId94">
-        <w:r>
-          <w:rPr>
-            <w:rStyle w:val="Hyperlink"/>
-          </w:rPr>
-          <w:t xml:space="preserve">DataCite Commons: Pacific Salmon Foundation</w:t>
-        </w:r>
-      </w:hyperlink>
-    </w:p>
-    <w:p>
-      <w:pPr>
-        <w:pStyle w:val="FirstParagraph"/>
-      </w:pPr>
-      <w:r>
-        <w:t xml:space="preserve">3.3 Assign DOIs to data packages, protocols, and reports using DataCite. Maintain version history for all metadata records and document the provenance of metadata creation, updates, and quality control processes to ensure accountability and traceability.</w:t>
       </w:r>
     </w:p>
     <w:p>
@@ -3516,12 +3458,57 @@
         </w:numPr>
       </w:pPr>
       <w:r>
+        <w:t xml:space="preserve">Several salmon data holding institutions are already</w:t>
+      </w:r>
+      <w:r>
+        <w:t xml:space="preserve"> </w:t>
+      </w:r>
+      <w:hyperlink r:id="rId95">
+        <w:r>
+          <w:rPr>
+            <w:rStyle w:val="Hyperlink"/>
+          </w:rPr>
+          <w:t xml:space="preserve">registered with ROR</w:t>
+        </w:r>
+      </w:hyperlink>
+      <w:r>
+        <w:t xml:space="preserve">. As a result, those organizations can track and demonstrate their scholarly impact from data publications:</w:t>
+      </w:r>
+      <w:r>
+        <w:t xml:space="preserve"> </w:t>
+      </w:r>
+      <w:hyperlink r:id="rId96">
+        <w:r>
+          <w:rPr>
+            <w:rStyle w:val="Hyperlink"/>
+          </w:rPr>
+          <w:t xml:space="preserve">DataCite Commons: Pacific Salmon Foundation</w:t>
+        </w:r>
+      </w:hyperlink>
+    </w:p>
+    <w:p>
+      <w:pPr>
+        <w:pStyle w:val="FirstParagraph"/>
+      </w:pPr>
+      <w:r>
+        <w:t xml:space="preserve">3.3 Assign DOIs to data packages, protocols, and reports using DataCite. Maintain version history for all metadata records and document the provenance of metadata creation, updates, and quality control processes to ensure accountability and traceability.</w:t>
+      </w:r>
+    </w:p>
+    <w:p>
+      <w:pPr>
+        <w:pStyle w:val="Compact"/>
+        <w:numPr>
+          <w:ilvl w:val="0"/>
+          <w:numId w:val="1011"/>
+        </w:numPr>
+      </w:pPr>
+      <w:r>
         <w:t xml:space="preserve">The North Pacific Anadromous FIsh Commission (NPAFC) assigns DOIs to IYS-related data packages which are served by a CKAN catalogue at</w:t>
       </w:r>
       <w:r>
         <w:t xml:space="preserve"> </w:t>
       </w:r>
-      <w:hyperlink r:id="rId95">
+      <w:hyperlink r:id="rId97">
         <w:r>
           <w:rPr>
             <w:rStyle w:val="Hyperlink"/>
@@ -3541,9 +3528,9 @@
         <w:t xml:space="preserve">3.4 Embed DOIs in dashboards, figures, and metadata so they persist in derivative products.</w:t>
       </w:r>
     </w:p>
-    <w:bookmarkEnd w:id="96"/>
-    <w:bookmarkEnd w:id="97"/>
-    <w:bookmarkStart w:id="104" w:name="Xae20514442a38834165b7fc789fed8fea292c0a"/>
+    <w:bookmarkEnd w:id="98"/>
+    <w:bookmarkEnd w:id="99"/>
+    <w:bookmarkStart w:id="106" w:name="Xae20514442a38834165b7fc789fed8fea292c0a"/>
     <w:p>
       <w:pPr>
         <w:pStyle w:val="Heading4"/>
@@ -3564,7 +3551,7 @@
         <w:t xml:space="preserve">Standardizing metadata and terminology ensures data can be interpreted correctly and integrated across systems. Controlled vocabularies, community ontologies, and structured metadata schemas allow data to retain its full semantic meaning.</w:t>
       </w:r>
     </w:p>
-    <w:bookmarkStart w:id="103" w:name="practical-applications-3"/>
+    <w:bookmarkStart w:id="105" w:name="practical-applications-3"/>
     <w:p>
       <w:pPr>
         <w:pStyle w:val="Heading5"/>
@@ -3584,92 +3571,42 @@
     <w:p>
       <w:pPr>
         <w:pStyle w:val="Compact"/>
-        <w:numPr>
-          <w:ilvl w:val="0"/>
-          <w:numId w:val="1011"/>
-        </w:numPr>
-      </w:pPr>
-      <w:r>
-        <w:t xml:space="preserve">The Pacific Salmon Foundation’s data portal asks contributors to provide metadata in ISO 19115 or other standard formats.</w:t>
-      </w:r>
-      <w:r>
-        <w:t xml:space="preserve"> </w:t>
-      </w:r>
-      <w:r>
-        <w:t xml:space="preserve">marinedata.psf.ca</w:t>
-      </w:r>
-      <w:r>
-        <w:t xml:space="preserve">, ensuring consistent metadata structure</w:t>
-      </w:r>
-    </w:p>
-    <w:p>
-      <w:pPr>
-        <w:pStyle w:val="Compact"/>
-        <w:numPr>
-          <w:ilvl w:val="0"/>
-          <w:numId w:val="1011"/>
-        </w:numPr>
-      </w:pPr>
-      <w:r>
-        <w:t xml:space="preserve">The NPAFC uses ISO 19115 metadata standard in their data catalogue https://data.npafc.org</w:t>
-      </w:r>
-    </w:p>
-    <w:p>
-      <w:pPr>
-        <w:pStyle w:val="FirstParagraph"/>
-      </w:pPr>
-      <w:r>
-        <w:t xml:space="preserve">4.2 Model datasets and databases using the</w:t>
-      </w:r>
-      <w:r>
-        <w:t xml:space="preserve"> </w:t>
-      </w:r>
-      <w:hyperlink r:id="rId98">
-        <w:r>
-          <w:rPr>
-            <w:rStyle w:val="Hyperlink"/>
-          </w:rPr>
-          <w:t xml:space="preserve">Darwin Core Standard</w:t>
-        </w:r>
-      </w:hyperlink>
-    </w:p>
-    <w:p>
-      <w:pPr>
         <w:numPr>
           <w:ilvl w:val="0"/>
           <w:numId w:val="1012"/>
         </w:numPr>
       </w:pPr>
       <w:r>
-        <w:t xml:space="preserve">The Hakai Institute Juvenile Salmon Program publishes their data to OBIS using Darwin Core:</w:t>
-      </w:r>
-      <w:r>
-        <w:t xml:space="preserve"> </w:t>
-      </w:r>
-      <w:hyperlink r:id="rId99">
-        <w:r>
-          <w:rPr>
-            <w:rStyle w:val="Hyperlink"/>
-          </w:rPr>
-          <w:t xml:space="preserve">Hakai Institute Juvenile Salmon Program</w:t>
-        </w:r>
-      </w:hyperlink>
-    </w:p>
-    <w:p>
-      <w:pPr>
+        <w:t xml:space="preserve">The Pacific Salmon Foundation’s data portal asks contributors to provide metadata in ISO 19115 or other standard formats.</w:t>
+      </w:r>
+      <w:r>
+        <w:t xml:space="preserve"> </w:t>
+      </w:r>
+      <w:r>
+        <w:t xml:space="preserve">marinedata.psf.ca</w:t>
+      </w:r>
+      <w:r>
+        <w:t xml:space="preserve">, ensuring consistent metadata structure</w:t>
+      </w:r>
+    </w:p>
+    <w:p>
+      <w:pPr>
+        <w:pStyle w:val="Compact"/>
         <w:numPr>
           <w:ilvl w:val="0"/>
           <w:numId w:val="1012"/>
         </w:numPr>
       </w:pPr>
       <w:r>
-        <w:t xml:space="preserve">The International Year of the Salmon High Seas Expeditions data mobilization efforts [</w:t>
-      </w:r>
-      <w:r>
-        <w:t xml:space="preserve">Johnson and Stap (2024)</w:t>
-      </w:r>
-      <w:r>
-        <w:t xml:space="preserve">] published their data to OBIS:</w:t>
+        <w:t xml:space="preserve">The NPAFC uses ISO 19115 metadata standard in their data catalogue https://data.npafc.org</w:t>
+      </w:r>
+    </w:p>
+    <w:p>
+      <w:pPr>
+        <w:pStyle w:val="FirstParagraph"/>
+      </w:pPr>
+      <w:r>
+        <w:t xml:space="preserve">4.2 Model datasets and databases using the</w:t>
       </w:r>
       <w:r>
         <w:t xml:space="preserve"> </w:t>
@@ -3679,17 +3616,9 @@
           <w:rPr>
             <w:rStyle w:val="Hyperlink"/>
           </w:rPr>
-          <w:t xml:space="preserve">https://www.gbif.org/dataset/search?project_id=IYS</w:t>
-        </w:r>
-      </w:hyperlink>
-    </w:p>
-    <w:p>
-      <w:pPr>
-        <w:pStyle w:val="FirstParagraph"/>
-      </w:pPr>
-      <w:r>
-        <w:t xml:space="preserve">4.3 Re-use or publish data terms that are shared online using a persistent identifier in a controlled vocabulary or ontology</w:t>
-      </w:r>
+          <w:t xml:space="preserve">Darwin Core Standard</w:t>
+        </w:r>
+      </w:hyperlink>
     </w:p>
     <w:p>
       <w:pPr>
@@ -3699,8 +3628,19 @@
         </w:numPr>
       </w:pPr>
       <w:r>
-        <w:t xml:space="preserve">DFO Salmon Ontology…</w:t>
-      </w:r>
+        <w:t xml:space="preserve">The Hakai Institute Juvenile Salmon Program publishes their data to OBIS using Darwin Core:</w:t>
+      </w:r>
+      <w:r>
+        <w:t xml:space="preserve"> </w:t>
+      </w:r>
+      <w:hyperlink r:id="rId101">
+        <w:r>
+          <w:rPr>
+            <w:rStyle w:val="Hyperlink"/>
+          </w:rPr>
+          <w:t xml:space="preserve">Hakai Institute Juvenile Salmon Program</w:t>
+        </w:r>
+      </w:hyperlink>
     </w:p>
     <w:p>
       <w:pPr>
@@ -3710,6 +3650,53 @@
         </w:numPr>
       </w:pPr>
       <w:r>
+        <w:t xml:space="preserve">The International Year of the Salmon High Seas Expeditions data mobilization efforts [</w:t>
+      </w:r>
+      <w:r>
+        <w:t xml:space="preserve">Johnson and Stap (2024)</w:t>
+      </w:r>
+      <w:r>
+        <w:t xml:space="preserve">] published their data to OBIS:</w:t>
+      </w:r>
+      <w:r>
+        <w:t xml:space="preserve"> </w:t>
+      </w:r>
+      <w:hyperlink r:id="rId102">
+        <w:r>
+          <w:rPr>
+            <w:rStyle w:val="Hyperlink"/>
+          </w:rPr>
+          <w:t xml:space="preserve">https://www.gbif.org/dataset/search?project_id=IYS</w:t>
+        </w:r>
+      </w:hyperlink>
+    </w:p>
+    <w:p>
+      <w:pPr>
+        <w:pStyle w:val="FirstParagraph"/>
+      </w:pPr>
+      <w:r>
+        <w:t xml:space="preserve">4.3 Re-use or publish data terms that are shared online using a persistent identifier in a controlled vocabulary or ontology</w:t>
+      </w:r>
+    </w:p>
+    <w:p>
+      <w:pPr>
+        <w:numPr>
+          <w:ilvl w:val="0"/>
+          <w:numId w:val="1014"/>
+        </w:numPr>
+      </w:pPr>
+      <w:r>
+        <w:t xml:space="preserve">DFO Salmon Ontology…</w:t>
+      </w:r>
+    </w:p>
+    <w:p>
+      <w:pPr>
+        <w:numPr>
+          <w:ilvl w:val="0"/>
+          <w:numId w:val="1014"/>
+        </w:numPr>
+      </w:pPr>
+      <w:r>
         <w:t xml:space="preserve">State of Alaska Salmon and People…</w:t>
       </w:r>
     </w:p>
@@ -3717,7 +3704,7 @@
       <w:pPr>
         <w:numPr>
           <w:ilvl w:val="0"/>
-          <w:numId w:val="1013"/>
+          <w:numId w:val="1014"/>
         </w:numPr>
       </w:pPr>
       <w:r>
@@ -3728,7 +3715,7 @@
       <w:pPr>
         <w:numPr>
           <w:ilvl w:val="0"/>
-          <w:numId w:val="1013"/>
+          <w:numId w:val="1014"/>
         </w:numPr>
       </w:pPr>
       <w:r>
@@ -3737,7 +3724,7 @@
       <w:r>
         <w:t xml:space="preserve"> </w:t>
       </w:r>
-      <w:hyperlink r:id="rId101">
+      <w:hyperlink r:id="rId103">
         <w:r>
           <w:rPr>
             <w:rStyle w:val="Hyperlink"/>
@@ -3750,7 +3737,7 @@
       <w:pPr>
         <w:numPr>
           <w:ilvl w:val="0"/>
-          <w:numId w:val="1013"/>
+          <w:numId w:val="1014"/>
         </w:numPr>
       </w:pPr>
       <w:r>
@@ -3759,7 +3746,7 @@
       <w:r>
         <w:t xml:space="preserve"> </w:t>
       </w:r>
-      <w:hyperlink r:id="rId102">
+      <w:hyperlink r:id="rId104">
         <w:r>
           <w:rPr>
             <w:rStyle w:val="Hyperlink"/>
@@ -3768,9 +3755,9 @@
         </w:r>
       </w:hyperlink>
     </w:p>
-    <w:bookmarkEnd w:id="103"/>
-    <w:bookmarkEnd w:id="104"/>
-    <w:bookmarkStart w:id="108" w:name="Xb70ccb81e1d20e6b09946f09c4288cc7dc4c259"/>
+    <w:bookmarkEnd w:id="105"/>
+    <w:bookmarkEnd w:id="106"/>
+    <w:bookmarkStart w:id="110" w:name="Xb70ccb81e1d20e6b09946f09c4288cc7dc4c259"/>
     <w:p>
       <w:pPr>
         <w:pStyle w:val="Heading4"/>
@@ -3791,7 +3778,7 @@
         <w:t xml:space="preserve">Making data easily accessible promotes its use in research and management, enabling seamless integration with tools and applications. Ensuring accessible, persistent data storage requires more than just file hosting. Data should be structured, accessible via API, and stored in repositories that support long-term preservation.</w:t>
       </w:r>
     </w:p>
-    <w:bookmarkStart w:id="107" w:name="practical-applications-4"/>
+    <w:bookmarkStart w:id="109" w:name="practical-applications-4"/>
     <w:p>
       <w:pPr>
         <w:pStyle w:val="Heading5"/>
@@ -3806,54 +3793,6 @@
       </w:pPr>
       <w:r>
         <w:t xml:space="preserve">5.1 Provide Direct Data Access via Application Programming Interfaces (APIs) using tools such as FastAPI, Flask, or Django REST Framework that allows users to access, filter, and retrieve data programmatically, facilitating automation and integration into analytical tools and decision-support systems</w:t>
-      </w:r>
-    </w:p>
-    <w:p>
-      <w:pPr>
-        <w:pStyle w:val="Compact"/>
-        <w:numPr>
-          <w:ilvl w:val="0"/>
-          <w:numId w:val="1014"/>
-        </w:numPr>
-      </w:pPr>
-      <w:r>
-        <w:t xml:space="preserve">The Pacific States Marine Fisheries Commission make’s their</w:t>
-      </w:r>
-      <w:r>
-        <w:t xml:space="preserve"> </w:t>
-      </w:r>
-      <w:hyperlink r:id="rId105">
-        <w:r>
-          <w:rPr>
-            <w:rStyle w:val="Hyperlink"/>
-          </w:rPr>
-          <w:t xml:space="preserve">PIT Tag Information System</w:t>
-        </w:r>
-      </w:hyperlink>
-      <w:r>
-        <w:t xml:space="preserve"> </w:t>
-      </w:r>
-      <w:r>
-        <w:t xml:space="preserve">data accessible via the</w:t>
-      </w:r>
-      <w:r>
-        <w:t xml:space="preserve"> </w:t>
-      </w:r>
-      <w:hyperlink r:id="rId106">
-        <w:r>
-          <w:rPr>
-            <w:rStyle w:val="Hyperlink"/>
-          </w:rPr>
-          <w:t xml:space="preserve">PTAGIS API</w:t>
-        </w:r>
-      </w:hyperlink>
-    </w:p>
-    <w:p>
-      <w:pPr>
-        <w:pStyle w:val="FirstParagraph"/>
-      </w:pPr>
-      <w:r>
-        <w:t xml:space="preserve">5.2 Archive data in certified long-term, domain-specific repositories such as the Global Biodiversity Information Facility, the Federated Research Data Repository (FRDR), or NOAA’s NCEI, USGS ScienceBase, or EMODnet</w:t>
       </w:r>
     </w:p>
     <w:p>
@@ -3865,6 +3804,54 @@
         </w:numPr>
       </w:pPr>
       <w:r>
+        <w:t xml:space="preserve">The Pacific States Marine Fisheries Commission make’s their</w:t>
+      </w:r>
+      <w:r>
+        <w:t xml:space="preserve"> </w:t>
+      </w:r>
+      <w:hyperlink r:id="rId107">
+        <w:r>
+          <w:rPr>
+            <w:rStyle w:val="Hyperlink"/>
+          </w:rPr>
+          <w:t xml:space="preserve">PIT Tag Information System</w:t>
+        </w:r>
+      </w:hyperlink>
+      <w:r>
+        <w:t xml:space="preserve"> </w:t>
+      </w:r>
+      <w:r>
+        <w:t xml:space="preserve">data accessible via the</w:t>
+      </w:r>
+      <w:r>
+        <w:t xml:space="preserve"> </w:t>
+      </w:r>
+      <w:hyperlink r:id="rId108">
+        <w:r>
+          <w:rPr>
+            <w:rStyle w:val="Hyperlink"/>
+          </w:rPr>
+          <w:t xml:space="preserve">PTAGIS API</w:t>
+        </w:r>
+      </w:hyperlink>
+    </w:p>
+    <w:p>
+      <w:pPr>
+        <w:pStyle w:val="FirstParagraph"/>
+      </w:pPr>
+      <w:r>
+        <w:t xml:space="preserve">5.2 Archive data in certified long-term, domain-specific repositories such as the Global Biodiversity Information Facility, the Federated Research Data Repository (FRDR), or NOAA’s NCEI, USGS ScienceBase, or EMODnet</w:t>
+      </w:r>
+    </w:p>
+    <w:p>
+      <w:pPr>
+        <w:pStyle w:val="Compact"/>
+        <w:numPr>
+          <w:ilvl w:val="0"/>
+          <w:numId w:val="1016"/>
+        </w:numPr>
+      </w:pPr>
+      <w:r>
         <w:t xml:space="preserve">TODO</w:t>
       </w:r>
     </w:p>
@@ -3876,9 +3863,9 @@
         <w:t xml:space="preserve">5.3 Leverage the integration between GitHub and Zenodo to automate archiving and DOI assignment, ensuring long-term data preservation.</w:t>
       </w:r>
     </w:p>
-    <w:bookmarkEnd w:id="107"/>
-    <w:bookmarkEnd w:id="108"/>
-    <w:bookmarkStart w:id="112" w:name="X6ecba5178706d3de6618a6e7ac4228d51e04728"/>
+    <w:bookmarkEnd w:id="109"/>
+    <w:bookmarkEnd w:id="110"/>
+    <w:bookmarkStart w:id="114" w:name="X6ecba5178706d3de6618a6e7ac4228d51e04728"/>
     <w:p>
       <w:pPr>
         <w:pStyle w:val="Heading4"/>
@@ -3899,7 +3886,7 @@
         <w:t xml:space="preserve">The currency of research lies in recognition—credit, citations, and opportunities for collaboration or co-authorship. Promoting data sharing requires both cultural and technical infrastructure. The cultural infrastructure requires a shift towards viewing data publication as equal in importance to article publication. The infrastructure put in place needs to support the process of generating citation records that give credit to all First Nations, Tribes, agencies, and organizations. By recognizing contributions, tracking reuse, and supporting citation, data stewards can create a system where sharing is rewarded.</w:t>
       </w:r>
     </w:p>
-    <w:bookmarkStart w:id="111" w:name="practical-applications-5"/>
+    <w:bookmarkStart w:id="113" w:name="practical-applications-5"/>
     <w:p>
       <w:pPr>
         <w:pStyle w:val="Heading5"/>
@@ -3914,87 +3901,6 @@
       </w:pPr>
       <w:r>
         <w:t xml:space="preserve">6.1 License data for reuse using liberal licenses</w:t>
-      </w:r>
-    </w:p>
-    <w:p>
-      <w:pPr>
-        <w:pStyle w:val="Compact"/>
-        <w:numPr>
-          <w:ilvl w:val="0"/>
-          <w:numId w:val="1016"/>
-        </w:numPr>
-      </w:pPr>
-      <w:r>
-        <w:t xml:space="preserve">All data accessible through the</w:t>
-      </w:r>
-      <w:r>
-        <w:t xml:space="preserve"> </w:t>
-      </w:r>
-      <w:hyperlink r:id="rId95">
-        <w:r>
-          <w:rPr>
-            <w:rStyle w:val="Hyperlink"/>
-          </w:rPr>
-          <w:t xml:space="preserve">NPAFC data catalogue</w:t>
-        </w:r>
-      </w:hyperlink>
-      <w:r>
-        <w:t xml:space="preserve"> </w:t>
-      </w:r>
-      <w:r>
-        <w:t xml:space="preserve">is licenced as </w:t>
-      </w:r>
-      <w:r>
-        <w:t xml:space="preserve"> </w:t>
-      </w:r>
-      <w:hyperlink r:id="rId109">
-        <w:r>
-          <w:rPr>
-            <w:rStyle w:val="Hyperlink"/>
-          </w:rPr>
-          <w:t xml:space="preserve">Creative Commons Attribution 4.0 International</w:t>
-        </w:r>
-      </w:hyperlink>
-    </w:p>
-    <w:p>
-      <w:pPr>
-        <w:pStyle w:val="FirstParagraph"/>
-      </w:pPr>
-      <w:r>
-        <w:t xml:space="preserve">6.2 Provide recommended citation text and visible credit fields in metadata</w:t>
-      </w:r>
-    </w:p>
-    <w:p>
-      <w:pPr>
-        <w:pStyle w:val="BodyText"/>
-      </w:pPr>
-      <w:r>
-        <w:t xml:space="preserve">6.3 Create summary dashboards that highlight reuse using</w:t>
-      </w:r>
-      <w:r>
-        <w:t xml:space="preserve"> </w:t>
-      </w:r>
-      <w:hyperlink r:id="rId110">
-        <w:r>
-          <w:rPr>
-            <w:rStyle w:val="Hyperlink"/>
-          </w:rPr>
-          <w:t xml:space="preserve">COUNTER Code of Practice compliant metrics</w:t>
-        </w:r>
-      </w:hyperlink>
-      <w:r>
-        <w:t xml:space="preserve"> </w:t>
-      </w:r>
-      <w:r>
-        <w:t xml:space="preserve">to track dataset views/downloads and the DataCite APIs</w:t>
-      </w:r>
-    </w:p>
-    <w:p>
-      <w:pPr>
-        <w:pStyle w:val="BodyText"/>
-      </w:pPr>
-      <w:r>
-        <w:t xml:space="preserve">6.4 Ensure that datasets are properly cited in journal articles using in text citations and the recommended citation in the articles list of references, not just in a Data Availability statement</w:t>
       </w:r>
     </w:p>
     <w:p>
@@ -4003,6 +3909,87 @@
         <w:numPr>
           <w:ilvl w:val="0"/>
           <w:numId w:val="1017"/>
+        </w:numPr>
+      </w:pPr>
+      <w:r>
+        <w:t xml:space="preserve">All data accessible through the</w:t>
+      </w:r>
+      <w:r>
+        <w:t xml:space="preserve"> </w:t>
+      </w:r>
+      <w:hyperlink r:id="rId97">
+        <w:r>
+          <w:rPr>
+            <w:rStyle w:val="Hyperlink"/>
+          </w:rPr>
+          <w:t xml:space="preserve">NPAFC data catalogue</w:t>
+        </w:r>
+      </w:hyperlink>
+      <w:r>
+        <w:t xml:space="preserve"> </w:t>
+      </w:r>
+      <w:r>
+        <w:t xml:space="preserve">is licenced as </w:t>
+      </w:r>
+      <w:r>
+        <w:t xml:space="preserve"> </w:t>
+      </w:r>
+      <w:hyperlink r:id="rId111">
+        <w:r>
+          <w:rPr>
+            <w:rStyle w:val="Hyperlink"/>
+          </w:rPr>
+          <w:t xml:space="preserve">Creative Commons Attribution 4.0 International</w:t>
+        </w:r>
+      </w:hyperlink>
+    </w:p>
+    <w:p>
+      <w:pPr>
+        <w:pStyle w:val="FirstParagraph"/>
+      </w:pPr>
+      <w:r>
+        <w:t xml:space="preserve">6.2 Provide recommended citation text and visible credit fields in metadata</w:t>
+      </w:r>
+    </w:p>
+    <w:p>
+      <w:pPr>
+        <w:pStyle w:val="BodyText"/>
+      </w:pPr>
+      <w:r>
+        <w:t xml:space="preserve">6.3 Create summary dashboards that highlight reuse using</w:t>
+      </w:r>
+      <w:r>
+        <w:t xml:space="preserve"> </w:t>
+      </w:r>
+      <w:hyperlink r:id="rId112">
+        <w:r>
+          <w:rPr>
+            <w:rStyle w:val="Hyperlink"/>
+          </w:rPr>
+          <w:t xml:space="preserve">COUNTER Code of Practice compliant metrics</w:t>
+        </w:r>
+      </w:hyperlink>
+      <w:r>
+        <w:t xml:space="preserve"> </w:t>
+      </w:r>
+      <w:r>
+        <w:t xml:space="preserve">to track dataset views/downloads and the DataCite APIs</w:t>
+      </w:r>
+    </w:p>
+    <w:p>
+      <w:pPr>
+        <w:pStyle w:val="BodyText"/>
+      </w:pPr>
+      <w:r>
+        <w:t xml:space="preserve">6.4 Ensure that datasets are properly cited in journal articles using in text citations and the recommended citation in the articles list of references, not just in a Data Availability statement</w:t>
+      </w:r>
+    </w:p>
+    <w:p>
+      <w:pPr>
+        <w:pStyle w:val="Compact"/>
+        <w:numPr>
+          <w:ilvl w:val="0"/>
+          <w:numId w:val="1018"/>
         </w:numPr>
       </w:pPr>
       <w:r>
@@ -4030,9 +4017,9 @@
         <w:t xml:space="preserve">6.5 Promote the view that well documented data publications are primary research outputs and are significant contributions to the field</w:t>
       </w:r>
     </w:p>
-    <w:bookmarkEnd w:id="111"/>
-    <w:bookmarkEnd w:id="112"/>
-    <w:bookmarkStart w:id="118" w:name="Xede4e5f3133f4905776a2981e7117d5b19a5441"/>
+    <w:bookmarkEnd w:id="113"/>
+    <w:bookmarkEnd w:id="114"/>
+    <w:bookmarkStart w:id="120" w:name="Xede4e5f3133f4905776a2981e7117d5b19a5441"/>
     <w:p>
       <w:pPr>
         <w:pStyle w:val="Heading4"/>
@@ -4053,7 +4040,7 @@
         <w:t xml:space="preserve">Creating an infrastructure that standardizes and provides cross-border and cross-ecosystem data integration is only effective if there’s community engagement. Standards and tools must be co-developed with their intended users using user-centred design principles (citation required) to be effective. Engaging biologists, Indigenous stewards, and data managers ensures relevance, usability, and long-term participation.</w:t>
       </w:r>
     </w:p>
-    <w:bookmarkStart w:id="117" w:name="practical-applications-6"/>
+    <w:bookmarkStart w:id="119" w:name="practical-applications-6"/>
     <w:p>
       <w:pPr>
         <w:pStyle w:val="Heading5"/>
@@ -4072,7 +4059,7 @@
       <w:r>
         <w:t xml:space="preserve"> </w:t>
       </w:r>
-      <w:hyperlink r:id="rId113">
+      <w:hyperlink r:id="rId115">
         <w:r>
           <w:rPr>
             <w:rStyle w:val="Hyperlink"/>
@@ -4097,7 +4084,7 @@
         <w:pStyle w:val="Compact"/>
         <w:numPr>
           <w:ilvl w:val="0"/>
-          <w:numId w:val="1018"/>
+          <w:numId w:val="1019"/>
         </w:numPr>
       </w:pPr>
       <w:r>
@@ -4106,7 +4093,7 @@
       <w:r>
         <w:t xml:space="preserve"> </w:t>
       </w:r>
-      <w:hyperlink r:id="rId114">
+      <w:hyperlink r:id="rId116">
         <w:r>
           <w:rPr>
             <w:rStyle w:val="Hyperlink"/>
@@ -4122,7 +4109,7 @@
       <w:r>
         <w:t xml:space="preserve">7.3 Support and follow through on Community Engaged Research (e.g. </w:t>
       </w:r>
-      <w:hyperlink r:id="rId115">
+      <w:hyperlink r:id="rId117">
         <w:r>
           <w:rPr>
             <w:rStyle w:val="Hyperlink"/>
@@ -4150,7 +4137,7 @@
         </w:rPr>
         <w:t xml:space="preserve"> </w:t>
       </w:r>
-      <w:hyperlink r:id="rId116">
+      <w:hyperlink r:id="rId118">
         <w:r>
           <w:rPr>
             <w:rStyle w:val="Hyperlink"/>
@@ -4160,23 +4147,23 @@
         </w:r>
       </w:hyperlink>
     </w:p>
-    <w:bookmarkEnd w:id="117"/>
-    <w:bookmarkEnd w:id="118"/>
     <w:bookmarkEnd w:id="119"/>
     <w:bookmarkEnd w:id="120"/>
-    <w:bookmarkStart w:id="159" w:name="section-1"/>
+    <w:bookmarkEnd w:id="121"/>
+    <w:bookmarkEnd w:id="122"/>
+    <w:bookmarkStart w:id="161" w:name="section-1"/>
     <w:p>
       <w:pPr>
         <w:pStyle w:val="Heading1"/>
       </w:pPr>
     </w:p>
-    <w:bookmarkStart w:id="158" w:name="X72334aa2b46cbae0fcc225c1bed7c6259b69b82"/>
+    <w:bookmarkStart w:id="160" w:name="X6e6a8091e64360c7c796e20e8600d9ec04d00d2"/>
     <w:p>
       <w:pPr>
         <w:pStyle w:val="Heading2"/>
       </w:pPr>
       <w:r>
-        <w:t xml:space="preserve">Appendix: Training Roadmap for Salmon Biologists Transitioning to Data Stewardship</w:t>
+        <w:t xml:space="preserve">Appendix 2: Training Roadmap for Salmon Biologists Transitioning to Data Stewardship</w:t>
       </w:r>
     </w:p>
     <w:p>
@@ -4189,7 +4176,7 @@
       <w:r>
         <w:t xml:space="preserve"> </w:t>
       </w:r>
-      <w:hyperlink r:id="rId121">
+      <w:hyperlink r:id="rId123">
         <w:r>
           <w:rPr>
             <w:rStyle w:val="Hyperlink"/>
@@ -4201,7 +4188,7 @@
         <w:t xml:space="preserve">.</w:t>
       </w:r>
     </w:p>
-    <w:bookmarkStart w:id="125" w:name="foundations-of-data-stewardship"/>
+    <w:bookmarkStart w:id="127" w:name="foundations-of-data-stewardship"/>
     <w:p>
       <w:pPr>
         <w:pStyle w:val="Heading3"/>
@@ -4215,7 +4202,7 @@
         <w:pStyle w:val="Compact"/>
         <w:numPr>
           <w:ilvl w:val="0"/>
-          <w:numId w:val="1019"/>
+          <w:numId w:val="1020"/>
         </w:numPr>
       </w:pPr>
       <w:r>
@@ -4231,41 +4218,41 @@
         <w:pStyle w:val="Compact"/>
         <w:numPr>
           <w:ilvl w:val="1"/>
+          <w:numId w:val="1021"/>
+        </w:numPr>
+      </w:pPr>
+      <w:hyperlink r:id="rId124">
+        <w:r>
+          <w:rPr>
+            <w:rStyle w:val="Hyperlink"/>
+          </w:rPr>
+          <w:t xml:space="preserve">FAIR Data Principles</w:t>
+        </w:r>
+      </w:hyperlink>
+    </w:p>
+    <w:p>
+      <w:pPr>
+        <w:pStyle w:val="Compact"/>
+        <w:numPr>
+          <w:ilvl w:val="1"/>
+          <w:numId w:val="1021"/>
+        </w:numPr>
+      </w:pPr>
+      <w:hyperlink r:id="rId125">
+        <w:r>
+          <w:rPr>
+            <w:rStyle w:val="Hyperlink"/>
+          </w:rPr>
+          <w:t xml:space="preserve">CARE Principles for Indigenous Data Governance</w:t>
+        </w:r>
+      </w:hyperlink>
+    </w:p>
+    <w:p>
+      <w:pPr>
+        <w:pStyle w:val="Compact"/>
+        <w:numPr>
+          <w:ilvl w:val="0"/>
           <w:numId w:val="1020"/>
-        </w:numPr>
-      </w:pPr>
-      <w:hyperlink r:id="rId122">
-        <w:r>
-          <w:rPr>
-            <w:rStyle w:val="Hyperlink"/>
-          </w:rPr>
-          <w:t xml:space="preserve">FAIR Data Principles</w:t>
-        </w:r>
-      </w:hyperlink>
-    </w:p>
-    <w:p>
-      <w:pPr>
-        <w:pStyle w:val="Compact"/>
-        <w:numPr>
-          <w:ilvl w:val="1"/>
-          <w:numId w:val="1020"/>
-        </w:numPr>
-      </w:pPr>
-      <w:hyperlink r:id="rId123">
-        <w:r>
-          <w:rPr>
-            <w:rStyle w:val="Hyperlink"/>
-          </w:rPr>
-          <w:t xml:space="preserve">CARE Principles for Indigenous Data Governance</w:t>
-        </w:r>
-      </w:hyperlink>
-    </w:p>
-    <w:p>
-      <w:pPr>
-        <w:pStyle w:val="Compact"/>
-        <w:numPr>
-          <w:ilvl w:val="0"/>
-          <w:numId w:val="1019"/>
         </w:numPr>
       </w:pPr>
       <w:r>
@@ -4281,7 +4268,7 @@
         <w:pStyle w:val="Compact"/>
         <w:numPr>
           <w:ilvl w:val="1"/>
-          <w:numId w:val="1021"/>
+          <w:numId w:val="1022"/>
         </w:numPr>
       </w:pPr>
       <w:r>
@@ -4304,7 +4291,7 @@
         <w:pStyle w:val="Compact"/>
         <w:numPr>
           <w:ilvl w:val="1"/>
-          <w:numId w:val="1021"/>
+          <w:numId w:val="1022"/>
         </w:numPr>
       </w:pPr>
       <w:r>
@@ -4327,7 +4314,7 @@
         <w:pStyle w:val="Compact"/>
         <w:numPr>
           <w:ilvl w:val="0"/>
-          <w:numId w:val="1019"/>
+          <w:numId w:val="1020"/>
         </w:numPr>
       </w:pPr>
       <w:r>
@@ -4343,10 +4330,10 @@
         <w:pStyle w:val="Compact"/>
         <w:numPr>
           <w:ilvl w:val="1"/>
-          <w:numId w:val="1022"/>
-        </w:numPr>
-      </w:pPr>
-      <w:hyperlink r:id="rId124">
+          <w:numId w:val="1023"/>
+        </w:numPr>
+      </w:pPr>
+      <w:hyperlink r:id="rId126">
         <w:r>
           <w:rPr>
             <w:rStyle w:val="Hyperlink"/>
@@ -4355,8 +4342,8 @@
         </w:r>
       </w:hyperlink>
     </w:p>
-    <w:bookmarkEnd w:id="125"/>
-    <w:bookmarkStart w:id="128" w:name="data-management-governance"/>
+    <w:bookmarkEnd w:id="127"/>
+    <w:bookmarkStart w:id="130" w:name="data-management-governance"/>
     <w:p>
       <w:pPr>
         <w:pStyle w:val="Heading3"/>
@@ -4370,7 +4357,7 @@
         <w:pStyle w:val="Compact"/>
         <w:numPr>
           <w:ilvl w:val="0"/>
-          <w:numId w:val="1023"/>
+          <w:numId w:val="1024"/>
         </w:numPr>
       </w:pPr>
       <w:r>
@@ -4386,53 +4373,53 @@
         <w:pStyle w:val="Compact"/>
         <w:numPr>
           <w:ilvl w:val="1"/>
+          <w:numId w:val="1025"/>
+        </w:numPr>
+      </w:pPr>
+      <w:r>
+        <w:t xml:space="preserve">Plotkin, 2014</w:t>
+      </w:r>
+      <w:r>
+        <w:t xml:space="preserve"> </w:t>
+      </w:r>
+      <w:hyperlink r:id="rId67">
+        <w:r>
+          <w:rPr>
+            <w:rStyle w:val="Hyperlink"/>
+          </w:rPr>
+          <w:t xml:space="preserve">Data Stewardship</w:t>
+        </w:r>
+      </w:hyperlink>
+    </w:p>
+    <w:p>
+      <w:pPr>
+        <w:pStyle w:val="Compact"/>
+        <w:numPr>
+          <w:ilvl w:val="1"/>
+          <w:numId w:val="1025"/>
+        </w:numPr>
+      </w:pPr>
+      <w:r>
+        <w:t xml:space="preserve">NOAA, 2007</w:t>
+      </w:r>
+      <w:r>
+        <w:t xml:space="preserve"> </w:t>
+      </w:r>
+      <w:hyperlink r:id="rId59">
+        <w:r>
+          <w:rPr>
+            <w:rStyle w:val="Hyperlink"/>
+          </w:rPr>
+          <w:t xml:space="preserve">Environmental Data Management</w:t>
+        </w:r>
+      </w:hyperlink>
+    </w:p>
+    <w:p>
+      <w:pPr>
+        <w:pStyle w:val="Compact"/>
+        <w:numPr>
+          <w:ilvl w:val="0"/>
           <w:numId w:val="1024"/>
-        </w:numPr>
-      </w:pPr>
-      <w:r>
-        <w:t xml:space="preserve">Plotkin, 2014</w:t>
-      </w:r>
-      <w:r>
-        <w:t xml:space="preserve"> </w:t>
-      </w:r>
-      <w:hyperlink r:id="rId67">
-        <w:r>
-          <w:rPr>
-            <w:rStyle w:val="Hyperlink"/>
-          </w:rPr>
-          <w:t xml:space="preserve">Data Stewardship</w:t>
-        </w:r>
-      </w:hyperlink>
-    </w:p>
-    <w:p>
-      <w:pPr>
-        <w:pStyle w:val="Compact"/>
-        <w:numPr>
-          <w:ilvl w:val="1"/>
-          <w:numId w:val="1024"/>
-        </w:numPr>
-      </w:pPr>
-      <w:r>
-        <w:t xml:space="preserve">NOAA, 2007</w:t>
-      </w:r>
-      <w:r>
-        <w:t xml:space="preserve"> </w:t>
-      </w:r>
-      <w:hyperlink r:id="rId59">
-        <w:r>
-          <w:rPr>
-            <w:rStyle w:val="Hyperlink"/>
-          </w:rPr>
-          <w:t xml:space="preserve">Environmental Data Management</w:t>
-        </w:r>
-      </w:hyperlink>
-    </w:p>
-    <w:p>
-      <w:pPr>
-        <w:pStyle w:val="Compact"/>
-        <w:numPr>
-          <w:ilvl w:val="0"/>
-          <w:numId w:val="1023"/>
         </w:numPr>
       </w:pPr>
       <w:r>
@@ -4448,13 +4435,13 @@
         <w:pStyle w:val="Compact"/>
         <w:numPr>
           <w:ilvl w:val="1"/>
-          <w:numId w:val="1025"/>
+          <w:numId w:val="1026"/>
         </w:numPr>
       </w:pPr>
       <w:r>
         <w:t xml:space="preserve">Data Management Plan Templates (</w:t>
       </w:r>
-      <w:hyperlink r:id="rId126">
+      <w:hyperlink r:id="rId128">
         <w:r>
           <w:rPr>
             <w:rStyle w:val="Hyperlink"/>
@@ -4471,13 +4458,13 @@
         <w:pStyle w:val="Compact"/>
         <w:numPr>
           <w:ilvl w:val="1"/>
-          <w:numId w:val="1025"/>
+          <w:numId w:val="1026"/>
         </w:numPr>
       </w:pPr>
       <w:r>
         <w:t xml:space="preserve">DACI and RACI Frameworks (</w:t>
       </w:r>
-      <w:hyperlink r:id="rId127">
+      <w:hyperlink r:id="rId129">
         <w:r>
           <w:rPr>
             <w:rStyle w:val="Hyperlink"/>
@@ -4489,8 +4476,8 @@
         <w:t xml:space="preserve">)</w:t>
       </w:r>
     </w:p>
-    <w:bookmarkEnd w:id="128"/>
-    <w:bookmarkStart w:id="133" w:name="metadata-standards-and-ontologies"/>
+    <w:bookmarkEnd w:id="130"/>
+    <w:bookmarkStart w:id="135" w:name="metadata-standards-and-ontologies"/>
     <w:p>
       <w:pPr>
         <w:pStyle w:val="Heading3"/>
@@ -4504,7 +4491,7 @@
         <w:pStyle w:val="Compact"/>
         <w:numPr>
           <w:ilvl w:val="0"/>
-          <w:numId w:val="1026"/>
+          <w:numId w:val="1027"/>
         </w:numPr>
       </w:pPr>
       <w:r>
@@ -4520,58 +4507,58 @@
         <w:pStyle w:val="Compact"/>
         <w:numPr>
           <w:ilvl w:val="1"/>
+          <w:numId w:val="1028"/>
+        </w:numPr>
+      </w:pPr>
+      <w:hyperlink r:id="rId131">
+        <w:r>
+          <w:rPr>
+            <w:rStyle w:val="Hyperlink"/>
+          </w:rPr>
+          <w:t xml:space="preserve">ISO 19115 Metadata Standard</w:t>
+        </w:r>
+      </w:hyperlink>
+    </w:p>
+    <w:p>
+      <w:pPr>
+        <w:pStyle w:val="Compact"/>
+        <w:numPr>
+          <w:ilvl w:val="1"/>
+          <w:numId w:val="1028"/>
+        </w:numPr>
+      </w:pPr>
+      <w:hyperlink r:id="rId132">
+        <w:r>
+          <w:rPr>
+            <w:rStyle w:val="Hyperlink"/>
+          </w:rPr>
+          <w:t xml:space="preserve">Ecological Metadata Language (EML)</w:t>
+        </w:r>
+      </w:hyperlink>
+    </w:p>
+    <w:p>
+      <w:pPr>
+        <w:pStyle w:val="Compact"/>
+        <w:numPr>
+          <w:ilvl w:val="1"/>
+          <w:numId w:val="1028"/>
+        </w:numPr>
+      </w:pPr>
+      <w:hyperlink r:id="rId100">
+        <w:r>
+          <w:rPr>
+            <w:rStyle w:val="Hyperlink"/>
+          </w:rPr>
+          <w:t xml:space="preserve">Darwin Core Standard</w:t>
+        </w:r>
+      </w:hyperlink>
+    </w:p>
+    <w:p>
+      <w:pPr>
+        <w:pStyle w:val="Compact"/>
+        <w:numPr>
+          <w:ilvl w:val="0"/>
           <w:numId w:val="1027"/>
-        </w:numPr>
-      </w:pPr>
-      <w:hyperlink r:id="rId129">
-        <w:r>
-          <w:rPr>
-            <w:rStyle w:val="Hyperlink"/>
-          </w:rPr>
-          <w:t xml:space="preserve">ISO 19115 Metadata Standard</w:t>
-        </w:r>
-      </w:hyperlink>
-    </w:p>
-    <w:p>
-      <w:pPr>
-        <w:pStyle w:val="Compact"/>
-        <w:numPr>
-          <w:ilvl w:val="1"/>
-          <w:numId w:val="1027"/>
-        </w:numPr>
-      </w:pPr>
-      <w:hyperlink r:id="rId130">
-        <w:r>
-          <w:rPr>
-            <w:rStyle w:val="Hyperlink"/>
-          </w:rPr>
-          <w:t xml:space="preserve">Ecological Metadata Language (EML)</w:t>
-        </w:r>
-      </w:hyperlink>
-    </w:p>
-    <w:p>
-      <w:pPr>
-        <w:pStyle w:val="Compact"/>
-        <w:numPr>
-          <w:ilvl w:val="1"/>
-          <w:numId w:val="1027"/>
-        </w:numPr>
-      </w:pPr>
-      <w:hyperlink r:id="rId98">
-        <w:r>
-          <w:rPr>
-            <w:rStyle w:val="Hyperlink"/>
-          </w:rPr>
-          <w:t xml:space="preserve">Darwin Core Standard</w:t>
-        </w:r>
-      </w:hyperlink>
-    </w:p>
-    <w:p>
-      <w:pPr>
-        <w:pStyle w:val="Compact"/>
-        <w:numPr>
-          <w:ilvl w:val="0"/>
-          <w:numId w:val="1026"/>
         </w:numPr>
       </w:pPr>
       <w:r>
@@ -4587,10 +4574,10 @@
         <w:pStyle w:val="Compact"/>
         <w:numPr>
           <w:ilvl w:val="1"/>
-          <w:numId w:val="1028"/>
-        </w:numPr>
-      </w:pPr>
-      <w:hyperlink r:id="rId131">
+          <w:numId w:val="1029"/>
+        </w:numPr>
+      </w:pPr>
+      <w:hyperlink r:id="rId133">
         <w:r>
           <w:rPr>
             <w:rStyle w:val="Hyperlink"/>
@@ -4604,10 +4591,10 @@
         <w:pStyle w:val="Compact"/>
         <w:numPr>
           <w:ilvl w:val="1"/>
-          <w:numId w:val="1028"/>
-        </w:numPr>
-      </w:pPr>
-      <w:hyperlink r:id="rId132">
+          <w:numId w:val="1029"/>
+        </w:numPr>
+      </w:pPr>
+      <w:hyperlink r:id="rId134">
         <w:r>
           <w:rPr>
             <w:rStyle w:val="Hyperlink"/>
@@ -4616,8 +4603,8 @@
         </w:r>
       </w:hyperlink>
     </w:p>
-    <w:bookmarkEnd w:id="133"/>
-    <w:bookmarkStart w:id="138" w:name="Xf6eb9f702153c308c8ac6b6a9da7e4d876107cd"/>
+    <w:bookmarkEnd w:id="135"/>
+    <w:bookmarkStart w:id="140" w:name="Xf6eb9f702153c308c8ac6b6a9da7e4d876107cd"/>
     <w:p>
       <w:pPr>
         <w:pStyle w:val="Heading3"/>
@@ -4631,7 +4618,7 @@
         <w:pStyle w:val="Compact"/>
         <w:numPr>
           <w:ilvl w:val="0"/>
-          <w:numId w:val="1029"/>
+          <w:numId w:val="1030"/>
         </w:numPr>
       </w:pPr>
       <w:r>
@@ -4647,58 +4634,58 @@
         <w:pStyle w:val="Compact"/>
         <w:numPr>
           <w:ilvl w:val="1"/>
+          <w:numId w:val="1031"/>
+        </w:numPr>
+      </w:pPr>
+      <w:hyperlink r:id="rId136">
+        <w:r>
+          <w:rPr>
+            <w:rStyle w:val="Hyperlink"/>
+          </w:rPr>
+          <w:t xml:space="preserve">DOIs via DataCite</w:t>
+        </w:r>
+      </w:hyperlink>
+    </w:p>
+    <w:p>
+      <w:pPr>
+        <w:pStyle w:val="Compact"/>
+        <w:numPr>
+          <w:ilvl w:val="1"/>
+          <w:numId w:val="1031"/>
+        </w:numPr>
+      </w:pPr>
+      <w:hyperlink r:id="rId137">
+        <w:r>
+          <w:rPr>
+            <w:rStyle w:val="Hyperlink"/>
+          </w:rPr>
+          <w:t xml:space="preserve">ORCID IDs</w:t>
+        </w:r>
+      </w:hyperlink>
+    </w:p>
+    <w:p>
+      <w:pPr>
+        <w:pStyle w:val="Compact"/>
+        <w:numPr>
+          <w:ilvl w:val="1"/>
+          <w:numId w:val="1031"/>
+        </w:numPr>
+      </w:pPr>
+      <w:hyperlink r:id="rId138">
+        <w:r>
+          <w:rPr>
+            <w:rStyle w:val="Hyperlink"/>
+          </w:rPr>
+          <w:t xml:space="preserve">Research Organization Registry (ROR)</w:t>
+        </w:r>
+      </w:hyperlink>
+    </w:p>
+    <w:p>
+      <w:pPr>
+        <w:pStyle w:val="Compact"/>
+        <w:numPr>
+          <w:ilvl w:val="0"/>
           <w:numId w:val="1030"/>
-        </w:numPr>
-      </w:pPr>
-      <w:hyperlink r:id="rId134">
-        <w:r>
-          <w:rPr>
-            <w:rStyle w:val="Hyperlink"/>
-          </w:rPr>
-          <w:t xml:space="preserve">DOIs via DataCite</w:t>
-        </w:r>
-      </w:hyperlink>
-    </w:p>
-    <w:p>
-      <w:pPr>
-        <w:pStyle w:val="Compact"/>
-        <w:numPr>
-          <w:ilvl w:val="1"/>
-          <w:numId w:val="1030"/>
-        </w:numPr>
-      </w:pPr>
-      <w:hyperlink r:id="rId135">
-        <w:r>
-          <w:rPr>
-            <w:rStyle w:val="Hyperlink"/>
-          </w:rPr>
-          <w:t xml:space="preserve">ORCID IDs</w:t>
-        </w:r>
-      </w:hyperlink>
-    </w:p>
-    <w:p>
-      <w:pPr>
-        <w:pStyle w:val="Compact"/>
-        <w:numPr>
-          <w:ilvl w:val="1"/>
-          <w:numId w:val="1030"/>
-        </w:numPr>
-      </w:pPr>
-      <w:hyperlink r:id="rId136">
-        <w:r>
-          <w:rPr>
-            <w:rStyle w:val="Hyperlink"/>
-          </w:rPr>
-          <w:t xml:space="preserve">Research Organization Registry (ROR)</w:t>
-        </w:r>
-      </w:hyperlink>
-    </w:p>
-    <w:p>
-      <w:pPr>
-        <w:pStyle w:val="Compact"/>
-        <w:numPr>
-          <w:ilvl w:val="0"/>
-          <w:numId w:val="1029"/>
         </w:numPr>
       </w:pPr>
       <w:r>
@@ -4714,10 +4701,10 @@
         <w:pStyle w:val="Compact"/>
         <w:numPr>
           <w:ilvl w:val="1"/>
-          <w:numId w:val="1031"/>
-        </w:numPr>
-      </w:pPr>
-      <w:hyperlink r:id="rId137">
+          <w:numId w:val="1032"/>
+        </w:numPr>
+      </w:pPr>
+      <w:hyperlink r:id="rId139">
         <w:r>
           <w:rPr>
             <w:rStyle w:val="Hyperlink"/>
@@ -4726,8 +4713,8 @@
         </w:r>
       </w:hyperlink>
     </w:p>
-    <w:bookmarkEnd w:id="138"/>
-    <w:bookmarkStart w:id="143" w:name="data-integration-interoperability"/>
+    <w:bookmarkEnd w:id="140"/>
+    <w:bookmarkStart w:id="145" w:name="data-integration-interoperability"/>
     <w:p>
       <w:pPr>
         <w:pStyle w:val="Heading3"/>
@@ -4741,7 +4728,7 @@
         <w:pStyle w:val="Compact"/>
         <w:numPr>
           <w:ilvl w:val="0"/>
-          <w:numId w:val="1032"/>
+          <w:numId w:val="1033"/>
         </w:numPr>
       </w:pPr>
       <w:r>
@@ -4757,53 +4744,53 @@
         <w:pStyle w:val="Compact"/>
         <w:numPr>
           <w:ilvl w:val="1"/>
+          <w:numId w:val="1034"/>
+        </w:numPr>
+      </w:pPr>
+      <w:r>
+        <w:t xml:space="preserve">Johnson &amp; Stap, 2024</w:t>
+      </w:r>
+      <w:r>
+        <w:t xml:space="preserve"> </w:t>
+      </w:r>
+      <w:hyperlink r:id="rId53">
+        <w:r>
+          <w:rPr>
+            <w:rStyle w:val="Hyperlink"/>
+          </w:rPr>
+          <w:t xml:space="preserve">Salmon Ocean Observing System</w:t>
+        </w:r>
+      </w:hyperlink>
+    </w:p>
+    <w:p>
+      <w:pPr>
+        <w:pStyle w:val="Compact"/>
+        <w:numPr>
+          <w:ilvl w:val="1"/>
+          <w:numId w:val="1034"/>
+        </w:numPr>
+      </w:pPr>
+      <w:r>
+        <w:t xml:space="preserve">Bull et al. 2022</w:t>
+      </w:r>
+      <w:r>
+        <w:t xml:space="preserve"> </w:t>
+      </w:r>
+      <w:hyperlink r:id="rId39">
+        <w:r>
+          <w:rPr>
+            <w:rStyle w:val="Hyperlink"/>
+          </w:rPr>
+          <w:t xml:space="preserve">Likely Suspects Framework</w:t>
+        </w:r>
+      </w:hyperlink>
+    </w:p>
+    <w:p>
+      <w:pPr>
+        <w:pStyle w:val="Compact"/>
+        <w:numPr>
+          <w:ilvl w:val="0"/>
           <w:numId w:val="1033"/>
-        </w:numPr>
-      </w:pPr>
-      <w:r>
-        <w:t xml:space="preserve">Johnson &amp; Stap, 2024</w:t>
-      </w:r>
-      <w:r>
-        <w:t xml:space="preserve"> </w:t>
-      </w:r>
-      <w:hyperlink r:id="rId53">
-        <w:r>
-          <w:rPr>
-            <w:rStyle w:val="Hyperlink"/>
-          </w:rPr>
-          <w:t xml:space="preserve">Salmon Ocean Observing System</w:t>
-        </w:r>
-      </w:hyperlink>
-    </w:p>
-    <w:p>
-      <w:pPr>
-        <w:pStyle w:val="Compact"/>
-        <w:numPr>
-          <w:ilvl w:val="1"/>
-          <w:numId w:val="1033"/>
-        </w:numPr>
-      </w:pPr>
-      <w:r>
-        <w:t xml:space="preserve">Bull et al. 2022</w:t>
-      </w:r>
-      <w:r>
-        <w:t xml:space="preserve"> </w:t>
-      </w:r>
-      <w:hyperlink r:id="rId39">
-        <w:r>
-          <w:rPr>
-            <w:rStyle w:val="Hyperlink"/>
-          </w:rPr>
-          <w:t xml:space="preserve">Likely Suspects Framework</w:t>
-        </w:r>
-      </w:hyperlink>
-    </w:p>
-    <w:p>
-      <w:pPr>
-        <w:pStyle w:val="Compact"/>
-        <w:numPr>
-          <w:ilvl w:val="0"/>
-          <w:numId w:val="1032"/>
         </w:numPr>
       </w:pPr>
       <w:r>
@@ -4819,7 +4806,7 @@
         <w:pStyle w:val="Compact"/>
         <w:numPr>
           <w:ilvl w:val="1"/>
-          <w:numId w:val="1034"/>
+          <w:numId w:val="1035"/>
         </w:numPr>
       </w:pPr>
       <w:r>
@@ -4828,7 +4815,7 @@
       <w:r>
         <w:t xml:space="preserve"> </w:t>
       </w:r>
-      <w:hyperlink r:id="rId139">
+      <w:hyperlink r:id="rId141">
         <w:r>
           <w:rPr>
             <w:rStyle w:val="Hyperlink"/>
@@ -4842,7 +4829,7 @@
       <w:r>
         <w:t xml:space="preserve"> </w:t>
       </w:r>
-      <w:hyperlink r:id="rId140">
+      <w:hyperlink r:id="rId142">
         <w:r>
           <w:rPr>
             <w:rStyle w:val="Hyperlink"/>
@@ -4856,7 +4843,7 @@
       <w:r>
         <w:t xml:space="preserve"> </w:t>
       </w:r>
-      <w:hyperlink r:id="rId141">
+      <w:hyperlink r:id="rId143">
         <w:r>
           <w:rPr>
             <w:rStyle w:val="Hyperlink"/>
@@ -4870,10 +4857,10 @@
         <w:pStyle w:val="Compact"/>
         <w:numPr>
           <w:ilvl w:val="1"/>
-          <w:numId w:val="1034"/>
-        </w:numPr>
-      </w:pPr>
-      <w:hyperlink r:id="rId142">
+          <w:numId w:val="1035"/>
+        </w:numPr>
+      </w:pPr>
+      <w:hyperlink r:id="rId144">
         <w:r>
           <w:rPr>
             <w:rStyle w:val="Hyperlink"/>
@@ -4882,8 +4869,8 @@
         </w:r>
       </w:hyperlink>
     </w:p>
-    <w:bookmarkEnd w:id="143"/>
-    <w:bookmarkStart w:id="147" w:name="data-sharing-citation-metrics"/>
+    <w:bookmarkEnd w:id="145"/>
+    <w:bookmarkStart w:id="149" w:name="data-sharing-citation-metrics"/>
     <w:p>
       <w:pPr>
         <w:pStyle w:val="Heading3"/>
@@ -4897,7 +4884,7 @@
         <w:pStyle w:val="Compact"/>
         <w:numPr>
           <w:ilvl w:val="0"/>
-          <w:numId w:val="1035"/>
+          <w:numId w:val="1036"/>
         </w:numPr>
       </w:pPr>
       <w:r>
@@ -4913,24 +4900,24 @@
         <w:pStyle w:val="Compact"/>
         <w:numPr>
           <w:ilvl w:val="1"/>
+          <w:numId w:val="1037"/>
+        </w:numPr>
+      </w:pPr>
+      <w:hyperlink r:id="rId146">
+        <w:r>
+          <w:rPr>
+            <w:rStyle w:val="Hyperlink"/>
+          </w:rPr>
+          <w:t xml:space="preserve">Creative Commons Attribution 4.0 International License</w:t>
+        </w:r>
+      </w:hyperlink>
+    </w:p>
+    <w:p>
+      <w:pPr>
+        <w:pStyle w:val="Compact"/>
+        <w:numPr>
+          <w:ilvl w:val="0"/>
           <w:numId w:val="1036"/>
-        </w:numPr>
-      </w:pPr>
-      <w:hyperlink r:id="rId144">
-        <w:r>
-          <w:rPr>
-            <w:rStyle w:val="Hyperlink"/>
-          </w:rPr>
-          <w:t xml:space="preserve">Creative Commons Attribution 4.0 International License</w:t>
-        </w:r>
-      </w:hyperlink>
-    </w:p>
-    <w:p>
-      <w:pPr>
-        <w:pStyle w:val="Compact"/>
-        <w:numPr>
-          <w:ilvl w:val="0"/>
-          <w:numId w:val="1035"/>
         </w:numPr>
       </w:pPr>
       <w:r>
@@ -4946,10 +4933,10 @@
         <w:pStyle w:val="Compact"/>
         <w:numPr>
           <w:ilvl w:val="1"/>
-          <w:numId w:val="1037"/>
-        </w:numPr>
-      </w:pPr>
-      <w:hyperlink r:id="rId145">
+          <w:numId w:val="1038"/>
+        </w:numPr>
+      </w:pPr>
+      <w:hyperlink r:id="rId147">
         <w:r>
           <w:rPr>
             <w:rStyle w:val="Hyperlink"/>
@@ -4963,10 +4950,10 @@
         <w:pStyle w:val="Compact"/>
         <w:numPr>
           <w:ilvl w:val="1"/>
-          <w:numId w:val="1037"/>
-        </w:numPr>
-      </w:pPr>
-      <w:hyperlink r:id="rId146">
+          <w:numId w:val="1038"/>
+        </w:numPr>
+      </w:pPr>
+      <w:hyperlink r:id="rId148">
         <w:r>
           <w:rPr>
             <w:rStyle w:val="Hyperlink"/>
@@ -4975,8 +4962,8 @@
         </w:r>
       </w:hyperlink>
     </w:p>
-    <w:bookmarkEnd w:id="147"/>
-    <w:bookmarkStart w:id="151" w:name="community-engagement-co-development"/>
+    <w:bookmarkEnd w:id="149"/>
+    <w:bookmarkStart w:id="153" w:name="community-engagement-co-development"/>
     <w:p>
       <w:pPr>
         <w:pStyle w:val="Heading3"/>
@@ -4990,7 +4977,7 @@
         <w:pStyle w:val="Compact"/>
         <w:numPr>
           <w:ilvl w:val="0"/>
-          <w:numId w:val="1038"/>
+          <w:numId w:val="1039"/>
         </w:numPr>
       </w:pPr>
       <w:r>
@@ -5006,24 +4993,24 @@
         <w:pStyle w:val="Compact"/>
         <w:numPr>
           <w:ilvl w:val="1"/>
+          <w:numId w:val="1040"/>
+        </w:numPr>
+      </w:pPr>
+      <w:hyperlink r:id="rId150">
+        <w:r>
+          <w:rPr>
+            <w:rStyle w:val="Hyperlink"/>
+          </w:rPr>
+          <w:t xml:space="preserve">Research Data Alliance Salmon Research Group</w:t>
+        </w:r>
+      </w:hyperlink>
+    </w:p>
+    <w:p>
+      <w:pPr>
+        <w:pStyle w:val="Compact"/>
+        <w:numPr>
+          <w:ilvl w:val="0"/>
           <w:numId w:val="1039"/>
-        </w:numPr>
-      </w:pPr>
-      <w:hyperlink r:id="rId148">
-        <w:r>
-          <w:rPr>
-            <w:rStyle w:val="Hyperlink"/>
-          </w:rPr>
-          <w:t xml:space="preserve">Research Data Alliance Salmon Research Group</w:t>
-        </w:r>
-      </w:hyperlink>
-    </w:p>
-    <w:p>
-      <w:pPr>
-        <w:pStyle w:val="Compact"/>
-        <w:numPr>
-          <w:ilvl w:val="0"/>
-          <w:numId w:val="1038"/>
         </w:numPr>
       </w:pPr>
       <w:r>
@@ -5039,13 +5026,13 @@
         <w:pStyle w:val="Compact"/>
         <w:numPr>
           <w:ilvl w:val="1"/>
-          <w:numId w:val="1040"/>
+          <w:numId w:val="1041"/>
         </w:numPr>
       </w:pPr>
       <w:r>
         <w:t xml:space="preserve">User-centered Design (</w:t>
       </w:r>
-      <w:hyperlink r:id="rId149">
+      <w:hyperlink r:id="rId151">
         <w:r>
           <w:rPr>
             <w:rStyle w:val="Hyperlink"/>
@@ -5062,13 +5049,13 @@
         <w:pStyle w:val="Compact"/>
         <w:numPr>
           <w:ilvl w:val="1"/>
-          <w:numId w:val="1040"/>
+          <w:numId w:val="1041"/>
         </w:numPr>
       </w:pPr>
       <w:r>
         <w:t xml:space="preserve">Community Engaged Research (</w:t>
       </w:r>
-      <w:hyperlink r:id="rId150">
+      <w:hyperlink r:id="rId152">
         <w:r>
           <w:rPr>
             <w:rStyle w:val="Hyperlink"/>
@@ -5080,8 +5067,8 @@
         <w:t xml:space="preserve">)</w:t>
       </w:r>
     </w:p>
-    <w:bookmarkEnd w:id="151"/>
-    <w:bookmarkStart w:id="157" w:name="additional-resources"/>
+    <w:bookmarkEnd w:id="153"/>
+    <w:bookmarkStart w:id="159" w:name="additional-resources"/>
     <w:p>
       <w:pPr>
         <w:pStyle w:val="Heading3"/>
@@ -5095,7 +5082,7 @@
         <w:pStyle w:val="Compact"/>
         <w:numPr>
           <w:ilvl w:val="0"/>
-          <w:numId w:val="1041"/>
+          <w:numId w:val="1042"/>
         </w:numPr>
       </w:pPr>
       <w:r>
@@ -5111,41 +5098,41 @@
         <w:pStyle w:val="Compact"/>
         <w:numPr>
           <w:ilvl w:val="1"/>
+          <w:numId w:val="1043"/>
+        </w:numPr>
+      </w:pPr>
+      <w:hyperlink r:id="rId154">
+        <w:r>
+          <w:rPr>
+            <w:rStyle w:val="Hyperlink"/>
+          </w:rPr>
+          <w:t xml:space="preserve">Introduction to Open Science (FOSTER)</w:t>
+        </w:r>
+      </w:hyperlink>
+    </w:p>
+    <w:p>
+      <w:pPr>
+        <w:pStyle w:val="Compact"/>
+        <w:numPr>
+          <w:ilvl w:val="1"/>
+          <w:numId w:val="1043"/>
+        </w:numPr>
+      </w:pPr>
+      <w:hyperlink r:id="rId155">
+        <w:r>
+          <w:rPr>
+            <w:rStyle w:val="Hyperlink"/>
+          </w:rPr>
+          <w:t xml:space="preserve">Research Data Management and Sharing (Coursera)</w:t>
+        </w:r>
+      </w:hyperlink>
+    </w:p>
+    <w:p>
+      <w:pPr>
+        <w:pStyle w:val="Compact"/>
+        <w:numPr>
+          <w:ilvl w:val="0"/>
           <w:numId w:val="1042"/>
-        </w:numPr>
-      </w:pPr>
-      <w:hyperlink r:id="rId152">
-        <w:r>
-          <w:rPr>
-            <w:rStyle w:val="Hyperlink"/>
-          </w:rPr>
-          <w:t xml:space="preserve">Introduction to Open Science (FOSTER)</w:t>
-        </w:r>
-      </w:hyperlink>
-    </w:p>
-    <w:p>
-      <w:pPr>
-        <w:pStyle w:val="Compact"/>
-        <w:numPr>
-          <w:ilvl w:val="1"/>
-          <w:numId w:val="1042"/>
-        </w:numPr>
-      </w:pPr>
-      <w:hyperlink r:id="rId153">
-        <w:r>
-          <w:rPr>
-            <w:rStyle w:val="Hyperlink"/>
-          </w:rPr>
-          <w:t xml:space="preserve">Research Data Management and Sharing (Coursera)</w:t>
-        </w:r>
-      </w:hyperlink>
-    </w:p>
-    <w:p>
-      <w:pPr>
-        <w:pStyle w:val="Compact"/>
-        <w:numPr>
-          <w:ilvl w:val="0"/>
-          <w:numId w:val="1041"/>
         </w:numPr>
       </w:pPr>
       <w:r>
@@ -5161,10 +5148,10 @@
         <w:pStyle w:val="Compact"/>
         <w:numPr>
           <w:ilvl w:val="1"/>
-          <w:numId w:val="1043"/>
-        </w:numPr>
-      </w:pPr>
-      <w:hyperlink r:id="rId154">
+          <w:numId w:val="1044"/>
+        </w:numPr>
+      </w:pPr>
+      <w:hyperlink r:id="rId156">
         <w:r>
           <w:rPr>
             <w:rStyle w:val="Hyperlink"/>
@@ -5178,10 +5165,10 @@
         <w:pStyle w:val="Compact"/>
         <w:numPr>
           <w:ilvl w:val="1"/>
-          <w:numId w:val="1043"/>
-        </w:numPr>
-      </w:pPr>
-      <w:hyperlink r:id="rId155">
+          <w:numId w:val="1044"/>
+        </w:numPr>
+      </w:pPr>
+      <w:hyperlink r:id="rId157">
         <w:r>
           <w:rPr>
             <w:rStyle w:val="Hyperlink"/>
@@ -5214,20 +5201,1425 @@
         </w:rPr>
         <w:t xml:space="preserve"> </w:t>
       </w:r>
-      <w:hyperlink r:id="rId156">
+      <w:hyperlink r:id="rId158">
         <w:r>
           <w:rPr>
             <w:rStyle w:val="Hyperlink"/>
             <w:vertAlign w:val="subscript"/>
           </w:rPr>
-          <w:t xml:space="preserve">Appendix: Training Roadmap for Salmon Biologists Transitioning to Data Stewardship</w:t>
-        </w:r>
-      </w:hyperlink>
-    </w:p>
-    <w:bookmarkEnd w:id="157"/>
-    <w:bookmarkEnd w:id="158"/>
+          <w:t xml:space="preserve">Appendix 2: Training Roadmap for Salmon Biologists Transitioning to Data Stewardship</w:t>
+        </w:r>
+      </w:hyperlink>
+    </w:p>
     <w:bookmarkEnd w:id="159"/>
-    <w:sectPr/>
+    <w:bookmarkEnd w:id="160"/>
+    <w:bookmarkEnd w:id="161"/>
+    <w:bookmarkStart w:id="163" w:name="section-2"/>
+    <w:p>
+      <w:pPr>
+        <w:pStyle w:val="Heading1"/>
+      </w:pPr>
+    </w:p>
+    <w:bookmarkStart w:id="162" w:name="appendix-3-getting-started-checklist"/>
+    <w:p>
+      <w:pPr>
+        <w:pStyle w:val="Heading2"/>
+      </w:pPr>
+      <w:r>
+        <w:t xml:space="preserve">Appendix 3: Getting Started Checklist</w:t>
+      </w:r>
+    </w:p>
+    <w:bookmarkEnd w:id="162"/>
+    <w:bookmarkEnd w:id="163"/>
+    <w:bookmarkStart w:id="171" w:name="X31cdfb6b2db68a917c17f8717cc4f31d422b543"/>
+    <w:p>
+      <w:pPr>
+        <w:pStyle w:val="Heading1"/>
+      </w:pPr>
+      <w:r>
+        <w:t xml:space="preserve">Getting Started Checklist for Salmon Data Stewardship</w:t>
+      </w:r>
+    </w:p>
+    <w:p>
+      <w:pPr>
+        <w:pStyle w:val="FirstParagraph"/>
+      </w:pPr>
+      <w:r>
+        <w:t xml:space="preserve">Use this practical checklist to assess how well your project, program, or organization aligns to the seven Best Practices in index.qmd. Start at the Project level, then scale to Program and Organization. Check off items you’ve completed and note gaps to prioritize.</w:t>
+      </w:r>
+    </w:p>
+    <w:p>
+      <w:pPr>
+        <w:pStyle w:val="BodyText"/>
+      </w:pPr>
+      <w:r>
+        <w:t xml:space="preserve">Tip: For each item, capture a link to the living source (e.g., repository, shared drive, policy page) and the responsible owner.</w:t>
+      </w:r>
+    </w:p>
+    <w:bookmarkStart w:id="164" w:name="practice-1-make-data-governance-explicit"/>
+    <w:p>
+      <w:pPr>
+        <w:pStyle w:val="Heading2"/>
+      </w:pPr>
+      <w:r>
+        <w:t xml:space="preserve">Practice 1 — Make Data Governance Explicit</w:t>
+      </w:r>
+    </w:p>
+    <w:p>
+      <w:pPr>
+        <w:pStyle w:val="Compact"/>
+        <w:numPr>
+          <w:ilvl w:val="0"/>
+          <w:numId w:val="1045"/>
+        </w:numPr>
+      </w:pPr>
+      <w:r>
+        <w:t xml:space="preserve">Project</w:t>
+      </w:r>
+    </w:p>
+    <w:p>
+      <w:pPr>
+        <w:pStyle w:val="Compact"/>
+        <w:numPr>
+          <w:ilvl w:val="1"/>
+          <w:numId w:val="1046"/>
+        </w:numPr>
+      </w:pPr>
+      <w:r>
+        <w:t xml:space="preserve">Do you have a lightweight Data Management Plan (DMP) covering scope, sensitive data, retention, and sharing? (link)</w:t>
+      </w:r>
+    </w:p>
+    <w:p>
+      <w:pPr>
+        <w:pStyle w:val="Compact"/>
+        <w:numPr>
+          <w:ilvl w:val="1"/>
+          <w:numId w:val="1046"/>
+        </w:numPr>
+      </w:pPr>
+      <w:r>
+        <w:t xml:space="preserve">Is there a RACI (Responsible, Accountable, Consulted, Informed) table for key tasks? (owner)</w:t>
+      </w:r>
+    </w:p>
+    <w:p>
+      <w:pPr>
+        <w:pStyle w:val="Compact"/>
+        <w:numPr>
+          <w:ilvl w:val="1"/>
+          <w:numId w:val="1046"/>
+        </w:numPr>
+      </w:pPr>
+      <w:r>
+        <w:t xml:space="preserve">Are Indigenous Data Sovereignty requirements identified and documented (who to consult, approvals needed)?</w:t>
+      </w:r>
+    </w:p>
+    <w:p>
+      <w:pPr>
+        <w:pStyle w:val="Compact"/>
+        <w:numPr>
+          <w:ilvl w:val="1"/>
+          <w:numId w:val="1046"/>
+        </w:numPr>
+      </w:pPr>
+      <w:r>
+        <w:t xml:space="preserve">Is a data product charter written for each dataset or analysis product with purpose, audience, quality thresholds, release plan?</w:t>
+      </w:r>
+    </w:p>
+    <w:p>
+      <w:pPr>
+        <w:pStyle w:val="Compact"/>
+        <w:numPr>
+          <w:ilvl w:val="0"/>
+          <w:numId w:val="1045"/>
+        </w:numPr>
+      </w:pPr>
+      <w:r>
+        <w:t xml:space="preserve">Program</w:t>
+      </w:r>
+    </w:p>
+    <w:p>
+      <w:pPr>
+        <w:pStyle w:val="Compact"/>
+        <w:numPr>
+          <w:ilvl w:val="1"/>
+          <w:numId w:val="1047"/>
+        </w:numPr>
+      </w:pPr>
+      <w:r>
+        <w:t xml:space="preserve">Are DMP and charter templates standardized across projects and stored centrally?</w:t>
+      </w:r>
+    </w:p>
+    <w:p>
+      <w:pPr>
+        <w:pStyle w:val="Compact"/>
+        <w:numPr>
+          <w:ilvl w:val="1"/>
+          <w:numId w:val="1047"/>
+        </w:numPr>
+      </w:pPr>
+      <w:r>
+        <w:t xml:space="preserve">Are role definitions for Data Steward, Product Owner, and Maintainer explicit and assigned for priority datasets?</w:t>
+      </w:r>
+    </w:p>
+    <w:p>
+      <w:pPr>
+        <w:pStyle w:val="Compact"/>
+        <w:numPr>
+          <w:ilvl w:val="1"/>
+          <w:numId w:val="1047"/>
+        </w:numPr>
+      </w:pPr>
+      <w:r>
+        <w:t xml:space="preserve">Are data sharing agreements/MOUs and ethical review pathways documented and reusable?</w:t>
+      </w:r>
+    </w:p>
+    <w:p>
+      <w:pPr>
+        <w:pStyle w:val="Compact"/>
+        <w:numPr>
+          <w:ilvl w:val="0"/>
+          <w:numId w:val="1045"/>
+        </w:numPr>
+      </w:pPr>
+      <w:r>
+        <w:t xml:space="preserve">Organization</w:t>
+      </w:r>
+    </w:p>
+    <w:p>
+      <w:pPr>
+        <w:pStyle w:val="Compact"/>
+        <w:numPr>
+          <w:ilvl w:val="1"/>
+          <w:numId w:val="1048"/>
+        </w:numPr>
+      </w:pPr>
+      <w:r>
+        <w:t xml:space="preserve">Does a governance policy exist that sets minimum requirements for DMPs, RACI, retention, IDS, and release reviews?</w:t>
+      </w:r>
+    </w:p>
+    <w:p>
+      <w:pPr>
+        <w:pStyle w:val="Compact"/>
+        <w:numPr>
+          <w:ilvl w:val="1"/>
+          <w:numId w:val="1048"/>
+        </w:numPr>
+      </w:pPr>
+      <w:r>
+        <w:t xml:space="preserve">Is there a standing review forum (e.g., monthly data governance check‑in) and a registry of governed data products?</w:t>
+      </w:r>
+    </w:p>
+    <w:p>
+      <w:pPr>
+        <w:pStyle w:val="FirstParagraph"/>
+      </w:pPr>
+      <w:r>
+        <w:t xml:space="preserve">Evidence to collect: DMP link, data product charter(s), RACI, IDS guidance, sharing agreements registry.</w:t>
+      </w:r>
+    </w:p>
+    <w:bookmarkEnd w:id="164"/>
+    <w:bookmarkStart w:id="165" w:name="practice-2-reuse-proven-infrastructure"/>
+    <w:p>
+      <w:pPr>
+        <w:pStyle w:val="Heading2"/>
+      </w:pPr>
+      <w:r>
+        <w:t xml:space="preserve">Practice 2 — Reuse Proven Infrastructure</w:t>
+      </w:r>
+    </w:p>
+    <w:p>
+      <w:pPr>
+        <w:pStyle w:val="Compact"/>
+        <w:numPr>
+          <w:ilvl w:val="0"/>
+          <w:numId w:val="1049"/>
+        </w:numPr>
+      </w:pPr>
+      <w:r>
+        <w:t xml:space="preserve">Project</w:t>
+      </w:r>
+    </w:p>
+    <w:p>
+      <w:pPr>
+        <w:pStyle w:val="Compact"/>
+        <w:numPr>
+          <w:ilvl w:val="1"/>
+          <w:numId w:val="1050"/>
+        </w:numPr>
+      </w:pPr>
+      <w:r>
+        <w:t xml:space="preserve">Is your code in version control (e.g., Git) with an issue tracker and releases?</w:t>
+      </w:r>
+    </w:p>
+    <w:p>
+      <w:pPr>
+        <w:pStyle w:val="Compact"/>
+        <w:numPr>
+          <w:ilvl w:val="1"/>
+          <w:numId w:val="1050"/>
+        </w:numPr>
+      </w:pPr>
+      <w:r>
+        <w:t xml:space="preserve">Are you using an approved repository or data store rather than creating a new silo? (where)</w:t>
+      </w:r>
+    </w:p>
+    <w:p>
+      <w:pPr>
+        <w:pStyle w:val="Compact"/>
+        <w:numPr>
+          <w:ilvl w:val="1"/>
+          <w:numId w:val="1050"/>
+        </w:numPr>
+      </w:pPr>
+      <w:r>
+        <w:t xml:space="preserve">Do you use existing organization authentication/authorization and backup processes?</w:t>
+      </w:r>
+    </w:p>
+    <w:p>
+      <w:pPr>
+        <w:pStyle w:val="Compact"/>
+        <w:numPr>
+          <w:ilvl w:val="0"/>
+          <w:numId w:val="1049"/>
+        </w:numPr>
+      </w:pPr>
+      <w:r>
+        <w:t xml:space="preserve">Program</w:t>
+      </w:r>
+    </w:p>
+    <w:p>
+      <w:pPr>
+        <w:pStyle w:val="Compact"/>
+        <w:numPr>
+          <w:ilvl w:val="1"/>
+          <w:numId w:val="1051"/>
+        </w:numPr>
+      </w:pPr>
+      <w:r>
+        <w:t xml:space="preserve">Is there a preferred stack list (storage, metadata catalog, workflow runner, packaging, container base images)?</w:t>
+      </w:r>
+    </w:p>
+    <w:p>
+      <w:pPr>
+        <w:pStyle w:val="Compact"/>
+        <w:numPr>
+          <w:ilvl w:val="1"/>
+          <w:numId w:val="1051"/>
+        </w:numPr>
+      </w:pPr>
+      <w:r>
+        <w:t xml:space="preserve">Do projects consistently deposit finalized data in approved repositories with clear intake criteria?</w:t>
+      </w:r>
+    </w:p>
+    <w:p>
+      <w:pPr>
+        <w:pStyle w:val="Compact"/>
+        <w:numPr>
+          <w:ilvl w:val="0"/>
+          <w:numId w:val="1049"/>
+        </w:numPr>
+      </w:pPr>
+      <w:r>
+        <w:t xml:space="preserve">Organization</w:t>
+      </w:r>
+    </w:p>
+    <w:p>
+      <w:pPr>
+        <w:pStyle w:val="Compact"/>
+        <w:numPr>
+          <w:ilvl w:val="1"/>
+          <w:numId w:val="1052"/>
+        </w:numPr>
+      </w:pPr>
+      <w:r>
+        <w:t xml:space="preserve">Are enterprise services available and documented (data lake, object store, catalog/portal, archival repository)?</w:t>
+      </w:r>
+    </w:p>
+    <w:p>
+      <w:pPr>
+        <w:pStyle w:val="Compact"/>
+        <w:numPr>
+          <w:ilvl w:val="1"/>
+          <w:numId w:val="1052"/>
+        </w:numPr>
+      </w:pPr>
+      <w:r>
+        <w:t xml:space="preserve">Is there a deprecation pathway for legacy systems and a migration plan for priority datasets?</w:t>
+      </w:r>
+    </w:p>
+    <w:p>
+      <w:pPr>
+        <w:pStyle w:val="FirstParagraph"/>
+      </w:pPr>
+      <w:r>
+        <w:t xml:space="preserve">Evidence to collect: repository URLs, infrastructure inventory, intake criteria, backup/DR documentation.</w:t>
+      </w:r>
+    </w:p>
+    <w:bookmarkEnd w:id="165"/>
+    <w:bookmarkStart w:id="166" w:name="Xd5ee02bc2d4148b1f0172bd1728e238823753c5"/>
+    <w:p>
+      <w:pPr>
+        <w:pStyle w:val="Heading2"/>
+      </w:pPr>
+      <w:r>
+        <w:t xml:space="preserve">Practice 3 — Use Persistent Identifiers (PIDs) for People, Projects, Data, and Methods</w:t>
+      </w:r>
+    </w:p>
+    <w:p>
+      <w:pPr>
+        <w:pStyle w:val="Compact"/>
+        <w:numPr>
+          <w:ilvl w:val="0"/>
+          <w:numId w:val="1053"/>
+        </w:numPr>
+      </w:pPr>
+      <w:r>
+        <w:t xml:space="preserve">Project</w:t>
+      </w:r>
+    </w:p>
+    <w:p>
+      <w:pPr>
+        <w:pStyle w:val="Compact"/>
+        <w:numPr>
+          <w:ilvl w:val="1"/>
+          <w:numId w:val="1054"/>
+        </w:numPr>
+      </w:pPr>
+      <w:r>
+        <w:t xml:space="preserve">Do all contributors have ORCID IDs recorded in metadata?</w:t>
+      </w:r>
+    </w:p>
+    <w:p>
+      <w:pPr>
+        <w:pStyle w:val="Compact"/>
+        <w:numPr>
+          <w:ilvl w:val="1"/>
+          <w:numId w:val="1054"/>
+        </w:numPr>
+      </w:pPr>
+      <w:r>
+        <w:t xml:space="preserve">Does the project have a resolvable PID (e.g., DOI for a project page or protocol, internal project ID)?</w:t>
+      </w:r>
+    </w:p>
+    <w:p>
+      <w:pPr>
+        <w:pStyle w:val="Compact"/>
+        <w:numPr>
+          <w:ilvl w:val="1"/>
+          <w:numId w:val="1054"/>
+        </w:numPr>
+      </w:pPr>
+      <w:r>
+        <w:t xml:space="preserve">Are datasets assigned DOIs (or other PIDs) at publication, and are versions tracked?</w:t>
+      </w:r>
+    </w:p>
+    <w:p>
+      <w:pPr>
+        <w:pStyle w:val="Compact"/>
+        <w:numPr>
+          <w:ilvl w:val="1"/>
+          <w:numId w:val="1054"/>
+        </w:numPr>
+      </w:pPr>
+      <w:r>
+        <w:t xml:space="preserve">Are methods/protocols published and citable (e.g., protocol DOI) and linked from dataset metadata?</w:t>
+      </w:r>
+    </w:p>
+    <w:p>
+      <w:pPr>
+        <w:pStyle w:val="Compact"/>
+        <w:numPr>
+          <w:ilvl w:val="0"/>
+          <w:numId w:val="1053"/>
+        </w:numPr>
+      </w:pPr>
+      <w:r>
+        <w:t xml:space="preserve">Program</w:t>
+      </w:r>
+    </w:p>
+    <w:p>
+      <w:pPr>
+        <w:pStyle w:val="Compact"/>
+        <w:numPr>
+          <w:ilvl w:val="1"/>
+          <w:numId w:val="1055"/>
+        </w:numPr>
+      </w:pPr>
+      <w:r>
+        <w:t xml:space="preserve">Is there guidance on when to mint PIDs, by whom, and where they resolve?</w:t>
+      </w:r>
+    </w:p>
+    <w:p>
+      <w:pPr>
+        <w:pStyle w:val="Compact"/>
+        <w:numPr>
+          <w:ilvl w:val="1"/>
+          <w:numId w:val="1055"/>
+        </w:numPr>
+      </w:pPr>
+      <w:r>
+        <w:t xml:space="preserve">Are projects linked to organizational identifiers (e.g., ROR for institutions) in metadata?</w:t>
+      </w:r>
+    </w:p>
+    <w:p>
+      <w:pPr>
+        <w:pStyle w:val="Compact"/>
+        <w:numPr>
+          <w:ilvl w:val="0"/>
+          <w:numId w:val="1053"/>
+        </w:numPr>
+      </w:pPr>
+      <w:r>
+        <w:t xml:space="preserve">Organization</w:t>
+      </w:r>
+    </w:p>
+    <w:p>
+      <w:pPr>
+        <w:pStyle w:val="Compact"/>
+        <w:numPr>
+          <w:ilvl w:val="1"/>
+          <w:numId w:val="1056"/>
+        </w:numPr>
+      </w:pPr>
+      <w:r>
+        <w:t xml:space="preserve">Is there a PID policy and a provider/registrar configured (e.g., DataCite) with a documented workflow?</w:t>
+      </w:r>
+    </w:p>
+    <w:p>
+      <w:pPr>
+        <w:pStyle w:val="Compact"/>
+        <w:numPr>
+          <w:ilvl w:val="1"/>
+          <w:numId w:val="1056"/>
+        </w:numPr>
+      </w:pPr>
+      <w:r>
+        <w:t xml:space="preserve">Are PID linkages automated in the catalog (people ↔ projects ↔ datasets ↔ publications)?</w:t>
+      </w:r>
+    </w:p>
+    <w:p>
+      <w:pPr>
+        <w:pStyle w:val="FirstParagraph"/>
+      </w:pPr>
+      <w:r>
+        <w:t xml:space="preserve">Evidence to collect: ORCID list, PID policy, DOI records, resolver links in the catalog.</w:t>
+      </w:r>
+    </w:p>
+    <w:bookmarkEnd w:id="166"/>
+    <w:bookmarkStart w:id="167" w:name="Xf9fd600ab9a6d62c48506102a263b71f9becf16"/>
+    <w:p>
+      <w:pPr>
+        <w:pStyle w:val="Heading2"/>
+      </w:pPr>
+      <w:r>
+        <w:t xml:space="preserve">Practice 4 — Shared Data Models, Vocabularies, and Metadata</w:t>
+      </w:r>
+    </w:p>
+    <w:p>
+      <w:pPr>
+        <w:pStyle w:val="Compact"/>
+        <w:numPr>
+          <w:ilvl w:val="0"/>
+          <w:numId w:val="1057"/>
+        </w:numPr>
+      </w:pPr>
+      <w:r>
+        <w:t xml:space="preserve">Project</w:t>
+      </w:r>
+    </w:p>
+    <w:p>
+      <w:pPr>
+        <w:pStyle w:val="Compact"/>
+        <w:numPr>
+          <w:ilvl w:val="1"/>
+          <w:numId w:val="1058"/>
+        </w:numPr>
+      </w:pPr>
+      <w:r>
+        <w:t xml:space="preserve">Which metadata profile is used (e.g., ISO 19115, EML)? Is the minimum profile complete and machine‑readable?</w:t>
+      </w:r>
+    </w:p>
+    <w:p>
+      <w:pPr>
+        <w:pStyle w:val="Compact"/>
+        <w:numPr>
+          <w:ilvl w:val="1"/>
+          <w:numId w:val="1058"/>
+        </w:numPr>
+      </w:pPr>
+      <w:r>
+        <w:t xml:space="preserve">Are core entities modeled consistently (stock/population IDs, locations, temporal coverage, age/brood year semantics)?</w:t>
+      </w:r>
+    </w:p>
+    <w:p>
+      <w:pPr>
+        <w:pStyle w:val="Compact"/>
+        <w:numPr>
+          <w:ilvl w:val="1"/>
+          <w:numId w:val="1058"/>
+        </w:numPr>
+      </w:pPr>
+      <w:r>
+        <w:t xml:space="preserve">Are controlled vocabularies/code lists applied for key fields (e.g., species codes, gear, life stage, age type)?</w:t>
+      </w:r>
+    </w:p>
+    <w:p>
+      <w:pPr>
+        <w:pStyle w:val="Compact"/>
+        <w:numPr>
+          <w:ilvl w:val="1"/>
+          <w:numId w:val="1058"/>
+        </w:numPr>
+      </w:pPr>
+      <w:r>
+        <w:t xml:space="preserve">Is a data dictionary included with definitions, units, allowed values, and provenance for each variable?</w:t>
+      </w:r>
+    </w:p>
+    <w:p>
+      <w:pPr>
+        <w:pStyle w:val="Compact"/>
+        <w:numPr>
+          <w:ilvl w:val="0"/>
+          <w:numId w:val="1057"/>
+        </w:numPr>
+      </w:pPr>
+      <w:r>
+        <w:t xml:space="preserve">Program</w:t>
+      </w:r>
+    </w:p>
+    <w:p>
+      <w:pPr>
+        <w:pStyle w:val="Compact"/>
+        <w:numPr>
+          <w:ilvl w:val="1"/>
+          <w:numId w:val="1059"/>
+        </w:numPr>
+      </w:pPr>
+      <w:r>
+        <w:t xml:space="preserve">Do projects use a shared schema and code lists across datasets to enable easy joins?</w:t>
+      </w:r>
+    </w:p>
+    <w:p>
+      <w:pPr>
+        <w:pStyle w:val="Compact"/>
+        <w:numPr>
+          <w:ilvl w:val="1"/>
+          <w:numId w:val="1059"/>
+        </w:numPr>
+      </w:pPr>
+      <w:r>
+        <w:t xml:space="preserve">Are validation checks in CI (schema validation, vocab checks) standardized across repositories?</w:t>
+      </w:r>
+    </w:p>
+    <w:p>
+      <w:pPr>
+        <w:pStyle w:val="Compact"/>
+        <w:numPr>
+          <w:ilvl w:val="0"/>
+          <w:numId w:val="1057"/>
+        </w:numPr>
+      </w:pPr>
+      <w:r>
+        <w:t xml:space="preserve">Organization</w:t>
+      </w:r>
+    </w:p>
+    <w:p>
+      <w:pPr>
+        <w:pStyle w:val="Compact"/>
+        <w:numPr>
+          <w:ilvl w:val="1"/>
+          <w:numId w:val="1060"/>
+        </w:numPr>
+      </w:pPr>
+      <w:r>
+        <w:t xml:space="preserve">Is there an endorsed salmon domain profile and shared code lists with owners and change control?</w:t>
+      </w:r>
+    </w:p>
+    <w:p>
+      <w:pPr>
+        <w:pStyle w:val="Compact"/>
+        <w:numPr>
+          <w:ilvl w:val="1"/>
+          <w:numId w:val="1060"/>
+        </w:numPr>
+      </w:pPr>
+      <w:r>
+        <w:t xml:space="preserve">Are mappings to external standards maintained (e.g., taxonomic, geospatial, hydrological registries)?</w:t>
+      </w:r>
+    </w:p>
+    <w:p>
+      <w:pPr>
+        <w:pStyle w:val="FirstParagraph"/>
+      </w:pPr>
+      <w:r>
+        <w:t xml:space="preserve">Evidence to collect: metadata profiles, data dictionary, code lists, schema validators, mapping documentation.</w:t>
+      </w:r>
+    </w:p>
+    <w:bookmarkEnd w:id="167"/>
+    <w:bookmarkStart w:id="168" w:name="X1953933a9a9dcdc8d482995d59b75af7f7e8d2c"/>
+    <w:p>
+      <w:pPr>
+        <w:pStyle w:val="Heading2"/>
+      </w:pPr>
+      <w:r>
+        <w:t xml:space="preserve">Practice 5 — Store and Analyze Data for Easy Access, Use, and Trust</w:t>
+      </w:r>
+    </w:p>
+    <w:p>
+      <w:pPr>
+        <w:pStyle w:val="Compact"/>
+        <w:numPr>
+          <w:ilvl w:val="0"/>
+          <w:numId w:val="1061"/>
+        </w:numPr>
+      </w:pPr>
+      <w:r>
+        <w:t xml:space="preserve">Project</w:t>
+      </w:r>
+    </w:p>
+    <w:p>
+      <w:pPr>
+        <w:pStyle w:val="Compact"/>
+        <w:numPr>
+          <w:ilvl w:val="1"/>
+          <w:numId w:val="1062"/>
+        </w:numPr>
+      </w:pPr>
+      <w:r>
+        <w:t xml:space="preserve">Is raw data immutable and separated from processed/analysis outputs?</w:t>
+      </w:r>
+    </w:p>
+    <w:p>
+      <w:pPr>
+        <w:pStyle w:val="Compact"/>
+        <w:numPr>
+          <w:ilvl w:val="1"/>
+          <w:numId w:val="1062"/>
+        </w:numPr>
+      </w:pPr>
+      <w:r>
+        <w:t xml:space="preserve">Is there a fully reproducible workflow (scripts/notebooks + environment + parameters) that runs end‑to‑end?</w:t>
+      </w:r>
+    </w:p>
+    <w:p>
+      <w:pPr>
+        <w:pStyle w:val="Compact"/>
+        <w:numPr>
+          <w:ilvl w:val="1"/>
+          <w:numId w:val="1062"/>
+        </w:numPr>
+      </w:pPr>
+      <w:r>
+        <w:t xml:space="preserve">Is the computational environment captured (lockfile/conda env, container image) and versioned?</w:t>
+      </w:r>
+    </w:p>
+    <w:p>
+      <w:pPr>
+        <w:pStyle w:val="Compact"/>
+        <w:numPr>
+          <w:ilvl w:val="1"/>
+          <w:numId w:val="1062"/>
+        </w:numPr>
+      </w:pPr>
+      <w:r>
+        <w:t xml:space="preserve">Are QA/QC checks automated with logs and thresholds documented?</w:t>
+      </w:r>
+    </w:p>
+    <w:p>
+      <w:pPr>
+        <w:pStyle w:val="Compact"/>
+        <w:numPr>
+          <w:ilvl w:val="1"/>
+          <w:numId w:val="1062"/>
+        </w:numPr>
+      </w:pPr>
+      <w:r>
+        <w:t xml:space="preserve">Are access controls and sensitive data handling documented and implemented?</w:t>
+      </w:r>
+    </w:p>
+    <w:p>
+      <w:pPr>
+        <w:pStyle w:val="Compact"/>
+        <w:numPr>
+          <w:ilvl w:val="0"/>
+          <w:numId w:val="1061"/>
+        </w:numPr>
+      </w:pPr>
+      <w:r>
+        <w:t xml:space="preserve">Program</w:t>
+      </w:r>
+    </w:p>
+    <w:p>
+      <w:pPr>
+        <w:pStyle w:val="Compact"/>
+        <w:numPr>
+          <w:ilvl w:val="1"/>
+          <w:numId w:val="1063"/>
+        </w:numPr>
+      </w:pPr>
+      <w:r>
+        <w:t xml:space="preserve">Do projects follow a common repo layout and release process (tags, changelog, signed artifacts)?</w:t>
+      </w:r>
+    </w:p>
+    <w:p>
+      <w:pPr>
+        <w:pStyle w:val="Compact"/>
+        <w:numPr>
+          <w:ilvl w:val="1"/>
+          <w:numId w:val="1063"/>
+        </w:numPr>
+      </w:pPr>
+      <w:r>
+        <w:t xml:space="preserve">Are standard storage classes, lifecycle policies, and archival rules applied?</w:t>
+      </w:r>
+    </w:p>
+    <w:p>
+      <w:pPr>
+        <w:pStyle w:val="Compact"/>
+        <w:numPr>
+          <w:ilvl w:val="0"/>
+          <w:numId w:val="1061"/>
+        </w:numPr>
+      </w:pPr>
+      <w:r>
+        <w:t xml:space="preserve">Organization</w:t>
+      </w:r>
+    </w:p>
+    <w:p>
+      <w:pPr>
+        <w:pStyle w:val="Compact"/>
+        <w:numPr>
+          <w:ilvl w:val="1"/>
+          <w:numId w:val="1064"/>
+        </w:numPr>
+      </w:pPr>
+      <w:r>
+        <w:t xml:space="preserve">Are security, backup/retention, and audit requirements defined and routinely verified?</w:t>
+      </w:r>
+    </w:p>
+    <w:p>
+      <w:pPr>
+        <w:pStyle w:val="Compact"/>
+        <w:numPr>
+          <w:ilvl w:val="1"/>
+          <w:numId w:val="1064"/>
+        </w:numPr>
+      </w:pPr>
+      <w:r>
+        <w:t xml:space="preserve">Is there a trusted long‑term archive with fixity checking and preservation metadata?</w:t>
+      </w:r>
+    </w:p>
+    <w:p>
+      <w:pPr>
+        <w:pStyle w:val="FirstParagraph"/>
+      </w:pPr>
+      <w:r>
+        <w:t xml:space="preserve">Evidence to collect: workflow definition, environment files, container references, QA/QC reports, storage/backup settings.</w:t>
+      </w:r>
+    </w:p>
+    <w:bookmarkEnd w:id="168"/>
+    <w:bookmarkStart w:id="169" w:name="X09eeb7331e7661c0e600debc39b8121143e6e9d"/>
+    <w:p>
+      <w:pPr>
+        <w:pStyle w:val="Heading2"/>
+      </w:pPr>
+      <w:r>
+        <w:t xml:space="preserve">Practice 6 — Incentivize and Track Sharing and Reuse</w:t>
+      </w:r>
+    </w:p>
+    <w:p>
+      <w:pPr>
+        <w:pStyle w:val="Compact"/>
+        <w:numPr>
+          <w:ilvl w:val="0"/>
+          <w:numId w:val="1065"/>
+        </w:numPr>
+      </w:pPr>
+      <w:r>
+        <w:t xml:space="preserve">Project</w:t>
+      </w:r>
+    </w:p>
+    <w:p>
+      <w:pPr>
+        <w:pStyle w:val="Compact"/>
+        <w:numPr>
+          <w:ilvl w:val="1"/>
+          <w:numId w:val="1066"/>
+        </w:numPr>
+      </w:pPr>
+      <w:r>
+        <w:t xml:space="preserve">Is a clear citation and license statement included in metadata and README?</w:t>
+      </w:r>
+    </w:p>
+    <w:p>
+      <w:pPr>
+        <w:pStyle w:val="Compact"/>
+        <w:numPr>
+          <w:ilvl w:val="1"/>
+          <w:numId w:val="1066"/>
+        </w:numPr>
+      </w:pPr>
+      <w:r>
+        <w:t xml:space="preserve">Are reuse metrics collected (downloads, citations, API hits) and reviewed?</w:t>
+      </w:r>
+    </w:p>
+    <w:p>
+      <w:pPr>
+        <w:pStyle w:val="Compact"/>
+        <w:numPr>
+          <w:ilvl w:val="1"/>
+          <w:numId w:val="1066"/>
+        </w:numPr>
+      </w:pPr>
+      <w:r>
+        <w:t xml:space="preserve">Do release notes document what changed and implications for users?</w:t>
+      </w:r>
+    </w:p>
+    <w:p>
+      <w:pPr>
+        <w:pStyle w:val="Compact"/>
+        <w:numPr>
+          <w:ilvl w:val="0"/>
+          <w:numId w:val="1065"/>
+        </w:numPr>
+      </w:pPr>
+      <w:r>
+        <w:t xml:space="preserve">Program</w:t>
+      </w:r>
+    </w:p>
+    <w:p>
+      <w:pPr>
+        <w:pStyle w:val="Compact"/>
+        <w:numPr>
+          <w:ilvl w:val="1"/>
+          <w:numId w:val="1067"/>
+        </w:numPr>
+      </w:pPr>
+      <w:r>
+        <w:t xml:space="preserve">Are common metrics dashboards available for priority datasets and updated automatically?</w:t>
+      </w:r>
+    </w:p>
+    <w:p>
+      <w:pPr>
+        <w:pStyle w:val="Compact"/>
+        <w:numPr>
+          <w:ilvl w:val="1"/>
+          <w:numId w:val="1067"/>
+        </w:numPr>
+      </w:pPr>
+      <w:r>
+        <w:t xml:space="preserve">Are data citations tracked in assessments, reports, and staff evaluations?</w:t>
+      </w:r>
+    </w:p>
+    <w:p>
+      <w:pPr>
+        <w:pStyle w:val="Compact"/>
+        <w:numPr>
+          <w:ilvl w:val="0"/>
+          <w:numId w:val="1065"/>
+        </w:numPr>
+      </w:pPr>
+      <w:r>
+        <w:t xml:space="preserve">Organization</w:t>
+      </w:r>
+    </w:p>
+    <w:p>
+      <w:pPr>
+        <w:pStyle w:val="Compact"/>
+        <w:numPr>
+          <w:ilvl w:val="1"/>
+          <w:numId w:val="1068"/>
+        </w:numPr>
+      </w:pPr>
+      <w:r>
+        <w:t xml:space="preserve">Do policies require citation guidance and permissive, appropriate licensing where possible?</w:t>
+      </w:r>
+    </w:p>
+    <w:p>
+      <w:pPr>
+        <w:pStyle w:val="Compact"/>
+        <w:numPr>
+          <w:ilvl w:val="1"/>
+          <w:numId w:val="1068"/>
+        </w:numPr>
+      </w:pPr>
+      <w:r>
+        <w:t xml:space="preserve">Are automated reports of reuse (e.g., via DOI provider APIs) delivered to product owners and leadership?</w:t>
+      </w:r>
+    </w:p>
+    <w:p>
+      <w:pPr>
+        <w:pStyle w:val="FirstParagraph"/>
+      </w:pPr>
+      <w:r>
+        <w:t xml:space="preserve">Evidence to collect: LICENSE, CITATION.cff, reuse dashboard link, policy excerpts, sample citations in reports.</w:t>
+      </w:r>
+    </w:p>
+    <w:bookmarkEnd w:id="169"/>
+    <w:bookmarkStart w:id="170" w:name="Xf1ef7e3eb857b993ceb364de2f4e82691aed878"/>
+    <w:p>
+      <w:pPr>
+        <w:pStyle w:val="Heading2"/>
+      </w:pPr>
+      <w:r>
+        <w:t xml:space="preserve">Practice 7 — Build Community Through Co‑Development and Mutual Benefit</w:t>
+      </w:r>
+    </w:p>
+    <w:p>
+      <w:pPr>
+        <w:pStyle w:val="Compact"/>
+        <w:numPr>
+          <w:ilvl w:val="0"/>
+          <w:numId w:val="1069"/>
+        </w:numPr>
+      </w:pPr>
+      <w:r>
+        <w:t xml:space="preserve">Project</w:t>
+      </w:r>
+    </w:p>
+    <w:p>
+      <w:pPr>
+        <w:pStyle w:val="Compact"/>
+        <w:numPr>
+          <w:ilvl w:val="1"/>
+          <w:numId w:val="1070"/>
+        </w:numPr>
+      </w:pPr>
+      <w:r>
+        <w:t xml:space="preserve">Are stakeholders identified, including First Nations/Tribes/Indigenous partners, and engagement needs documented?</w:t>
+      </w:r>
+    </w:p>
+    <w:p>
+      <w:pPr>
+        <w:pStyle w:val="Compact"/>
+        <w:numPr>
+          <w:ilvl w:val="1"/>
+          <w:numId w:val="1070"/>
+        </w:numPr>
+      </w:pPr>
+      <w:r>
+        <w:t xml:space="preserve">Have you held at least one co‑design session to validate user needs and success criteria?</w:t>
+      </w:r>
+    </w:p>
+    <w:p>
+      <w:pPr>
+        <w:pStyle w:val="Compact"/>
+        <w:numPr>
+          <w:ilvl w:val="1"/>
+          <w:numId w:val="1070"/>
+        </w:numPr>
+      </w:pPr>
+      <w:r>
+        <w:t xml:space="preserve">Is there an open feedback channel (issues form, contact) and a published roadmap?</w:t>
+      </w:r>
+    </w:p>
+    <w:p>
+      <w:pPr>
+        <w:pStyle w:val="Compact"/>
+        <w:numPr>
+          <w:ilvl w:val="0"/>
+          <w:numId w:val="1069"/>
+        </w:numPr>
+      </w:pPr>
+      <w:r>
+        <w:t xml:space="preserve">Program</w:t>
+      </w:r>
+    </w:p>
+    <w:p>
+      <w:pPr>
+        <w:pStyle w:val="Compact"/>
+        <w:numPr>
+          <w:ilvl w:val="1"/>
+          <w:numId w:val="1071"/>
+        </w:numPr>
+      </w:pPr>
+      <w:r>
+        <w:t xml:space="preserve">Do cross‑project working groups exist for models, vocabularies, and tooling with regular cadence and notes?</w:t>
+      </w:r>
+    </w:p>
+    <w:p>
+      <w:pPr>
+        <w:pStyle w:val="Compact"/>
+        <w:numPr>
+          <w:ilvl w:val="1"/>
+          <w:numId w:val="1071"/>
+        </w:numPr>
+      </w:pPr>
+      <w:r>
+        <w:t xml:space="preserve">Are community contributions recognized (authorship, acknowledgements, meeting time, funding)?</w:t>
+      </w:r>
+    </w:p>
+    <w:p>
+      <w:pPr>
+        <w:pStyle w:val="Compact"/>
+        <w:numPr>
+          <w:ilvl w:val="0"/>
+          <w:numId w:val="1069"/>
+        </w:numPr>
+      </w:pPr>
+      <w:r>
+        <w:t xml:space="preserve">Organization</w:t>
+      </w:r>
+    </w:p>
+    <w:p>
+      <w:pPr>
+        <w:pStyle w:val="Compact"/>
+        <w:numPr>
+          <w:ilvl w:val="1"/>
+          <w:numId w:val="1072"/>
+        </w:numPr>
+      </w:pPr>
+      <w:r>
+        <w:t xml:space="preserve">Is there an endorsed governance body or community of practice with decision records?</w:t>
+      </w:r>
+    </w:p>
+    <w:p>
+      <w:pPr>
+        <w:pStyle w:val="Compact"/>
+        <w:numPr>
+          <w:ilvl w:val="1"/>
+          <w:numId w:val="1072"/>
+        </w:numPr>
+      </w:pPr>
+      <w:r>
+        <w:t xml:space="preserve">Are procurement/funding mechanisms available to support shared components and Indigenous partnerships?</w:t>
+      </w:r>
+    </w:p>
+    <w:p>
+      <w:pPr>
+        <w:pStyle w:val="FirstParagraph"/>
+      </w:pPr>
+      <w:r>
+        <w:t xml:space="preserve">Evidence to collect: stakeholder map, engagement records, roadmap, working group notes, decision log.</w:t>
+      </w:r>
+    </w:p>
+    <w:p>
+      <w:r>
+        <w:pict>
+          <v:rect style="width:0;height:1.5pt" o:hralign="center" o:hrstd="t" o:hr="t"/>
+        </w:pict>
+      </w:r>
+    </w:p>
+    <w:bookmarkEnd w:id="170"/>
+    <w:bookmarkEnd w:id="171"/>
+    <w:bookmarkStart w:id="172" w:name="quick-start-306090day-plan"/>
+    <w:p>
+      <w:pPr>
+        <w:pStyle w:val="Heading1"/>
+      </w:pPr>
+      <w:r>
+        <w:t xml:space="preserve">Quick Start: 30/60/90‑Day Plan</w:t>
+      </w:r>
+    </w:p>
+    <w:p>
+      <w:pPr>
+        <w:pStyle w:val="Compact"/>
+        <w:numPr>
+          <w:ilvl w:val="0"/>
+          <w:numId w:val="1073"/>
+        </w:numPr>
+      </w:pPr>
+      <w:r>
+        <w:t xml:space="preserve">First 30 days</w:t>
+      </w:r>
+    </w:p>
+    <w:p>
+      <w:pPr>
+        <w:pStyle w:val="Compact"/>
+        <w:numPr>
+          <w:ilvl w:val="1"/>
+          <w:numId w:val="1074"/>
+        </w:numPr>
+      </w:pPr>
+      <w:r>
+        <w:t xml:space="preserve">Create/standardize DMP + RACI; draft data product charters for top 1–2 datasets.</w:t>
+      </w:r>
+    </w:p>
+    <w:p>
+      <w:pPr>
+        <w:pStyle w:val="Compact"/>
+        <w:numPr>
+          <w:ilvl w:val="1"/>
+          <w:numId w:val="1074"/>
+        </w:numPr>
+      </w:pPr>
+      <w:r>
+        <w:t xml:space="preserve">Move code to version control; document repo structure; capture environment file.</w:t>
+      </w:r>
+    </w:p>
+    <w:p>
+      <w:pPr>
+        <w:pStyle w:val="Compact"/>
+        <w:numPr>
+          <w:ilvl w:val="1"/>
+          <w:numId w:val="1074"/>
+        </w:numPr>
+      </w:pPr>
+      <w:r>
+        <w:t xml:space="preserve">Choose metadata profile and draft a minimal data dictionary; list code lists in use.</w:t>
+      </w:r>
+    </w:p>
+    <w:p>
+      <w:pPr>
+        <w:pStyle w:val="Compact"/>
+        <w:numPr>
+          <w:ilvl w:val="0"/>
+          <w:numId w:val="1073"/>
+        </w:numPr>
+      </w:pPr>
+      <w:r>
+        <w:t xml:space="preserve">By 60 days</w:t>
+      </w:r>
+    </w:p>
+    <w:p>
+      <w:pPr>
+        <w:pStyle w:val="Compact"/>
+        <w:numPr>
+          <w:ilvl w:val="1"/>
+          <w:numId w:val="1075"/>
+        </w:numPr>
+      </w:pPr>
+      <w:r>
+        <w:t xml:space="preserve">Mint/plan PIDs (project page/protocols), add ORCIDs to metadata, prepare DOI for first dataset.</w:t>
+      </w:r>
+    </w:p>
+    <w:p>
+      <w:pPr>
+        <w:pStyle w:val="Compact"/>
+        <w:numPr>
+          <w:ilvl w:val="1"/>
+          <w:numId w:val="1075"/>
+        </w:numPr>
+      </w:pPr>
+      <w:r>
+        <w:t xml:space="preserve">Add schema + vocab validation to CI; separate raw/processed; automate QA/QC checks.</w:t>
+      </w:r>
+    </w:p>
+    <w:p>
+      <w:pPr>
+        <w:pStyle w:val="Compact"/>
+        <w:numPr>
+          <w:ilvl w:val="1"/>
+          <w:numId w:val="1075"/>
+        </w:numPr>
+      </w:pPr>
+      <w:r>
+        <w:t xml:space="preserve">Stand up a reuse dashboard or basic metrics capture; add citation/license to README and metadata.</w:t>
+      </w:r>
+    </w:p>
+    <w:p>
+      <w:pPr>
+        <w:pStyle w:val="Compact"/>
+        <w:numPr>
+          <w:ilvl w:val="0"/>
+          <w:numId w:val="1073"/>
+        </w:numPr>
+      </w:pPr>
+      <w:r>
+        <w:t xml:space="preserve">By 90 days</w:t>
+      </w:r>
+    </w:p>
+    <w:p>
+      <w:pPr>
+        <w:pStyle w:val="Compact"/>
+        <w:numPr>
+          <w:ilvl w:val="1"/>
+          <w:numId w:val="1076"/>
+        </w:numPr>
+      </w:pPr>
+      <w:r>
+        <w:t xml:space="preserve">Publish first governed release to approved repository with DOI and complete metadata.</w:t>
+      </w:r>
+    </w:p>
+    <w:p>
+      <w:pPr>
+        <w:pStyle w:val="Compact"/>
+        <w:numPr>
+          <w:ilvl w:val="1"/>
+          <w:numId w:val="1076"/>
+        </w:numPr>
+      </w:pPr>
+      <w:r>
+        <w:t xml:space="preserve">Formalize cross‑project working group and change control for vocabularies.</w:t>
+      </w:r>
+    </w:p>
+    <w:p>
+      <w:pPr>
+        <w:pStyle w:val="Compact"/>
+        <w:numPr>
+          <w:ilvl w:val="1"/>
+          <w:numId w:val="1076"/>
+        </w:numPr>
+      </w:pPr>
+      <w:r>
+        <w:t xml:space="preserve">Document archival/retention path and verify backups; schedule governance reviews.</w:t>
+      </w:r>
+    </w:p>
+    <w:p>
+      <w:r>
+        <w:pict>
+          <v:rect style="width:0;height:1.5pt" o:hralign="center" o:hrstd="t" o:hr="t"/>
+        </w:pict>
+      </w:r>
+    </w:p>
+    <w:bookmarkEnd w:id="172"/>
+    <w:bookmarkStart w:id="174" w:name="X5baba2ffe9b3bc899417ced2108067196c8d8e9"/>
+    <w:p>
+      <w:pPr>
+        <w:pStyle w:val="Heading1"/>
+      </w:pPr>
+      <w:r>
+        <w:t xml:space="preserve">Minimal Artifacts Checklist (Project Level)</w:t>
+      </w:r>
+    </w:p>
+    <w:p>
+      <w:pPr>
+        <w:pStyle w:val="Compact"/>
+        <w:numPr>
+          <w:ilvl w:val="0"/>
+          <w:numId w:val="1077"/>
+        </w:numPr>
+      </w:pPr>
+      <w:r>
+        <w:t xml:space="preserve">DMP (with IDS considerations) and RACI</w:t>
+      </w:r>
+    </w:p>
+    <w:p>
+      <w:pPr>
+        <w:pStyle w:val="Compact"/>
+        <w:numPr>
+          <w:ilvl w:val="0"/>
+          <w:numId w:val="1077"/>
+        </w:numPr>
+      </w:pPr>
+      <w:r>
+        <w:t xml:space="preserve">Data product charter(s) for priority dataset(s)</w:t>
+      </w:r>
+    </w:p>
+    <w:p>
+      <w:pPr>
+        <w:pStyle w:val="Compact"/>
+        <w:numPr>
+          <w:ilvl w:val="0"/>
+          <w:numId w:val="1077"/>
+        </w:numPr>
+      </w:pPr>
+      <w:r>
+        <w:t xml:space="preserve">Versioned repository with releases and changelog</w:t>
+      </w:r>
+    </w:p>
+    <w:p>
+      <w:pPr>
+        <w:pStyle w:val="Compact"/>
+        <w:numPr>
+          <w:ilvl w:val="0"/>
+          <w:numId w:val="1077"/>
+        </w:numPr>
+      </w:pPr>
+      <w:r>
+        <w:t xml:space="preserve">Metadata profile file + data dictionary + code lists</w:t>
+      </w:r>
+    </w:p>
+    <w:p>
+      <w:pPr>
+        <w:pStyle w:val="Compact"/>
+        <w:numPr>
+          <w:ilvl w:val="0"/>
+          <w:numId w:val="1077"/>
+        </w:numPr>
+      </w:pPr>
+      <w:r>
+        <w:t xml:space="preserve">Reproducible workflow + environment file or container</w:t>
+      </w:r>
+    </w:p>
+    <w:p>
+      <w:pPr>
+        <w:pStyle w:val="Compact"/>
+        <w:numPr>
+          <w:ilvl w:val="0"/>
+          <w:numId w:val="1077"/>
+        </w:numPr>
+      </w:pPr>
+      <w:r>
+        <w:t xml:space="preserve">QA/QC checks and results log</w:t>
+      </w:r>
+    </w:p>
+    <w:p>
+      <w:pPr>
+        <w:pStyle w:val="Compact"/>
+        <w:numPr>
+          <w:ilvl w:val="0"/>
+          <w:numId w:val="1077"/>
+        </w:numPr>
+      </w:pPr>
+      <w:r>
+        <w:t xml:space="preserve">Citation and license statements</w:t>
+      </w:r>
+    </w:p>
+    <w:p>
+      <w:pPr>
+        <w:pStyle w:val="Compact"/>
+        <w:numPr>
+          <w:ilvl w:val="0"/>
+          <w:numId w:val="1077"/>
+        </w:numPr>
+      </w:pPr>
+      <w:r>
+        <w:t xml:space="preserve">Plan for PIDs (ORCID list, dataset/protocol DOIs)</w:t>
+      </w:r>
+    </w:p>
+    <w:p>
+      <w:pPr>
+        <w:pStyle w:val="Compact"/>
+        <w:numPr>
+          <w:ilvl w:val="0"/>
+          <w:numId w:val="1077"/>
+        </w:numPr>
+      </w:pPr>
+      <w:r>
+        <w:t xml:space="preserve">Evidence of stakeholder engagement and roadmap</w:t>
+      </w:r>
+    </w:p>
+    <w:p>
+      <w:pPr>
+        <w:pStyle w:val="FirstParagraph"/>
+      </w:pPr>
+      <w:r>
+        <w:t xml:space="preserve">Maintain this list as a living issue in your repository and review quarterly.</w:t>
+      </w:r>
+    </w:p>
+    <w:p>
+      <w:pPr>
+        <w:pStyle w:val="BodyText"/>
+      </w:pPr>
+      <w:r>
+        <w:rPr>
+          <w:vertAlign w:val="subscript"/>
+        </w:rPr>
+        <w:t xml:space="preserve">Source:</w:t>
+      </w:r>
+      <w:r>
+        <w:rPr>
+          <w:vertAlign w:val="subscript"/>
+        </w:rPr>
+        <w:t xml:space="preserve"> </w:t>
+      </w:r>
+      <w:hyperlink r:id="rId173">
+        <w:r>
+          <w:rPr>
+            <w:rStyle w:val="Hyperlink"/>
+            <w:vertAlign w:val="subscript"/>
+          </w:rPr>
+          <w:t xml:space="preserve">Appendix 3: Getting Started Checklist</w:t>
+        </w:r>
+      </w:hyperlink>
+    </w:p>
+    <w:bookmarkEnd w:id="174"/>
+    <w:sectPr>
+      <w:footnotePr>
+        <w:numRestart w:val="eachSect"/>
+      </w:footnotePr>
+    </w:sectPr>
   </w:body>
 </w:document>
 </file>
@@ -5568,6 +6960,108 @@
   <w:num w:numId="1043">
     <w:abstractNumId w:val="991"/>
   </w:num>
+  <w:num w:numId="1044">
+    <w:abstractNumId w:val="991"/>
+  </w:num>
+  <w:num w:numId="1045">
+    <w:abstractNumId w:val="991"/>
+  </w:num>
+  <w:num w:numId="1046">
+    <w:abstractNumId w:val="991"/>
+  </w:num>
+  <w:num w:numId="1047">
+    <w:abstractNumId w:val="991"/>
+  </w:num>
+  <w:num w:numId="1048">
+    <w:abstractNumId w:val="991"/>
+  </w:num>
+  <w:num w:numId="1049">
+    <w:abstractNumId w:val="991"/>
+  </w:num>
+  <w:num w:numId="1050">
+    <w:abstractNumId w:val="991"/>
+  </w:num>
+  <w:num w:numId="1051">
+    <w:abstractNumId w:val="991"/>
+  </w:num>
+  <w:num w:numId="1052">
+    <w:abstractNumId w:val="991"/>
+  </w:num>
+  <w:num w:numId="1053">
+    <w:abstractNumId w:val="991"/>
+  </w:num>
+  <w:num w:numId="1054">
+    <w:abstractNumId w:val="991"/>
+  </w:num>
+  <w:num w:numId="1055">
+    <w:abstractNumId w:val="991"/>
+  </w:num>
+  <w:num w:numId="1056">
+    <w:abstractNumId w:val="991"/>
+  </w:num>
+  <w:num w:numId="1057">
+    <w:abstractNumId w:val="991"/>
+  </w:num>
+  <w:num w:numId="1058">
+    <w:abstractNumId w:val="991"/>
+  </w:num>
+  <w:num w:numId="1059">
+    <w:abstractNumId w:val="991"/>
+  </w:num>
+  <w:num w:numId="1060">
+    <w:abstractNumId w:val="991"/>
+  </w:num>
+  <w:num w:numId="1061">
+    <w:abstractNumId w:val="991"/>
+  </w:num>
+  <w:num w:numId="1062">
+    <w:abstractNumId w:val="991"/>
+  </w:num>
+  <w:num w:numId="1063">
+    <w:abstractNumId w:val="991"/>
+  </w:num>
+  <w:num w:numId="1064">
+    <w:abstractNumId w:val="991"/>
+  </w:num>
+  <w:num w:numId="1065">
+    <w:abstractNumId w:val="991"/>
+  </w:num>
+  <w:num w:numId="1066">
+    <w:abstractNumId w:val="991"/>
+  </w:num>
+  <w:num w:numId="1067">
+    <w:abstractNumId w:val="991"/>
+  </w:num>
+  <w:num w:numId="1068">
+    <w:abstractNumId w:val="991"/>
+  </w:num>
+  <w:num w:numId="1069">
+    <w:abstractNumId w:val="991"/>
+  </w:num>
+  <w:num w:numId="1070">
+    <w:abstractNumId w:val="991"/>
+  </w:num>
+  <w:num w:numId="1071">
+    <w:abstractNumId w:val="991"/>
+  </w:num>
+  <w:num w:numId="1072">
+    <w:abstractNumId w:val="991"/>
+  </w:num>
+  <w:num w:numId="1073">
+    <w:abstractNumId w:val="991"/>
+  </w:num>
+  <w:num w:numId="1074">
+    <w:abstractNumId w:val="991"/>
+  </w:num>
+  <w:num w:numId="1075">
+    <w:abstractNumId w:val="991"/>
+  </w:num>
+  <w:num w:numId="1076">
+    <w:abstractNumId w:val="991"/>
+  </w:num>
+  <w:num w:numId="1077">
+    <w:abstractNumId w:val="991"/>
+  </w:num>
 </w:numbering>
 </file>
 
@@ -5631,8 +7125,6 @@
     </w:pPr>
     <w:rPr>
       <w:rFonts w:asciiTheme="majorHAnsi" w:cstheme="majorBidi" w:eastAsiaTheme="majorEastAsia" w:hAnsiTheme="majorHAnsi"/>
-      <w:spacing w:val="-10"/>
-      <w:kern w:val="28"/>
       <w:sz w:val="56"/>
       <w:szCs w:val="56"/>
     </w:rPr>
@@ -5645,8 +7137,6 @@
     <w:rsid w:val="00A10FD9"/>
     <w:rPr>
       <w:rFonts w:asciiTheme="majorHAnsi" w:cstheme="majorBidi" w:eastAsiaTheme="majorEastAsia" w:hAnsiTheme="majorHAnsi"/>
-      <w:spacing w:val="-10"/>
-      <w:kern w:val="28"/>
       <w:sz w:val="56"/>
       <w:szCs w:val="56"/>
     </w:rPr>
@@ -5687,23 +7177,31 @@
   </w:style>
   <w:style w:customStyle="1" w:styleId="Author" w:type="paragraph">
     <w:name w:val="Author"/>
+    <w:basedOn w:val="Title"/>
     <w:next w:val="BodyText"/>
     <w:qFormat/>
     <w:pPr>
       <w:keepNext/>
       <w:keepLines/>
-      <w:jc w:val="center"/>
     </w:pPr>
+    <w:rPr>
+      <w:sz w:val="24"/>
+      <w:szCs w:val="24"/>
+    </w:rPr>
   </w:style>
   <w:style w:styleId="Date" w:type="paragraph">
     <w:name w:val="Date"/>
+    <w:basedOn w:val="Title"/>
     <w:next w:val="BodyText"/>
     <w:qFormat/>
     <w:pPr>
       <w:keepNext/>
       <w:keepLines/>
-      <w:jc w:val="center"/>
     </w:pPr>
+    <w:rPr>
+      <w:sz w:val="24"/>
+      <w:szCs w:val="24"/>
+    </w:rPr>
   </w:style>
   <w:style w:customStyle="1" w:styleId="AbstractTitle" w:type="paragraph">
     <w:name w:val="Abstract Title"/>

</xml_diff>

<commit_message>
Update documentation with improved table formatting, added new best practices, and updated appendix IDs for clarity. Upgrade Bootstrap Icons to version 1.13.1 and include new icons.
</commit_message>
<xml_diff>
--- a/docs/index.docx
+++ b/docs/index.docx
@@ -998,150 +998,138 @@
           <w:tbl>
             <w:tblPr>
               <w:tblStyle w:val="Table"/>
-              <w:tblW w:type="pct" w:w="5000"/>
+              <w:tblW w:type="pct" w:w="4748"/>
               <w:tblLayout w:type="fixed"/>
-              <w:tblLook w:firstRow="0" w:lastRow="0" w:firstColumn="0" w:lastColumn="0" w:noHBand="0" w:noVBand="0" w:val="0000"/>
+              <w:tblLook w:firstRow="1" w:lastRow="0" w:firstColumn="0" w:lastColumn="0" w:noHBand="0" w:noVBand="0" w:val="0020"/>
             </w:tblPr>
             <w:tblGrid>
-              <w:gridCol w:w="7073"/>
-              <w:gridCol w:w="846"/>
+              <w:gridCol w:w="2129"/>
+              <w:gridCol w:w="532"/>
+              <w:gridCol w:w="598"/>
+              <w:gridCol w:w="665"/>
+              <w:gridCol w:w="732"/>
+              <w:gridCol w:w="598"/>
+              <w:gridCol w:w="931"/>
+              <w:gridCol w:w="1331"/>
             </w:tblGrid>
+            <w:tr>
+              <w:trPr>
+                <w:tblHeader w:val="on"/>
+              </w:trPr>
+              <w:tc>
+                <w:tcPr/>
+                <w:p>
+                  <w:pPr>
+                    <w:pStyle w:val="Compact"/>
+                    <w:jc w:val="left"/>
+                    <w:jc w:val="center"/>
+                  </w:pPr>
+                  <w:r>
+                    <w:t xml:space="preserve">Best Practice</w:t>
+                  </w:r>
+                </w:p>
+              </w:tc>
+              <w:tc>
+                <w:tcPr/>
+                <w:p>
+                  <w:pPr>
+                    <w:pStyle w:val="Compact"/>
+                    <w:jc w:val="center"/>
+                    <w:jc w:val="center"/>
+                  </w:pPr>
+                  <w:r>
+                    <w:t xml:space="preserve">Plan</w:t>
+                  </w:r>
+                </w:p>
+              </w:tc>
+              <w:tc>
+                <w:tcPr/>
+                <w:p>
+                  <w:pPr>
+                    <w:pStyle w:val="Compact"/>
+                    <w:jc w:val="center"/>
+                    <w:jc w:val="center"/>
+                  </w:pPr>
+                  <w:r>
+                    <w:t xml:space="preserve">Obtain</w:t>
+                  </w:r>
+                </w:p>
+              </w:tc>
+              <w:tc>
+                <w:tcPr/>
+                <w:p>
+                  <w:pPr>
+                    <w:pStyle w:val="Compact"/>
+                    <w:jc w:val="center"/>
+                    <w:jc w:val="center"/>
+                  </w:pPr>
+                  <w:r>
+                    <w:t xml:space="preserve">Process</w:t>
+                  </w:r>
+                </w:p>
+              </w:tc>
+              <w:tc>
+                <w:tcPr/>
+                <w:p>
+                  <w:pPr>
+                    <w:pStyle w:val="Compact"/>
+                    <w:jc w:val="center"/>
+                    <w:jc w:val="center"/>
+                  </w:pPr>
+                  <w:r>
+                    <w:t xml:space="preserve">Preserve</w:t>
+                  </w:r>
+                </w:p>
+              </w:tc>
+              <w:tc>
+                <w:tcPr/>
+                <w:p>
+                  <w:pPr>
+                    <w:pStyle w:val="Compact"/>
+                    <w:jc w:val="center"/>
+                    <w:jc w:val="center"/>
+                  </w:pPr>
+                  <w:r>
+                    <w:t xml:space="preserve">Access</w:t>
+                  </w:r>
+                </w:p>
+              </w:tc>
+              <w:tc>
+                <w:tcPr/>
+                <w:p>
+                  <w:pPr>
+                    <w:pStyle w:val="Compact"/>
+                    <w:jc w:val="center"/>
+                    <w:jc w:val="center"/>
+                  </w:pPr>
+                  <w:r>
+                    <w:t xml:space="preserve">Disposition</w:t>
+                  </w:r>
+                </w:p>
+              </w:tc>
+              <w:tc>
+                <w:tcPr/>
+                <w:p>
+                  <w:pPr>
+                    <w:pStyle w:val="Compact"/>
+                    <w:jc w:val="left"/>
+                    <w:jc w:val="center"/>
+                  </w:pPr>
+                  <w:r>
+                    <w:t xml:space="preserve">Cross-cutting</w:t>
+                  </w:r>
+                </w:p>
+              </w:tc>
+            </w:tr>
             <w:tr>
               <w:tc>
                 <w:tcPr/>
                 <w:p>
                   <w:pPr>
                     <w:pStyle w:val="Compact"/>
-                    <w:jc w:val="center"/>
-                  </w:pPr>
-                  <w:r>
-                    <w:rPr>
-                      <w:b/>
-                      <w:bCs/>
-                    </w:rPr>
-                    <w:t xml:space="preserve">Best Practice</w:t>
-                  </w:r>
-                  <w:r>
-                    <w:t xml:space="preserve"> </w:t>
-                  </w:r>
-                  <w:r>
-                    <w:t xml:space="preserve">|</w:t>
-                  </w:r>
-                  <w:r>
-                    <w:t xml:space="preserve"> </w:t>
-                  </w:r>
-                  <w:r>
-                    <w:rPr>
-                      <w:b/>
-                      <w:bCs/>
-                    </w:rPr>
-                    <w:t xml:space="preserve">Plan</w:t>
-                  </w:r>
-                  <w:r>
-                    <w:t xml:space="preserve"> </w:t>
-                  </w:r>
-                  <w:r>
-                    <w:t xml:space="preserve">|</w:t>
-                  </w:r>
-                  <w:r>
-                    <w:t xml:space="preserve"> </w:t>
-                  </w:r>
-                  <w:r>
-                    <w:rPr>
-                      <w:b/>
-                      <w:bCs/>
-                    </w:rPr>
-                    <w:t xml:space="preserve">Obtain</w:t>
-                  </w:r>
-                  <w:r>
-                    <w:t xml:space="preserve"> </w:t>
-                  </w:r>
-                  <w:r>
-                    <w:t xml:space="preserve">|</w:t>
-                  </w:r>
-                  <w:r>
-                    <w:t xml:space="preserve"> </w:t>
-                  </w:r>
-                  <w:r>
-                    <w:rPr>
-                      <w:b/>
-                      <w:bCs/>
-                    </w:rPr>
-                    <w:t xml:space="preserve">Process</w:t>
-                  </w:r>
-                  <w:r>
-                    <w:t xml:space="preserve"> </w:t>
-                  </w:r>
-                  <w:r>
-                    <w:t xml:space="preserve">|</w:t>
-                  </w:r>
-                  <w:r>
-                    <w:t xml:space="preserve"> </w:t>
-                  </w:r>
-                  <w:r>
-                    <w:rPr>
-                      <w:b/>
-                      <w:bCs/>
-                    </w:rPr>
-                    <w:t xml:space="preserve">Preserve</w:t>
-                  </w:r>
-                  <w:r>
-                    <w:t xml:space="preserve"> </w:t>
-                  </w:r>
-                  <w:r>
-                    <w:t xml:space="preserve">|</w:t>
-                  </w:r>
-                  <w:r>
-                    <w:t xml:space="preserve"> </w:t>
-                  </w:r>
-                  <w:r>
-                    <w:rPr>
-                      <w:b/>
-                      <w:bCs/>
-                    </w:rPr>
-                    <w:t xml:space="preserve">Access</w:t>
-                  </w:r>
-                  <w:r>
-                    <w:t xml:space="preserve"> </w:t>
-                  </w:r>
-                  <w:r>
-                    <w:t xml:space="preserve">|</w:t>
-                  </w:r>
-                  <w:r>
-                    <w:t xml:space="preserve"> </w:t>
-                  </w:r>
-                  <w:r>
-                    <w:rPr>
-                      <w:b/>
-                      <w:bCs/>
-                    </w:rPr>
-                    <w:t xml:space="preserve">Disposition</w:t>
-                  </w:r>
-                  <w:r>
-                    <w:t xml:space="preserve"> </w:t>
-                  </w:r>
-                  <w:r>
-                    <w:t xml:space="preserve">|</w:t>
-                  </w:r>
-                  <w:r>
-                    <w:t xml:space="preserve"> </w:t>
-                  </w:r>
-                  <w:r>
-                    <w:rPr>
-                      <w:b/>
-                      <w:bCs/>
-                    </w:rPr>
-                    <w:t xml:space="preserve">Cross-cutting</w:t>
-                  </w:r>
-                  <w:r>
-                    <w:t xml:space="preserve"> </w:t>
-                  </w:r>
-                  <w:r>
-                    <w:t xml:space="preserve">| :=================:+:========:+:=========:+:=========:+:==========:+:=========:+:============:+:================:+</w:t>
-                  </w:r>
-                  <w:r>
-                    <w:t xml:space="preserve"> </w:t>
-                  </w:r>
+                    <w:jc w:val="left"/>
+                    <w:jc w:val="center"/>
+                  </w:pPr>
                   <w:r>
                     <w:rPr>
                       <w:b/>
@@ -1149,12 +1137,6 @@
                     </w:rPr>
                     <w:t xml:space="preserve">1. Data Governance</w:t>
                   </w:r>
-                  <w:r>
-                    <w:t xml:space="preserve"> </w:t>
-                  </w:r>
-                  <w:r>
-                    <w:t xml:space="preserve">| ● | ● | ● | ● | ● | ● | Document, Quality |</w:t>
-                  </w:r>
                 </w:p>
               </w:tc>
               <w:tc>
@@ -1162,7 +1144,90 @@
                 <w:p>
                   <w:pPr>
                     <w:pStyle w:val="Compact"/>
-                  </w:pPr>
+                    <w:jc w:val="center"/>
+                    <w:jc w:val="center"/>
+                  </w:pPr>
+                  <w:r>
+                    <w:t xml:space="preserve">●</w:t>
+                  </w:r>
+                </w:p>
+              </w:tc>
+              <w:tc>
+                <w:tcPr/>
+                <w:p>
+                  <w:pPr>
+                    <w:pStyle w:val="Compact"/>
+                    <w:jc w:val="center"/>
+                    <w:jc w:val="center"/>
+                  </w:pPr>
+                  <w:r>
+                    <w:t xml:space="preserve">●</w:t>
+                  </w:r>
+                </w:p>
+              </w:tc>
+              <w:tc>
+                <w:tcPr/>
+                <w:p>
+                  <w:pPr>
+                    <w:pStyle w:val="Compact"/>
+                    <w:jc w:val="center"/>
+                    <w:jc w:val="center"/>
+                  </w:pPr>
+                  <w:r>
+                    <w:t xml:space="preserve">●</w:t>
+                  </w:r>
+                </w:p>
+              </w:tc>
+              <w:tc>
+                <w:tcPr/>
+                <w:p>
+                  <w:pPr>
+                    <w:pStyle w:val="Compact"/>
+                    <w:jc w:val="center"/>
+                    <w:jc w:val="center"/>
+                  </w:pPr>
+                  <w:r>
+                    <w:t xml:space="preserve">●</w:t>
+                  </w:r>
+                </w:p>
+              </w:tc>
+              <w:tc>
+                <w:tcPr/>
+                <w:p>
+                  <w:pPr>
+                    <w:pStyle w:val="Compact"/>
+                    <w:jc w:val="center"/>
+                    <w:jc w:val="center"/>
+                  </w:pPr>
+                  <w:r>
+                    <w:t xml:space="preserve">●</w:t>
+                  </w:r>
+                </w:p>
+              </w:tc>
+              <w:tc>
+                <w:tcPr/>
+                <w:p>
+                  <w:pPr>
+                    <w:pStyle w:val="Compact"/>
+                    <w:jc w:val="center"/>
+                    <w:jc w:val="center"/>
+                  </w:pPr>
+                  <w:r>
+                    <w:t xml:space="preserve">●</w:t>
+                  </w:r>
+                </w:p>
+              </w:tc>
+              <w:tc>
+                <w:tcPr/>
+                <w:p>
+                  <w:pPr>
+                    <w:pStyle w:val="Compact"/>
+                    <w:jc w:val="left"/>
+                    <w:jc w:val="center"/>
+                  </w:pPr>
+                  <w:r>
+                    <w:t xml:space="preserve">Document, Quality</w:t>
+                  </w:r>
                 </w:p>
               </w:tc>
             </w:tr>
@@ -1172,6 +1237,7 @@
                 <w:p>
                   <w:pPr>
                     <w:pStyle w:val="Compact"/>
+                    <w:jc w:val="left"/>
                     <w:jc w:val="center"/>
                   </w:pPr>
                   <w:r>
@@ -1181,12 +1247,6 @@
                     </w:rPr>
                     <w:t xml:space="preserve">2. Reuse Infrastructure</w:t>
                   </w:r>
-                  <w:r>
-                    <w:t xml:space="preserve"> </w:t>
-                  </w:r>
-                  <w:r>
-                    <w:t xml:space="preserve">| ● | |</w:t>
-                  </w:r>
                 </w:p>
               </w:tc>
               <w:tc>
@@ -1195,9 +1255,73 @@
                   <w:pPr>
                     <w:pStyle w:val="Compact"/>
                     <w:jc w:val="center"/>
-                  </w:pPr>
-                  <w:r>
-                    <w:t xml:space="preserve">● | ● | | Track and Monitor |</w:t>
+                    <w:jc w:val="center"/>
+                  </w:pPr>
+                  <w:r>
+                    <w:t xml:space="preserve">●</w:t>
+                  </w:r>
+                </w:p>
+              </w:tc>
+              <w:tc>
+                <w:tcPr/>
+                <w:p>
+                  <w:pPr>
+                    <w:pStyle w:val="Compact"/>
+                  </w:pPr>
+                </w:p>
+              </w:tc>
+              <w:tc>
+                <w:tcPr/>
+                <w:p>
+                  <w:pPr>
+                    <w:pStyle w:val="Compact"/>
+                  </w:pPr>
+                </w:p>
+              </w:tc>
+              <w:tc>
+                <w:tcPr/>
+                <w:p>
+                  <w:pPr>
+                    <w:pStyle w:val="Compact"/>
+                    <w:jc w:val="center"/>
+                    <w:jc w:val="center"/>
+                  </w:pPr>
+                  <w:r>
+                    <w:t xml:space="preserve">●</w:t>
+                  </w:r>
+                </w:p>
+              </w:tc>
+              <w:tc>
+                <w:tcPr/>
+                <w:p>
+                  <w:pPr>
+                    <w:pStyle w:val="Compact"/>
+                    <w:jc w:val="center"/>
+                    <w:jc w:val="center"/>
+                  </w:pPr>
+                  <w:r>
+                    <w:t xml:space="preserve">●</w:t>
+                  </w:r>
+                </w:p>
+              </w:tc>
+              <w:tc>
+                <w:tcPr/>
+                <w:p>
+                  <w:pPr>
+                    <w:pStyle w:val="Compact"/>
+                  </w:pPr>
+                </w:p>
+              </w:tc>
+              <w:tc>
+                <w:tcPr/>
+                <w:p>
+                  <w:pPr>
+                    <w:pStyle w:val="Compact"/>
+                    <w:jc w:val="left"/>
+                    <w:jc w:val="center"/>
+                  </w:pPr>
+                  <w:r>
+                    <w:t xml:space="preserve">Track and Monitor</w:t>
                   </w:r>
                 </w:p>
               </w:tc>
@@ -1208,6 +1332,7 @@
                 <w:p>
                   <w:pPr>
                     <w:pStyle w:val="Compact"/>
+                    <w:jc w:val="left"/>
                     <w:jc w:val="center"/>
                   </w:pPr>
                   <w:r>
@@ -1217,12 +1342,6 @@
                     </w:rPr>
                     <w:t xml:space="preserve">3. Persistent Identifiers</w:t>
                   </w:r>
-                  <w:r>
-                    <w:t xml:space="preserve"> </w:t>
-                  </w:r>
-                  <w:r>
-                    <w:t xml:space="preserve">| ● |</w:t>
-                  </w:r>
                 </w:p>
               </w:tc>
               <w:tc>
@@ -1231,9 +1350,78 @@
                   <w:pPr>
                     <w:pStyle w:val="Compact"/>
                     <w:jc w:val="center"/>
-                  </w:pPr>
-                  <w:r>
-                    <w:t xml:space="preserve">● | ● | ● | | Document, Track |</w:t>
+                    <w:jc w:val="center"/>
+                  </w:pPr>
+                  <w:r>
+                    <w:t xml:space="preserve">●</w:t>
+                  </w:r>
+                </w:p>
+              </w:tc>
+              <w:tc>
+                <w:tcPr/>
+                <w:p>
+                  <w:pPr>
+                    <w:pStyle w:val="Compact"/>
+                  </w:pPr>
+                </w:p>
+              </w:tc>
+              <w:tc>
+                <w:tcPr/>
+                <w:p>
+                  <w:pPr>
+                    <w:pStyle w:val="Compact"/>
+                  </w:pPr>
+                </w:p>
+              </w:tc>
+              <w:tc>
+                <w:tcPr/>
+                <w:p>
+                  <w:pPr>
+                    <w:pStyle w:val="Compact"/>
+                    <w:jc w:val="center"/>
+                    <w:jc w:val="center"/>
+                  </w:pPr>
+                  <w:r>
+                    <w:t xml:space="preserve">●</w:t>
+                  </w:r>
+                </w:p>
+              </w:tc>
+              <w:tc>
+                <w:tcPr/>
+                <w:p>
+                  <w:pPr>
+                    <w:pStyle w:val="Compact"/>
+                    <w:jc w:val="center"/>
+                    <w:jc w:val="center"/>
+                  </w:pPr>
+                  <w:r>
+                    <w:t xml:space="preserve">●</w:t>
+                  </w:r>
+                </w:p>
+              </w:tc>
+              <w:tc>
+                <w:tcPr/>
+                <w:p>
+                  <w:pPr>
+                    <w:pStyle w:val="Compact"/>
+                    <w:jc w:val="center"/>
+                    <w:jc w:val="center"/>
+                  </w:pPr>
+                  <w:r>
+                    <w:t xml:space="preserve">●</w:t>
+                  </w:r>
+                </w:p>
+              </w:tc>
+              <w:tc>
+                <w:tcPr/>
+                <w:p>
+                  <w:pPr>
+                    <w:pStyle w:val="Compact"/>
+                    <w:jc w:val="left"/>
+                    <w:jc w:val="center"/>
+                  </w:pPr>
+                  <w:r>
+                    <w:t xml:space="preserve">Document, Track</w:t>
                   </w:r>
                 </w:p>
               </w:tc>
@@ -1244,6 +1432,7 @@
                 <w:p>
                   <w:pPr>
                     <w:pStyle w:val="Compact"/>
+                    <w:jc w:val="left"/>
                     <w:jc w:val="center"/>
                   </w:pPr>
                   <w:r>
@@ -1253,12 +1442,6 @@
                     </w:rPr>
                     <w:t xml:space="preserve">4. Shared Data Models</w:t>
                   </w:r>
-                  <w:r>
-                    <w:t xml:space="preserve"> </w:t>
-                  </w:r>
-                  <w:r>
-                    <w:t xml:space="preserve">| ● | | ●</w:t>
-                  </w:r>
                 </w:p>
               </w:tc>
               <w:tc>
@@ -1267,9 +1450,73 @@
                   <w:pPr>
                     <w:pStyle w:val="Compact"/>
                     <w:jc w:val="center"/>
-                  </w:pPr>
-                  <w:r>
-                    <w:t xml:space="preserve">● | | | Quality |</w:t>
+                    <w:jc w:val="center"/>
+                  </w:pPr>
+                  <w:r>
+                    <w:t xml:space="preserve">●</w:t>
+                  </w:r>
+                </w:p>
+              </w:tc>
+              <w:tc>
+                <w:tcPr/>
+                <w:p>
+                  <w:pPr>
+                    <w:pStyle w:val="Compact"/>
+                  </w:pPr>
+                </w:p>
+              </w:tc>
+              <w:tc>
+                <w:tcPr/>
+                <w:p>
+                  <w:pPr>
+                    <w:pStyle w:val="Compact"/>
+                    <w:jc w:val="center"/>
+                    <w:jc w:val="center"/>
+                  </w:pPr>
+                  <w:r>
+                    <w:t xml:space="preserve">●</w:t>
+                  </w:r>
+                </w:p>
+              </w:tc>
+              <w:tc>
+                <w:tcPr/>
+                <w:p>
+                  <w:pPr>
+                    <w:pStyle w:val="Compact"/>
+                    <w:jc w:val="center"/>
+                    <w:jc w:val="center"/>
+                  </w:pPr>
+                  <w:r>
+                    <w:t xml:space="preserve">●</w:t>
+                  </w:r>
+                </w:p>
+              </w:tc>
+              <w:tc>
+                <w:tcPr/>
+                <w:p>
+                  <w:pPr>
+                    <w:pStyle w:val="Compact"/>
+                  </w:pPr>
+                </w:p>
+              </w:tc>
+              <w:tc>
+                <w:tcPr/>
+                <w:p>
+                  <w:pPr>
+                    <w:pStyle w:val="Compact"/>
+                  </w:pPr>
+                </w:p>
+              </w:tc>
+              <w:tc>
+                <w:tcPr/>
+                <w:p>
+                  <w:pPr>
+                    <w:pStyle w:val="Compact"/>
+                    <w:jc w:val="left"/>
+                    <w:jc w:val="center"/>
+                  </w:pPr>
+                  <w:r>
+                    <w:t xml:space="preserve">Quality</w:t>
                   </w:r>
                 </w:p>
               </w:tc>
@@ -1280,6 +1527,7 @@
                 <w:p>
                   <w:pPr>
                     <w:pStyle w:val="Compact"/>
+                    <w:jc w:val="left"/>
                     <w:jc w:val="center"/>
                   </w:pPr>
                   <w:r>
@@ -1289,12 +1537,6 @@
                     </w:rPr>
                     <w:t xml:space="preserve">5. Accessible Storage</w:t>
                   </w:r>
-                  <w:r>
-                    <w:t xml:space="preserve"> </w:t>
-                  </w:r>
-                  <w:r>
-                    <w:t xml:space="preserve">| | | ● | ● | ● | | Security, Quality |</w:t>
-                  </w:r>
                 </w:p>
               </w:tc>
               <w:tc>
@@ -1303,6 +1545,74 @@
                   <w:pPr>
                     <w:pStyle w:val="Compact"/>
                   </w:pPr>
+                </w:p>
+              </w:tc>
+              <w:tc>
+                <w:tcPr/>
+                <w:p>
+                  <w:pPr>
+                    <w:pStyle w:val="Compact"/>
+                  </w:pPr>
+                </w:p>
+              </w:tc>
+              <w:tc>
+                <w:tcPr/>
+                <w:p>
+                  <w:pPr>
+                    <w:pStyle w:val="Compact"/>
+                    <w:jc w:val="center"/>
+                    <w:jc w:val="center"/>
+                  </w:pPr>
+                  <w:r>
+                    <w:t xml:space="preserve">●</w:t>
+                  </w:r>
+                </w:p>
+              </w:tc>
+              <w:tc>
+                <w:tcPr/>
+                <w:p>
+                  <w:pPr>
+                    <w:pStyle w:val="Compact"/>
+                    <w:jc w:val="center"/>
+                    <w:jc w:val="center"/>
+                  </w:pPr>
+                  <w:r>
+                    <w:t xml:space="preserve">●</w:t>
+                  </w:r>
+                </w:p>
+              </w:tc>
+              <w:tc>
+                <w:tcPr/>
+                <w:p>
+                  <w:pPr>
+                    <w:pStyle w:val="Compact"/>
+                    <w:jc w:val="center"/>
+                    <w:jc w:val="center"/>
+                  </w:pPr>
+                  <w:r>
+                    <w:t xml:space="preserve">●</w:t>
+                  </w:r>
+                </w:p>
+              </w:tc>
+              <w:tc>
+                <w:tcPr/>
+                <w:p>
+                  <w:pPr>
+                    <w:pStyle w:val="Compact"/>
+                  </w:pPr>
+                </w:p>
+              </w:tc>
+              <w:tc>
+                <w:tcPr/>
+                <w:p>
+                  <w:pPr>
+                    <w:pStyle w:val="Compact"/>
+                    <w:jc w:val="left"/>
+                    <w:jc w:val="center"/>
+                  </w:pPr>
+                  <w:r>
+                    <w:t xml:space="preserve">Security, Quality</w:t>
+                  </w:r>
                 </w:p>
               </w:tc>
             </w:tr>
@@ -1312,6 +1622,7 @@
                 <w:p>
                   <w:pPr>
                     <w:pStyle w:val="Compact"/>
+                    <w:jc w:val="left"/>
                     <w:jc w:val="center"/>
                   </w:pPr>
                   <w:r>
@@ -1321,12 +1632,6 @@
                     </w:rPr>
                     <w:t xml:space="preserve">6. Incentivize Sharing</w:t>
                   </w:r>
-                  <w:r>
-                    <w:t xml:space="preserve"> </w:t>
-                  </w:r>
-                  <w:r>
-                    <w:t xml:space="preserve">| ● | | | ● | ● | | Track and Monitor |</w:t>
-                  </w:r>
                 </w:p>
               </w:tc>
               <w:tc>
@@ -1334,7 +1639,75 @@
                 <w:p>
                   <w:pPr>
                     <w:pStyle w:val="Compact"/>
-                  </w:pPr>
+                    <w:jc w:val="center"/>
+                    <w:jc w:val="center"/>
+                  </w:pPr>
+                  <w:r>
+                    <w:t xml:space="preserve">●</w:t>
+                  </w:r>
+                </w:p>
+              </w:tc>
+              <w:tc>
+                <w:tcPr/>
+                <w:p>
+                  <w:pPr>
+                    <w:pStyle w:val="Compact"/>
+                  </w:pPr>
+                </w:p>
+              </w:tc>
+              <w:tc>
+                <w:tcPr/>
+                <w:p>
+                  <w:pPr>
+                    <w:pStyle w:val="Compact"/>
+                  </w:pPr>
+                </w:p>
+              </w:tc>
+              <w:tc>
+                <w:tcPr/>
+                <w:p>
+                  <w:pPr>
+                    <w:pStyle w:val="Compact"/>
+                    <w:jc w:val="center"/>
+                    <w:jc w:val="center"/>
+                  </w:pPr>
+                  <w:r>
+                    <w:t xml:space="preserve">●</w:t>
+                  </w:r>
+                </w:p>
+              </w:tc>
+              <w:tc>
+                <w:tcPr/>
+                <w:p>
+                  <w:pPr>
+                    <w:pStyle w:val="Compact"/>
+                    <w:jc w:val="center"/>
+                    <w:jc w:val="center"/>
+                  </w:pPr>
+                  <w:r>
+                    <w:t xml:space="preserve">●</w:t>
+                  </w:r>
+                </w:p>
+              </w:tc>
+              <w:tc>
+                <w:tcPr/>
+                <w:p>
+                  <w:pPr>
+                    <w:pStyle w:val="Compact"/>
+                  </w:pPr>
+                </w:p>
+              </w:tc>
+              <w:tc>
+                <w:tcPr/>
+                <w:p>
+                  <w:pPr>
+                    <w:pStyle w:val="Compact"/>
+                    <w:jc w:val="left"/>
+                    <w:jc w:val="center"/>
+                  </w:pPr>
+                  <w:r>
+                    <w:t xml:space="preserve">Track and Monitor</w:t>
+                  </w:r>
                 </w:p>
               </w:tc>
             </w:tr>
@@ -1344,6 +1717,7 @@
                 <w:p>
                   <w:pPr>
                     <w:pStyle w:val="Compact"/>
+                    <w:jc w:val="left"/>
                     <w:jc w:val="center"/>
                   </w:pPr>
                   <w:r>
@@ -1353,12 +1727,6 @@
                     </w:rPr>
                     <w:t xml:space="preserve">7. Community Building</w:t>
                   </w:r>
-                  <w:r>
-                    <w:t xml:space="preserve"> </w:t>
-                  </w:r>
-                  <w:r>
-                    <w:t xml:space="preserve">| ● | ● | ● | ● | ● | ● | Document, Quality |</w:t>
-                  </w:r>
                 </w:p>
               </w:tc>
               <w:tc>
@@ -1366,7 +1734,90 @@
                 <w:p>
                   <w:pPr>
                     <w:pStyle w:val="Compact"/>
-                  </w:pPr>
+                    <w:jc w:val="center"/>
+                    <w:jc w:val="center"/>
+                  </w:pPr>
+                  <w:r>
+                    <w:t xml:space="preserve">●</w:t>
+                  </w:r>
+                </w:p>
+              </w:tc>
+              <w:tc>
+                <w:tcPr/>
+                <w:p>
+                  <w:pPr>
+                    <w:pStyle w:val="Compact"/>
+                    <w:jc w:val="center"/>
+                    <w:jc w:val="center"/>
+                  </w:pPr>
+                  <w:r>
+                    <w:t xml:space="preserve">●</w:t>
+                  </w:r>
+                </w:p>
+              </w:tc>
+              <w:tc>
+                <w:tcPr/>
+                <w:p>
+                  <w:pPr>
+                    <w:pStyle w:val="Compact"/>
+                    <w:jc w:val="center"/>
+                    <w:jc w:val="center"/>
+                  </w:pPr>
+                  <w:r>
+                    <w:t xml:space="preserve">●</w:t>
+                  </w:r>
+                </w:p>
+              </w:tc>
+              <w:tc>
+                <w:tcPr/>
+                <w:p>
+                  <w:pPr>
+                    <w:pStyle w:val="Compact"/>
+                    <w:jc w:val="center"/>
+                    <w:jc w:val="center"/>
+                  </w:pPr>
+                  <w:r>
+                    <w:t xml:space="preserve">●</w:t>
+                  </w:r>
+                </w:p>
+              </w:tc>
+              <w:tc>
+                <w:tcPr/>
+                <w:p>
+                  <w:pPr>
+                    <w:pStyle w:val="Compact"/>
+                    <w:jc w:val="center"/>
+                    <w:jc w:val="center"/>
+                  </w:pPr>
+                  <w:r>
+                    <w:t xml:space="preserve">●</w:t>
+                  </w:r>
+                </w:p>
+              </w:tc>
+              <w:tc>
+                <w:tcPr/>
+                <w:p>
+                  <w:pPr>
+                    <w:pStyle w:val="Compact"/>
+                    <w:jc w:val="center"/>
+                    <w:jc w:val="center"/>
+                  </w:pPr>
+                  <w:r>
+                    <w:t xml:space="preserve">●</w:t>
+                  </w:r>
+                </w:p>
+              </w:tc>
+              <w:tc>
+                <w:tcPr/>
+                <w:p>
+                  <w:pPr>
+                    <w:pStyle w:val="Compact"/>
+                    <w:jc w:val="left"/>
+                    <w:jc w:val="center"/>
+                  </w:pPr>
+                  <w:r>
+                    <w:t xml:space="preserve">Document, Quality</w:t>
+                  </w:r>
                 </w:p>
               </w:tc>
             </w:tr>
@@ -1449,47 +1900,54 @@
           <w:tbl>
             <w:tblPr>
               <w:tblStyle w:val="Table"/>
-              <w:tblW w:type="pct" w:w="4996"/>
+              <w:tblW w:type="pct" w:w="5000"/>
               <w:tblLayout w:type="fixed"/>
-              <w:tblLook w:firstRow="0" w:lastRow="0" w:firstColumn="0" w:lastColumn="0" w:noHBand="0" w:noVBand="0" w:val="0000"/>
+              <w:tblLook w:firstRow="1" w:lastRow="0" w:firstColumn="0" w:lastColumn="0" w:noHBand="0" w:noVBand="0" w:val="0020"/>
             </w:tblPr>
             <w:tblGrid>
-              <w:gridCol w:w="1939"/>
-              <w:gridCol w:w="3646"/>
-              <w:gridCol w:w="2327"/>
+              <w:gridCol w:w="5571"/>
+              <w:gridCol w:w="2348"/>
             </w:tblGrid>
+            <w:tr>
+              <w:trPr>
+                <w:tblHeader w:val="on"/>
+              </w:trPr>
+              <w:tc>
+                <w:tcPr/>
+                <w:p>
+                  <w:pPr>
+                    <w:pStyle w:val="Compact"/>
+                    <w:jc w:val="left"/>
+                    <w:jc w:val="center"/>
+                  </w:pPr>
+                  <w:r>
+                    <w:t xml:space="preserve">Best Practice</w:t>
+                  </w:r>
+                </w:p>
+              </w:tc>
+              <w:tc>
+                <w:tcPr/>
+                <w:p>
+                  <w:pPr>
+                    <w:pStyle w:val="Compact"/>
+                    <w:jc w:val="left"/>
+                    <w:jc w:val="center"/>
+                  </w:pPr>
+                  <w:r>
+                    <w:t xml:space="preserve">Practical Applications</w:t>
+                  </w:r>
+                </w:p>
+              </w:tc>
+            </w:tr>
             <w:tr>
               <w:tc>
                 <w:tcPr/>
                 <w:p>
                   <w:pPr>
                     <w:pStyle w:val="Compact"/>
-                  </w:pPr>
-                </w:p>
-              </w:tc>
-              <w:tc>
-                <w:tcPr/>
-                <w:p>
-                  <w:pPr>
-                    <w:pStyle w:val="Compact"/>
-                    <w:jc w:val="center"/>
-                  </w:pPr>
-                  <w:r>
-                    <w:rPr>
-                      <w:b/>
-                      <w:bCs/>
-                    </w:rPr>
-                    <w:t xml:space="preserve">Best Practice</w:t>
-                  </w:r>
-                  <w:r>
-                    <w:t xml:space="preserve"> </w:t>
-                  </w:r>
-                  <w:r>
-                    <w:t xml:space="preserve">:===================================================================================================================================================================================================================================================================================================================================</w:t>
-                  </w:r>
-                  <w:r>
-                    <w:t xml:space="preserve"> </w:t>
-                  </w:r>
+                    <w:jc w:val="left"/>
+                    <w:jc w:val="center"/>
+                  </w:pPr>
                   <w:r>
                     <w:rPr>
                       <w:b/>
@@ -1509,27 +1967,29 @@
                 <w:tcPr/>
                 <w:p>
                   <w:pPr>
-                    <w:pStyle w:val="Compact"/>
-                    <w:jc w:val="center"/>
-                  </w:pPr>
-                  <w:r>
-                    <w:rPr>
-                      <w:b/>
-                      <w:bCs/>
-                    </w:rPr>
-                    <w:t xml:space="preserve">Practical Applications</w:t>
-                  </w:r>
-                  <w:r>
-                    <w:t xml:space="preserve"> </w:t>
-                  </w:r>
-                  <w:r>
-                    <w:t xml:space="preserve">| :======================================================================================================================================+ - Document roles and responsibilities using a Data Product Governance Charter and structured frameworks (e.g., DACI or RACI).  | - Integrate CARE principles to respect First Nations, Tribes, and Indigenous data rights.</w:t>
-                  </w:r>
-                  <w:r>
-                    <w:br/>
-                  </w:r>
-                  <w:r>
-                    <w:t xml:space="preserve">- Form a governance or oversight committee to review data standards, timelines, and agreements. |</w:t>
+                    <w:jc w:val="left"/>
+                    <w:jc w:val="center"/>
+                  </w:pPr>
+                  <w:r>
+                    <w:t xml:space="preserve">- Document roles and responsibilities using a Data Product Governance Charter and structured frameworks (e.g., DACI or RACI).</w:t>
+                  </w:r>
+                </w:p>
+                <w:p>
+                  <w:pPr>
+                    <w:jc w:val="left"/>
+                    <w:jc w:val="center"/>
+                  </w:pPr>
+                  <w:r>
+                    <w:t xml:space="preserve">- Integrate CARE principles to respect First Nations, Tribes, and Indigenous data rights.</w:t>
+                  </w:r>
+                </w:p>
+                <w:p>
+                  <w:pPr>
+                    <w:jc w:val="left"/>
+                    <w:jc w:val="center"/>
+                  </w:pPr>
+                  <w:r>
+                    <w:t xml:space="preserve">- Form a governance or oversight committee to review data standards, timelines, and agreements.</w:t>
                   </w:r>
                 </w:p>
               </w:tc>
@@ -1540,6 +2000,7 @@
                 <w:p>
                   <w:pPr>
                     <w:pStyle w:val="Compact"/>
+                    <w:jc w:val="left"/>
                     <w:jc w:val="center"/>
                   </w:pPr>
                   <w:r>
@@ -1561,26 +2022,21 @@
                 <w:tcPr/>
                 <w:p>
                   <w:pPr>
-                    <w:pStyle w:val="Compact"/>
+                    <w:jc w:val="left"/>
                     <w:jc w:val="center"/>
                   </w:pPr>
                   <w:r>
                     <w:t xml:space="preserve">- Use domain-specific repositories like OBIS or GBIF.</w:t>
                   </w:r>
-                  <w:r>
-                    <w:br/>
-                  </w:r>
+                </w:p>
+                <w:p>
+                  <w:pPr>
+                    <w:jc w:val="left"/>
+                    <w:jc w:val="center"/>
+                  </w:pPr>
                   <w:r>
                     <w:t xml:space="preserve">- Publish and archive data with KNB or Zenodo.</w:t>
                   </w:r>
-                </w:p>
-              </w:tc>
-              <w:tc>
-                <w:tcPr/>
-                <w:p>
-                  <w:pPr>
-                    <w:pStyle w:val="Compact"/>
-                  </w:pPr>
                 </w:p>
               </w:tc>
             </w:tr>
@@ -1590,6 +2046,7 @@
                 <w:p>
                   <w:pPr>
                     <w:pStyle w:val="Compact"/>
+                    <w:jc w:val="left"/>
                     <w:jc w:val="center"/>
                   </w:pPr>
                   <w:r>
@@ -1611,38 +2068,39 @@
                 <w:tcPr/>
                 <w:p>
                   <w:pPr>
-                    <w:pStyle w:val="Compact"/>
+                    <w:jc w:val="left"/>
                     <w:jc w:val="center"/>
                   </w:pPr>
                   <w:r>
                     <w:t xml:space="preserve">- Encourage use of ORCID iDs for researchers.</w:t>
                   </w:r>
-                  <w:r>
-                    <w:br/>
-                  </w:r>
+                </w:p>
+                <w:p>
+                  <w:pPr>
+                    <w:jc w:val="left"/>
+                    <w:jc w:val="center"/>
+                  </w:pPr>
                   <w:r>
                     <w:t xml:space="preserve">- Use ROR IDs for institutions.</w:t>
                   </w:r>
-                  <w:r>
-                    <w:br/>
-                  </w:r>
+                </w:p>
+                <w:p>
+                  <w:pPr>
+                    <w:jc w:val="left"/>
+                    <w:jc w:val="center"/>
+                  </w:pPr>
                   <w:r>
                     <w:t xml:space="preserve">- Assign DOIs via DataCite for data packages.</w:t>
                   </w:r>
-                  <w:r>
-                    <w:br/>
-                  </w:r>
+                </w:p>
+                <w:p>
+                  <w:pPr>
+                    <w:jc w:val="left"/>
+                    <w:jc w:val="center"/>
+                  </w:pPr>
                   <w:r>
                     <w:t xml:space="preserve">- Embed DOIs in dashboards and metadata.</w:t>
                   </w:r>
-                </w:p>
-              </w:tc>
-              <w:tc>
-                <w:tcPr/>
-                <w:p>
-                  <w:pPr>
-                    <w:pStyle w:val="Compact"/>
-                  </w:pPr>
                 </w:p>
               </w:tc>
             </w:tr>
@@ -1652,6 +2110,7 @@
                 <w:p>
                   <w:pPr>
                     <w:pStyle w:val="Compact"/>
+                    <w:jc w:val="left"/>
                     <w:jc w:val="center"/>
                   </w:pPr>
                   <w:r>
@@ -1673,32 +2132,30 @@
                 <w:tcPr/>
                 <w:p>
                   <w:pPr>
-                    <w:pStyle w:val="Compact"/>
+                    <w:jc w:val="left"/>
                     <w:jc w:val="center"/>
                   </w:pPr>
                   <w:r>
                     <w:t xml:space="preserve">- Adopt ISO 19115, EML, or DataCite metadata standards.</w:t>
                   </w:r>
-                  <w:r>
-                    <w:br/>
-                  </w:r>
-                  <w:r>
-                    <w:t xml:space="preserve">- Re-use terms defined in Salmon Domain Ontology</w:t>
-                  </w:r>
-                  <w:r>
-                    <w:br/>
-                  </w:r>
+                </w:p>
+                <w:p>
+                  <w:pPr>
+                    <w:jc w:val="left"/>
+                    <w:jc w:val="center"/>
+                  </w:pPr>
+                  <w:r>
+                    <w:t xml:space="preserve">- Re-use terms defined in Salmon Domain Ontology.</w:t>
+                  </w:r>
+                </w:p>
+                <w:p>
+                  <w:pPr>
+                    <w:jc w:val="left"/>
+                    <w:jc w:val="center"/>
+                  </w:pPr>
                   <w:r>
                     <w:t xml:space="preserve">- Model datasets using the Darwin Core Data Package Model.</w:t>
                   </w:r>
-                </w:p>
-              </w:tc>
-              <w:tc>
-                <w:tcPr/>
-                <w:p>
-                  <w:pPr>
-                    <w:pStyle w:val="Compact"/>
-                  </w:pPr>
                 </w:p>
               </w:tc>
             </w:tr>
@@ -1708,6 +2165,7 @@
                 <w:p>
                   <w:pPr>
                     <w:pStyle w:val="Compact"/>
+                    <w:jc w:val="left"/>
                     <w:jc w:val="center"/>
                   </w:pPr>
                   <w:r>
@@ -1729,38 +2187,39 @@
                 <w:tcPr/>
                 <w:p>
                   <w:pPr>
-                    <w:pStyle w:val="Compact"/>
+                    <w:jc w:val="left"/>
                     <w:jc w:val="center"/>
                   </w:pPr>
                   <w:r>
                     <w:t xml:space="preserve">- Provide APIs using FastAPI, Flask, or Django REST.</w:t>
                   </w:r>
-                  <w:r>
-                    <w:br/>
-                  </w:r>
+                </w:p>
+                <w:p>
+                  <w:pPr>
+                    <w:jc w:val="left"/>
+                    <w:jc w:val="center"/>
+                  </w:pPr>
                   <w:r>
                     <w:t xml:space="preserve">- Archive in trusted repositories (e.g., GBIF, FRDR, USGS).</w:t>
                   </w:r>
-                  <w:r>
-                    <w:br/>
-                  </w:r>
-                  <w:r>
-                    <w:t xml:space="preserve">- Write scripts in a programming language to wrangle, transform, and analyze data</w:t>
-                  </w:r>
-                  <w:r>
-                    <w:br/>
-                  </w:r>
+                </w:p>
+                <w:p>
+                  <w:pPr>
+                    <w:jc w:val="left"/>
+                    <w:jc w:val="center"/>
+                  </w:pPr>
+                  <w:r>
+                    <w:t xml:space="preserve">- Write scripts in a programming language to wrangle, transform, and analyze data.</w:t>
+                  </w:r>
+                </w:p>
+                <w:p>
+                  <w:pPr>
+                    <w:jc w:val="left"/>
+                    <w:jc w:val="center"/>
+                  </w:pPr>
                   <w:r>
                     <w:t xml:space="preserve">- Use GitHub to host code for collaboration and transparency and the GitHub / Zenodo integration for DOI assignment and preservation.</w:t>
                   </w:r>
-                </w:p>
-              </w:tc>
-              <w:tc>
-                <w:tcPr/>
-                <w:p>
-                  <w:pPr>
-                    <w:pStyle w:val="Compact"/>
-                  </w:pPr>
                 </w:p>
               </w:tc>
             </w:tr>
@@ -1770,6 +2229,7 @@
                 <w:p>
                   <w:pPr>
                     <w:pStyle w:val="Compact"/>
+                    <w:jc w:val="left"/>
                     <w:jc w:val="center"/>
                   </w:pPr>
                   <w:r>
@@ -1791,38 +2251,39 @@
                 <w:tcPr/>
                 <w:p>
                   <w:pPr>
-                    <w:pStyle w:val="Compact"/>
+                    <w:jc w:val="left"/>
                     <w:jc w:val="center"/>
                   </w:pPr>
                   <w:r>
                     <w:t xml:space="preserve">- License data with CC-BY 4.0.</w:t>
                   </w:r>
-                  <w:r>
-                    <w:br/>
-                  </w:r>
+                </w:p>
+                <w:p>
+                  <w:pPr>
+                    <w:jc w:val="left"/>
+                    <w:jc w:val="center"/>
+                  </w:pPr>
                   <w:r>
                     <w:t xml:space="preserve">- Include citation text and visible credit fields.</w:t>
                   </w:r>
-                  <w:r>
-                    <w:br/>
-                  </w:r>
+                </w:p>
+                <w:p>
+                  <w:pPr>
+                    <w:jc w:val="left"/>
+                    <w:jc w:val="center"/>
+                  </w:pPr>
                   <w:r>
                     <w:t xml:space="preserve">- Use COUNTER metrics and DataCite APIs to monitor reuse.</w:t>
                   </w:r>
-                  <w:r>
-                    <w:br/>
-                  </w:r>
+                </w:p>
+                <w:p>
+                  <w:pPr>
+                    <w:jc w:val="left"/>
+                    <w:jc w:val="center"/>
+                  </w:pPr>
                   <w:r>
                     <w:t xml:space="preserve">- Encourage dataset citation in references.</w:t>
                   </w:r>
-                </w:p>
-              </w:tc>
-              <w:tc>
-                <w:tcPr/>
-                <w:p>
-                  <w:pPr>
-                    <w:pStyle w:val="Compact"/>
-                  </w:pPr>
                 </w:p>
               </w:tc>
             </w:tr>
@@ -1832,6 +2293,7 @@
                 <w:p>
                   <w:pPr>
                     <w:pStyle w:val="Compact"/>
+                    <w:jc w:val="left"/>
                     <w:jc w:val="center"/>
                   </w:pPr>
                   <w:r>
@@ -1853,32 +2315,30 @@
                 <w:tcPr/>
                 <w:p>
                   <w:pPr>
-                    <w:pStyle w:val="Compact"/>
+                    <w:jc w:val="left"/>
                     <w:jc w:val="center"/>
                   </w:pPr>
                   <w:r>
                     <w:t xml:space="preserve">- Participate in RDA Salmon Interest Group.</w:t>
                   </w:r>
-                  <w:r>
-                    <w:br/>
-                  </w:r>
+                </w:p>
+                <w:p>
+                  <w:pPr>
+                    <w:jc w:val="left"/>
+                    <w:jc w:val="center"/>
+                  </w:pPr>
                   <w:r>
                     <w:t xml:space="preserve">- Facilitate workshops for metadata and vocabulary alignment.</w:t>
                   </w:r>
-                  <w:r>
-                    <w:br/>
-                  </w:r>
+                </w:p>
+                <w:p>
+                  <w:pPr>
+                    <w:jc w:val="left"/>
+                    <w:jc w:val="center"/>
+                  </w:pPr>
                   <w:r>
                     <w:t xml:space="preserve">- Support community-engaged research with tangible benefits.</w:t>
                   </w:r>
-                </w:p>
-              </w:tc>
-              <w:tc>
-                <w:tcPr/>
-                <w:p>
-                  <w:pPr>
-                    <w:pStyle w:val="Compact"/>
-                  </w:pPr>
                 </w:p>
               </w:tc>
             </w:tr>

</xml_diff>

<commit_message>
Update title and subtitle in index.qmd, adjust metadata in HTML and LaTeX files, and modify .gitignore to exclude additional files. Update IDs in Jupyter notebooks for consistency.
</commit_message>
<xml_diff>
--- a/docs/index.docx
+++ b/docs/index.docx
@@ -7,7 +7,15 @@
         <w:pStyle w:val="Title"/>
       </w:pPr>
       <w:r>
-        <w:t xml:space="preserve">DRAFT Practical Data Stewardship for Salmon Biologists–A Blueprint for Domain-Specific Best Practices in Fisheries DRAFT</w:t>
+        <w:t xml:space="preserve">Practical Data Stewardship for Salmon Biologists</w:t>
+      </w:r>
+    </w:p>
+    <w:p>
+      <w:pPr>
+        <w:pStyle w:val="Subtitle"/>
+      </w:pPr>
+      <w:r>
+        <w:t xml:space="preserve">DRAFT. A Blueprint for Domain-Specific Best Practices in Fisheries Data Stewardship</w:t>
       </w:r>
     </w:p>
     <w:p>

</xml_diff>

<commit_message>
Refactor Getting Started Checklist for Salmon Data Stewardship to enhance clarity and usability. Updated checklist items to use checkboxes for better tracking, revised language for consistency, and added new practices related to community engagement and data governance. Adjusted evidence collection requirements and maintained formatting across various document types.
</commit_message>
<xml_diff>
--- a/docs/index.docx
+++ b/docs/index.docx
@@ -5699,7 +5699,7 @@
     </w:p>
     <w:bookmarkEnd w:id="162"/>
     <w:bookmarkEnd w:id="163"/>
-    <w:bookmarkStart w:id="171" w:name="X31cdfb6b2db68a917c17f8717cc4f31d422b543"/>
+    <w:bookmarkStart w:id="192" w:name="X31cdfb6b2db68a917c17f8717cc4f31d422b543"/>
     <w:p>
       <w:pPr>
         <w:pStyle w:val="Heading1"/>
@@ -5713,7 +5713,7 @@
         <w:pStyle w:val="FirstParagraph"/>
       </w:pPr>
       <w:r>
-        <w:t xml:space="preserve">Use this practical checklist to assess how well your project, program, or organization aligns to the seven Best Practices in index.qmd. Start at the Project level, then scale to Program and Organization. Check off items you’ve completed and note gaps to prioritize.</w:t>
+        <w:t xml:space="preserve">Use this practical checklist to assess how well your project, program, or organization aligns to the seven Best Practices. Start at the Project level, then scale to Program and Organization. Check off items you’ve completed and note gaps to prioritize.</w:t>
       </w:r>
     </w:p>
     <w:p>
@@ -5724,7 +5724,7 @@
         <w:t xml:space="preserve">Tip: For each item, capture a link to the living source (e.g., repository, shared drive, policy page) and the responsible owner.</w:t>
       </w:r>
     </w:p>
-    <w:bookmarkStart w:id="164" w:name="practice-1-make-data-governance-explicit"/>
+    <w:bookmarkStart w:id="167" w:name="practice-1-make-data-governance-explicit"/>
     <w:p>
       <w:pPr>
         <w:pStyle w:val="Heading2"/>
@@ -5733,13 +5733,10 @@
         <w:t xml:space="preserve">Practice 1 — Make Data Governance Explicit</w:t>
       </w:r>
     </w:p>
-    <w:p>
-      <w:pPr>
-        <w:pStyle w:val="Compact"/>
-        <w:numPr>
-          <w:ilvl w:val="0"/>
-          <w:numId w:val="1045"/>
-        </w:numPr>
+    <w:bookmarkStart w:id="164" w:name="project"/>
+    <w:p>
+      <w:pPr>
+        <w:pStyle w:val="Heading4"/>
       </w:pPr>
       <w:r>
         <w:t xml:space="preserve">Project</w:t>
@@ -5747,59 +5744,56 @@
     </w:p>
     <w:p>
       <w:pPr>
-        <w:pStyle w:val="Compact"/>
-        <w:numPr>
-          <w:ilvl w:val="1"/>
-          <w:numId w:val="1046"/>
-        </w:numPr>
-      </w:pPr>
-      <w:r>
-        <w:t xml:space="preserve">Do you have a lightweight Data Management Plan (DMP) covering scope, sensitive data, retention, and sharing? (link)</w:t>
-      </w:r>
-    </w:p>
-    <w:p>
-      <w:pPr>
-        <w:pStyle w:val="Compact"/>
-        <w:numPr>
-          <w:ilvl w:val="1"/>
-          <w:numId w:val="1046"/>
-        </w:numPr>
-      </w:pPr>
-      <w:r>
-        <w:t xml:space="preserve">Is there a RACI (Responsible, Accountable, Consulted, Informed) table for key tasks? (owner)</w:t>
-      </w:r>
-    </w:p>
-    <w:p>
-      <w:pPr>
-        <w:pStyle w:val="Compact"/>
-        <w:numPr>
-          <w:ilvl w:val="1"/>
-          <w:numId w:val="1046"/>
-        </w:numPr>
-      </w:pPr>
-      <w:r>
-        <w:t xml:space="preserve">Are Indigenous Data Sovereignty requirements identified and documented (who to consult, approvals needed)?</w:t>
-      </w:r>
-    </w:p>
-    <w:p>
-      <w:pPr>
-        <w:pStyle w:val="Compact"/>
-        <w:numPr>
-          <w:ilvl w:val="1"/>
-          <w:numId w:val="1046"/>
-        </w:numPr>
-      </w:pPr>
-      <w:r>
-        <w:t xml:space="preserve">Is a data product charter written for each dataset or analysis product with purpose, audience, quality thresholds, release plan?</w:t>
-      </w:r>
-    </w:p>
-    <w:p>
-      <w:pPr>
-        <w:pStyle w:val="Compact"/>
-        <w:numPr>
-          <w:ilvl w:val="0"/>
-          <w:numId w:val="1045"/>
-        </w:numPr>
+        <w:pStyle w:val="SourceCode"/>
+      </w:pPr>
+      <w:r>
+        <w:rPr>
+          <w:rStyle w:val="VerbatimChar"/>
+        </w:rPr>
+        <w:t xml:space="preserve">- [ ] Do you have a Data Management Plan (DMP) covering scope, sensitive data, retention, and sharing? (link)</w:t>
+      </w:r>
+      <w:r>
+        <w:br/>
+      </w:r>
+      <w:r>
+        <w:rPr>
+          <w:rStyle w:val="VerbatimChar"/>
+        </w:rPr>
+        <w:t xml:space="preserve">- [ ] Is there a RACI (Responsible, Accountable, Consulted, Informed) table for key tasks? (owner)</w:t>
+      </w:r>
+      <w:r>
+        <w:br/>
+      </w:r>
+      <w:r>
+        <w:rPr>
+          <w:rStyle w:val="VerbatimChar"/>
+        </w:rPr>
+        <w:t xml:space="preserve">- [ ] Are Indigenous knoweledge holders or community members involved in the project?</w:t>
+      </w:r>
+      <w:r>
+        <w:br/>
+      </w:r>
+      <w:r>
+        <w:rPr>
+          <w:rStyle w:val="VerbatimChar"/>
+        </w:rPr>
+        <w:t xml:space="preserve">- [ ] Are Indigenous Data Sovereignty (IDS) requirements identified and documented (who to consult, approvals needed)?</w:t>
+      </w:r>
+      <w:r>
+        <w:br/>
+      </w:r>
+      <w:r>
+        <w:rPr>
+          <w:rStyle w:val="VerbatimChar"/>
+        </w:rPr>
+        <w:t xml:space="preserve">- [ ] Is a data product charter written for each dataset or analysis product with purpose, audience, quality thresholds, release plan?</w:t>
+      </w:r>
+    </w:p>
+    <w:bookmarkEnd w:id="164"/>
+    <w:bookmarkStart w:id="165" w:name="program"/>
+    <w:p>
+      <w:pPr>
+        <w:pStyle w:val="Heading4"/>
       </w:pPr>
       <w:r>
         <w:t xml:space="preserve">Program</w:t>
@@ -5807,47 +5801,47 @@
     </w:p>
     <w:p>
       <w:pPr>
-        <w:pStyle w:val="Compact"/>
-        <w:numPr>
-          <w:ilvl w:val="1"/>
-          <w:numId w:val="1047"/>
-        </w:numPr>
-      </w:pPr>
-      <w:r>
-        <w:t xml:space="preserve">Are DMP and charter templates standardized across projects and stored centrally?</w:t>
-      </w:r>
-    </w:p>
-    <w:p>
-      <w:pPr>
-        <w:pStyle w:val="Compact"/>
-        <w:numPr>
-          <w:ilvl w:val="1"/>
-          <w:numId w:val="1047"/>
-        </w:numPr>
-      </w:pPr>
-      <w:r>
-        <w:t xml:space="preserve">Are role definitions for Data Steward, Product Owner, and Maintainer explicit and assigned for priority datasets?</w:t>
-      </w:r>
-    </w:p>
-    <w:p>
-      <w:pPr>
-        <w:pStyle w:val="Compact"/>
-        <w:numPr>
-          <w:ilvl w:val="1"/>
-          <w:numId w:val="1047"/>
-        </w:numPr>
-      </w:pPr>
-      <w:r>
-        <w:t xml:space="preserve">Are data sharing agreements/MOUs and ethical review pathways documented and reusable?</w:t>
-      </w:r>
-    </w:p>
-    <w:p>
-      <w:pPr>
-        <w:pStyle w:val="Compact"/>
-        <w:numPr>
-          <w:ilvl w:val="0"/>
-          <w:numId w:val="1045"/>
-        </w:numPr>
+        <w:pStyle w:val="SourceCode"/>
+      </w:pPr>
+      <w:r>
+        <w:rPr>
+          <w:rStyle w:val="VerbatimChar"/>
+        </w:rPr>
+        <w:t xml:space="preserve">- [ ] Are DMP and charter templates standardized across projects and stored centrally?</w:t>
+      </w:r>
+      <w:r>
+        <w:br/>
+      </w:r>
+      <w:r>
+        <w:rPr>
+          <w:rStyle w:val="VerbatimChar"/>
+        </w:rPr>
+        <w:t xml:space="preserve">- [ ] Are role definitions for Data Steward, Product Owner, and Maintainer explicit and assigned for priority datasets?</w:t>
+      </w:r>
+      <w:r>
+        <w:br/>
+      </w:r>
+      <w:r>
+        <w:rPr>
+          <w:rStyle w:val="VerbatimChar"/>
+        </w:rPr>
+        <w:t xml:space="preserve">- [ ] Is this 'community-engaged' research that provides tangible benefit to communities?</w:t>
+      </w:r>
+      <w:r>
+        <w:br/>
+      </w:r>
+      <w:r>
+        <w:rPr>
+          <w:rStyle w:val="VerbatimChar"/>
+        </w:rPr>
+        <w:t xml:space="preserve">- [ ] Are data sharing agreements/MOUs and ethical review pathways documented and reusable?</w:t>
+      </w:r>
+    </w:p>
+    <w:bookmarkEnd w:id="165"/>
+    <w:bookmarkStart w:id="166" w:name="organization"/>
+    <w:p>
+      <w:pPr>
+        <w:pStyle w:val="Heading4"/>
       </w:pPr>
       <w:r>
         <w:t xml:space="preserve">Organization</w:t>
@@ -5855,26 +5849,22 @@
     </w:p>
     <w:p>
       <w:pPr>
-        <w:pStyle w:val="Compact"/>
-        <w:numPr>
-          <w:ilvl w:val="1"/>
-          <w:numId w:val="1048"/>
-        </w:numPr>
-      </w:pPr>
-      <w:r>
-        <w:t xml:space="preserve">Does a governance policy exist that sets minimum requirements for DMPs, RACI, retention, IDS, and release reviews?</w:t>
-      </w:r>
-    </w:p>
-    <w:p>
-      <w:pPr>
-        <w:pStyle w:val="Compact"/>
-        <w:numPr>
-          <w:ilvl w:val="1"/>
-          <w:numId w:val="1048"/>
-        </w:numPr>
-      </w:pPr>
-      <w:r>
-        <w:t xml:space="preserve">Is there a standing review forum (e.g., monthly data governance check‑in) and a registry of governed data products?</w:t>
+        <w:pStyle w:val="SourceCode"/>
+      </w:pPr>
+      <w:r>
+        <w:rPr>
+          <w:rStyle w:val="VerbatimChar"/>
+        </w:rPr>
+        <w:t xml:space="preserve">- [ ] Does a governance policy exist that sets minimum requirements for DMPs, RACI, retention, IDS, and release reviews?</w:t>
+      </w:r>
+      <w:r>
+        <w:br/>
+      </w:r>
+      <w:r>
+        <w:rPr>
+          <w:rStyle w:val="VerbatimChar"/>
+        </w:rPr>
+        <w:t xml:space="preserve">- [ ] Is there a standing review forum (e.g., monthly data governance check‑in) and a registry of governed data products?</w:t>
       </w:r>
     </w:p>
     <w:p>
@@ -5885,8 +5875,9 @@
         <w:t xml:space="preserve">Evidence to collect: DMP link, data product charter(s), RACI, IDS guidance, sharing agreements registry.</w:t>
       </w:r>
     </w:p>
-    <w:bookmarkEnd w:id="164"/>
-    <w:bookmarkStart w:id="165" w:name="practice-2-reuse-proven-infrastructure"/>
+    <w:bookmarkEnd w:id="166"/>
+    <w:bookmarkEnd w:id="167"/>
+    <w:bookmarkStart w:id="171" w:name="practice-2-reuse-proven-infrastructure"/>
     <w:p>
       <w:pPr>
         <w:pStyle w:val="Heading2"/>
@@ -5895,13 +5886,10 @@
         <w:t xml:space="preserve">Practice 2 — Reuse Proven Infrastructure</w:t>
       </w:r>
     </w:p>
-    <w:p>
-      <w:pPr>
-        <w:pStyle w:val="Compact"/>
-        <w:numPr>
-          <w:ilvl w:val="0"/>
-          <w:numId w:val="1049"/>
-        </w:numPr>
+    <w:bookmarkStart w:id="168" w:name="project-1"/>
+    <w:p>
+      <w:pPr>
+        <w:pStyle w:val="Heading4"/>
       </w:pPr>
       <w:r>
         <w:t xml:space="preserve">Project</w:t>
@@ -5909,47 +5897,47 @@
     </w:p>
     <w:p>
       <w:pPr>
-        <w:pStyle w:val="Compact"/>
-        <w:numPr>
-          <w:ilvl w:val="1"/>
-          <w:numId w:val="1050"/>
-        </w:numPr>
-      </w:pPr>
-      <w:r>
-        <w:t xml:space="preserve">Is your code in version control (e.g., Git) with an issue tracker and releases?</w:t>
-      </w:r>
-    </w:p>
-    <w:p>
-      <w:pPr>
-        <w:pStyle w:val="Compact"/>
-        <w:numPr>
-          <w:ilvl w:val="1"/>
-          <w:numId w:val="1050"/>
-        </w:numPr>
-      </w:pPr>
-      <w:r>
-        <w:t xml:space="preserve">Are you using an approved repository or data store rather than creating a new silo? (where)</w:t>
-      </w:r>
-    </w:p>
-    <w:p>
-      <w:pPr>
-        <w:pStyle w:val="Compact"/>
-        <w:numPr>
-          <w:ilvl w:val="1"/>
-          <w:numId w:val="1050"/>
-        </w:numPr>
-      </w:pPr>
-      <w:r>
-        <w:t xml:space="preserve">Do you use existing organization authentication/authorization and backup processes?</w:t>
-      </w:r>
-    </w:p>
-    <w:p>
-      <w:pPr>
-        <w:pStyle w:val="Compact"/>
-        <w:numPr>
-          <w:ilvl w:val="0"/>
-          <w:numId w:val="1049"/>
-        </w:numPr>
+        <w:pStyle w:val="SourceCode"/>
+      </w:pPr>
+      <w:r>
+        <w:rPr>
+          <w:rStyle w:val="VerbatimChar"/>
+        </w:rPr>
+        <w:t xml:space="preserve">- [ ] Have you researched the existing data sharing infrastructure and data storage options specific to your data and context? Eg. Ocean Biodiversity Information System, Global Biodiversity Information Facility, Knowledge Network for Biocomplexity, Zenodo, Dataverse, etc.</w:t>
+      </w:r>
+      <w:r>
+        <w:br/>
+      </w:r>
+      <w:r>
+        <w:rPr>
+          <w:rStyle w:val="VerbatimChar"/>
+        </w:rPr>
+        <w:t xml:space="preserve">- [ ] Is your code in version control (e.g., Git) with an issue tracker and releases?</w:t>
+      </w:r>
+      <w:r>
+        <w:br/>
+      </w:r>
+      <w:r>
+        <w:rPr>
+          <w:rStyle w:val="VerbatimChar"/>
+        </w:rPr>
+        <w:t xml:space="preserve">- [ ] Are you using an approved repository or data store rather than creating a new silo? (where)</w:t>
+      </w:r>
+      <w:r>
+        <w:br/>
+      </w:r>
+      <w:r>
+        <w:rPr>
+          <w:rStyle w:val="VerbatimChar"/>
+        </w:rPr>
+        <w:t xml:space="preserve">- [ ] Do you use existing organization authentication/authorization and backup processes?</w:t>
+      </w:r>
+    </w:p>
+    <w:bookmarkEnd w:id="168"/>
+    <w:bookmarkStart w:id="169" w:name="program-1"/>
+    <w:p>
+      <w:pPr>
+        <w:pStyle w:val="Heading4"/>
       </w:pPr>
       <w:r>
         <w:t xml:space="preserve">Program</w:t>
@@ -5957,35 +5945,29 @@
     </w:p>
     <w:p>
       <w:pPr>
-        <w:pStyle w:val="Compact"/>
-        <w:numPr>
-          <w:ilvl w:val="1"/>
-          <w:numId w:val="1051"/>
-        </w:numPr>
-      </w:pPr>
-      <w:r>
-        <w:t xml:space="preserve">Is there a preferred stack list (storage, metadata catalog, workflow runner, packaging, container base images)?</w:t>
-      </w:r>
-    </w:p>
-    <w:p>
-      <w:pPr>
-        <w:pStyle w:val="Compact"/>
-        <w:numPr>
-          <w:ilvl w:val="1"/>
-          <w:numId w:val="1051"/>
-        </w:numPr>
-      </w:pPr>
-      <w:r>
-        <w:t xml:space="preserve">Do projects consistently deposit finalized data in approved repositories with clear intake criteria?</w:t>
-      </w:r>
-    </w:p>
-    <w:p>
-      <w:pPr>
-        <w:pStyle w:val="Compact"/>
-        <w:numPr>
-          <w:ilvl w:val="0"/>
-          <w:numId w:val="1049"/>
-        </w:numPr>
+        <w:pStyle w:val="SourceCode"/>
+      </w:pPr>
+      <w:r>
+        <w:rPr>
+          <w:rStyle w:val="VerbatimChar"/>
+        </w:rPr>
+        <w:t xml:space="preserve">- [ ] Is there a preferred stack list (storage, metadata catalog, workflow runner, packaging, container base images)?</w:t>
+      </w:r>
+      <w:r>
+        <w:br/>
+      </w:r>
+      <w:r>
+        <w:rPr>
+          <w:rStyle w:val="VerbatimChar"/>
+        </w:rPr>
+        <w:t xml:space="preserve">- [ ] Do projects consistently deposit finalized data in approved repositories with clear intake criteria?</w:t>
+      </w:r>
+    </w:p>
+    <w:bookmarkEnd w:id="169"/>
+    <w:bookmarkStart w:id="170" w:name="organization-1"/>
+    <w:p>
+      <w:pPr>
+        <w:pStyle w:val="Heading4"/>
       </w:pPr>
       <w:r>
         <w:t xml:space="preserve">Organization</w:t>
@@ -5993,26 +5975,22 @@
     </w:p>
     <w:p>
       <w:pPr>
-        <w:pStyle w:val="Compact"/>
-        <w:numPr>
-          <w:ilvl w:val="1"/>
-          <w:numId w:val="1052"/>
-        </w:numPr>
-      </w:pPr>
-      <w:r>
-        <w:t xml:space="preserve">Are enterprise services available and documented (data lake, object store, catalog/portal, archival repository)?</w:t>
-      </w:r>
-    </w:p>
-    <w:p>
-      <w:pPr>
-        <w:pStyle w:val="Compact"/>
-        <w:numPr>
-          <w:ilvl w:val="1"/>
-          <w:numId w:val="1052"/>
-        </w:numPr>
-      </w:pPr>
-      <w:r>
-        <w:t xml:space="preserve">Is there a deprecation pathway for legacy systems and a migration plan for priority datasets?</w:t>
+        <w:pStyle w:val="SourceCode"/>
+      </w:pPr>
+      <w:r>
+        <w:rPr>
+          <w:rStyle w:val="VerbatimChar"/>
+        </w:rPr>
+        <w:t xml:space="preserve">- [ ] Are enterprise services available and documented (data lake, object store, catalog/portal, archival repository)?</w:t>
+      </w:r>
+      <w:r>
+        <w:br/>
+      </w:r>
+      <w:r>
+        <w:rPr>
+          <w:rStyle w:val="VerbatimChar"/>
+        </w:rPr>
+        <w:t xml:space="preserve">- [ ] Is there a deprecation pathway for legacy systems and a migration plan for priority datasets?</w:t>
       </w:r>
     </w:p>
     <w:p>
@@ -6023,8 +6001,9 @@
         <w:t xml:space="preserve">Evidence to collect: repository URLs, infrastructure inventory, intake criteria, backup/DR documentation.</w:t>
       </w:r>
     </w:p>
-    <w:bookmarkEnd w:id="165"/>
-    <w:bookmarkStart w:id="166" w:name="Xd5ee02bc2d4148b1f0172bd1728e238823753c5"/>
+    <w:bookmarkEnd w:id="170"/>
+    <w:bookmarkEnd w:id="171"/>
+    <w:bookmarkStart w:id="175" w:name="Xd5ee02bc2d4148b1f0172bd1728e238823753c5"/>
     <w:p>
       <w:pPr>
         <w:pStyle w:val="Heading2"/>
@@ -6033,13 +6012,10 @@
         <w:t xml:space="preserve">Practice 3 — Use Persistent Identifiers (PIDs) for People, Projects, Data, and Methods</w:t>
       </w:r>
     </w:p>
-    <w:p>
-      <w:pPr>
-        <w:pStyle w:val="Compact"/>
-        <w:numPr>
-          <w:ilvl w:val="0"/>
-          <w:numId w:val="1053"/>
-        </w:numPr>
+    <w:bookmarkStart w:id="172" w:name="project-2"/>
+    <w:p>
+      <w:pPr>
+        <w:pStyle w:val="Heading4"/>
       </w:pPr>
       <w:r>
         <w:t xml:space="preserve">Project</w:t>
@@ -6047,59 +6023,47 @@
     </w:p>
     <w:p>
       <w:pPr>
-        <w:pStyle w:val="Compact"/>
-        <w:numPr>
-          <w:ilvl w:val="1"/>
-          <w:numId w:val="1054"/>
-        </w:numPr>
-      </w:pPr>
-      <w:r>
-        <w:t xml:space="preserve">Do all contributors have ORCID IDs recorded in metadata?</w:t>
-      </w:r>
-    </w:p>
-    <w:p>
-      <w:pPr>
-        <w:pStyle w:val="Compact"/>
-        <w:numPr>
-          <w:ilvl w:val="1"/>
-          <w:numId w:val="1054"/>
-        </w:numPr>
-      </w:pPr>
-      <w:r>
-        <w:t xml:space="preserve">Does the project have a resolvable PID (e.g., DOI for a project page or protocol, internal project ID)?</w:t>
-      </w:r>
-    </w:p>
-    <w:p>
-      <w:pPr>
-        <w:pStyle w:val="Compact"/>
-        <w:numPr>
-          <w:ilvl w:val="1"/>
-          <w:numId w:val="1054"/>
-        </w:numPr>
-      </w:pPr>
-      <w:r>
-        <w:t xml:space="preserve">Are datasets assigned DOIs (or other PIDs) at publication, and are versions tracked?</w:t>
-      </w:r>
-    </w:p>
-    <w:p>
-      <w:pPr>
-        <w:pStyle w:val="Compact"/>
-        <w:numPr>
-          <w:ilvl w:val="1"/>
-          <w:numId w:val="1054"/>
-        </w:numPr>
-      </w:pPr>
-      <w:r>
-        <w:t xml:space="preserve">Are methods/protocols published and citable (e.g., protocol DOI) and linked from dataset metadata?</w:t>
-      </w:r>
-    </w:p>
-    <w:p>
-      <w:pPr>
-        <w:pStyle w:val="Compact"/>
-        <w:numPr>
-          <w:ilvl w:val="0"/>
-          <w:numId w:val="1053"/>
-        </w:numPr>
+        <w:pStyle w:val="SourceCode"/>
+      </w:pPr>
+      <w:r>
+        <w:rPr>
+          <w:rStyle w:val="VerbatimChar"/>
+        </w:rPr>
+        <w:t xml:space="preserve">- [ ] Do all contributors have ORCID IDs recorded in metadata?</w:t>
+      </w:r>
+      <w:r>
+        <w:br/>
+      </w:r>
+      <w:r>
+        <w:rPr>
+          <w:rStyle w:val="VerbatimChar"/>
+        </w:rPr>
+        <w:t xml:space="preserve">- [ ] Does the project have a resolvable PID (e.g., DOI for a project page or protocol, internal project ID)?</w:t>
+      </w:r>
+      <w:r>
+        <w:br/>
+      </w:r>
+      <w:r>
+        <w:rPr>
+          <w:rStyle w:val="VerbatimChar"/>
+        </w:rPr>
+        <w:t xml:space="preserve">- [ ] Are datasets assigned DOIs (or other PIDs) at publication, and are versions tracked?</w:t>
+      </w:r>
+      <w:r>
+        <w:br/>
+      </w:r>
+      <w:r>
+        <w:rPr>
+          <w:rStyle w:val="VerbatimChar"/>
+        </w:rPr>
+        <w:t xml:space="preserve">- [ ] Are methods/protocols published and citable (e.g., protocol DOI) and linked from dataset metadata?</w:t>
+      </w:r>
+    </w:p>
+    <w:bookmarkEnd w:id="172"/>
+    <w:bookmarkStart w:id="173" w:name="program-2"/>
+    <w:p>
+      <w:pPr>
+        <w:pStyle w:val="Heading4"/>
       </w:pPr>
       <w:r>
         <w:t xml:space="preserve">Program</w:t>
@@ -6107,35 +6071,29 @@
     </w:p>
     <w:p>
       <w:pPr>
-        <w:pStyle w:val="Compact"/>
-        <w:numPr>
-          <w:ilvl w:val="1"/>
-          <w:numId w:val="1055"/>
-        </w:numPr>
-      </w:pPr>
-      <w:r>
-        <w:t xml:space="preserve">Is there guidance on when to mint PIDs, by whom, and where they resolve?</w:t>
-      </w:r>
-    </w:p>
-    <w:p>
-      <w:pPr>
-        <w:pStyle w:val="Compact"/>
-        <w:numPr>
-          <w:ilvl w:val="1"/>
-          <w:numId w:val="1055"/>
-        </w:numPr>
-      </w:pPr>
-      <w:r>
-        <w:t xml:space="preserve">Are projects linked to organizational identifiers (e.g., ROR for institutions) in metadata?</w:t>
-      </w:r>
-    </w:p>
-    <w:p>
-      <w:pPr>
-        <w:pStyle w:val="Compact"/>
-        <w:numPr>
-          <w:ilvl w:val="0"/>
-          <w:numId w:val="1053"/>
-        </w:numPr>
+        <w:pStyle w:val="SourceCode"/>
+      </w:pPr>
+      <w:r>
+        <w:rPr>
+          <w:rStyle w:val="VerbatimChar"/>
+        </w:rPr>
+        <w:t xml:space="preserve">- [ ] Is there guidance on when to mint PIDs, by whom, and where they resolve?</w:t>
+      </w:r>
+      <w:r>
+        <w:br/>
+      </w:r>
+      <w:r>
+        <w:rPr>
+          <w:rStyle w:val="VerbatimChar"/>
+        </w:rPr>
+        <w:t xml:space="preserve">- [ ] Are projects linked to organizational identifiers (e.g., ROR for institutions) in metadata?</w:t>
+      </w:r>
+    </w:p>
+    <w:bookmarkEnd w:id="173"/>
+    <w:bookmarkStart w:id="174" w:name="organization-2"/>
+    <w:p>
+      <w:pPr>
+        <w:pStyle w:val="Heading4"/>
       </w:pPr>
       <w:r>
         <w:t xml:space="preserve">Organization</w:t>
@@ -6143,26 +6101,22 @@
     </w:p>
     <w:p>
       <w:pPr>
-        <w:pStyle w:val="Compact"/>
-        <w:numPr>
-          <w:ilvl w:val="1"/>
-          <w:numId w:val="1056"/>
-        </w:numPr>
-      </w:pPr>
-      <w:r>
-        <w:t xml:space="preserve">Is there a PID policy and a provider/registrar configured (e.g., DataCite) with a documented workflow?</w:t>
-      </w:r>
-    </w:p>
-    <w:p>
-      <w:pPr>
-        <w:pStyle w:val="Compact"/>
-        <w:numPr>
-          <w:ilvl w:val="1"/>
-          <w:numId w:val="1056"/>
-        </w:numPr>
-      </w:pPr>
-      <w:r>
-        <w:t xml:space="preserve">Are PID linkages automated in the catalog (people ↔ projects ↔ datasets ↔ publications)?</w:t>
+        <w:pStyle w:val="SourceCode"/>
+      </w:pPr>
+      <w:r>
+        <w:rPr>
+          <w:rStyle w:val="VerbatimChar"/>
+        </w:rPr>
+        <w:t xml:space="preserve">- [ ] Is there a PID policy and a provider/registrar configured (e.g., DataCite) with a documented workflow?</w:t>
+      </w:r>
+      <w:r>
+        <w:br/>
+      </w:r>
+      <w:r>
+        <w:rPr>
+          <w:rStyle w:val="VerbatimChar"/>
+        </w:rPr>
+        <w:t xml:space="preserve">- [ ] Are PID linkages automated in the catalog (people ↔ projects ↔ datasets ↔ publications)?</w:t>
       </w:r>
     </w:p>
     <w:p>
@@ -6173,8 +6127,9 @@
         <w:t xml:space="preserve">Evidence to collect: ORCID list, PID policy, DOI records, resolver links in the catalog.</w:t>
       </w:r>
     </w:p>
-    <w:bookmarkEnd w:id="166"/>
-    <w:bookmarkStart w:id="167" w:name="Xf9fd600ab9a6d62c48506102a263b71f9becf16"/>
+    <w:bookmarkEnd w:id="174"/>
+    <w:bookmarkEnd w:id="175"/>
+    <w:bookmarkStart w:id="179" w:name="Xf9fd600ab9a6d62c48506102a263b71f9becf16"/>
     <w:p>
       <w:pPr>
         <w:pStyle w:val="Heading2"/>
@@ -6183,13 +6138,10 @@
         <w:t xml:space="preserve">Practice 4 — Shared Data Models, Vocabularies, and Metadata</w:t>
       </w:r>
     </w:p>
-    <w:p>
-      <w:pPr>
-        <w:pStyle w:val="Compact"/>
-        <w:numPr>
-          <w:ilvl w:val="0"/>
-          <w:numId w:val="1057"/>
-        </w:numPr>
+    <w:bookmarkStart w:id="176" w:name="project-3"/>
+    <w:p>
+      <w:pPr>
+        <w:pStyle w:val="Heading4"/>
       </w:pPr>
       <w:r>
         <w:t xml:space="preserve">Project</w:t>
@@ -6197,59 +6149,47 @@
     </w:p>
     <w:p>
       <w:pPr>
-        <w:pStyle w:val="Compact"/>
-        <w:numPr>
-          <w:ilvl w:val="1"/>
-          <w:numId w:val="1058"/>
-        </w:numPr>
-      </w:pPr>
-      <w:r>
-        <w:t xml:space="preserve">Which metadata profile is used (e.g., ISO 19115, EML)? Is the minimum profile complete and machine‑readable?</w:t>
-      </w:r>
-    </w:p>
-    <w:p>
-      <w:pPr>
-        <w:pStyle w:val="Compact"/>
-        <w:numPr>
-          <w:ilvl w:val="1"/>
-          <w:numId w:val="1058"/>
-        </w:numPr>
-      </w:pPr>
-      <w:r>
-        <w:t xml:space="preserve">Are core entities modeled consistently (stock/population IDs, locations, temporal coverage, age/brood year semantics)?</w:t>
-      </w:r>
-    </w:p>
-    <w:p>
-      <w:pPr>
-        <w:pStyle w:val="Compact"/>
-        <w:numPr>
-          <w:ilvl w:val="1"/>
-          <w:numId w:val="1058"/>
-        </w:numPr>
-      </w:pPr>
-      <w:r>
-        <w:t xml:space="preserve">Are controlled vocabularies/code lists applied for key fields (e.g., species codes, gear, life stage, age type)?</w:t>
-      </w:r>
-    </w:p>
-    <w:p>
-      <w:pPr>
-        <w:pStyle w:val="Compact"/>
-        <w:numPr>
-          <w:ilvl w:val="1"/>
-          <w:numId w:val="1058"/>
-        </w:numPr>
-      </w:pPr>
-      <w:r>
-        <w:t xml:space="preserve">Is a data dictionary included with definitions, units, allowed values, and provenance for each variable?</w:t>
-      </w:r>
-    </w:p>
-    <w:p>
-      <w:pPr>
-        <w:pStyle w:val="Compact"/>
-        <w:numPr>
-          <w:ilvl w:val="0"/>
-          <w:numId w:val="1057"/>
-        </w:numPr>
+        <w:pStyle w:val="SourceCode"/>
+      </w:pPr>
+      <w:r>
+        <w:rPr>
+          <w:rStyle w:val="VerbatimChar"/>
+        </w:rPr>
+        <w:t xml:space="preserve">- [ ] Which metadata profile is used (e.g., ISO 19115, EML)? Is the minimum profile complete and machine‑readable?</w:t>
+      </w:r>
+      <w:r>
+        <w:br/>
+      </w:r>
+      <w:r>
+        <w:rPr>
+          <w:rStyle w:val="VerbatimChar"/>
+        </w:rPr>
+        <w:t xml:space="preserve">- [ ] Are core entities modeled consistently (stock/population IDs, locations, temporal coverage, age/brood year semantics)?</w:t>
+      </w:r>
+      <w:r>
+        <w:br/>
+      </w:r>
+      <w:r>
+        <w:rPr>
+          <w:rStyle w:val="VerbatimChar"/>
+        </w:rPr>
+        <w:t xml:space="preserve">- [ ] Are controlled vocabularies/code lists applied for key fields (e.g., species codes, gear, life stage, age type)?</w:t>
+      </w:r>
+      <w:r>
+        <w:br/>
+      </w:r>
+      <w:r>
+        <w:rPr>
+          <w:rStyle w:val="VerbatimChar"/>
+        </w:rPr>
+        <w:t xml:space="preserve">- [ ] Is a data dictionary included with definitions, units, allowed values, and provenance for each variable?</w:t>
+      </w:r>
+    </w:p>
+    <w:bookmarkEnd w:id="176"/>
+    <w:bookmarkStart w:id="177" w:name="program-3"/>
+    <w:p>
+      <w:pPr>
+        <w:pStyle w:val="Heading4"/>
       </w:pPr>
       <w:r>
         <w:t xml:space="preserve">Program</w:t>
@@ -6257,35 +6197,29 @@
     </w:p>
     <w:p>
       <w:pPr>
-        <w:pStyle w:val="Compact"/>
-        <w:numPr>
-          <w:ilvl w:val="1"/>
-          <w:numId w:val="1059"/>
-        </w:numPr>
-      </w:pPr>
-      <w:r>
-        <w:t xml:space="preserve">Do projects use a shared schema and code lists across datasets to enable easy joins?</w:t>
-      </w:r>
-    </w:p>
-    <w:p>
-      <w:pPr>
-        <w:pStyle w:val="Compact"/>
-        <w:numPr>
-          <w:ilvl w:val="1"/>
-          <w:numId w:val="1059"/>
-        </w:numPr>
-      </w:pPr>
-      <w:r>
-        <w:t xml:space="preserve">Are validation checks in CI (schema validation, vocab checks) standardized across repositories?</w:t>
-      </w:r>
-    </w:p>
-    <w:p>
-      <w:pPr>
-        <w:pStyle w:val="Compact"/>
-        <w:numPr>
-          <w:ilvl w:val="0"/>
-          <w:numId w:val="1057"/>
-        </w:numPr>
+        <w:pStyle w:val="SourceCode"/>
+      </w:pPr>
+      <w:r>
+        <w:rPr>
+          <w:rStyle w:val="VerbatimChar"/>
+        </w:rPr>
+        <w:t xml:space="preserve">- [ ] Do projects use a shared schema and code lists across datasets to enable easy joins?</w:t>
+      </w:r>
+      <w:r>
+        <w:br/>
+      </w:r>
+      <w:r>
+        <w:rPr>
+          <w:rStyle w:val="VerbatimChar"/>
+        </w:rPr>
+        <w:t xml:space="preserve">- [ ] Are validation checks in CI (schema validation, vocab checks) standardized across repositories?</w:t>
+      </w:r>
+    </w:p>
+    <w:bookmarkEnd w:id="177"/>
+    <w:bookmarkStart w:id="178" w:name="organization-3"/>
+    <w:p>
+      <w:pPr>
+        <w:pStyle w:val="Heading4"/>
       </w:pPr>
       <w:r>
         <w:t xml:space="preserve">Organization</w:t>
@@ -6293,26 +6227,22 @@
     </w:p>
     <w:p>
       <w:pPr>
-        <w:pStyle w:val="Compact"/>
-        <w:numPr>
-          <w:ilvl w:val="1"/>
-          <w:numId w:val="1060"/>
-        </w:numPr>
-      </w:pPr>
-      <w:r>
-        <w:t xml:space="preserve">Is there an endorsed salmon domain profile and shared code lists with owners and change control?</w:t>
-      </w:r>
-    </w:p>
-    <w:p>
-      <w:pPr>
-        <w:pStyle w:val="Compact"/>
-        <w:numPr>
-          <w:ilvl w:val="1"/>
-          <w:numId w:val="1060"/>
-        </w:numPr>
-      </w:pPr>
-      <w:r>
-        <w:t xml:space="preserve">Are mappings to external standards maintained (e.g., taxonomic, geospatial, hydrological registries)?</w:t>
+        <w:pStyle w:val="SourceCode"/>
+      </w:pPr>
+      <w:r>
+        <w:rPr>
+          <w:rStyle w:val="VerbatimChar"/>
+        </w:rPr>
+        <w:t xml:space="preserve">- [ ] Is there an endorsed salmon domain profile and shared code lists with owners and change control?</w:t>
+      </w:r>
+      <w:r>
+        <w:br/>
+      </w:r>
+      <w:r>
+        <w:rPr>
+          <w:rStyle w:val="VerbatimChar"/>
+        </w:rPr>
+        <w:t xml:space="preserve">- [ ] Are mappings to external standards maintained (e.g., taxonomic, geospatial, hydrological registries)?</w:t>
       </w:r>
     </w:p>
     <w:p>
@@ -6323,8 +6253,9 @@
         <w:t xml:space="preserve">Evidence to collect: metadata profiles, data dictionary, code lists, schema validators, mapping documentation.</w:t>
       </w:r>
     </w:p>
-    <w:bookmarkEnd w:id="167"/>
-    <w:bookmarkStart w:id="168" w:name="X1953933a9a9dcdc8d482995d59b75af7f7e8d2c"/>
+    <w:bookmarkEnd w:id="178"/>
+    <w:bookmarkEnd w:id="179"/>
+    <w:bookmarkStart w:id="183" w:name="X1953933a9a9dcdc8d482995d59b75af7f7e8d2c"/>
     <w:p>
       <w:pPr>
         <w:pStyle w:val="Heading2"/>
@@ -6333,13 +6264,10 @@
         <w:t xml:space="preserve">Practice 5 — Store and Analyze Data for Easy Access, Use, and Trust</w:t>
       </w:r>
     </w:p>
-    <w:p>
-      <w:pPr>
-        <w:pStyle w:val="Compact"/>
-        <w:numPr>
-          <w:ilvl w:val="0"/>
-          <w:numId w:val="1061"/>
-        </w:numPr>
+    <w:bookmarkStart w:id="180" w:name="project-4"/>
+    <w:p>
+      <w:pPr>
+        <w:pStyle w:val="Heading4"/>
       </w:pPr>
       <w:r>
         <w:t xml:space="preserve">Project</w:t>
@@ -6347,71 +6275,56 @@
     </w:p>
     <w:p>
       <w:pPr>
-        <w:pStyle w:val="Compact"/>
-        <w:numPr>
-          <w:ilvl w:val="1"/>
-          <w:numId w:val="1062"/>
-        </w:numPr>
-      </w:pPr>
-      <w:r>
-        <w:t xml:space="preserve">Is raw data immutable and separated from processed/analysis outputs?</w:t>
-      </w:r>
-    </w:p>
-    <w:p>
-      <w:pPr>
-        <w:pStyle w:val="Compact"/>
-        <w:numPr>
-          <w:ilvl w:val="1"/>
-          <w:numId w:val="1062"/>
-        </w:numPr>
-      </w:pPr>
-      <w:r>
-        <w:t xml:space="preserve">Is there a fully reproducible workflow (scripts/notebooks + environment + parameters) that runs end‑to‑end?</w:t>
-      </w:r>
-    </w:p>
-    <w:p>
-      <w:pPr>
-        <w:pStyle w:val="Compact"/>
-        <w:numPr>
-          <w:ilvl w:val="1"/>
-          <w:numId w:val="1062"/>
-        </w:numPr>
-      </w:pPr>
-      <w:r>
-        <w:t xml:space="preserve">Is the computational environment captured (lockfile/conda env, container image) and versioned?</w:t>
-      </w:r>
-    </w:p>
-    <w:p>
-      <w:pPr>
-        <w:pStyle w:val="Compact"/>
-        <w:numPr>
-          <w:ilvl w:val="1"/>
-          <w:numId w:val="1062"/>
-        </w:numPr>
-      </w:pPr>
-      <w:r>
-        <w:t xml:space="preserve">Are QA/QC checks automated with logs and thresholds documented?</w:t>
-      </w:r>
-    </w:p>
-    <w:p>
-      <w:pPr>
-        <w:pStyle w:val="Compact"/>
-        <w:numPr>
-          <w:ilvl w:val="1"/>
-          <w:numId w:val="1062"/>
-        </w:numPr>
-      </w:pPr>
-      <w:r>
-        <w:t xml:space="preserve">Are access controls and sensitive data handling documented and implemented?</w:t>
-      </w:r>
-    </w:p>
-    <w:p>
-      <w:pPr>
-        <w:pStyle w:val="Compact"/>
-        <w:numPr>
-          <w:ilvl w:val="0"/>
-          <w:numId w:val="1061"/>
-        </w:numPr>
+        <w:pStyle w:val="SourceCode"/>
+      </w:pPr>
+      <w:r>
+        <w:rPr>
+          <w:rStyle w:val="VerbatimChar"/>
+        </w:rPr>
+        <w:t xml:space="preserve">- [ ] Is raw data immutable and separated from processed/analysis outputs?</w:t>
+      </w:r>
+      <w:r>
+        <w:br/>
+      </w:r>
+      <w:r>
+        <w:rPr>
+          <w:rStyle w:val="VerbatimChar"/>
+        </w:rPr>
+        <w:t xml:space="preserve">- [ ] Is there a fully reproducible workflow (scripts/notebooks + environment + parameters) that runs end‑to‑end?</w:t>
+      </w:r>
+      <w:r>
+        <w:br/>
+      </w:r>
+      <w:r>
+        <w:rPr>
+          <w:rStyle w:val="VerbatimChar"/>
+        </w:rPr>
+        <w:t xml:space="preserve">- [ ] Is the computational environment captured (lockfile/conda env, container image) and versioned?</w:t>
+      </w:r>
+      <w:r>
+        <w:br/>
+      </w:r>
+      <w:r>
+        <w:rPr>
+          <w:rStyle w:val="VerbatimChar"/>
+        </w:rPr>
+        <w:t xml:space="preserve">- [ ] Are QA/QC checks automated with logs and thresholds documented?</w:t>
+      </w:r>
+      <w:r>
+        <w:br/>
+      </w:r>
+      <w:r>
+        <w:rPr>
+          <w:rStyle w:val="VerbatimChar"/>
+        </w:rPr>
+        <w:t xml:space="preserve">- [ ] Are access controls and sensitive data handling documented and implemented?</w:t>
+      </w:r>
+    </w:p>
+    <w:bookmarkEnd w:id="180"/>
+    <w:bookmarkStart w:id="181" w:name="program-4"/>
+    <w:p>
+      <w:pPr>
+        <w:pStyle w:val="Heading4"/>
       </w:pPr>
       <w:r>
         <w:t xml:space="preserve">Program</w:t>
@@ -6419,35 +6332,29 @@
     </w:p>
     <w:p>
       <w:pPr>
-        <w:pStyle w:val="Compact"/>
-        <w:numPr>
-          <w:ilvl w:val="1"/>
-          <w:numId w:val="1063"/>
-        </w:numPr>
-      </w:pPr>
-      <w:r>
-        <w:t xml:space="preserve">Do projects follow a common repo layout and release process (tags, changelog, signed artifacts)?</w:t>
-      </w:r>
-    </w:p>
-    <w:p>
-      <w:pPr>
-        <w:pStyle w:val="Compact"/>
-        <w:numPr>
-          <w:ilvl w:val="1"/>
-          <w:numId w:val="1063"/>
-        </w:numPr>
-      </w:pPr>
-      <w:r>
-        <w:t xml:space="preserve">Are standard storage classes, lifecycle policies, and archival rules applied?</w:t>
-      </w:r>
-    </w:p>
-    <w:p>
-      <w:pPr>
-        <w:pStyle w:val="Compact"/>
-        <w:numPr>
-          <w:ilvl w:val="0"/>
-          <w:numId w:val="1061"/>
-        </w:numPr>
+        <w:pStyle w:val="SourceCode"/>
+      </w:pPr>
+      <w:r>
+        <w:rPr>
+          <w:rStyle w:val="VerbatimChar"/>
+        </w:rPr>
+        <w:t xml:space="preserve">- [ ] Do projects follow a common repo layout and release process (tags, changelog, signed artifacts)?</w:t>
+      </w:r>
+      <w:r>
+        <w:br/>
+      </w:r>
+      <w:r>
+        <w:rPr>
+          <w:rStyle w:val="VerbatimChar"/>
+        </w:rPr>
+        <w:t xml:space="preserve">- [ ] Are standard storage classes, lifecycle policies, and archival rules applied?</w:t>
+      </w:r>
+    </w:p>
+    <w:bookmarkEnd w:id="181"/>
+    <w:bookmarkStart w:id="182" w:name="organization-4"/>
+    <w:p>
+      <w:pPr>
+        <w:pStyle w:val="Heading4"/>
       </w:pPr>
       <w:r>
         <w:t xml:space="preserve">Organization</w:t>
@@ -6455,26 +6362,22 @@
     </w:p>
     <w:p>
       <w:pPr>
-        <w:pStyle w:val="Compact"/>
-        <w:numPr>
-          <w:ilvl w:val="1"/>
-          <w:numId w:val="1064"/>
-        </w:numPr>
-      </w:pPr>
-      <w:r>
-        <w:t xml:space="preserve">Are security, backup/retention, and audit requirements defined and routinely verified?</w:t>
-      </w:r>
-    </w:p>
-    <w:p>
-      <w:pPr>
-        <w:pStyle w:val="Compact"/>
-        <w:numPr>
-          <w:ilvl w:val="1"/>
-          <w:numId w:val="1064"/>
-        </w:numPr>
-      </w:pPr>
-      <w:r>
-        <w:t xml:space="preserve">Is there a trusted long‑term archive with fixity checking and preservation metadata?</w:t>
+        <w:pStyle w:val="SourceCode"/>
+      </w:pPr>
+      <w:r>
+        <w:rPr>
+          <w:rStyle w:val="VerbatimChar"/>
+        </w:rPr>
+        <w:t xml:space="preserve">- [ ] Are security, backup/retention, and audit requirements defined and routinely verified?</w:t>
+      </w:r>
+      <w:r>
+        <w:br/>
+      </w:r>
+      <w:r>
+        <w:rPr>
+          <w:rStyle w:val="VerbatimChar"/>
+        </w:rPr>
+        <w:t xml:space="preserve">- [ ] Is there a trusted long‑term archive with fixity checking and preservation metadata?</w:t>
       </w:r>
     </w:p>
     <w:p>
@@ -6485,8 +6388,9 @@
         <w:t xml:space="preserve">Evidence to collect: workflow definition, environment files, container references, QA/QC reports, storage/backup settings.</w:t>
       </w:r>
     </w:p>
-    <w:bookmarkEnd w:id="168"/>
-    <w:bookmarkStart w:id="169" w:name="X09eeb7331e7661c0e600debc39b8121143e6e9d"/>
+    <w:bookmarkEnd w:id="182"/>
+    <w:bookmarkEnd w:id="183"/>
+    <w:bookmarkStart w:id="187" w:name="X09eeb7331e7661c0e600debc39b8121143e6e9d"/>
     <w:p>
       <w:pPr>
         <w:pStyle w:val="Heading2"/>
@@ -6495,13 +6399,10 @@
         <w:t xml:space="preserve">Practice 6 — Incentivize and Track Sharing and Reuse</w:t>
       </w:r>
     </w:p>
-    <w:p>
-      <w:pPr>
-        <w:pStyle w:val="Compact"/>
-        <w:numPr>
-          <w:ilvl w:val="0"/>
-          <w:numId w:val="1065"/>
-        </w:numPr>
+    <w:bookmarkStart w:id="184" w:name="project-5"/>
+    <w:p>
+      <w:pPr>
+        <w:pStyle w:val="Heading4"/>
       </w:pPr>
       <w:r>
         <w:t xml:space="preserve">Project</w:t>
@@ -6509,47 +6410,38 @@
     </w:p>
     <w:p>
       <w:pPr>
-        <w:pStyle w:val="Compact"/>
-        <w:numPr>
-          <w:ilvl w:val="1"/>
-          <w:numId w:val="1066"/>
-        </w:numPr>
-      </w:pPr>
-      <w:r>
-        <w:t xml:space="preserve">Is a clear citation and license statement included in metadata and README?</w:t>
-      </w:r>
-    </w:p>
-    <w:p>
-      <w:pPr>
-        <w:pStyle w:val="Compact"/>
-        <w:numPr>
-          <w:ilvl w:val="1"/>
-          <w:numId w:val="1066"/>
-        </w:numPr>
-      </w:pPr>
-      <w:r>
-        <w:t xml:space="preserve">Are reuse metrics collected (downloads, citations, API hits) and reviewed?</w:t>
-      </w:r>
-    </w:p>
-    <w:p>
-      <w:pPr>
-        <w:pStyle w:val="Compact"/>
-        <w:numPr>
-          <w:ilvl w:val="1"/>
-          <w:numId w:val="1066"/>
-        </w:numPr>
-      </w:pPr>
-      <w:r>
-        <w:t xml:space="preserve">Do release notes document what changed and implications for users?</w:t>
-      </w:r>
-    </w:p>
-    <w:p>
-      <w:pPr>
-        <w:pStyle w:val="Compact"/>
-        <w:numPr>
-          <w:ilvl w:val="0"/>
-          <w:numId w:val="1065"/>
-        </w:numPr>
+        <w:pStyle w:val="SourceCode"/>
+      </w:pPr>
+      <w:r>
+        <w:rPr>
+          <w:rStyle w:val="VerbatimChar"/>
+        </w:rPr>
+        <w:t xml:space="preserve">- [ ] Is a clear citation and license statement included in metadata and README?</w:t>
+      </w:r>
+      <w:r>
+        <w:br/>
+      </w:r>
+      <w:r>
+        <w:rPr>
+          <w:rStyle w:val="VerbatimChar"/>
+        </w:rPr>
+        <w:t xml:space="preserve">- [ ] Are reuse metrics collected (downloads, citations, API hits) and reviewed?</w:t>
+      </w:r>
+      <w:r>
+        <w:br/>
+      </w:r>
+      <w:r>
+        <w:rPr>
+          <w:rStyle w:val="VerbatimChar"/>
+        </w:rPr>
+        <w:t xml:space="preserve">- [ ] Do release notes document what changed and implications for users?</w:t>
+      </w:r>
+    </w:p>
+    <w:bookmarkEnd w:id="184"/>
+    <w:bookmarkStart w:id="185" w:name="program-5"/>
+    <w:p>
+      <w:pPr>
+        <w:pStyle w:val="Heading4"/>
       </w:pPr>
       <w:r>
         <w:t xml:space="preserve">Program</w:t>
@@ -6557,35 +6449,29 @@
     </w:p>
     <w:p>
       <w:pPr>
-        <w:pStyle w:val="Compact"/>
-        <w:numPr>
-          <w:ilvl w:val="1"/>
-          <w:numId w:val="1067"/>
-        </w:numPr>
-      </w:pPr>
-      <w:r>
-        <w:t xml:space="preserve">Are common metrics dashboards available for priority datasets and updated automatically?</w:t>
-      </w:r>
-    </w:p>
-    <w:p>
-      <w:pPr>
-        <w:pStyle w:val="Compact"/>
-        <w:numPr>
-          <w:ilvl w:val="1"/>
-          <w:numId w:val="1067"/>
-        </w:numPr>
-      </w:pPr>
-      <w:r>
-        <w:t xml:space="preserve">Are data citations tracked in assessments, reports, and staff evaluations?</w:t>
-      </w:r>
-    </w:p>
-    <w:p>
-      <w:pPr>
-        <w:pStyle w:val="Compact"/>
-        <w:numPr>
-          <w:ilvl w:val="0"/>
-          <w:numId w:val="1065"/>
-        </w:numPr>
+        <w:pStyle w:val="SourceCode"/>
+      </w:pPr>
+      <w:r>
+        <w:rPr>
+          <w:rStyle w:val="VerbatimChar"/>
+        </w:rPr>
+        <w:t xml:space="preserve">- [ ] Are common metrics dashboards available for priority datasets and updated automatically?</w:t>
+      </w:r>
+      <w:r>
+        <w:br/>
+      </w:r>
+      <w:r>
+        <w:rPr>
+          <w:rStyle w:val="VerbatimChar"/>
+        </w:rPr>
+        <w:t xml:space="preserve">- [ ] Are data citations tracked in assessments, reports, and staff evaluations?</w:t>
+      </w:r>
+    </w:p>
+    <w:bookmarkEnd w:id="185"/>
+    <w:bookmarkStart w:id="186" w:name="organization-5"/>
+    <w:p>
+      <w:pPr>
+        <w:pStyle w:val="Heading4"/>
       </w:pPr>
       <w:r>
         <w:t xml:space="preserve">Organization</w:t>
@@ -6593,26 +6479,22 @@
     </w:p>
     <w:p>
       <w:pPr>
-        <w:pStyle w:val="Compact"/>
-        <w:numPr>
-          <w:ilvl w:val="1"/>
-          <w:numId w:val="1068"/>
-        </w:numPr>
-      </w:pPr>
-      <w:r>
-        <w:t xml:space="preserve">Do policies require citation guidance and permissive, appropriate licensing where possible?</w:t>
-      </w:r>
-    </w:p>
-    <w:p>
-      <w:pPr>
-        <w:pStyle w:val="Compact"/>
-        <w:numPr>
-          <w:ilvl w:val="1"/>
-          <w:numId w:val="1068"/>
-        </w:numPr>
-      </w:pPr>
-      <w:r>
-        <w:t xml:space="preserve">Are automated reports of reuse (e.g., via DOI provider APIs) delivered to product owners and leadership?</w:t>
+        <w:pStyle w:val="SourceCode"/>
+      </w:pPr>
+      <w:r>
+        <w:rPr>
+          <w:rStyle w:val="VerbatimChar"/>
+        </w:rPr>
+        <w:t xml:space="preserve">- [ ] Do policies require citation guidance and permissive, appropriate licensing where possible?</w:t>
+      </w:r>
+      <w:r>
+        <w:br/>
+      </w:r>
+      <w:r>
+        <w:rPr>
+          <w:rStyle w:val="VerbatimChar"/>
+        </w:rPr>
+        <w:t xml:space="preserve">- [ ] Are automated reports of reuse (e.g., via DOI provider APIs) delivered to product owners and leadership?</w:t>
       </w:r>
     </w:p>
     <w:p>
@@ -6620,11 +6502,12 @@
         <w:pStyle w:val="FirstParagraph"/>
       </w:pPr>
       <w:r>
-        <w:t xml:space="preserve">Evidence to collect: LICENSE, CITATION.cff, reuse dashboard link, policy excerpts, sample citations in reports.</w:t>
-      </w:r>
-    </w:p>
-    <w:bookmarkEnd w:id="169"/>
-    <w:bookmarkStart w:id="170" w:name="Xf1ef7e3eb857b993ceb364de2f4e82691aed878"/>
+        <w:t xml:space="preserve">Evidence to collect: LICENSE, CITATION, reuse dashboard link, policy excerpts, sample citations in reports.</w:t>
+      </w:r>
+    </w:p>
+    <w:bookmarkEnd w:id="186"/>
+    <w:bookmarkEnd w:id="187"/>
+    <w:bookmarkStart w:id="191" w:name="Xf1ef7e3eb857b993ceb364de2f4e82691aed878"/>
     <w:p>
       <w:pPr>
         <w:pStyle w:val="Heading2"/>
@@ -6633,13 +6516,10 @@
         <w:t xml:space="preserve">Practice 7 — Build Community Through Co‑Development and Mutual Benefit</w:t>
       </w:r>
     </w:p>
-    <w:p>
-      <w:pPr>
-        <w:pStyle w:val="Compact"/>
-        <w:numPr>
-          <w:ilvl w:val="0"/>
-          <w:numId w:val="1069"/>
-        </w:numPr>
+    <w:bookmarkStart w:id="188" w:name="project-6"/>
+    <w:p>
+      <w:pPr>
+        <w:pStyle w:val="Heading4"/>
       </w:pPr>
       <w:r>
         <w:t xml:space="preserve">Project</w:t>
@@ -6647,47 +6527,38 @@
     </w:p>
     <w:p>
       <w:pPr>
-        <w:pStyle w:val="Compact"/>
-        <w:numPr>
-          <w:ilvl w:val="1"/>
-          <w:numId w:val="1070"/>
-        </w:numPr>
-      </w:pPr>
-      <w:r>
-        <w:t xml:space="preserve">Are stakeholders identified, including First Nations/Tribes/Indigenous partners, and engagement needs documented?</w:t>
-      </w:r>
-    </w:p>
-    <w:p>
-      <w:pPr>
-        <w:pStyle w:val="Compact"/>
-        <w:numPr>
-          <w:ilvl w:val="1"/>
-          <w:numId w:val="1070"/>
-        </w:numPr>
-      </w:pPr>
-      <w:r>
-        <w:t xml:space="preserve">Have you held at least one co‑design session to validate user needs and success criteria?</w:t>
-      </w:r>
-    </w:p>
-    <w:p>
-      <w:pPr>
-        <w:pStyle w:val="Compact"/>
-        <w:numPr>
-          <w:ilvl w:val="1"/>
-          <w:numId w:val="1070"/>
-        </w:numPr>
-      </w:pPr>
-      <w:r>
-        <w:t xml:space="preserve">Is there an open feedback channel (issues form, contact) and a published roadmap?</w:t>
-      </w:r>
-    </w:p>
-    <w:p>
-      <w:pPr>
-        <w:pStyle w:val="Compact"/>
-        <w:numPr>
-          <w:ilvl w:val="0"/>
-          <w:numId w:val="1069"/>
-        </w:numPr>
+        <w:pStyle w:val="SourceCode"/>
+      </w:pPr>
+      <w:r>
+        <w:rPr>
+          <w:rStyle w:val="VerbatimChar"/>
+        </w:rPr>
+        <w:t xml:space="preserve">- [ ] Are stakeholders identified, including First Nations/Tribes/Indigenous partners, and engagement needs documented?</w:t>
+      </w:r>
+      <w:r>
+        <w:br/>
+      </w:r>
+      <w:r>
+        <w:rPr>
+          <w:rStyle w:val="VerbatimChar"/>
+        </w:rPr>
+        <w:t xml:space="preserve">- [ ] Have you held at least one co‑design session to validate user needs and success criteria?</w:t>
+      </w:r>
+      <w:r>
+        <w:br/>
+      </w:r>
+      <w:r>
+        <w:rPr>
+          <w:rStyle w:val="VerbatimChar"/>
+        </w:rPr>
+        <w:t xml:space="preserve">- [ ] Is there an open feedback channel (issues form, contact) and a published roadmap?</w:t>
+      </w:r>
+    </w:p>
+    <w:bookmarkEnd w:id="188"/>
+    <w:bookmarkStart w:id="189" w:name="program-6"/>
+    <w:p>
+      <w:pPr>
+        <w:pStyle w:val="Heading4"/>
       </w:pPr>
       <w:r>
         <w:t xml:space="preserve">Program</w:t>
@@ -6695,35 +6566,29 @@
     </w:p>
     <w:p>
       <w:pPr>
-        <w:pStyle w:val="Compact"/>
-        <w:numPr>
-          <w:ilvl w:val="1"/>
-          <w:numId w:val="1071"/>
-        </w:numPr>
-      </w:pPr>
-      <w:r>
-        <w:t xml:space="preserve">Do cross‑project working groups exist for models, vocabularies, and tooling with regular cadence and notes?</w:t>
-      </w:r>
-    </w:p>
-    <w:p>
-      <w:pPr>
-        <w:pStyle w:val="Compact"/>
-        <w:numPr>
-          <w:ilvl w:val="1"/>
-          <w:numId w:val="1071"/>
-        </w:numPr>
-      </w:pPr>
-      <w:r>
-        <w:t xml:space="preserve">Are community contributions recognized (authorship, acknowledgements, meeting time, funding)?</w:t>
-      </w:r>
-    </w:p>
-    <w:p>
-      <w:pPr>
-        <w:pStyle w:val="Compact"/>
-        <w:numPr>
-          <w:ilvl w:val="0"/>
-          <w:numId w:val="1069"/>
-        </w:numPr>
+        <w:pStyle w:val="SourceCode"/>
+      </w:pPr>
+      <w:r>
+        <w:rPr>
+          <w:rStyle w:val="VerbatimChar"/>
+        </w:rPr>
+        <w:t xml:space="preserve">- [ ] Do cross‑project working groups exist for models, vocabularies, and tooling with regular cadence and notes?</w:t>
+      </w:r>
+      <w:r>
+        <w:br/>
+      </w:r>
+      <w:r>
+        <w:rPr>
+          <w:rStyle w:val="VerbatimChar"/>
+        </w:rPr>
+        <w:t xml:space="preserve">- [ ] Are community contributions recognized (authorship, acknowledgements, meeting time, funding)?</w:t>
+      </w:r>
+    </w:p>
+    <w:bookmarkEnd w:id="189"/>
+    <w:bookmarkStart w:id="190" w:name="organization-6"/>
+    <w:p>
+      <w:pPr>
+        <w:pStyle w:val="Heading4"/>
       </w:pPr>
       <w:r>
         <w:t xml:space="preserve">Organization</w:t>
@@ -6731,26 +6596,22 @@
     </w:p>
     <w:p>
       <w:pPr>
-        <w:pStyle w:val="Compact"/>
-        <w:numPr>
-          <w:ilvl w:val="1"/>
-          <w:numId w:val="1072"/>
-        </w:numPr>
-      </w:pPr>
-      <w:r>
-        <w:t xml:space="preserve">Is there an endorsed governance body or community of practice with decision records?</w:t>
-      </w:r>
-    </w:p>
-    <w:p>
-      <w:pPr>
-        <w:pStyle w:val="Compact"/>
-        <w:numPr>
-          <w:ilvl w:val="1"/>
-          <w:numId w:val="1072"/>
-        </w:numPr>
-      </w:pPr>
-      <w:r>
-        <w:t xml:space="preserve">Are procurement/funding mechanisms available to support shared components and Indigenous partnerships?</w:t>
+        <w:pStyle w:val="SourceCode"/>
+      </w:pPr>
+      <w:r>
+        <w:rPr>
+          <w:rStyle w:val="VerbatimChar"/>
+        </w:rPr>
+        <w:t xml:space="preserve">- [ ] Is there an endorsed governance body or community of practice with decision records?</w:t>
+      </w:r>
+      <w:r>
+        <w:br/>
+      </w:r>
+      <w:r>
+        <w:rPr>
+          <w:rStyle w:val="VerbatimChar"/>
+        </w:rPr>
+        <w:t xml:space="preserve">- [ ] Are procurement/funding mechanisms available to support shared components and Indigenous partnerships?</w:t>
       </w:r>
     </w:p>
     <w:p>
@@ -6768,9 +6629,10 @@
         </w:pict>
       </w:r>
     </w:p>
-    <w:bookmarkEnd w:id="170"/>
-    <w:bookmarkEnd w:id="171"/>
-    <w:bookmarkStart w:id="172" w:name="quick-start-306090day-plan"/>
+    <w:bookmarkEnd w:id="190"/>
+    <w:bookmarkEnd w:id="191"/>
+    <w:bookmarkEnd w:id="192"/>
+    <w:bookmarkStart w:id="193" w:name="quick-start-306090day-plan"/>
     <w:p>
       <w:pPr>
         <w:pStyle w:val="Heading1"/>
@@ -6784,7 +6646,7 @@
         <w:pStyle w:val="Compact"/>
         <w:numPr>
           <w:ilvl w:val="0"/>
-          <w:numId w:val="1073"/>
+          <w:numId w:val="1045"/>
         </w:numPr>
       </w:pPr>
       <w:r>
@@ -6796,7 +6658,7 @@
         <w:pStyle w:val="Compact"/>
         <w:numPr>
           <w:ilvl w:val="1"/>
-          <w:numId w:val="1074"/>
+          <w:numId w:val="1046"/>
         </w:numPr>
       </w:pPr>
       <w:r>
@@ -6808,7 +6670,7 @@
         <w:pStyle w:val="Compact"/>
         <w:numPr>
           <w:ilvl w:val="1"/>
-          <w:numId w:val="1074"/>
+          <w:numId w:val="1047"/>
         </w:numPr>
       </w:pPr>
       <w:r>
@@ -6820,7 +6682,7 @@
         <w:pStyle w:val="Compact"/>
         <w:numPr>
           <w:ilvl w:val="1"/>
-          <w:numId w:val="1074"/>
+          <w:numId w:val="1048"/>
         </w:numPr>
       </w:pPr>
       <w:r>
@@ -6832,7 +6694,7 @@
         <w:pStyle w:val="Compact"/>
         <w:numPr>
           <w:ilvl w:val="0"/>
-          <w:numId w:val="1073"/>
+          <w:numId w:val="1045"/>
         </w:numPr>
       </w:pPr>
       <w:r>
@@ -6844,7 +6706,7 @@
         <w:pStyle w:val="Compact"/>
         <w:numPr>
           <w:ilvl w:val="1"/>
-          <w:numId w:val="1075"/>
+          <w:numId w:val="1049"/>
         </w:numPr>
       </w:pPr>
       <w:r>
@@ -6856,7 +6718,7 @@
         <w:pStyle w:val="Compact"/>
         <w:numPr>
           <w:ilvl w:val="1"/>
-          <w:numId w:val="1075"/>
+          <w:numId w:val="1050"/>
         </w:numPr>
       </w:pPr>
       <w:r>
@@ -6868,7 +6730,7 @@
         <w:pStyle w:val="Compact"/>
         <w:numPr>
           <w:ilvl w:val="1"/>
-          <w:numId w:val="1075"/>
+          <w:numId w:val="1051"/>
         </w:numPr>
       </w:pPr>
       <w:r>
@@ -6880,7 +6742,7 @@
         <w:pStyle w:val="Compact"/>
         <w:numPr>
           <w:ilvl w:val="0"/>
-          <w:numId w:val="1073"/>
+          <w:numId w:val="1045"/>
         </w:numPr>
       </w:pPr>
       <w:r>
@@ -6892,7 +6754,7 @@
         <w:pStyle w:val="Compact"/>
         <w:numPr>
           <w:ilvl w:val="1"/>
-          <w:numId w:val="1076"/>
+          <w:numId w:val="1052"/>
         </w:numPr>
       </w:pPr>
       <w:r>
@@ -6904,7 +6766,7 @@
         <w:pStyle w:val="Compact"/>
         <w:numPr>
           <w:ilvl w:val="1"/>
-          <w:numId w:val="1076"/>
+          <w:numId w:val="1053"/>
         </w:numPr>
       </w:pPr>
       <w:r>
@@ -6916,7 +6778,7 @@
         <w:pStyle w:val="Compact"/>
         <w:numPr>
           <w:ilvl w:val="1"/>
-          <w:numId w:val="1076"/>
+          <w:numId w:val="1054"/>
         </w:numPr>
       </w:pPr>
       <w:r>
@@ -6930,8 +6792,8 @@
         </w:pict>
       </w:r>
     </w:p>
-    <w:bookmarkEnd w:id="172"/>
-    <w:bookmarkStart w:id="174" w:name="X5baba2ffe9b3bc899417ced2108067196c8d8e9"/>
+    <w:bookmarkEnd w:id="193"/>
+    <w:bookmarkStart w:id="195" w:name="X5baba2ffe9b3bc899417ced2108067196c8d8e9"/>
     <w:p>
       <w:pPr>
         <w:pStyle w:val="Heading1"/>
@@ -6945,7 +6807,7 @@
         <w:pStyle w:val="Compact"/>
         <w:numPr>
           <w:ilvl w:val="0"/>
-          <w:numId w:val="1077"/>
+          <w:numId w:val="1055"/>
         </w:numPr>
       </w:pPr>
       <w:r>
@@ -6957,7 +6819,7 @@
         <w:pStyle w:val="Compact"/>
         <w:numPr>
           <w:ilvl w:val="0"/>
-          <w:numId w:val="1077"/>
+          <w:numId w:val="1056"/>
         </w:numPr>
       </w:pPr>
       <w:r>
@@ -6969,7 +6831,7 @@
         <w:pStyle w:val="Compact"/>
         <w:numPr>
           <w:ilvl w:val="0"/>
-          <w:numId w:val="1077"/>
+          <w:numId w:val="1057"/>
         </w:numPr>
       </w:pPr>
       <w:r>
@@ -6981,7 +6843,7 @@
         <w:pStyle w:val="Compact"/>
         <w:numPr>
           <w:ilvl w:val="0"/>
-          <w:numId w:val="1077"/>
+          <w:numId w:val="1058"/>
         </w:numPr>
       </w:pPr>
       <w:r>
@@ -6993,7 +6855,7 @@
         <w:pStyle w:val="Compact"/>
         <w:numPr>
           <w:ilvl w:val="0"/>
-          <w:numId w:val="1077"/>
+          <w:numId w:val="1059"/>
         </w:numPr>
       </w:pPr>
       <w:r>
@@ -7005,7 +6867,7 @@
         <w:pStyle w:val="Compact"/>
         <w:numPr>
           <w:ilvl w:val="0"/>
-          <w:numId w:val="1077"/>
+          <w:numId w:val="1060"/>
         </w:numPr>
       </w:pPr>
       <w:r>
@@ -7017,7 +6879,7 @@
         <w:pStyle w:val="Compact"/>
         <w:numPr>
           <w:ilvl w:val="0"/>
-          <w:numId w:val="1077"/>
+          <w:numId w:val="1061"/>
         </w:numPr>
       </w:pPr>
       <w:r>
@@ -7029,7 +6891,7 @@
         <w:pStyle w:val="Compact"/>
         <w:numPr>
           <w:ilvl w:val="0"/>
-          <w:numId w:val="1077"/>
+          <w:numId w:val="1062"/>
         </w:numPr>
       </w:pPr>
       <w:r>
@@ -7041,7 +6903,7 @@
         <w:pStyle w:val="Compact"/>
         <w:numPr>
           <w:ilvl w:val="0"/>
-          <w:numId w:val="1077"/>
+          <w:numId w:val="1063"/>
         </w:numPr>
       </w:pPr>
       <w:r>
@@ -7072,7 +6934,7 @@
         </w:rPr>
         <w:t xml:space="preserve"> </w:t>
       </w:r>
-      <w:hyperlink r:id="rId173">
+      <w:hyperlink r:id="rId194">
         <w:r>
           <w:rPr>
             <w:rStyle w:val="Hyperlink"/>
@@ -7082,7 +6944,7 @@
         </w:r>
       </w:hyperlink>
     </w:p>
-    <w:bookmarkEnd w:id="174"/>
+    <w:bookmarkEnd w:id="195"/>
     <w:sectPr>
       <w:footnotePr>
         <w:numRestart w:val="eachSect"/>
@@ -7294,6 +7156,82 @@
       <w:rPr>
         <w:rFonts w:ascii="Wingdings" w:hAnsi="Wingdings" w:cs="Wingdings" w:hint="default"/>
       </w:rPr>
+    </w:lvl>
+  </w:abstractNum>
+  <w:abstractNum w:abstractNumId="992">
+    <w:nsid w:val="0000A992"/>
+    <w:multiLevelType w:val="multilevel"/>
+    <w:lvl w:ilvl="0">
+      <w:numFmt w:val="bullet"/>
+      <w:lvlText w:val="☐"/>
+      <w:lvlJc w:val="left"/>
+      <w:pPr>
+        <w:ind w:left="720" w:hanging="360"/>
+      </w:pPr>
+    </w:lvl>
+    <w:lvl w:ilvl="1">
+      <w:numFmt w:val="bullet"/>
+      <w:lvlText w:val="☐"/>
+      <w:lvlJc w:val="left"/>
+      <w:pPr>
+        <w:ind w:left="1440" w:hanging="360"/>
+      </w:pPr>
+    </w:lvl>
+    <w:lvl w:ilvl="2">
+      <w:numFmt w:val="bullet"/>
+      <w:lvlText w:val="☐"/>
+      <w:lvlJc w:val="left"/>
+      <w:pPr>
+        <w:ind w:left="2160" w:hanging="360"/>
+      </w:pPr>
+    </w:lvl>
+    <w:lvl w:ilvl="3">
+      <w:numFmt w:val="bullet"/>
+      <w:lvlText w:val="☐"/>
+      <w:lvlJc w:val="left"/>
+      <w:pPr>
+        <w:ind w:left="2880" w:hanging="360"/>
+      </w:pPr>
+    </w:lvl>
+    <w:lvl w:ilvl="4">
+      <w:numFmt w:val="bullet"/>
+      <w:lvlText w:val="☐"/>
+      <w:lvlJc w:val="left"/>
+      <w:pPr>
+        <w:ind w:left="3600" w:hanging="360"/>
+      </w:pPr>
+    </w:lvl>
+    <w:lvl w:ilvl="5">
+      <w:numFmt w:val="bullet"/>
+      <w:lvlText w:val="☐"/>
+      <w:lvlJc w:val="left"/>
+      <w:pPr>
+        <w:ind w:left="4320" w:hanging="360"/>
+      </w:pPr>
+    </w:lvl>
+    <w:lvl w:ilvl="6">
+      <w:numFmt w:val="bullet"/>
+      <w:lvlText w:val="☐"/>
+      <w:lvlJc w:val="left"/>
+      <w:pPr>
+        <w:ind w:left="5040" w:hanging="360"/>
+      </w:pPr>
+    </w:lvl>
+    <w:lvl w:ilvl="7">
+      <w:numFmt w:val="bullet"/>
+      <w:lvlText w:val="☐"/>
+      <w:lvlJc w:val="left"/>
+      <w:pPr>
+        <w:ind w:left="5760" w:hanging="360"/>
+      </w:pPr>
+    </w:lvl>
+    <w:lvl w:ilvl="8">
+      <w:numFmt w:val="bullet"/>
+      <w:lvlText w:val="☐"/>
+      <w:lvlJc w:val="left"/>
+      <w:pPr>
+        <w:ind w:left="6480" w:hanging="360"/>
+      </w:pPr>
     </w:lvl>
   </w:abstractNum>
   <w:num w:numId="1000">
@@ -7435,100 +7373,58 @@
     <w:abstractNumId w:val="991"/>
   </w:num>
   <w:num w:numId="1046">
-    <w:abstractNumId w:val="991"/>
+    <w:abstractNumId w:val="992"/>
   </w:num>
   <w:num w:numId="1047">
-    <w:abstractNumId w:val="991"/>
+    <w:abstractNumId w:val="992"/>
   </w:num>
   <w:num w:numId="1048">
-    <w:abstractNumId w:val="991"/>
+    <w:abstractNumId w:val="992"/>
   </w:num>
   <w:num w:numId="1049">
-    <w:abstractNumId w:val="991"/>
+    <w:abstractNumId w:val="992"/>
   </w:num>
   <w:num w:numId="1050">
-    <w:abstractNumId w:val="991"/>
+    <w:abstractNumId w:val="992"/>
   </w:num>
   <w:num w:numId="1051">
-    <w:abstractNumId w:val="991"/>
+    <w:abstractNumId w:val="992"/>
   </w:num>
   <w:num w:numId="1052">
-    <w:abstractNumId w:val="991"/>
+    <w:abstractNumId w:val="992"/>
   </w:num>
   <w:num w:numId="1053">
-    <w:abstractNumId w:val="991"/>
+    <w:abstractNumId w:val="992"/>
   </w:num>
   <w:num w:numId="1054">
-    <w:abstractNumId w:val="991"/>
+    <w:abstractNumId w:val="992"/>
   </w:num>
   <w:num w:numId="1055">
-    <w:abstractNumId w:val="991"/>
+    <w:abstractNumId w:val="992"/>
   </w:num>
   <w:num w:numId="1056">
-    <w:abstractNumId w:val="991"/>
+    <w:abstractNumId w:val="992"/>
   </w:num>
   <w:num w:numId="1057">
-    <w:abstractNumId w:val="991"/>
+    <w:abstractNumId w:val="992"/>
   </w:num>
   <w:num w:numId="1058">
-    <w:abstractNumId w:val="991"/>
+    <w:abstractNumId w:val="992"/>
   </w:num>
   <w:num w:numId="1059">
-    <w:abstractNumId w:val="991"/>
+    <w:abstractNumId w:val="992"/>
   </w:num>
   <w:num w:numId="1060">
-    <w:abstractNumId w:val="991"/>
+    <w:abstractNumId w:val="992"/>
   </w:num>
   <w:num w:numId="1061">
-    <w:abstractNumId w:val="991"/>
+    <w:abstractNumId w:val="992"/>
   </w:num>
   <w:num w:numId="1062">
-    <w:abstractNumId w:val="991"/>
+    <w:abstractNumId w:val="992"/>
   </w:num>
   <w:num w:numId="1063">
-    <w:abstractNumId w:val="991"/>
-  </w:num>
-  <w:num w:numId="1064">
-    <w:abstractNumId w:val="991"/>
-  </w:num>
-  <w:num w:numId="1065">
-    <w:abstractNumId w:val="991"/>
-  </w:num>
-  <w:num w:numId="1066">
-    <w:abstractNumId w:val="991"/>
-  </w:num>
-  <w:num w:numId="1067">
-    <w:abstractNumId w:val="991"/>
-  </w:num>
-  <w:num w:numId="1068">
-    <w:abstractNumId w:val="991"/>
-  </w:num>
-  <w:num w:numId="1069">
-    <w:abstractNumId w:val="991"/>
-  </w:num>
-  <w:num w:numId="1070">
-    <w:abstractNumId w:val="991"/>
-  </w:num>
-  <w:num w:numId="1071">
-    <w:abstractNumId w:val="991"/>
-  </w:num>
-  <w:num w:numId="1072">
-    <w:abstractNumId w:val="991"/>
-  </w:num>
-  <w:num w:numId="1073">
-    <w:abstractNumId w:val="991"/>
-  </w:num>
-  <w:num w:numId="1074">
-    <w:abstractNumId w:val="991"/>
-  </w:num>
-  <w:num w:numId="1075">
-    <w:abstractNumId w:val="991"/>
-  </w:num>
-  <w:num w:numId="1076">
-    <w:abstractNumId w:val="991"/>
-  </w:num>
-  <w:num w:numId="1077">
-    <w:abstractNumId w:val="991"/>
+    <w:abstractNumId w:val="992"/>
   </w:num>
 </w:numbering>
 </file>

</xml_diff>

<commit_message>
Update appendix 1 to reflect PSFs contributions
</commit_message>
<xml_diff>
--- a/docs/index.docx
+++ b/docs/index.docx
@@ -2497,7 +2497,7 @@
     </w:tbl>
     <w:bookmarkEnd w:id="35"/>
     <w:bookmarkEnd w:id="36"/>
-    <w:bookmarkStart w:id="89" w:name="conclusion"/>
+    <w:bookmarkStart w:id="90" w:name="conclusion"/>
     <w:p>
       <w:pPr>
         <w:pStyle w:val="Heading2"/>
@@ -2724,7 +2724,60 @@
         <w:t xml:space="preserve">Incorporate edits from Gottfried Pestal</w:t>
       </w:r>
     </w:p>
-    <w:bookmarkStart w:id="37" w:name="competing-interests"/>
+    <w:p>
+      <w:pPr>
+        <w:pStyle w:val="Compact"/>
+        <w:numPr>
+          <w:ilvl w:val="0"/>
+          <w:numId w:val="1005"/>
+        </w:numPr>
+      </w:pPr>
+      <w:r>
+        <w:t xml:space="preserve">Update with links to DFO Salmon Ontology and Data Package Spec and Custom GPT</w:t>
+      </w:r>
+    </w:p>
+    <w:p>
+      <w:pPr>
+        <w:pStyle w:val="Compact"/>
+        <w:numPr>
+          <w:ilvl w:val="0"/>
+          <w:numId w:val="1005"/>
+        </w:numPr>
+      </w:pPr>
+      <w:r>
+        <w:t xml:space="preserve">Figure out where to cite</w:t>
+      </w:r>
+      <w:r>
+        <w:t xml:space="preserve"> </w:t>
+      </w:r>
+      <w:hyperlink r:id="rId37">
+        <w:r>
+          <w:rPr>
+            <w:rStyle w:val="Hyperlink"/>
+          </w:rPr>
+          <w:t xml:space="preserve">https://doi.org/10.1139/cjfas-2024-0387</w:t>
+        </w:r>
+      </w:hyperlink>
+      <w:r>
+        <w:t xml:space="preserve"> </w:t>
+      </w:r>
+      <w:r>
+        <w:t xml:space="preserve">Atkinson et al 2025</w:t>
+      </w:r>
+    </w:p>
+    <w:p>
+      <w:pPr>
+        <w:pStyle w:val="Compact"/>
+        <w:numPr>
+          <w:ilvl w:val="0"/>
+          <w:numId w:val="1005"/>
+        </w:numPr>
+      </w:pPr>
+      <w:r>
+        <w:t xml:space="preserve">Cite Price et al 2025</w:t>
+      </w:r>
+    </w:p>
+    <w:bookmarkStart w:id="38" w:name="competing-interests"/>
     <w:p>
       <w:pPr>
         <w:pStyle w:val="Heading3"/>
@@ -2733,8 +2786,8 @@
         <w:t xml:space="preserve">Competing interests</w:t>
       </w:r>
     </w:p>
-    <w:bookmarkEnd w:id="37"/>
-    <w:bookmarkStart w:id="38" w:name="acknowledgements"/>
+    <w:bookmarkEnd w:id="38"/>
+    <w:bookmarkStart w:id="39" w:name="acknowledgements"/>
     <w:p>
       <w:pPr>
         <w:pStyle w:val="Heading3"/>
@@ -2743,8 +2796,8 @@
         <w:t xml:space="preserve">Acknowledgements</w:t>
       </w:r>
     </w:p>
-    <w:bookmarkEnd w:id="38"/>
-    <w:bookmarkStart w:id="88" w:name="references"/>
+    <w:bookmarkEnd w:id="39"/>
+    <w:bookmarkStart w:id="89" w:name="references"/>
     <w:p>
       <w:pPr>
         <w:pStyle w:val="Heading3"/>
@@ -2753,8 +2806,8 @@
         <w:t xml:space="preserve">References</w:t>
       </w:r>
     </w:p>
-    <w:bookmarkStart w:id="87" w:name="refs"/>
-    <w:bookmarkStart w:id="40" w:name="ref-bull2022"/>
+    <w:bookmarkStart w:id="88" w:name="refs"/>
+    <w:bookmarkStart w:id="41" w:name="ref-bull2022"/>
     <w:p>
       <w:pPr>
         <w:pStyle w:val="Bibliography"/>
@@ -2803,7 +2856,7 @@
       <w:r>
         <w:t xml:space="preserve"> </w:t>
       </w:r>
-      <w:hyperlink r:id="rId39">
+      <w:hyperlink r:id="rId40">
         <w:r>
           <w:rPr>
             <w:rStyle w:val="Hyperlink"/>
@@ -2815,8 +2868,8 @@
         <w:t xml:space="preserve">.</w:t>
       </w:r>
     </w:p>
-    <w:bookmarkEnd w:id="40"/>
-    <w:bookmarkStart w:id="42" w:name="ref-carroll2020"/>
+    <w:bookmarkEnd w:id="41"/>
+    <w:bookmarkStart w:id="43" w:name="ref-carroll2020"/>
     <w:p>
       <w:pPr>
         <w:pStyle w:val="Bibliography"/>
@@ -2849,7 +2902,7 @@
       <w:r>
         <w:t xml:space="preserve"> </w:t>
       </w:r>
-      <w:hyperlink r:id="rId41">
+      <w:hyperlink r:id="rId42">
         <w:r>
           <w:rPr>
             <w:rStyle w:val="Hyperlink"/>
@@ -2861,8 +2914,8 @@
         <w:t xml:space="preserve">.</w:t>
       </w:r>
     </w:p>
-    <w:bookmarkEnd w:id="42"/>
-    <w:bookmarkStart w:id="44" w:name="ref-carroll2019"/>
+    <w:bookmarkEnd w:id="43"/>
+    <w:bookmarkStart w:id="45" w:name="ref-carroll2019"/>
     <w:p>
       <w:pPr>
         <w:pStyle w:val="Bibliography"/>
@@ -2895,7 +2948,7 @@
       <w:r>
         <w:t xml:space="preserve"> </w:t>
       </w:r>
-      <w:hyperlink r:id="rId43">
+      <w:hyperlink r:id="rId44">
         <w:r>
           <w:rPr>
             <w:rStyle w:val="Hyperlink"/>
@@ -2907,8 +2960,8 @@
         <w:t xml:space="preserve">.</w:t>
       </w:r>
     </w:p>
-    <w:bookmarkEnd w:id="44"/>
-    <w:bookmarkStart w:id="46" w:name="ref-diack2024"/>
+    <w:bookmarkEnd w:id="45"/>
+    <w:bookmarkStart w:id="47" w:name="ref-diack2024"/>
     <w:p>
       <w:pPr>
         <w:pStyle w:val="Bibliography"/>
@@ -2938,7 +2991,7 @@
       <w:r>
         <w:t xml:space="preserve"> </w:t>
       </w:r>
-      <w:hyperlink r:id="rId45">
+      <w:hyperlink r:id="rId46">
         <w:r>
           <w:rPr>
             <w:rStyle w:val="Hyperlink"/>
@@ -2950,8 +3003,8 @@
         <w:t xml:space="preserve">.</w:t>
       </w:r>
     </w:p>
-    <w:bookmarkEnd w:id="46"/>
-    <w:bookmarkStart w:id="48" w:name="ref-eartheconomics2021"/>
+    <w:bookmarkEnd w:id="47"/>
+    <w:bookmarkStart w:id="49" w:name="ref-eartheconomics2021"/>
     <w:p>
       <w:pPr>
         <w:pStyle w:val="Bibliography"/>
@@ -2974,7 +3027,7 @@
       <w:r>
         <w:t xml:space="preserve"> </w:t>
       </w:r>
-      <w:hyperlink r:id="rId47">
+      <w:hyperlink r:id="rId48">
         <w:r>
           <w:rPr>
             <w:rStyle w:val="Hyperlink"/>
@@ -2986,8 +3039,8 @@
         <w:t xml:space="preserve">.</w:t>
       </w:r>
     </w:p>
-    <w:bookmarkEnd w:id="48"/>
-    <w:bookmarkStart w:id="50" w:name="ref-noauthor_fraser_2025"/>
+    <w:bookmarkEnd w:id="49"/>
+    <w:bookmarkStart w:id="51" w:name="ref-noauthor_fraser_2025"/>
     <w:p>
       <w:pPr>
         <w:pStyle w:val="Bibliography"/>
@@ -3031,7 +3084,7 @@
       <w:r>
         <w:t xml:space="preserve"> </w:t>
       </w:r>
-      <w:hyperlink r:id="rId49">
+      <w:hyperlink r:id="rId50">
         <w:r>
           <w:rPr>
             <w:rStyle w:val="Hyperlink"/>
@@ -3043,8 +3096,8 @@
         <w:t xml:space="preserve">.</w:t>
       </w:r>
     </w:p>
-    <w:bookmarkEnd w:id="50"/>
-    <w:bookmarkStart w:id="52" w:name="ref-groot1991"/>
+    <w:bookmarkEnd w:id="51"/>
+    <w:bookmarkStart w:id="53" w:name="ref-groot1991"/>
     <w:p>
       <w:pPr>
         <w:pStyle w:val="Bibliography"/>
@@ -3068,7 +3121,7 @@
       <w:r>
         <w:t xml:space="preserve"> </w:t>
       </w:r>
-      <w:hyperlink r:id="rId51">
+      <w:hyperlink r:id="rId52">
         <w:r>
           <w:rPr>
             <w:rStyle w:val="Hyperlink"/>
@@ -3080,8 +3133,8 @@
         <w:t xml:space="preserve">.</w:t>
       </w:r>
     </w:p>
-    <w:bookmarkEnd w:id="52"/>
-    <w:bookmarkStart w:id="54" w:name="ref-inman2021"/>
+    <w:bookmarkEnd w:id="53"/>
+    <w:bookmarkStart w:id="55" w:name="ref-inman2021"/>
     <w:p>
       <w:pPr>
         <w:pStyle w:val="Bibliography"/>
@@ -3114,7 +3167,7 @@
       <w:r>
         <w:t xml:space="preserve"> </w:t>
       </w:r>
-      <w:hyperlink r:id="rId53">
+      <w:hyperlink r:id="rId54">
         <w:r>
           <w:rPr>
             <w:rStyle w:val="Hyperlink"/>
@@ -3126,8 +3179,8 @@
         <w:t xml:space="preserve">.</w:t>
       </w:r>
     </w:p>
-    <w:bookmarkEnd w:id="54"/>
-    <w:bookmarkStart w:id="56" w:name="ref-jennings2023a"/>
+    <w:bookmarkEnd w:id="55"/>
+    <w:bookmarkStart w:id="57" w:name="ref-jennings2023a"/>
     <w:p>
       <w:pPr>
         <w:pStyle w:val="Bibliography"/>
@@ -3178,7 +3231,7 @@
       <w:r>
         <w:t xml:space="preserve"> </w:t>
       </w:r>
-      <w:hyperlink r:id="rId55">
+      <w:hyperlink r:id="rId56">
         <w:r>
           <w:rPr>
             <w:rStyle w:val="Hyperlink"/>
@@ -3190,8 +3243,8 @@
         <w:t xml:space="preserve">.</w:t>
       </w:r>
     </w:p>
-    <w:bookmarkEnd w:id="56"/>
-    <w:bookmarkStart w:id="58" w:name="ref-johnson2024"/>
+    <w:bookmarkEnd w:id="57"/>
+    <w:bookmarkStart w:id="59" w:name="ref-johnson2024"/>
     <w:p>
       <w:pPr>
         <w:pStyle w:val="Bibliography"/>
@@ -3221,7 +3274,7 @@
       <w:r>
         <w:t xml:space="preserve"> </w:t>
       </w:r>
-      <w:hyperlink r:id="rId57">
+      <w:hyperlink r:id="rId58">
         <w:r>
           <w:rPr>
             <w:rStyle w:val="Hyperlink"/>
@@ -3233,8 +3286,8 @@
         <w:t xml:space="preserve">.</w:t>
       </w:r>
     </w:p>
-    <w:bookmarkEnd w:id="58"/>
-    <w:bookmarkStart w:id="60" w:name="ref-lindenmayer2012"/>
+    <w:bookmarkEnd w:id="59"/>
+    <w:bookmarkStart w:id="61" w:name="ref-lindenmayer2012"/>
     <w:p>
       <w:pPr>
         <w:pStyle w:val="Bibliography"/>
@@ -3273,7 +3326,7 @@
       <w:r>
         <w:t xml:space="preserve"> </w:t>
       </w:r>
-      <w:hyperlink r:id="rId59">
+      <w:hyperlink r:id="rId60">
         <w:r>
           <w:rPr>
             <w:rStyle w:val="Hyperlink"/>
@@ -3285,8 +3338,8 @@
         <w:t xml:space="preserve">.</w:t>
       </w:r>
     </w:p>
-    <w:bookmarkEnd w:id="60"/>
-    <w:bookmarkStart w:id="62" w:name="ref-LocalContexts2025"/>
+    <w:bookmarkEnd w:id="61"/>
+    <w:bookmarkStart w:id="63" w:name="ref-LocalContexts2025"/>
     <w:p>
       <w:pPr>
         <w:pStyle w:val="Bibliography"/>
@@ -3312,7 +3365,7 @@
       <w:r>
         <w:t xml:space="preserve"> </w:t>
       </w:r>
-      <w:hyperlink r:id="rId61">
+      <w:hyperlink r:id="rId62">
         <w:r>
           <w:rPr>
             <w:rStyle w:val="Hyperlink"/>
@@ -3324,8 +3377,8 @@
         <w:t xml:space="preserve">.</w:t>
       </w:r>
     </w:p>
-    <w:bookmarkEnd w:id="62"/>
-    <w:bookmarkStart w:id="64" w:name="ref-marmorek2011"/>
+    <w:bookmarkEnd w:id="63"/>
+    <w:bookmarkStart w:id="65" w:name="ref-marmorek2011"/>
     <w:p>
       <w:pPr>
         <w:pStyle w:val="Bibliography"/>
@@ -3348,7 +3401,7 @@
       <w:r>
         <w:t xml:space="preserve"> </w:t>
       </w:r>
-      <w:hyperlink r:id="rId63">
+      <w:hyperlink r:id="rId64">
         <w:r>
           <w:rPr>
             <w:rStyle w:val="Hyperlink"/>
@@ -3360,8 +3413,8 @@
         <w:t xml:space="preserve">.</w:t>
       </w:r>
     </w:p>
-    <w:bookmarkEnd w:id="64"/>
-    <w:bookmarkStart w:id="66" w:name="ref-montenegro2019"/>
+    <w:bookmarkEnd w:id="65"/>
+    <w:bookmarkStart w:id="67" w:name="ref-montenegro2019"/>
     <w:p>
       <w:pPr>
         <w:pStyle w:val="Bibliography"/>
@@ -3394,7 +3447,7 @@
       <w:r>
         <w:t xml:space="preserve"> </w:t>
       </w:r>
-      <w:hyperlink r:id="rId65">
+      <w:hyperlink r:id="rId66">
         <w:r>
           <w:rPr>
             <w:rStyle w:val="Hyperlink"/>
@@ -3406,8 +3459,8 @@
         <w:t xml:space="preserve">.</w:t>
       </w:r>
     </w:p>
-    <w:bookmarkEnd w:id="66"/>
-    <w:bookmarkStart w:id="68" w:name="ref-environm2007"/>
+    <w:bookmarkEnd w:id="67"/>
+    <w:bookmarkStart w:id="69" w:name="ref-environm2007"/>
     <w:p>
       <w:pPr>
         <w:pStyle w:val="Bibliography"/>
@@ -3431,7 +3484,7 @@
       <w:r>
         <w:t xml:space="preserve"> </w:t>
       </w:r>
-      <w:hyperlink r:id="rId67">
+      <w:hyperlink r:id="rId68">
         <w:r>
           <w:rPr>
             <w:rStyle w:val="Hyperlink"/>
@@ -3443,8 +3496,8 @@
         <w:t xml:space="preserve">.</w:t>
       </w:r>
     </w:p>
-    <w:bookmarkEnd w:id="68"/>
-    <w:bookmarkStart w:id="70" w:name="ref-noaadatagovernancecommittee2024"/>
+    <w:bookmarkEnd w:id="69"/>
+    <w:bookmarkStart w:id="71" w:name="ref-noaadatagovernancecommittee2024"/>
     <w:p>
       <w:pPr>
         <w:pStyle w:val="Bibliography"/>
@@ -3467,7 +3520,7 @@
       <w:r>
         <w:t xml:space="preserve"> </w:t>
       </w:r>
-      <w:hyperlink r:id="rId69">
+      <w:hyperlink r:id="rId70">
         <w:r>
           <w:rPr>
             <w:rStyle w:val="Hyperlink"/>
@@ -3479,8 +3532,8 @@
         <w:t xml:space="preserve">.</w:t>
       </w:r>
     </w:p>
-    <w:bookmarkEnd w:id="70"/>
-    <w:bookmarkStart w:id="72" w:name="ref-peng2018"/>
+    <w:bookmarkEnd w:id="71"/>
+    <w:bookmarkStart w:id="73" w:name="ref-peng2018"/>
     <w:p>
       <w:pPr>
         <w:pStyle w:val="Bibliography"/>
@@ -3513,7 +3566,7 @@
       <w:r>
         <w:t xml:space="preserve"> </w:t>
       </w:r>
-      <w:hyperlink r:id="rId71">
+      <w:hyperlink r:id="rId72">
         <w:r>
           <w:rPr>
             <w:rStyle w:val="Hyperlink"/>
@@ -3525,8 +3578,8 @@
         <w:t xml:space="preserve">.</w:t>
       </w:r>
     </w:p>
-    <w:bookmarkEnd w:id="72"/>
-    <w:bookmarkStart w:id="74" w:name="ref-peterman2012"/>
+    <w:bookmarkEnd w:id="73"/>
+    <w:bookmarkStart w:id="75" w:name="ref-peterman2012"/>
     <w:p>
       <w:pPr>
         <w:pStyle w:val="Bibliography"/>
@@ -3575,7 +3628,7 @@
       <w:r>
         <w:t xml:space="preserve"> </w:t>
       </w:r>
-      <w:hyperlink r:id="rId73">
+      <w:hyperlink r:id="rId74">
         <w:r>
           <w:rPr>
             <w:rStyle w:val="Hyperlink"/>
@@ -3587,8 +3640,8 @@
         <w:t xml:space="preserve">.</w:t>
       </w:r>
     </w:p>
-    <w:bookmarkEnd w:id="74"/>
-    <w:bookmarkStart w:id="76" w:name="ref-plotkin2014"/>
+    <w:bookmarkEnd w:id="75"/>
+    <w:bookmarkStart w:id="77" w:name="ref-plotkin2014"/>
     <w:p>
       <w:pPr>
         <w:pStyle w:val="Bibliography"/>
@@ -3612,7 +3665,7 @@
       <w:r>
         <w:t xml:space="preserve"> </w:t>
       </w:r>
-      <w:hyperlink r:id="rId75">
+      <w:hyperlink r:id="rId76">
         <w:r>
           <w:rPr>
             <w:rStyle w:val="Hyperlink"/>
@@ -3624,8 +3677,8 @@
         <w:t xml:space="preserve">.</w:t>
       </w:r>
     </w:p>
-    <w:bookmarkEnd w:id="76"/>
-    <w:bookmarkStart w:id="78" w:name="ref-roche2020"/>
+    <w:bookmarkEnd w:id="77"/>
+    <w:bookmarkStart w:id="79" w:name="ref-roche2020"/>
     <w:p>
       <w:pPr>
         <w:pStyle w:val="Bibliography"/>
@@ -3664,7 +3717,7 @@
       <w:r>
         <w:t xml:space="preserve"> </w:t>
       </w:r>
-      <w:hyperlink r:id="rId77">
+      <w:hyperlink r:id="rId78">
         <w:r>
           <w:rPr>
             <w:rStyle w:val="Hyperlink"/>
@@ -3676,8 +3729,8 @@
         <w:t xml:space="preserve">.</w:t>
       </w:r>
     </w:p>
-    <w:bookmarkEnd w:id="78"/>
-    <w:bookmarkStart w:id="80" w:name="ref-volk2014"/>
+    <w:bookmarkEnd w:id="79"/>
+    <w:bookmarkStart w:id="81" w:name="ref-volk2014"/>
     <w:p>
       <w:pPr>
         <w:pStyle w:val="Bibliography"/>
@@ -3710,7 +3763,7 @@
       <w:r>
         <w:t xml:space="preserve"> </w:t>
       </w:r>
-      <w:hyperlink r:id="rId79">
+      <w:hyperlink r:id="rId80">
         <w:r>
           <w:rPr>
             <w:rStyle w:val="Hyperlink"/>
@@ -3722,8 +3775,8 @@
         <w:t xml:space="preserve">.</w:t>
       </w:r>
     </w:p>
-    <w:bookmarkEnd w:id="80"/>
-    <w:bookmarkStart w:id="82" w:name="ref-ward_surveyjoin_2025"/>
+    <w:bookmarkEnd w:id="81"/>
+    <w:bookmarkStart w:id="83" w:name="ref-ward_surveyjoin_2025"/>
     <w:p>
       <w:pPr>
         <w:pStyle w:val="Bibliography"/>
@@ -3815,7 +3868,7 @@
       <w:r>
         <w:t xml:space="preserve"> </w:t>
       </w:r>
-      <w:hyperlink r:id="rId81">
+      <w:hyperlink r:id="rId82">
         <w:r>
           <w:rPr>
             <w:rStyle w:val="Hyperlink"/>
@@ -3827,8 +3880,8 @@
         <w:t xml:space="preserve">.</w:t>
       </w:r>
     </w:p>
-    <w:bookmarkEnd w:id="82"/>
-    <w:bookmarkStart w:id="84" w:name="ref-ween2013"/>
+    <w:bookmarkEnd w:id="83"/>
+    <w:bookmarkStart w:id="85" w:name="ref-ween2013"/>
     <w:p>
       <w:pPr>
         <w:pStyle w:val="Bibliography"/>
@@ -3861,7 +3914,7 @@
       <w:r>
         <w:t xml:space="preserve"> </w:t>
       </w:r>
-      <w:hyperlink r:id="rId83">
+      <w:hyperlink r:id="rId84">
         <w:r>
           <w:rPr>
             <w:rStyle w:val="Hyperlink"/>
@@ -3873,8 +3926,8 @@
         <w:t xml:space="preserve">.</w:t>
       </w:r>
     </w:p>
-    <w:bookmarkEnd w:id="84"/>
-    <w:bookmarkStart w:id="86" w:name="ref-wilkinson2016"/>
+    <w:bookmarkEnd w:id="85"/>
+    <w:bookmarkStart w:id="87" w:name="ref-wilkinson2016"/>
     <w:p>
       <w:pPr>
         <w:pStyle w:val="Bibliography"/>
@@ -3907,7 +3960,7 @@
       <w:r>
         <w:t xml:space="preserve"> </w:t>
       </w:r>
-      <w:hyperlink r:id="rId85">
+      <w:hyperlink r:id="rId86">
         <w:r>
           <w:rPr>
             <w:rStyle w:val="Hyperlink"/>
@@ -3919,11 +3972,11 @@
         <w:t xml:space="preserve">.</w:t>
       </w:r>
     </w:p>
-    <w:bookmarkEnd w:id="86"/>
     <w:bookmarkEnd w:id="87"/>
     <w:bookmarkEnd w:id="88"/>
     <w:bookmarkEnd w:id="89"/>
-    <w:bookmarkStart w:id="90" w:name="appendices"/>
+    <w:bookmarkEnd w:id="90"/>
+    <w:bookmarkStart w:id="91" w:name="appendices"/>
     <w:p>
       <w:pPr>
         <w:pStyle w:val="Heading1"/>
@@ -3932,14 +3985,14 @@
         <w:t xml:space="preserve">Appendices</w:t>
       </w:r>
     </w:p>
-    <w:bookmarkEnd w:id="90"/>
-    <w:bookmarkStart w:id="130" w:name="section"/>
+    <w:bookmarkEnd w:id="91"/>
+    <w:bookmarkStart w:id="131" w:name="section"/>
     <w:p>
       <w:pPr>
         <w:pStyle w:val="Heading1"/>
       </w:pPr>
     </w:p>
-    <w:bookmarkStart w:id="129" w:name="X0eec7e8f025fee3ab106441c96e63641f0533a1"/>
+    <w:bookmarkStart w:id="130" w:name="X0eec7e8f025fee3ab106441c96e63641f0533a1"/>
     <w:p>
       <w:pPr>
         <w:pStyle w:val="Heading2"/>
@@ -3986,7 +4039,7 @@
         <w:t xml:space="preserve">from the salmon research and management community.</w:t>
       </w:r>
     </w:p>
-    <w:bookmarkStart w:id="96" w:name="Xb12edd0657e7269c47a25b09d9d78e24cee1937"/>
+    <w:bookmarkStart w:id="97" w:name="Xb12edd0657e7269c47a25b09d9d78e24cee1937"/>
     <w:p>
       <w:pPr>
         <w:pStyle w:val="Heading4"/>
@@ -4075,7 +4128,7 @@
         <w:t xml:space="preserve">each group’s expertise and needs from the beginning. </w:t>
       </w:r>
     </w:p>
-    <w:bookmarkStart w:id="95" w:name="practical-applications"/>
+    <w:bookmarkStart w:id="96" w:name="practical-applications"/>
     <w:p>
       <w:pPr>
         <w:pStyle w:val="Heading5"/>
@@ -4111,7 +4164,7 @@
           <w:numId w:val="1006"/>
         </w:numPr>
       </w:pPr>
-      <w:hyperlink r:id="rId91">
+      <w:hyperlink r:id="rId92">
         <w:r>
           <w:rPr>
             <w:rStyle w:val="Hyperlink"/>
@@ -4157,7 +4210,7 @@
       <w:r>
         <w:t xml:space="preserve"> </w:t>
       </w:r>
-      <w:hyperlink r:id="rId92">
+      <w:hyperlink r:id="rId93">
         <w:r>
           <w:rPr>
             <w:rStyle w:val="Hyperlink"/>
@@ -4171,7 +4224,7 @@
       <w:r>
         <w:t xml:space="preserve"> </w:t>
       </w:r>
-      <w:hyperlink r:id="rId69">
+      <w:hyperlink r:id="rId70">
         <w:r>
           <w:rPr>
             <w:rStyle w:val="Hyperlink"/>
@@ -4244,7 +4297,7 @@
       <w:r>
         <w:t xml:space="preserve"> </w:t>
       </w:r>
-      <w:hyperlink r:id="rId93">
+      <w:hyperlink r:id="rId94">
         <w:r>
           <w:rPr>
             <w:rStyle w:val="Hyperlink"/>
@@ -4293,7 +4346,7 @@
       <w:r>
         <w:t xml:space="preserve"> </w:t>
       </w:r>
-      <w:hyperlink r:id="rId94">
+      <w:hyperlink r:id="rId95">
         <w:r>
           <w:rPr>
             <w:rStyle w:val="Hyperlink"/>
@@ -4302,9 +4355,9 @@
         </w:r>
       </w:hyperlink>
     </w:p>
-    <w:bookmarkEnd w:id="95"/>
     <w:bookmarkEnd w:id="96"/>
-    <w:bookmarkStart w:id="101" w:name="Xe4940526a4497d243234a137f59d11fc75e1dec"/>
+    <w:bookmarkEnd w:id="97"/>
+    <w:bookmarkStart w:id="102" w:name="Xe4940526a4497d243234a137f59d11fc75e1dec"/>
     <w:p>
       <w:pPr>
         <w:pStyle w:val="Heading4"/>
@@ -4349,7 +4402,7 @@
         <w:t xml:space="preserve">sustainable long-term stewardship.</w:t>
       </w:r>
     </w:p>
-    <w:bookmarkStart w:id="100" w:name="practical-applications-1"/>
+    <w:bookmarkStart w:id="101" w:name="practical-applications-1"/>
     <w:p>
       <w:pPr>
         <w:pStyle w:val="Heading5"/>
@@ -4368,7 +4421,7 @@
       <w:r>
         <w:t xml:space="preserve"> </w:t>
       </w:r>
-      <w:hyperlink r:id="rId97">
+      <w:hyperlink r:id="rId98">
         <w:r>
           <w:rPr>
             <w:rStyle w:val="Hyperlink"/>
@@ -4429,7 +4482,7 @@
       <w:r>
         <w:t xml:space="preserve"> </w:t>
       </w:r>
-      <w:hyperlink r:id="rId98">
+      <w:hyperlink r:id="rId99">
         <w:r>
           <w:rPr>
             <w:rStyle w:val="Hyperlink"/>
@@ -4464,7 +4517,7 @@
       <w:r>
         <w:t xml:space="preserve"> </w:t>
       </w:r>
-      <w:hyperlink r:id="rId99">
+      <w:hyperlink r:id="rId100">
         <w:r>
           <w:rPr>
             <w:rStyle w:val="Hyperlink"/>
@@ -4527,9 +4580,9 @@
         <w:t xml:space="preserve">discoverability.</w:t>
       </w:r>
     </w:p>
-    <w:bookmarkEnd w:id="100"/>
     <w:bookmarkEnd w:id="101"/>
-    <w:bookmarkStart w:id="107" w:name="X2e704b3fbdac499c8de63b2db85bac328669287"/>
+    <w:bookmarkEnd w:id="102"/>
+    <w:bookmarkStart w:id="108" w:name="X2e704b3fbdac499c8de63b2db85bac328669287"/>
     <w:p>
       <w:pPr>
         <w:pStyle w:val="Heading4"/>
@@ -4574,7 +4627,7 @@
         <w:t xml:space="preserve">via data citation.</w:t>
       </w:r>
     </w:p>
-    <w:bookmarkStart w:id="106" w:name="practical-applications-2"/>
+    <w:bookmarkStart w:id="107" w:name="practical-applications-2"/>
     <w:p>
       <w:pPr>
         <w:pStyle w:val="Heading5"/>
@@ -4593,7 +4646,7 @@
       <w:r>
         <w:t xml:space="preserve"> </w:t>
       </w:r>
-      <w:hyperlink r:id="rId102">
+      <w:hyperlink r:id="rId103">
         <w:r>
           <w:rPr>
             <w:rStyle w:val="Hyperlink"/>
@@ -4660,7 +4713,7 @@
       <w:r>
         <w:t xml:space="preserve"> </w:t>
       </w:r>
-      <w:hyperlink r:id="rId103">
+      <w:hyperlink r:id="rId104">
         <w:r>
           <w:rPr>
             <w:rStyle w:val="Hyperlink"/>
@@ -4698,7 +4751,7 @@
       <w:r>
         <w:t xml:space="preserve"> </w:t>
       </w:r>
-      <w:hyperlink r:id="rId104">
+      <w:hyperlink r:id="rId105">
         <w:r>
           <w:rPr>
             <w:rStyle w:val="Hyperlink"/>
@@ -4765,7 +4818,7 @@
       <w:r>
         <w:t xml:space="preserve"> </w:t>
       </w:r>
-      <w:hyperlink r:id="rId105">
+      <w:hyperlink r:id="rId106">
         <w:r>
           <w:rPr>
             <w:rStyle w:val="Hyperlink"/>
@@ -4797,9 +4850,9 @@
         <w:t xml:space="preserve">derivative products.</w:t>
       </w:r>
     </w:p>
-    <w:bookmarkEnd w:id="106"/>
     <w:bookmarkEnd w:id="107"/>
-    <w:bookmarkStart w:id="114" w:name="Xae20514442a38834165b7fc789fed8fea292c0a"/>
+    <w:bookmarkEnd w:id="108"/>
+    <w:bookmarkStart w:id="115" w:name="Xae20514442a38834165b7fc789fed8fea292c0a"/>
     <w:p>
       <w:pPr>
         <w:pStyle w:val="Heading4"/>
@@ -4838,7 +4891,7 @@
         <w:t xml:space="preserve">retain its full semantic meaning.</w:t>
       </w:r>
     </w:p>
-    <w:bookmarkStart w:id="113" w:name="practical-applications-3"/>
+    <w:bookmarkStart w:id="114" w:name="practical-applications-3"/>
     <w:p>
       <w:pPr>
         <w:pStyle w:val="Heading5"/>
@@ -4946,7 +4999,7 @@
       <w:r>
         <w:t xml:space="preserve"> </w:t>
       </w:r>
-      <w:hyperlink r:id="rId108">
+      <w:hyperlink r:id="rId109">
         <w:r>
           <w:rPr>
             <w:rStyle w:val="Hyperlink"/>
@@ -4986,7 +5039,7 @@
       <w:r>
         <w:t xml:space="preserve"> </w:t>
       </w:r>
-      <w:hyperlink r:id="rId109">
+      <w:hyperlink r:id="rId110">
         <w:r>
           <w:rPr>
             <w:rStyle w:val="Hyperlink"/>
@@ -5032,7 +5085,7 @@
       <w:r>
         <w:t xml:space="preserve"> </w:t>
       </w:r>
-      <w:hyperlink r:id="rId110">
+      <w:hyperlink r:id="rId111">
         <w:r>
           <w:rPr>
             <w:rStyle w:val="Hyperlink"/>
@@ -5101,7 +5154,7 @@
       <w:r>
         <w:t xml:space="preserve"> </w:t>
       </w:r>
-      <w:hyperlink r:id="rId111">
+      <w:hyperlink r:id="rId112">
         <w:r>
           <w:rPr>
             <w:rStyle w:val="Hyperlink"/>
@@ -5153,7 +5206,7 @@
       <w:r>
         <w:t xml:space="preserve"> </w:t>
       </w:r>
-      <w:hyperlink r:id="rId112">
+      <w:hyperlink r:id="rId113">
         <w:r>
           <w:rPr>
             <w:rStyle w:val="Hyperlink"/>
@@ -5162,9 +5215,9 @@
         </w:r>
       </w:hyperlink>
     </w:p>
-    <w:bookmarkEnd w:id="113"/>
     <w:bookmarkEnd w:id="114"/>
-    <w:bookmarkStart w:id="118" w:name="Xb70ccb81e1d20e6b09946f09c4288cc7dc4c259"/>
+    <w:bookmarkEnd w:id="115"/>
+    <w:bookmarkStart w:id="119" w:name="Xb70ccb81e1d20e6b09946f09c4288cc7dc4c259"/>
     <w:p>
       <w:pPr>
         <w:pStyle w:val="Heading4"/>
@@ -5209,7 +5262,7 @@
         <w:t xml:space="preserve">in repositories that support long-term preservation.</w:t>
       </w:r>
     </w:p>
-    <w:bookmarkStart w:id="117" w:name="practical-applications-4"/>
+    <w:bookmarkStart w:id="118" w:name="practical-applications-4"/>
     <w:p>
       <w:pPr>
         <w:pStyle w:val="Heading5"/>
@@ -5264,7 +5317,7 @@
       <w:r>
         <w:t xml:space="preserve"> </w:t>
       </w:r>
-      <w:hyperlink r:id="rId115">
+      <w:hyperlink r:id="rId116">
         <w:r>
           <w:rPr>
             <w:rStyle w:val="Hyperlink"/>
@@ -5305,7 +5358,7 @@
       <w:r>
         <w:t xml:space="preserve"> </w:t>
       </w:r>
-      <w:hyperlink r:id="rId116">
+      <w:hyperlink r:id="rId117">
         <w:r>
           <w:rPr>
             <w:rStyle w:val="Hyperlink"/>
@@ -5378,9 +5431,9 @@
         <w:t xml:space="preserve">archiving and DOI assignment, ensuring long-term data preservation.</w:t>
       </w:r>
     </w:p>
-    <w:bookmarkEnd w:id="117"/>
     <w:bookmarkEnd w:id="118"/>
-    <w:bookmarkStart w:id="122" w:name="X6ecba5178706d3de6618a6e7ac4228d51e04728"/>
+    <w:bookmarkEnd w:id="119"/>
+    <w:bookmarkStart w:id="123" w:name="X6ecba5178706d3de6618a6e7ac4228d51e04728"/>
     <w:p>
       <w:pPr>
         <w:pStyle w:val="Heading4"/>
@@ -5449,7 +5502,7 @@
         <w:t xml:space="preserve">data stewards can create a system where sharing is rewarded.</w:t>
       </w:r>
     </w:p>
-    <w:bookmarkStart w:id="121" w:name="practical-applications-5"/>
+    <w:bookmarkStart w:id="122" w:name="practical-applications-5"/>
     <w:p>
       <w:pPr>
         <w:pStyle w:val="Heading5"/>
@@ -5480,7 +5533,7 @@
       <w:r>
         <w:t xml:space="preserve"> </w:t>
       </w:r>
-      <w:hyperlink r:id="rId105">
+      <w:hyperlink r:id="rId106">
         <w:r>
           <w:rPr>
             <w:rStyle w:val="Hyperlink"/>
@@ -5509,7 +5562,7 @@
       <w:r>
         <w:t xml:space="preserve"> </w:t>
       </w:r>
-      <w:hyperlink r:id="rId119">
+      <w:hyperlink r:id="rId120">
         <w:r>
           <w:rPr>
             <w:rStyle w:val="Hyperlink"/>
@@ -5566,7 +5619,7 @@
       <w:r>
         <w:t xml:space="preserve"> </w:t>
       </w:r>
-      <w:hyperlink r:id="rId120">
+      <w:hyperlink r:id="rId121">
         <w:r>
           <w:rPr>
             <w:rStyle w:val="Hyperlink"/>
@@ -5684,9 +5737,9 @@
         <w:t xml:space="preserve">research outputs and are significant contributions to the field</w:t>
       </w:r>
     </w:p>
-    <w:bookmarkEnd w:id="121"/>
     <w:bookmarkEnd w:id="122"/>
-    <w:bookmarkStart w:id="128" w:name="Xede4e5f3133f4905776a2981e7117d5b19a5441"/>
+    <w:bookmarkEnd w:id="123"/>
+    <w:bookmarkStart w:id="129" w:name="Xede4e5f3133f4905776a2981e7117d5b19a5441"/>
     <w:p>
       <w:pPr>
         <w:pStyle w:val="Heading4"/>
@@ -5737,7 +5790,7 @@
         <w:t xml:space="preserve">data managers ensures relevance, usability, and long-term participation.</w:t>
       </w:r>
     </w:p>
-    <w:bookmarkStart w:id="127" w:name="practical-applications-6"/>
+    <w:bookmarkStart w:id="128" w:name="practical-applications-6"/>
     <w:p>
       <w:pPr>
         <w:pStyle w:val="Heading5"/>
@@ -5756,7 +5809,7 @@
       <w:r>
         <w:t xml:space="preserve"> </w:t>
       </w:r>
-      <w:hyperlink r:id="rId123">
+      <w:hyperlink r:id="rId124">
         <w:r>
           <w:rPr>
             <w:rStyle w:val="Hyperlink"/>
@@ -5820,7 +5873,7 @@
       <w:r>
         <w:t xml:space="preserve"> </w:t>
       </w:r>
-      <w:hyperlink r:id="rId124">
+      <w:hyperlink r:id="rId125">
         <w:r>
           <w:rPr>
             <w:rStyle w:val="Hyperlink"/>
@@ -5860,7 +5913,7 @@
       <w:r>
         <w:t xml:space="preserve">7.3 Support and follow through on Community Engaged Research (e.g. </w:t>
       </w:r>
-      <w:hyperlink r:id="rId125">
+      <w:hyperlink r:id="rId126">
         <w:r>
           <w:rPr>
             <w:rStyle w:val="Hyperlink"/>
@@ -5906,7 +5959,7 @@
         </w:rPr>
         <w:t xml:space="preserve"> </w:t>
       </w:r>
-      <w:hyperlink r:id="rId126">
+      <w:hyperlink r:id="rId127">
         <w:r>
           <w:rPr>
             <w:rStyle w:val="Hyperlink"/>
@@ -5916,17 +5969,17 @@
         </w:r>
       </w:hyperlink>
     </w:p>
-    <w:bookmarkEnd w:id="127"/>
     <w:bookmarkEnd w:id="128"/>
     <w:bookmarkEnd w:id="129"/>
     <w:bookmarkEnd w:id="130"/>
-    <w:bookmarkStart w:id="169" w:name="section-1"/>
+    <w:bookmarkEnd w:id="131"/>
+    <w:bookmarkStart w:id="170" w:name="section-1"/>
     <w:p>
       <w:pPr>
         <w:pStyle w:val="Heading1"/>
       </w:pPr>
     </w:p>
-    <w:bookmarkStart w:id="168" w:name="X6e6a8091e64360c7c796e20e8600d9ec04d00d2"/>
+    <w:bookmarkStart w:id="169" w:name="X6e6a8091e64360c7c796e20e8600d9ec04d00d2"/>
     <w:p>
       <w:pPr>
         <w:pStyle w:val="Heading2"/>
@@ -5963,7 +6016,7 @@
       <w:r>
         <w:t xml:space="preserve"> </w:t>
       </w:r>
-      <w:hyperlink r:id="rId131">
+      <w:hyperlink r:id="rId132">
         <w:r>
           <w:rPr>
             <w:rStyle w:val="Hyperlink"/>
@@ -5975,7 +6028,7 @@
         <w:t xml:space="preserve">.</w:t>
       </w:r>
     </w:p>
-    <w:bookmarkStart w:id="135" w:name="foundations-of-data-stewardship"/>
+    <w:bookmarkStart w:id="136" w:name="foundations-of-data-stewardship"/>
     <w:p>
       <w:pPr>
         <w:pStyle w:val="Heading3"/>
@@ -6008,7 +6061,7 @@
           <w:numId w:val="1021"/>
         </w:numPr>
       </w:pPr>
-      <w:hyperlink r:id="rId132">
+      <w:hyperlink r:id="rId133">
         <w:r>
           <w:rPr>
             <w:rStyle w:val="Hyperlink"/>
@@ -6025,7 +6078,7 @@
           <w:numId w:val="1021"/>
         </w:numPr>
       </w:pPr>
-      <w:hyperlink r:id="rId133">
+      <w:hyperlink r:id="rId134">
         <w:r>
           <w:rPr>
             <w:rStyle w:val="Hyperlink"/>
@@ -6076,7 +6129,7 @@
       <w:r>
         <w:t xml:space="preserve"> </w:t>
       </w:r>
-      <w:hyperlink r:id="rId85">
+      <w:hyperlink r:id="rId86">
         <w:r>
           <w:rPr>
             <w:rStyle w:val="Hyperlink"/>
@@ -6111,7 +6164,7 @@
       <w:r>
         <w:t xml:space="preserve"> </w:t>
       </w:r>
-      <w:hyperlink r:id="rId43">
+      <w:hyperlink r:id="rId44">
         <w:r>
           <w:rPr>
             <w:rStyle w:val="Hyperlink"/>
@@ -6156,7 +6209,7 @@
           <w:numId w:val="1023"/>
         </w:numPr>
       </w:pPr>
-      <w:hyperlink r:id="rId134">
+      <w:hyperlink r:id="rId135">
         <w:r>
           <w:rPr>
             <w:rStyle w:val="Hyperlink"/>
@@ -6177,8 +6230,8 @@
         </w:r>
       </w:hyperlink>
     </w:p>
-    <w:bookmarkEnd w:id="135"/>
-    <w:bookmarkStart w:id="138" w:name="data-management-governance"/>
+    <w:bookmarkEnd w:id="136"/>
+    <w:bookmarkStart w:id="139" w:name="data-management-governance"/>
     <w:p>
       <w:pPr>
         <w:pStyle w:val="Heading3"/>
@@ -6217,7 +6270,7 @@
       <w:r>
         <w:t xml:space="preserve"> </w:t>
       </w:r>
-      <w:hyperlink r:id="rId75">
+      <w:hyperlink r:id="rId76">
         <w:r>
           <w:rPr>
             <w:rStyle w:val="Hyperlink"/>
@@ -6252,7 +6305,7 @@
       <w:r>
         <w:t xml:space="preserve"> </w:t>
       </w:r>
-      <w:hyperlink r:id="rId67">
+      <w:hyperlink r:id="rId68">
         <w:r>
           <w:rPr>
             <w:rStyle w:val="Hyperlink"/>
@@ -6300,7 +6353,7 @@
       <w:r>
         <w:t xml:space="preserve">Data Management Plan Templates (</w:t>
       </w:r>
-      <w:hyperlink r:id="rId136">
+      <w:hyperlink r:id="rId137">
         <w:r>
           <w:rPr>
             <w:rStyle w:val="Hyperlink"/>
@@ -6323,7 +6376,7 @@
       <w:r>
         <w:t xml:space="preserve">DACI and RACI Frameworks (</w:t>
       </w:r>
-      <w:hyperlink r:id="rId137">
+      <w:hyperlink r:id="rId138">
         <w:r>
           <w:rPr>
             <w:rStyle w:val="Hyperlink"/>
@@ -6347,8 +6400,8 @@
         <w:t xml:space="preserve">)</w:t>
       </w:r>
     </w:p>
-    <w:bookmarkEnd w:id="138"/>
-    <w:bookmarkStart w:id="143" w:name="metadata-standards-and-ontologies"/>
+    <w:bookmarkEnd w:id="139"/>
+    <w:bookmarkStart w:id="144" w:name="metadata-standards-and-ontologies"/>
     <w:p>
       <w:pPr>
         <w:pStyle w:val="Heading3"/>
@@ -6381,7 +6434,7 @@
           <w:numId w:val="1028"/>
         </w:numPr>
       </w:pPr>
-      <w:hyperlink r:id="rId139">
+      <w:hyperlink r:id="rId140">
         <w:r>
           <w:rPr>
             <w:rStyle w:val="Hyperlink"/>
@@ -6410,7 +6463,7 @@
           <w:numId w:val="1028"/>
         </w:numPr>
       </w:pPr>
-      <w:hyperlink r:id="rId140">
+      <w:hyperlink r:id="rId141">
         <w:r>
           <w:rPr>
             <w:rStyle w:val="Hyperlink"/>
@@ -6439,7 +6492,7 @@
           <w:numId w:val="1028"/>
         </w:numPr>
       </w:pPr>
-      <w:hyperlink r:id="rId108">
+      <w:hyperlink r:id="rId109">
         <w:r>
           <w:rPr>
             <w:rStyle w:val="Hyperlink"/>
@@ -6472,7 +6525,7 @@
           <w:numId w:val="1029"/>
         </w:numPr>
       </w:pPr>
-      <w:hyperlink r:id="rId141">
+      <w:hyperlink r:id="rId142">
         <w:r>
           <w:rPr>
             <w:rStyle w:val="Hyperlink"/>
@@ -6501,7 +6554,7 @@
           <w:numId w:val="1029"/>
         </w:numPr>
       </w:pPr>
-      <w:hyperlink r:id="rId142">
+      <w:hyperlink r:id="rId143">
         <w:r>
           <w:rPr>
             <w:rStyle w:val="Hyperlink"/>
@@ -6522,8 +6575,8 @@
         </w:r>
       </w:hyperlink>
     </w:p>
-    <w:bookmarkEnd w:id="143"/>
-    <w:bookmarkStart w:id="148" w:name="Xf6eb9f702153c308c8ac6b6a9da7e4d876107cd"/>
+    <w:bookmarkEnd w:id="144"/>
+    <w:bookmarkStart w:id="149" w:name="Xf6eb9f702153c308c8ac6b6a9da7e4d876107cd"/>
     <w:p>
       <w:pPr>
         <w:pStyle w:val="Heading3"/>
@@ -6556,7 +6609,7 @@
           <w:numId w:val="1031"/>
         </w:numPr>
       </w:pPr>
-      <w:hyperlink r:id="rId144">
+      <w:hyperlink r:id="rId145">
         <w:r>
           <w:rPr>
             <w:rStyle w:val="Hyperlink"/>
@@ -6573,7 +6626,7 @@
           <w:numId w:val="1031"/>
         </w:numPr>
       </w:pPr>
-      <w:hyperlink r:id="rId145">
+      <w:hyperlink r:id="rId146">
         <w:r>
           <w:rPr>
             <w:rStyle w:val="Hyperlink"/>
@@ -6590,7 +6643,7 @@
           <w:numId w:val="1031"/>
         </w:numPr>
       </w:pPr>
-      <w:hyperlink r:id="rId146">
+      <w:hyperlink r:id="rId147">
         <w:r>
           <w:rPr>
             <w:rStyle w:val="Hyperlink"/>
@@ -6623,7 +6676,7 @@
           <w:numId w:val="1032"/>
         </w:numPr>
       </w:pPr>
-      <w:hyperlink r:id="rId147">
+      <w:hyperlink r:id="rId148">
         <w:r>
           <w:rPr>
             <w:rStyle w:val="Hyperlink"/>
@@ -6632,8 +6685,8 @@
         </w:r>
       </w:hyperlink>
     </w:p>
-    <w:bookmarkEnd w:id="148"/>
-    <w:bookmarkStart w:id="153" w:name="data-integration-interoperability"/>
+    <w:bookmarkEnd w:id="149"/>
+    <w:bookmarkStart w:id="154" w:name="data-integration-interoperability"/>
     <w:p>
       <w:pPr>
         <w:pStyle w:val="Heading3"/>
@@ -6672,7 +6725,7 @@
       <w:r>
         <w:t xml:space="preserve"> </w:t>
       </w:r>
-      <w:hyperlink r:id="rId57">
+      <w:hyperlink r:id="rId58">
         <w:r>
           <w:rPr>
             <w:rStyle w:val="Hyperlink"/>
@@ -6707,7 +6760,7 @@
       <w:r>
         <w:t xml:space="preserve"> </w:t>
       </w:r>
-      <w:hyperlink r:id="rId39">
+      <w:hyperlink r:id="rId40">
         <w:r>
           <w:rPr>
             <w:rStyle w:val="Hyperlink"/>
@@ -6758,7 +6811,7 @@
       <w:r>
         <w:t xml:space="preserve"> </w:t>
       </w:r>
-      <w:hyperlink r:id="rId149">
+      <w:hyperlink r:id="rId150">
         <w:r>
           <w:rPr>
             <w:rStyle w:val="Hyperlink"/>
@@ -6772,7 +6825,7 @@
       <w:r>
         <w:t xml:space="preserve"> </w:t>
       </w:r>
-      <w:hyperlink r:id="rId150">
+      <w:hyperlink r:id="rId151">
         <w:r>
           <w:rPr>
             <w:rStyle w:val="Hyperlink"/>
@@ -6786,7 +6839,7 @@
       <w:r>
         <w:t xml:space="preserve"> </w:t>
       </w:r>
-      <w:hyperlink r:id="rId151">
+      <w:hyperlink r:id="rId152">
         <w:r>
           <w:rPr>
             <w:rStyle w:val="Hyperlink"/>
@@ -6815,7 +6868,7 @@
           <w:numId w:val="1035"/>
         </w:numPr>
       </w:pPr>
-      <w:hyperlink r:id="rId152">
+      <w:hyperlink r:id="rId153">
         <w:r>
           <w:rPr>
             <w:rStyle w:val="Hyperlink"/>
@@ -6836,8 +6889,8 @@
         </w:r>
       </w:hyperlink>
     </w:p>
-    <w:bookmarkEnd w:id="153"/>
-    <w:bookmarkStart w:id="157" w:name="data-sharing-citation-metrics"/>
+    <w:bookmarkEnd w:id="154"/>
+    <w:bookmarkStart w:id="158" w:name="data-sharing-citation-metrics"/>
     <w:p>
       <w:pPr>
         <w:pStyle w:val="Heading3"/>
@@ -6870,7 +6923,7 @@
           <w:numId w:val="1037"/>
         </w:numPr>
       </w:pPr>
-      <w:hyperlink r:id="rId154">
+      <w:hyperlink r:id="rId155">
         <w:r>
           <w:rPr>
             <w:rStyle w:val="Hyperlink"/>
@@ -6915,7 +6968,7 @@
           <w:numId w:val="1038"/>
         </w:numPr>
       </w:pPr>
-      <w:hyperlink r:id="rId155">
+      <w:hyperlink r:id="rId156">
         <w:r>
           <w:rPr>
             <w:rStyle w:val="Hyperlink"/>
@@ -6932,7 +6985,7 @@
           <w:numId w:val="1038"/>
         </w:numPr>
       </w:pPr>
-      <w:hyperlink r:id="rId156">
+      <w:hyperlink r:id="rId157">
         <w:r>
           <w:rPr>
             <w:rStyle w:val="Hyperlink"/>
@@ -6941,8 +6994,8 @@
         </w:r>
       </w:hyperlink>
     </w:p>
-    <w:bookmarkEnd w:id="157"/>
-    <w:bookmarkStart w:id="161" w:name="community-engagement-co-development"/>
+    <w:bookmarkEnd w:id="158"/>
+    <w:bookmarkStart w:id="162" w:name="community-engagement-co-development"/>
     <w:p>
       <w:pPr>
         <w:pStyle w:val="Heading3"/>
@@ -6975,7 +7028,7 @@
           <w:numId w:val="1040"/>
         </w:numPr>
       </w:pPr>
-      <w:hyperlink r:id="rId158">
+      <w:hyperlink r:id="rId159">
         <w:r>
           <w:rPr>
             <w:rStyle w:val="Hyperlink"/>
@@ -7023,7 +7076,7 @@
       <w:r>
         <w:t xml:space="preserve">User-centered Design (</w:t>
       </w:r>
-      <w:hyperlink r:id="rId159">
+      <w:hyperlink r:id="rId160">
         <w:r>
           <w:rPr>
             <w:rStyle w:val="Hyperlink"/>
@@ -7058,7 +7111,7 @@
       <w:r>
         <w:t xml:space="preserve">Community Engaged Research (</w:t>
       </w:r>
-      <w:hyperlink r:id="rId160">
+      <w:hyperlink r:id="rId161">
         <w:r>
           <w:rPr>
             <w:rStyle w:val="Hyperlink"/>
@@ -7082,8 +7135,8 @@
         <w:t xml:space="preserve">)</w:t>
       </w:r>
     </w:p>
-    <w:bookmarkEnd w:id="161"/>
-    <w:bookmarkStart w:id="167" w:name="additional-resources"/>
+    <w:bookmarkEnd w:id="162"/>
+    <w:bookmarkStart w:id="168" w:name="additional-resources"/>
     <w:p>
       <w:pPr>
         <w:pStyle w:val="Heading3"/>
@@ -7116,7 +7169,7 @@
           <w:numId w:val="1043"/>
         </w:numPr>
       </w:pPr>
-      <w:hyperlink r:id="rId162">
+      <w:hyperlink r:id="rId163">
         <w:r>
           <w:rPr>
             <w:rStyle w:val="Hyperlink"/>
@@ -7145,7 +7198,7 @@
           <w:numId w:val="1043"/>
         </w:numPr>
       </w:pPr>
-      <w:hyperlink r:id="rId163">
+      <w:hyperlink r:id="rId164">
         <w:r>
           <w:rPr>
             <w:rStyle w:val="Hyperlink"/>
@@ -7190,7 +7243,7 @@
           <w:numId w:val="1044"/>
         </w:numPr>
       </w:pPr>
-      <w:hyperlink r:id="rId164">
+      <w:hyperlink r:id="rId165">
         <w:r>
           <w:rPr>
             <w:rStyle w:val="Hyperlink"/>
@@ -7207,7 +7260,7 @@
           <w:numId w:val="1044"/>
         </w:numPr>
       </w:pPr>
-      <w:hyperlink r:id="rId165">
+      <w:hyperlink r:id="rId166">
         <w:r>
           <w:rPr>
             <w:rStyle w:val="Hyperlink"/>
@@ -7264,7 +7317,7 @@
         </w:rPr>
         <w:t xml:space="preserve"> </w:t>
       </w:r>
-      <w:hyperlink r:id="rId166">
+      <w:hyperlink r:id="rId167">
         <w:r>
           <w:rPr>
             <w:rStyle w:val="Hyperlink"/>
@@ -7274,16 +7327,16 @@
         </w:r>
       </w:hyperlink>
     </w:p>
-    <w:bookmarkEnd w:id="167"/>
     <w:bookmarkEnd w:id="168"/>
     <w:bookmarkEnd w:id="169"/>
-    <w:bookmarkStart w:id="171" w:name="section-2"/>
+    <w:bookmarkEnd w:id="170"/>
+    <w:bookmarkStart w:id="172" w:name="section-2"/>
     <w:p>
       <w:pPr>
         <w:pStyle w:val="Heading1"/>
       </w:pPr>
     </w:p>
-    <w:bookmarkStart w:id="170" w:name="appendix-3-getting-started-checklist"/>
+    <w:bookmarkStart w:id="171" w:name="appendix-3-getting-started-checklist"/>
     <w:p>
       <w:pPr>
         <w:pStyle w:val="Heading2"/>
@@ -7292,9 +7345,9 @@
         <w:t xml:space="preserve">Appendix 3: Getting Started Checklist</w:t>
       </w:r>
     </w:p>
-    <w:bookmarkEnd w:id="170"/>
     <w:bookmarkEnd w:id="171"/>
-    <w:bookmarkStart w:id="200" w:name="X31cdfb6b2db68a917c17f8717cc4f31d422b543"/>
+    <w:bookmarkEnd w:id="172"/>
+    <w:bookmarkStart w:id="201" w:name="X31cdfb6b2db68a917c17f8717cc4f31d422b543"/>
     <w:p>
       <w:pPr>
         <w:pStyle w:val="Heading1"/>
@@ -7343,7 +7396,7 @@
         <w:t xml:space="preserve">repository, shared drive, policy page) and the responsible owner.</w:t>
       </w:r>
     </w:p>
-    <w:bookmarkStart w:id="175" w:name="practice-1-make-data-governance-explicit"/>
+    <w:bookmarkStart w:id="176" w:name="practice-1-make-data-governance-explicit"/>
     <w:p>
       <w:pPr>
         <w:pStyle w:val="Heading2"/>
@@ -7352,7 +7405,7 @@
         <w:t xml:space="preserve">Practice 1 — Make Data Governance Explicit</w:t>
       </w:r>
     </w:p>
-    <w:bookmarkStart w:id="172" w:name="project"/>
+    <w:bookmarkStart w:id="173" w:name="project"/>
     <w:p>
       <w:pPr>
         <w:pStyle w:val="Heading4"/>
@@ -7408,8 +7461,8 @@
         <w:t xml:space="preserve">- [ ] Is a data product charter written for each dataset or analysis product with purpose, audience, quality thresholds, release plan?</w:t>
       </w:r>
     </w:p>
-    <w:bookmarkEnd w:id="172"/>
-    <w:bookmarkStart w:id="173" w:name="program"/>
+    <w:bookmarkEnd w:id="173"/>
+    <w:bookmarkStart w:id="174" w:name="program"/>
     <w:p>
       <w:pPr>
         <w:pStyle w:val="Heading4"/>
@@ -7456,8 +7509,8 @@
         <w:t xml:space="preserve">- [ ] Are data sharing agreements/MOUs and ethical review pathways documented and reusable?</w:t>
       </w:r>
     </w:p>
-    <w:bookmarkEnd w:id="173"/>
-    <w:bookmarkStart w:id="174" w:name="organization"/>
+    <w:bookmarkEnd w:id="174"/>
+    <w:bookmarkStart w:id="175" w:name="organization"/>
     <w:p>
       <w:pPr>
         <w:pStyle w:val="Heading4"/>
@@ -7500,9 +7553,9 @@
         <w:t xml:space="preserve">guidance, sharing agreements registry.</w:t>
       </w:r>
     </w:p>
-    <w:bookmarkEnd w:id="174"/>
     <w:bookmarkEnd w:id="175"/>
-    <w:bookmarkStart w:id="179" w:name="practice-2-reuse-proven-infrastructure"/>
+    <w:bookmarkEnd w:id="176"/>
+    <w:bookmarkStart w:id="180" w:name="practice-2-reuse-proven-infrastructure"/>
     <w:p>
       <w:pPr>
         <w:pStyle w:val="Heading2"/>
@@ -7511,7 +7564,7 @@
         <w:t xml:space="preserve">Practice 2 — Reuse Proven Infrastructure</w:t>
       </w:r>
     </w:p>
-    <w:bookmarkStart w:id="176" w:name="project-1"/>
+    <w:bookmarkStart w:id="177" w:name="project-1"/>
     <w:p>
       <w:pPr>
         <w:pStyle w:val="Heading4"/>
@@ -7558,8 +7611,8 @@
         <w:t xml:space="preserve">- [ ] Do you use existing organization authentication/authorization and backup processes?</w:t>
       </w:r>
     </w:p>
-    <w:bookmarkEnd w:id="176"/>
-    <w:bookmarkStart w:id="177" w:name="program-1"/>
+    <w:bookmarkEnd w:id="177"/>
+    <w:bookmarkStart w:id="178" w:name="program-1"/>
     <w:p>
       <w:pPr>
         <w:pStyle w:val="Heading4"/>
@@ -7588,8 +7641,8 @@
         <w:t xml:space="preserve">- [ ] Do projects consistently deposit finalized data in approved repositories with clear intake criteria?</w:t>
       </w:r>
     </w:p>
-    <w:bookmarkEnd w:id="177"/>
-    <w:bookmarkStart w:id="178" w:name="organization-1"/>
+    <w:bookmarkEnd w:id="178"/>
+    <w:bookmarkStart w:id="179" w:name="organization-1"/>
     <w:p>
       <w:pPr>
         <w:pStyle w:val="Heading4"/>
@@ -7632,9 +7685,9 @@
         <w:t xml:space="preserve">criteria, backup/DR documentation.</w:t>
       </w:r>
     </w:p>
-    <w:bookmarkEnd w:id="178"/>
     <w:bookmarkEnd w:id="179"/>
-    <w:bookmarkStart w:id="183" w:name="Xd5ee02bc2d4148b1f0172bd1728e238823753c5"/>
+    <w:bookmarkEnd w:id="180"/>
+    <w:bookmarkStart w:id="184" w:name="Xd5ee02bc2d4148b1f0172bd1728e238823753c5"/>
     <w:p>
       <w:pPr>
         <w:pStyle w:val="Heading2"/>
@@ -7643,7 +7696,7 @@
         <w:t xml:space="preserve">Practice 3 — Use Persistent Identifiers (PIDs) for People, Projects, Data, and Methods</w:t>
       </w:r>
     </w:p>
-    <w:bookmarkStart w:id="180" w:name="project-2"/>
+    <w:bookmarkStart w:id="181" w:name="project-2"/>
     <w:p>
       <w:pPr>
         <w:pStyle w:val="Heading4"/>
@@ -7690,8 +7743,8 @@
         <w:t xml:space="preserve">- [ ] Are methods/protocols published and citable (e.g., protocol DOI) and linked from dataset metadata?</w:t>
       </w:r>
     </w:p>
-    <w:bookmarkEnd w:id="180"/>
-    <w:bookmarkStart w:id="181" w:name="program-2"/>
+    <w:bookmarkEnd w:id="181"/>
+    <w:bookmarkStart w:id="182" w:name="program-2"/>
     <w:p>
       <w:pPr>
         <w:pStyle w:val="Heading4"/>
@@ -7720,8 +7773,8 @@
         <w:t xml:space="preserve">- [ ] Are projects linked to organizational identifiers (e.g., ROR for institutions) in metadata?</w:t>
       </w:r>
     </w:p>
-    <w:bookmarkEnd w:id="181"/>
-    <w:bookmarkStart w:id="182" w:name="organization-2"/>
+    <w:bookmarkEnd w:id="182"/>
+    <w:bookmarkStart w:id="183" w:name="organization-2"/>
     <w:p>
       <w:pPr>
         <w:pStyle w:val="Heading4"/>
@@ -7764,9 +7817,9 @@
         <w:t xml:space="preserve">in the catalog.</w:t>
       </w:r>
     </w:p>
-    <w:bookmarkEnd w:id="182"/>
     <w:bookmarkEnd w:id="183"/>
-    <w:bookmarkStart w:id="187" w:name="Xf9fd600ab9a6d62c48506102a263b71f9becf16"/>
+    <w:bookmarkEnd w:id="184"/>
+    <w:bookmarkStart w:id="188" w:name="Xf9fd600ab9a6d62c48506102a263b71f9becf16"/>
     <w:p>
       <w:pPr>
         <w:pStyle w:val="Heading2"/>
@@ -7775,7 +7828,7 @@
         <w:t xml:space="preserve">Practice 4 — Shared Data Models, Vocabularies, and Metadata</w:t>
       </w:r>
     </w:p>
-    <w:bookmarkStart w:id="184" w:name="project-3"/>
+    <w:bookmarkStart w:id="185" w:name="project-3"/>
     <w:p>
       <w:pPr>
         <w:pStyle w:val="Heading4"/>
@@ -7822,8 +7875,8 @@
         <w:t xml:space="preserve">- [ ] Is a data dictionary included with definitions, units, allowed values, and provenance for each variable?</w:t>
       </w:r>
     </w:p>
-    <w:bookmarkEnd w:id="184"/>
-    <w:bookmarkStart w:id="185" w:name="program-3"/>
+    <w:bookmarkEnd w:id="185"/>
+    <w:bookmarkStart w:id="186" w:name="program-3"/>
     <w:p>
       <w:pPr>
         <w:pStyle w:val="Heading4"/>
@@ -7852,8 +7905,8 @@
         <w:t xml:space="preserve">- [ ] Are validation checks in CI (schema validation, vocab checks) standardized across repositories?</w:t>
       </w:r>
     </w:p>
-    <w:bookmarkEnd w:id="185"/>
-    <w:bookmarkStart w:id="186" w:name="organization-3"/>
+    <w:bookmarkEnd w:id="186"/>
+    <w:bookmarkStart w:id="187" w:name="organization-3"/>
     <w:p>
       <w:pPr>
         <w:pStyle w:val="Heading4"/>
@@ -7896,9 +7949,9 @@
         <w:t xml:space="preserve">schema validators, mapping documentation.</w:t>
       </w:r>
     </w:p>
-    <w:bookmarkEnd w:id="186"/>
     <w:bookmarkEnd w:id="187"/>
-    <w:bookmarkStart w:id="191" w:name="X1953933a9a9dcdc8d482995d59b75af7f7e8d2c"/>
+    <w:bookmarkEnd w:id="188"/>
+    <w:bookmarkStart w:id="192" w:name="X1953933a9a9dcdc8d482995d59b75af7f7e8d2c"/>
     <w:p>
       <w:pPr>
         <w:pStyle w:val="Heading2"/>
@@ -7907,7 +7960,7 @@
         <w:t xml:space="preserve">Practice 5 — Store and Analyze Data for Easy Access, Use, and Trust</w:t>
       </w:r>
     </w:p>
-    <w:bookmarkStart w:id="188" w:name="project-4"/>
+    <w:bookmarkStart w:id="189" w:name="project-4"/>
     <w:p>
       <w:pPr>
         <w:pStyle w:val="Heading4"/>
@@ -7963,8 +8016,8 @@
         <w:t xml:space="preserve">- [ ] Are access controls and sensitive data handling documented and implemented?</w:t>
       </w:r>
     </w:p>
-    <w:bookmarkEnd w:id="188"/>
-    <w:bookmarkStart w:id="189" w:name="program-4"/>
+    <w:bookmarkEnd w:id="189"/>
+    <w:bookmarkStart w:id="190" w:name="program-4"/>
     <w:p>
       <w:pPr>
         <w:pStyle w:val="Heading4"/>
@@ -7993,8 +8046,8 @@
         <w:t xml:space="preserve">- [ ] Are standard storage classes, lifecycle policies, and archival rules applied?</w:t>
       </w:r>
     </w:p>
-    <w:bookmarkEnd w:id="189"/>
-    <w:bookmarkStart w:id="190" w:name="organization-4"/>
+    <w:bookmarkEnd w:id="190"/>
+    <w:bookmarkStart w:id="191" w:name="organization-4"/>
     <w:p>
       <w:pPr>
         <w:pStyle w:val="Heading4"/>
@@ -8037,9 +8090,9 @@
         <w:t xml:space="preserve">references, QA/QC reports, storage/backup settings.</w:t>
       </w:r>
     </w:p>
-    <w:bookmarkEnd w:id="190"/>
     <w:bookmarkEnd w:id="191"/>
-    <w:bookmarkStart w:id="195" w:name="X09eeb7331e7661c0e600debc39b8121143e6e9d"/>
+    <w:bookmarkEnd w:id="192"/>
+    <w:bookmarkStart w:id="196" w:name="X09eeb7331e7661c0e600debc39b8121143e6e9d"/>
     <w:p>
       <w:pPr>
         <w:pStyle w:val="Heading2"/>
@@ -8048,7 +8101,7 @@
         <w:t xml:space="preserve">Practice 6 — Incentivize and Track Sharing and Reuse</w:t>
       </w:r>
     </w:p>
-    <w:bookmarkStart w:id="192" w:name="project-5"/>
+    <w:bookmarkStart w:id="193" w:name="project-5"/>
     <w:p>
       <w:pPr>
         <w:pStyle w:val="Heading4"/>
@@ -8086,8 +8139,8 @@
         <w:t xml:space="preserve">- [ ] Do release notes document what changed and implications for users?</w:t>
       </w:r>
     </w:p>
-    <w:bookmarkEnd w:id="192"/>
-    <w:bookmarkStart w:id="193" w:name="program-5"/>
+    <w:bookmarkEnd w:id="193"/>
+    <w:bookmarkStart w:id="194" w:name="program-5"/>
     <w:p>
       <w:pPr>
         <w:pStyle w:val="Heading4"/>
@@ -8116,8 +8169,8 @@
         <w:t xml:space="preserve">- [ ] Are data citations tracked in assessments, reports, and staff evaluations?</w:t>
       </w:r>
     </w:p>
-    <w:bookmarkEnd w:id="193"/>
-    <w:bookmarkStart w:id="194" w:name="organization-5"/>
+    <w:bookmarkEnd w:id="194"/>
+    <w:bookmarkStart w:id="195" w:name="organization-5"/>
     <w:p>
       <w:pPr>
         <w:pStyle w:val="Heading4"/>
@@ -8160,9 +8213,9 @@
         <w:t xml:space="preserve">excerpts, sample citations in reports.</w:t>
       </w:r>
     </w:p>
-    <w:bookmarkEnd w:id="194"/>
     <w:bookmarkEnd w:id="195"/>
-    <w:bookmarkStart w:id="199" w:name="Xf1ef7e3eb857b993ceb364de2f4e82691aed878"/>
+    <w:bookmarkEnd w:id="196"/>
+    <w:bookmarkStart w:id="200" w:name="Xf1ef7e3eb857b993ceb364de2f4e82691aed878"/>
     <w:p>
       <w:pPr>
         <w:pStyle w:val="Heading2"/>
@@ -8171,7 +8224,7 @@
         <w:t xml:space="preserve">Practice 7 — Build Community Through Co‑Development and Mutual Benefit</w:t>
       </w:r>
     </w:p>
-    <w:bookmarkStart w:id="196" w:name="project-6"/>
+    <w:bookmarkStart w:id="197" w:name="project-6"/>
     <w:p>
       <w:pPr>
         <w:pStyle w:val="Heading4"/>
@@ -8209,8 +8262,8 @@
         <w:t xml:space="preserve">- [ ] Is there an open feedback channel (issues form, contact) and a published roadmap?</w:t>
       </w:r>
     </w:p>
-    <w:bookmarkEnd w:id="196"/>
-    <w:bookmarkStart w:id="197" w:name="program-6"/>
+    <w:bookmarkEnd w:id="197"/>
+    <w:bookmarkStart w:id="198" w:name="program-6"/>
     <w:p>
       <w:pPr>
         <w:pStyle w:val="Heading4"/>
@@ -8239,8 +8292,8 @@
         <w:t xml:space="preserve">- [ ] Are community contributions recognized (authorship, acknowledgements, meeting time, funding)?</w:t>
       </w:r>
     </w:p>
-    <w:bookmarkEnd w:id="197"/>
-    <w:bookmarkStart w:id="198" w:name="organization-6"/>
+    <w:bookmarkEnd w:id="198"/>
+    <w:bookmarkStart w:id="199" w:name="organization-6"/>
     <w:p>
       <w:pPr>
         <w:pStyle w:val="Heading4"/>
@@ -8290,10 +8343,10 @@
         </w:pict>
       </w:r>
     </w:p>
-    <w:bookmarkEnd w:id="198"/>
     <w:bookmarkEnd w:id="199"/>
     <w:bookmarkEnd w:id="200"/>
-    <w:bookmarkStart w:id="201" w:name="quick-start-306090day-plan"/>
+    <w:bookmarkEnd w:id="201"/>
+    <w:bookmarkStart w:id="202" w:name="quick-start-306090day-plan"/>
     <w:p>
       <w:pPr>
         <w:pStyle w:val="Heading1"/>
@@ -8507,8 +8560,8 @@
         </w:pict>
       </w:r>
     </w:p>
-    <w:bookmarkEnd w:id="201"/>
-    <w:bookmarkStart w:id="203" w:name="X5baba2ffe9b3bc899417ced2108067196c8d8e9"/>
+    <w:bookmarkEnd w:id="202"/>
+    <w:bookmarkStart w:id="204" w:name="X5baba2ffe9b3bc899417ced2108067196c8d8e9"/>
     <w:p>
       <w:pPr>
         <w:pStyle w:val="Heading1"/>
@@ -8655,7 +8708,7 @@
         </w:rPr>
         <w:t xml:space="preserve"> </w:t>
       </w:r>
-      <w:hyperlink r:id="rId202">
+      <w:hyperlink r:id="rId203">
         <w:r>
           <w:rPr>
             <w:rStyle w:val="Hyperlink"/>
@@ -8665,7 +8718,7 @@
         </w:r>
       </w:hyperlink>
     </w:p>
-    <w:bookmarkEnd w:id="203"/>
+    <w:bookmarkEnd w:id="204"/>
     <w:sectPr>
       <w:footnotePr>
         <w:numRestart w:val="eachSect"/>

</xml_diff>